<commit_message>
updated the Testing documents
</commit_message>
<xml_diff>
--- a/Documents/TestingDocument/EECS2311_Group6_TAB2XML_TestingDocument.docx
+++ b/Documents/TestingDocument/EECS2311_Group6_TAB2XML_TestingDocument.docx
@@ -4028,7 +4028,6 @@
     <w:sectPr>
       <w:headerReference w:type="default" r:id="rId10"/>
       <w:footerReference w:type="default" r:id="rId11"/>
-      <w:footerReference w:type="first" r:id="rId12"/>
       <w:pgSz w:w="11909" w:h="16834"/>
       <w:pgMar w:top="1440" w:right="1440" w:bottom="1440" w:left="1440" w:header="720" w:footer="720" w:gutter="0"/>
       <w:pgNumType w:start="0"/>
@@ -4092,12 +4091,6 @@
 </w:ftr>
 </file>
 
-<file path=word/footer2.xml><?xml version="1.0" encoding="utf-8"?>
-<w:ftr xmlns:wpc="http://schemas.microsoft.com/office/word/2010/wordprocessingCanvas" xmlns:cx="http://schemas.microsoft.com/office/drawing/2014/chartex" xmlns:cx1="http://schemas.microsoft.com/office/drawing/2015/9/8/chartex" xmlns:cx2="http://schemas.microsoft.com/office/drawing/2015/10/21/chartex" xmlns:cx3="http://schemas.microsoft.com/office/drawing/2016/5/9/chartex" xmlns:cx4="http://schemas.microsoft.com/office/drawing/2016/5/10/chartex" xmlns:cx5="http://schemas.microsoft.com/office/drawing/2016/5/11/chartex" xmlns:cx6="http://schemas.microsoft.com/office/drawing/2016/5/12/chartex" xmlns:cx7="http://schemas.microsoft.com/office/drawing/2016/5/13/chartex" xmlns:cx8="http://schemas.microsoft.com/office/drawing/2016/5/14/chartex" xmlns:mc="http://schemas.openxmlformats.org/markup-compatibility/2006" xmlns:aink="http://schemas.microsoft.com/office/drawing/2016/ink" xmlns:am3d="http://schemas.microsoft.com/office/drawing/2017/model3d" xmlns:o="urn:schemas-microsoft-com:office:office" xmlns:r="http://schemas.openxmlformats.org/officeDocument/2006/relationships" xmlns:m="http://schemas.openxmlformats.org/officeDocument/2006/math" xmlns:v="urn:schemas-microsoft-com:vml" xmlns:wp14="http://schemas.microsoft.com/office/word/2010/wordprocessingDrawing" xmlns:wp="http://schemas.openxmlformats.org/drawingml/2006/wordprocessingDrawing" xmlns:w10="urn:schemas-microsoft-com:office:word" xmlns:w="http://schemas.openxmlformats.org/wordprocessingml/2006/main" xmlns:w14="http://schemas.microsoft.com/office/word/2010/wordml" xmlns:w15="http://schemas.microsoft.com/office/word/2012/wordml" xmlns:w16cex="http://schemas.microsoft.com/office/word/2018/wordml/cex" xmlns:w16cid="http://schemas.microsoft.com/office/word/2016/wordml/cid" xmlns:w16="http://schemas.microsoft.com/office/word/2018/wordml" xmlns:w16sdtdh="http://schemas.microsoft.com/office/word/2020/wordml/sdtdatahash" xmlns:w16se="http://schemas.microsoft.com/office/word/2015/wordml/symex" xmlns:wpg="http://schemas.microsoft.com/office/word/2010/wordprocessingGroup" xmlns:wpi="http://schemas.microsoft.com/office/word/2010/wordprocessingInk" xmlns:wne="http://schemas.microsoft.com/office/word/2006/wordml" xmlns:wps="http://schemas.microsoft.com/office/word/2010/wordprocessingShape" mc:Ignorable="w14 w15 w16se w16cid w16 w16cex w16sdtdh wp14">
-  <w:p/>
-</w:ftr>
-</file>
-
 <file path=word/footnotes.xml><?xml version="1.0" encoding="utf-8"?>
 <w:footnotes xmlns:wpc="http://schemas.microsoft.com/office/word/2010/wordprocessingCanvas" xmlns:cx="http://schemas.microsoft.com/office/drawing/2014/chartex" xmlns:cx1="http://schemas.microsoft.com/office/drawing/2015/9/8/chartex" xmlns:cx2="http://schemas.microsoft.com/office/drawing/2015/10/21/chartex" xmlns:cx3="http://schemas.microsoft.com/office/drawing/2016/5/9/chartex" xmlns:cx4="http://schemas.microsoft.com/office/drawing/2016/5/10/chartex" xmlns:cx5="http://schemas.microsoft.com/office/drawing/2016/5/11/chartex" xmlns:cx6="http://schemas.microsoft.com/office/drawing/2016/5/12/chartex" xmlns:cx7="http://schemas.microsoft.com/office/drawing/2016/5/13/chartex" xmlns:cx8="http://schemas.microsoft.com/office/drawing/2016/5/14/chartex" xmlns:mc="http://schemas.openxmlformats.org/markup-compatibility/2006" xmlns:aink="http://schemas.microsoft.com/office/drawing/2016/ink" xmlns:am3d="http://schemas.microsoft.com/office/drawing/2017/model3d" xmlns:o="urn:schemas-microsoft-com:office:office" xmlns:r="http://schemas.openxmlformats.org/officeDocument/2006/relationships" xmlns:m="http://schemas.openxmlformats.org/officeDocument/2006/math" xmlns:v="urn:schemas-microsoft-com:vml" xmlns:wp14="http://schemas.microsoft.com/office/word/2010/wordprocessingDrawing" xmlns:wp="http://schemas.openxmlformats.org/drawingml/2006/wordprocessingDrawing" xmlns:w10="urn:schemas-microsoft-com:office:word" xmlns:w="http://schemas.openxmlformats.org/wordprocessingml/2006/main" xmlns:w14="http://schemas.microsoft.com/office/word/2010/wordml" xmlns:w15="http://schemas.microsoft.com/office/word/2012/wordml" xmlns:w16cex="http://schemas.microsoft.com/office/word/2018/wordml/cex" xmlns:w16cid="http://schemas.microsoft.com/office/word/2016/wordml/cid" xmlns:w16="http://schemas.microsoft.com/office/word/2018/wordml" xmlns:w16sdtdh="http://schemas.microsoft.com/office/word/2020/wordml/sdtdatahash" xmlns:w16se="http://schemas.microsoft.com/office/word/2015/wordml/symex" xmlns:wpg="http://schemas.microsoft.com/office/word/2010/wordprocessingGroup" xmlns:wpi="http://schemas.microsoft.com/office/word/2010/wordprocessingInk" xmlns:wne="http://schemas.microsoft.com/office/word/2006/wordml" xmlns:wps="http://schemas.microsoft.com/office/word/2010/wordprocessingShape" mc:Ignorable="w14 w15 w16se w16cid w16 w16cex w16sdtdh wp14">
   <w:footnote w:type="separator" w:id="-1">
@@ -4127,7 +4120,13 @@
 <w:hdr xmlns:wpc="http://schemas.microsoft.com/office/word/2010/wordprocessingCanvas" xmlns:cx="http://schemas.microsoft.com/office/drawing/2014/chartex" xmlns:cx1="http://schemas.microsoft.com/office/drawing/2015/9/8/chartex" xmlns:cx2="http://schemas.microsoft.com/office/drawing/2015/10/21/chartex" xmlns:cx3="http://schemas.microsoft.com/office/drawing/2016/5/9/chartex" xmlns:cx4="http://schemas.microsoft.com/office/drawing/2016/5/10/chartex" xmlns:cx5="http://schemas.microsoft.com/office/drawing/2016/5/11/chartex" xmlns:cx6="http://schemas.microsoft.com/office/drawing/2016/5/12/chartex" xmlns:cx7="http://schemas.microsoft.com/office/drawing/2016/5/13/chartex" xmlns:cx8="http://schemas.microsoft.com/office/drawing/2016/5/14/chartex" xmlns:mc="http://schemas.openxmlformats.org/markup-compatibility/2006" xmlns:aink="http://schemas.microsoft.com/office/drawing/2016/ink" xmlns:am3d="http://schemas.microsoft.com/office/drawing/2017/model3d" xmlns:o="urn:schemas-microsoft-com:office:office" xmlns:r="http://schemas.openxmlformats.org/officeDocument/2006/relationships" xmlns:m="http://schemas.openxmlformats.org/officeDocument/2006/math" xmlns:v="urn:schemas-microsoft-com:vml" xmlns:wp14="http://schemas.microsoft.com/office/word/2010/wordprocessingDrawing" xmlns:wp="http://schemas.openxmlformats.org/drawingml/2006/wordprocessingDrawing" xmlns:w10="urn:schemas-microsoft-com:office:word" xmlns:w="http://schemas.openxmlformats.org/wordprocessingml/2006/main" xmlns:w14="http://schemas.microsoft.com/office/word/2010/wordml" xmlns:w15="http://schemas.microsoft.com/office/word/2012/wordml" xmlns:w16cex="http://schemas.microsoft.com/office/word/2018/wordml/cex" xmlns:w16cid="http://schemas.microsoft.com/office/word/2016/wordml/cid" xmlns:w16="http://schemas.microsoft.com/office/word/2018/wordml" xmlns:w16sdtdh="http://schemas.microsoft.com/office/word/2020/wordml/sdtdatahash" xmlns:w16se="http://schemas.microsoft.com/office/word/2015/wordml/symex" xmlns:wpg="http://schemas.microsoft.com/office/word/2010/wordprocessingGroup" xmlns:wpi="http://schemas.microsoft.com/office/word/2010/wordprocessingInk" xmlns:wne="http://schemas.microsoft.com/office/word/2006/wordml" xmlns:wps="http://schemas.microsoft.com/office/word/2010/wordprocessingShape" mc:Ignorable="w14 w15 w16se w16cid w16 w16cex w16sdtdh wp14">
   <w:p>
     <w:r>
-      <w:t>TAB2XML: Requirements Document</w:t>
+      <w:t xml:space="preserve">TAB2XML: </w:t>
+    </w:r>
+    <w:r>
+      <w:t>Testing</w:t>
+    </w:r>
+    <w:r>
+      <w:t xml:space="preserve"> Document</w:t>
     </w:r>
     <w:r>
       <w:tab/>
@@ -5570,6 +5569,50 @@
       <w:u w:val="single"/>
     </w:rPr>
   </w:style>
+  <w:style w:type="paragraph" w:styleId="Header">
+    <w:name w:val="header"/>
+    <w:basedOn w:val="Normal"/>
+    <w:link w:val="HeaderChar"/>
+    <w:uiPriority w:val="99"/>
+    <w:unhideWhenUsed/>
+    <w:rsid w:val="00D1272A"/>
+    <w:pPr>
+      <w:tabs>
+        <w:tab w:val="center" w:pos="4680"/>
+        <w:tab w:val="right" w:pos="9360"/>
+      </w:tabs>
+      <w:spacing w:line="240" w:lineRule="auto"/>
+    </w:pPr>
+  </w:style>
+  <w:style w:type="character" w:customStyle="1" w:styleId="HeaderChar">
+    <w:name w:val="Header Char"/>
+    <w:basedOn w:val="DefaultParagraphFont"/>
+    <w:link w:val="Header"/>
+    <w:uiPriority w:val="99"/>
+    <w:rsid w:val="00D1272A"/>
+  </w:style>
+  <w:style w:type="paragraph" w:styleId="Footer">
+    <w:name w:val="footer"/>
+    <w:basedOn w:val="Normal"/>
+    <w:link w:val="FooterChar"/>
+    <w:uiPriority w:val="99"/>
+    <w:unhideWhenUsed/>
+    <w:rsid w:val="00D1272A"/>
+    <w:pPr>
+      <w:tabs>
+        <w:tab w:val="center" w:pos="4680"/>
+        <w:tab w:val="right" w:pos="9360"/>
+      </w:tabs>
+      <w:spacing w:line="240" w:lineRule="auto"/>
+    </w:pPr>
+  </w:style>
+  <w:style w:type="character" w:customStyle="1" w:styleId="FooterChar">
+    <w:name w:val="Footer Char"/>
+    <w:basedOn w:val="DefaultParagraphFont"/>
+    <w:link w:val="Footer"/>
+    <w:uiPriority w:val="99"/>
+    <w:rsid w:val="00D1272A"/>
+  </w:style>
 </w:styles>
 </file>
 

</xml_diff>

<commit_message>
Updated testing document to include the updates for drawX() and drawO()
</commit_message>
<xml_diff>
--- a/Documents/TestingDocument/EECS2311_Group6_TAB2XML_TestingDocument.docx
+++ b/Documents/TestingDocument/EECS2311_Group6_TAB2XML_TestingDocument.docx
@@ -7406,7 +7406,340 @@
     </w:p>
     <w:p>
       <w:pPr>
-        <w:ind w:left="720"/>
+        <w:jc w:val="both"/>
+        <w:rPr>
+          <w:rFonts w:asciiTheme="majorBidi" w:eastAsia="Times New Roman" w:hAnsiTheme="majorBidi" w:cstheme="majorBidi"/>
+          <w:color w:val="0E101A"/>
+          <w:sz w:val="24"/>
+          <w:szCs w:val="24"/>
+        </w:rPr>
+      </w:pPr>
+    </w:p>
+    <w:p>
+      <w:pPr>
+        <w:jc w:val="both"/>
+        <w:rPr>
+          <w:rFonts w:asciiTheme="majorBidi" w:eastAsia="Times New Roman" w:hAnsiTheme="majorBidi" w:cstheme="majorBidi"/>
+          <w:color w:val="0E101A"/>
+          <w:sz w:val="24"/>
+          <w:szCs w:val="24"/>
+        </w:rPr>
+      </w:pPr>
+      <w:r>
+        <w:rPr>
+          <w:rFonts w:asciiTheme="majorBidi" w:eastAsia="Times New Roman" w:hAnsiTheme="majorBidi" w:cstheme="majorBidi"/>
+          <w:color w:val="0E101A"/>
+          <w:sz w:val="24"/>
+          <w:szCs w:val="24"/>
+        </w:rPr>
+        <w:t xml:space="preserve">This class is used to </w:t>
+      </w:r>
+      <w:r>
+        <w:rPr>
+          <w:rFonts w:asciiTheme="majorBidi" w:eastAsia="Times New Roman" w:hAnsiTheme="majorBidi" w:cstheme="majorBidi"/>
+          <w:color w:val="0E101A"/>
+          <w:sz w:val="24"/>
+          <w:szCs w:val="24"/>
+        </w:rPr>
+        <w:t xml:space="preserve">test </w:t>
+      </w:r>
+      <w:r>
+        <w:rPr>
+          <w:rFonts w:asciiTheme="majorBidi" w:eastAsia="Times New Roman" w:hAnsiTheme="majorBidi" w:cstheme="majorBidi"/>
+          <w:color w:val="0E101A"/>
+          <w:sz w:val="24"/>
+          <w:szCs w:val="24"/>
+        </w:rPr>
+        <w:t xml:space="preserve">the </w:t>
+      </w:r>
+      <w:r>
+        <w:rPr>
+          <w:rFonts w:asciiTheme="majorBidi" w:eastAsia="Times New Roman" w:hAnsiTheme="majorBidi" w:cstheme="majorBidi"/>
+          <w:color w:val="0E101A"/>
+          <w:sz w:val="24"/>
+          <w:szCs w:val="24"/>
+        </w:rPr>
+        <w:t xml:space="preserve">drawing of </w:t>
+      </w:r>
+      <w:r>
+        <w:rPr>
+          <w:rFonts w:asciiTheme="majorBidi" w:eastAsia="Times New Roman" w:hAnsiTheme="majorBidi" w:cstheme="majorBidi"/>
+          <w:color w:val="0E101A"/>
+          <w:sz w:val="24"/>
+          <w:szCs w:val="24"/>
+        </w:rPr>
+        <w:t xml:space="preserve">notes of guitar </w:t>
+      </w:r>
+      <w:r>
+        <w:rPr>
+          <w:rFonts w:asciiTheme="majorBidi" w:eastAsia="Times New Roman" w:hAnsiTheme="majorBidi" w:cstheme="majorBidi"/>
+          <w:color w:val="0E101A"/>
+          <w:sz w:val="24"/>
+          <w:szCs w:val="24"/>
+        </w:rPr>
+        <w:t xml:space="preserve">and drums to a pane. The </w:t>
+      </w:r>
+      <w:proofErr w:type="spellStart"/>
+      <w:proofErr w:type="gramStart"/>
+      <w:r>
+        <w:rPr>
+          <w:rFonts w:asciiTheme="majorBidi" w:eastAsia="Times New Roman" w:hAnsiTheme="majorBidi" w:cstheme="majorBidi"/>
+          <w:color w:val="0E101A"/>
+          <w:sz w:val="24"/>
+          <w:szCs w:val="24"/>
+        </w:rPr>
+        <w:t>drawFret</w:t>
+      </w:r>
+      <w:proofErr w:type="spellEnd"/>
+      <w:r>
+        <w:rPr>
+          <w:rFonts w:asciiTheme="majorBidi" w:eastAsia="Times New Roman" w:hAnsiTheme="majorBidi" w:cstheme="majorBidi"/>
+          <w:color w:val="0E101A"/>
+          <w:sz w:val="24"/>
+          <w:szCs w:val="24"/>
+        </w:rPr>
+        <w:t>(</w:t>
+      </w:r>
+      <w:proofErr w:type="gramEnd"/>
+      <w:r>
+        <w:rPr>
+          <w:rFonts w:asciiTheme="majorBidi" w:eastAsia="Times New Roman" w:hAnsiTheme="majorBidi" w:cstheme="majorBidi"/>
+          <w:color w:val="0E101A"/>
+          <w:sz w:val="24"/>
+          <w:szCs w:val="24"/>
+        </w:rPr>
+        <w:t xml:space="preserve">) method does the drawing for individual notes for guitar. The tests make sure that </w:t>
+      </w:r>
+      <w:proofErr w:type="spellStart"/>
+      <w:proofErr w:type="gramStart"/>
+      <w:r>
+        <w:rPr>
+          <w:rFonts w:asciiTheme="majorBidi" w:eastAsia="Times New Roman" w:hAnsiTheme="majorBidi" w:cstheme="majorBidi"/>
+          <w:color w:val="0E101A"/>
+          <w:sz w:val="24"/>
+          <w:szCs w:val="24"/>
+        </w:rPr>
+        <w:t>drawFret</w:t>
+      </w:r>
+      <w:proofErr w:type="spellEnd"/>
+      <w:r>
+        <w:rPr>
+          <w:rFonts w:asciiTheme="majorBidi" w:eastAsia="Times New Roman" w:hAnsiTheme="majorBidi" w:cstheme="majorBidi"/>
+          <w:color w:val="0E101A"/>
+          <w:sz w:val="24"/>
+          <w:szCs w:val="24"/>
+        </w:rPr>
+        <w:t>(</w:t>
+      </w:r>
+      <w:proofErr w:type="gramEnd"/>
+      <w:r>
+        <w:rPr>
+          <w:rFonts w:asciiTheme="majorBidi" w:eastAsia="Times New Roman" w:hAnsiTheme="majorBidi" w:cstheme="majorBidi"/>
+          <w:color w:val="0E101A"/>
+          <w:sz w:val="24"/>
+          <w:szCs w:val="24"/>
+        </w:rPr>
+        <w:t>) is in fact drawing the notes at the correct positions</w:t>
+      </w:r>
+      <w:r>
+        <w:rPr>
+          <w:rFonts w:asciiTheme="majorBidi" w:eastAsia="Times New Roman" w:hAnsiTheme="majorBidi" w:cstheme="majorBidi"/>
+          <w:color w:val="0E101A"/>
+          <w:sz w:val="24"/>
+          <w:szCs w:val="24"/>
+        </w:rPr>
+        <w:t>, with the correct text values</w:t>
+      </w:r>
+      <w:r>
+        <w:rPr>
+          <w:rFonts w:asciiTheme="majorBidi" w:eastAsia="Times New Roman" w:hAnsiTheme="majorBidi" w:cstheme="majorBidi"/>
+          <w:color w:val="0E101A"/>
+          <w:sz w:val="24"/>
+          <w:szCs w:val="24"/>
+        </w:rPr>
+        <w:t>.</w:t>
+      </w:r>
+    </w:p>
+    <w:p>
+      <w:pPr>
+        <w:jc w:val="both"/>
+        <w:rPr>
+          <w:rFonts w:asciiTheme="majorBidi" w:eastAsia="Times New Roman" w:hAnsiTheme="majorBidi" w:cstheme="majorBidi"/>
+          <w:color w:val="0E101A"/>
+          <w:sz w:val="24"/>
+          <w:szCs w:val="24"/>
+        </w:rPr>
+      </w:pPr>
+    </w:p>
+    <w:p>
+      <w:pPr>
+        <w:jc w:val="both"/>
+        <w:rPr>
+          <w:rFonts w:asciiTheme="majorBidi" w:eastAsia="Times New Roman" w:hAnsiTheme="majorBidi" w:cstheme="majorBidi"/>
+          <w:color w:val="0E101A"/>
+          <w:sz w:val="24"/>
+          <w:szCs w:val="24"/>
+        </w:rPr>
+      </w:pPr>
+      <w:r>
+        <w:rPr>
+          <w:rFonts w:asciiTheme="majorBidi" w:eastAsia="Times New Roman" w:hAnsiTheme="majorBidi" w:cstheme="majorBidi"/>
+          <w:color w:val="0E101A"/>
+          <w:sz w:val="24"/>
+          <w:szCs w:val="24"/>
+        </w:rPr>
+        <w:t xml:space="preserve">For drums notes, </w:t>
+      </w:r>
+      <w:r>
+        <w:rPr>
+          <w:rFonts w:asciiTheme="majorBidi" w:eastAsia="Times New Roman" w:hAnsiTheme="majorBidi" w:cstheme="majorBidi"/>
+          <w:color w:val="0E101A"/>
+          <w:sz w:val="24"/>
+          <w:szCs w:val="24"/>
+        </w:rPr>
+        <w:t xml:space="preserve">they are drawn automatically through the </w:t>
+      </w:r>
+      <w:proofErr w:type="spellStart"/>
+      <w:r>
+        <w:rPr>
+          <w:rFonts w:asciiTheme="majorBidi" w:eastAsia="Times New Roman" w:hAnsiTheme="majorBidi" w:cstheme="majorBidi"/>
+          <w:color w:val="0E101A"/>
+          <w:sz w:val="24"/>
+          <w:szCs w:val="24"/>
+        </w:rPr>
+        <w:t>Drumset</w:t>
+      </w:r>
+      <w:proofErr w:type="spellEnd"/>
+      <w:r>
+        <w:rPr>
+          <w:rFonts w:asciiTheme="majorBidi" w:eastAsia="Times New Roman" w:hAnsiTheme="majorBidi" w:cstheme="majorBidi"/>
+          <w:color w:val="0E101A"/>
+          <w:sz w:val="24"/>
+          <w:szCs w:val="24"/>
+        </w:rPr>
+        <w:t xml:space="preserve"> class. To test this, we parse a drum set tablature and draw the notes using the </w:t>
+      </w:r>
+      <w:proofErr w:type="spellStart"/>
+      <w:r>
+        <w:rPr>
+          <w:rFonts w:asciiTheme="majorBidi" w:eastAsia="Times New Roman" w:hAnsiTheme="majorBidi" w:cstheme="majorBidi"/>
+          <w:color w:val="0E101A"/>
+          <w:sz w:val="24"/>
+          <w:szCs w:val="24"/>
+        </w:rPr>
+        <w:t>Drumset.draw</w:t>
+      </w:r>
+      <w:proofErr w:type="spellEnd"/>
+      <w:r>
+        <w:rPr>
+          <w:rFonts w:asciiTheme="majorBidi" w:eastAsia="Times New Roman" w:hAnsiTheme="majorBidi" w:cstheme="majorBidi"/>
+          <w:color w:val="0E101A"/>
+          <w:sz w:val="24"/>
+          <w:szCs w:val="24"/>
+        </w:rPr>
+        <w:t>() method. We then count the number of cymbal notes and non-cymbal notes</w:t>
+      </w:r>
+      <w:r>
+        <w:rPr>
+          <w:rFonts w:asciiTheme="majorBidi" w:eastAsia="Times New Roman" w:hAnsiTheme="majorBidi" w:cstheme="majorBidi"/>
+          <w:color w:val="0E101A"/>
+          <w:sz w:val="24"/>
+          <w:szCs w:val="24"/>
+        </w:rPr>
+        <w:t xml:space="preserve"> (</w:t>
+      </w:r>
+      <w:proofErr w:type="spellStart"/>
+      <w:proofErr w:type="gramStart"/>
+      <w:r>
+        <w:rPr>
+          <w:rFonts w:asciiTheme="majorBidi" w:eastAsia="Times New Roman" w:hAnsiTheme="majorBidi" w:cstheme="majorBidi"/>
+          <w:color w:val="0E101A"/>
+          <w:sz w:val="24"/>
+          <w:szCs w:val="24"/>
+        </w:rPr>
+        <w:t>testDrawX</w:t>
+      </w:r>
+      <w:proofErr w:type="spellEnd"/>
+      <w:r>
+        <w:rPr>
+          <w:rFonts w:asciiTheme="majorBidi" w:eastAsia="Times New Roman" w:hAnsiTheme="majorBidi" w:cstheme="majorBidi"/>
+          <w:color w:val="0E101A"/>
+          <w:sz w:val="24"/>
+          <w:szCs w:val="24"/>
+        </w:rPr>
+        <w:t>(</w:t>
+      </w:r>
+      <w:proofErr w:type="gramEnd"/>
+      <w:r>
+        <w:rPr>
+          <w:rFonts w:asciiTheme="majorBidi" w:eastAsia="Times New Roman" w:hAnsiTheme="majorBidi" w:cstheme="majorBidi"/>
+          <w:color w:val="0E101A"/>
+          <w:sz w:val="24"/>
+          <w:szCs w:val="24"/>
+        </w:rPr>
+        <w:t xml:space="preserve">) and </w:t>
+      </w:r>
+      <w:proofErr w:type="spellStart"/>
+      <w:r>
+        <w:rPr>
+          <w:rFonts w:asciiTheme="majorBidi" w:eastAsia="Times New Roman" w:hAnsiTheme="majorBidi" w:cstheme="majorBidi"/>
+          <w:color w:val="0E101A"/>
+          <w:sz w:val="24"/>
+          <w:szCs w:val="24"/>
+        </w:rPr>
+        <w:t>testDrawO</w:t>
+      </w:r>
+      <w:proofErr w:type="spellEnd"/>
+      <w:r>
+        <w:rPr>
+          <w:rFonts w:asciiTheme="majorBidi" w:eastAsia="Times New Roman" w:hAnsiTheme="majorBidi" w:cstheme="majorBidi"/>
+          <w:color w:val="0E101A"/>
+          <w:sz w:val="24"/>
+          <w:szCs w:val="24"/>
+        </w:rPr>
+        <w:t>(), respectively)</w:t>
+      </w:r>
+      <w:r>
+        <w:rPr>
+          <w:rFonts w:asciiTheme="majorBidi" w:eastAsia="Times New Roman" w:hAnsiTheme="majorBidi" w:cstheme="majorBidi"/>
+          <w:color w:val="0E101A"/>
+          <w:sz w:val="24"/>
+          <w:szCs w:val="24"/>
+        </w:rPr>
+        <w:t xml:space="preserve"> that were added to the pane by the </w:t>
+      </w:r>
+      <w:proofErr w:type="spellStart"/>
+      <w:r>
+        <w:rPr>
+          <w:rFonts w:asciiTheme="majorBidi" w:eastAsia="Times New Roman" w:hAnsiTheme="majorBidi" w:cstheme="majorBidi"/>
+          <w:color w:val="0E101A"/>
+          <w:sz w:val="24"/>
+          <w:szCs w:val="24"/>
+        </w:rPr>
+        <w:t>Drumset.draw</w:t>
+      </w:r>
+      <w:proofErr w:type="spellEnd"/>
+      <w:r>
+        <w:rPr>
+          <w:rFonts w:asciiTheme="majorBidi" w:eastAsia="Times New Roman" w:hAnsiTheme="majorBidi" w:cstheme="majorBidi"/>
+          <w:color w:val="0E101A"/>
+          <w:sz w:val="24"/>
+          <w:szCs w:val="24"/>
+        </w:rPr>
+        <w:t>() method to make all the notes were drawn.</w:t>
+      </w:r>
+      <w:r>
+        <w:rPr>
+          <w:rFonts w:asciiTheme="majorBidi" w:eastAsia="Times New Roman" w:hAnsiTheme="majorBidi" w:cstheme="majorBidi"/>
+          <w:color w:val="0E101A"/>
+          <w:sz w:val="24"/>
+          <w:szCs w:val="24"/>
+        </w:rPr>
+        <w:t xml:space="preserve"> Then we check the x- and y-coordinates of each note on the pane to make sure they are correct.</w:t>
+      </w:r>
+    </w:p>
+    <w:p>
+      <w:pPr>
         <w:jc w:val="both"/>
         <w:rPr>
           <w:rFonts w:asciiTheme="majorBidi" w:eastAsia="Times New Roman" w:hAnsiTheme="majorBidi" w:cstheme="majorBidi"/>
@@ -7583,7 +7916,43 @@
           <w:sz w:val="24"/>
           <w:szCs w:val="24"/>
         </w:rPr>
-        <w:t>) parses a drum set tablature and draws the notes that are not cymbal notes to a pane. Each note's x-position and y-position are checked, and the text value is checked to make sure they are all "o".</w:t>
+        <w:t xml:space="preserve">) parses a drum set tablature and draws the notes </w:t>
+      </w:r>
+      <w:r>
+        <w:rPr>
+          <w:rFonts w:asciiTheme="majorBidi" w:eastAsia="Times New Roman" w:hAnsiTheme="majorBidi" w:cstheme="majorBidi"/>
+          <w:color w:val="0E101A"/>
+          <w:sz w:val="24"/>
+          <w:szCs w:val="24"/>
+        </w:rPr>
+        <w:t>to a pane</w:t>
+      </w:r>
+      <w:r>
+        <w:rPr>
+          <w:rFonts w:asciiTheme="majorBidi" w:eastAsia="Times New Roman" w:hAnsiTheme="majorBidi" w:cstheme="majorBidi"/>
+          <w:color w:val="0E101A"/>
+          <w:sz w:val="24"/>
+          <w:szCs w:val="24"/>
+        </w:rPr>
+        <w:t>.</w:t>
+      </w:r>
+      <w:r>
+        <w:rPr>
+          <w:rFonts w:asciiTheme="majorBidi" w:eastAsia="Times New Roman" w:hAnsiTheme="majorBidi" w:cstheme="majorBidi"/>
+          <w:color w:val="0E101A"/>
+          <w:sz w:val="24"/>
+          <w:szCs w:val="24"/>
+        </w:rPr>
+        <w:t xml:space="preserve"> The non-cymbal notes are extracted from the pane and counted to ensure the correct number of notes has been added.</w:t>
+      </w:r>
+      <w:r>
+        <w:rPr>
+          <w:rFonts w:asciiTheme="majorBidi" w:eastAsia="Times New Roman" w:hAnsiTheme="majorBidi" w:cstheme="majorBidi"/>
+          <w:color w:val="0E101A"/>
+          <w:sz w:val="24"/>
+          <w:szCs w:val="24"/>
+        </w:rPr>
+        <w:t xml:space="preserve"> It also checks the x- and y-coordinates of each note to ensure they are correct (the expected x and y values were calculated for the specific tablature used).</w:t>
       </w:r>
     </w:p>
     <w:p>
@@ -7668,7 +8037,70 @@
           <w:sz w:val="24"/>
           <w:szCs w:val="24"/>
         </w:rPr>
-        <w:t>) parses a drum set tablature and draws the notes that are cymbal notes to a pane. Each note's x-position and y-position are checked, and the text value is checked to make sure they are all "x".</w:t>
+        <w:t xml:space="preserve">) parses a drum set tablature and draws the to a pane. </w:t>
+      </w:r>
+      <w:r>
+        <w:rPr>
+          <w:rFonts w:asciiTheme="majorBidi" w:eastAsia="Times New Roman" w:hAnsiTheme="majorBidi" w:cstheme="majorBidi"/>
+          <w:color w:val="0E101A"/>
+          <w:sz w:val="24"/>
+          <w:szCs w:val="24"/>
+        </w:rPr>
+        <w:t>The cymbal notes are extracted</w:t>
+      </w:r>
+      <w:r>
+        <w:rPr>
+          <w:rFonts w:asciiTheme="majorBidi" w:eastAsia="Times New Roman" w:hAnsiTheme="majorBidi" w:cstheme="majorBidi"/>
+          <w:color w:val="0E101A"/>
+          <w:sz w:val="24"/>
+          <w:szCs w:val="24"/>
+        </w:rPr>
+        <w:t xml:space="preserve"> from the pane</w:t>
+      </w:r>
+      <w:r>
+        <w:rPr>
+          <w:rFonts w:asciiTheme="majorBidi" w:eastAsia="Times New Roman" w:hAnsiTheme="majorBidi" w:cstheme="majorBidi"/>
+          <w:color w:val="0E101A"/>
+          <w:sz w:val="24"/>
+          <w:szCs w:val="24"/>
+        </w:rPr>
+        <w:t xml:space="preserve"> and counted to ensure the correct number of notes has been added.</w:t>
+      </w:r>
+      <w:r>
+        <w:rPr>
+          <w:rFonts w:asciiTheme="majorBidi" w:eastAsia="Times New Roman" w:hAnsiTheme="majorBidi" w:cstheme="majorBidi"/>
+          <w:color w:val="0E101A"/>
+          <w:sz w:val="24"/>
+          <w:szCs w:val="24"/>
+        </w:rPr>
+        <w:t xml:space="preserve"> </w:t>
+      </w:r>
+      <w:r>
+        <w:rPr>
+          <w:rFonts w:asciiTheme="majorBidi" w:eastAsia="Times New Roman" w:hAnsiTheme="majorBidi" w:cstheme="majorBidi"/>
+          <w:color w:val="0E101A"/>
+          <w:sz w:val="24"/>
+          <w:szCs w:val="24"/>
+        </w:rPr>
+        <w:t xml:space="preserve">It also checks the x- and y-coordinates of each note to ensure they are correct (the expected </w:t>
+      </w:r>
+      <w:r>
+        <w:rPr>
+          <w:rFonts w:asciiTheme="majorBidi" w:eastAsia="Times New Roman" w:hAnsiTheme="majorBidi" w:cstheme="majorBidi"/>
+          <w:color w:val="0E101A"/>
+          <w:sz w:val="24"/>
+          <w:szCs w:val="24"/>
+        </w:rPr>
+        <w:t xml:space="preserve">x and y </w:t>
+      </w:r>
+      <w:r>
+        <w:rPr>
+          <w:rFonts w:asciiTheme="majorBidi" w:eastAsia="Times New Roman" w:hAnsiTheme="majorBidi" w:cstheme="majorBidi"/>
+          <w:color w:val="0E101A"/>
+          <w:sz w:val="24"/>
+          <w:szCs w:val="24"/>
+        </w:rPr>
+        <w:t>values were calculated for the specific tablature used).</w:t>
       </w:r>
     </w:p>
     <w:p>

</xml_diff>

<commit_message>
Added more explanation for testing document for DrawNoteTest class.
</commit_message>
<xml_diff>
--- a/Documents/TestingDocument/EECS2311_Group6_TAB2XML_TestingDocument.docx
+++ b/Documents/TestingDocument/EECS2311_Group6_TAB2XML_TestingDocument.docx
@@ -628,8 +628,19 @@
                                 <w:color w:val="000000"/>
                                 <w:sz w:val="28"/>
                               </w:rPr>
-                              <w:t>Elmira Onagh</w:t>
+                              <w:t xml:space="preserve">Elmira </w:t>
                             </w:r>
+                            <w:proofErr w:type="spellStart"/>
+                            <w:r>
+                              <w:rPr>
+                                <w:rFonts w:ascii="Times New Roman" w:eastAsia="Times New Roman" w:hAnsi="Times New Roman" w:cs="Times New Roman"/>
+                                <w:b/>
+                                <w:color w:val="000000"/>
+                                <w:sz w:val="28"/>
+                              </w:rPr>
+                              <w:t>Onagh</w:t>
+                            </w:r>
+                            <w:proofErr w:type="spellEnd"/>
                           </w:p>
                           <w:p>
                             <w:pPr>
@@ -637,6 +648,7 @@
                               <w:ind w:left="720" w:firstLine="360"/>
                               <w:textDirection w:val="btLr"/>
                             </w:pPr>
+                            <w:proofErr w:type="spellStart"/>
                             <w:r>
                               <w:rPr>
                                 <w:rFonts w:ascii="Times New Roman" w:eastAsia="Times New Roman" w:hAnsi="Times New Roman" w:cs="Times New Roman"/>
@@ -644,7 +656,17 @@
                                 <w:color w:val="000000"/>
                                 <w:sz w:val="28"/>
                               </w:rPr>
-                              <w:t>Irsa Nasir</w:t>
+                              <w:t>Irsa</w:t>
+                            </w:r>
+                            <w:proofErr w:type="spellEnd"/>
+                            <w:r>
+                              <w:rPr>
+                                <w:rFonts w:ascii="Times New Roman" w:eastAsia="Times New Roman" w:hAnsi="Times New Roman" w:cs="Times New Roman"/>
+                                <w:b/>
+                                <w:color w:val="000000"/>
+                                <w:sz w:val="28"/>
+                              </w:rPr>
+                              <w:t xml:space="preserve"> Nasir</w:t>
                             </w:r>
                           </w:p>
                           <w:p>
@@ -669,6 +691,7 @@
                               <w:ind w:left="720" w:firstLine="360"/>
                               <w:textDirection w:val="btLr"/>
                             </w:pPr>
+                            <w:proofErr w:type="spellStart"/>
                             <w:r>
                               <w:rPr>
                                 <w:rFonts w:ascii="Times New Roman" w:eastAsia="Times New Roman" w:hAnsi="Times New Roman" w:cs="Times New Roman"/>
@@ -676,7 +699,17 @@
                                 <w:color w:val="000000"/>
                                 <w:sz w:val="28"/>
                               </w:rPr>
-                              <w:t>Harjap Randhawa</w:t>
+                              <w:t>Harjap</w:t>
+                            </w:r>
+                            <w:proofErr w:type="spellEnd"/>
+                            <w:r>
+                              <w:rPr>
+                                <w:rFonts w:ascii="Times New Roman" w:eastAsia="Times New Roman" w:hAnsi="Times New Roman" w:cs="Times New Roman"/>
+                                <w:b/>
+                                <w:color w:val="000000"/>
+                                <w:sz w:val="28"/>
+                              </w:rPr>
+                              <w:t xml:space="preserve"> Randhawa</w:t>
                             </w:r>
                           </w:p>
                           <w:p>
@@ -745,8 +778,19 @@
                           <w:color w:val="000000"/>
                           <w:sz w:val="28"/>
                         </w:rPr>
-                        <w:t>Elmira Onagh</w:t>
+                        <w:t xml:space="preserve">Elmira </w:t>
                       </w:r>
+                      <w:proofErr w:type="spellStart"/>
+                      <w:r>
+                        <w:rPr>
+                          <w:rFonts w:ascii="Times New Roman" w:eastAsia="Times New Roman" w:hAnsi="Times New Roman" w:cs="Times New Roman"/>
+                          <w:b/>
+                          <w:color w:val="000000"/>
+                          <w:sz w:val="28"/>
+                        </w:rPr>
+                        <w:t>Onagh</w:t>
+                      </w:r>
+                      <w:proofErr w:type="spellEnd"/>
                     </w:p>
                     <w:p>
                       <w:pPr>
@@ -754,6 +798,7 @@
                         <w:ind w:left="720" w:firstLine="360"/>
                         <w:textDirection w:val="btLr"/>
                       </w:pPr>
+                      <w:proofErr w:type="spellStart"/>
                       <w:r>
                         <w:rPr>
                           <w:rFonts w:ascii="Times New Roman" w:eastAsia="Times New Roman" w:hAnsi="Times New Roman" w:cs="Times New Roman"/>
@@ -761,7 +806,17 @@
                           <w:color w:val="000000"/>
                           <w:sz w:val="28"/>
                         </w:rPr>
-                        <w:t>Irsa Nasir</w:t>
+                        <w:t>Irsa</w:t>
+                      </w:r>
+                      <w:proofErr w:type="spellEnd"/>
+                      <w:r>
+                        <w:rPr>
+                          <w:rFonts w:ascii="Times New Roman" w:eastAsia="Times New Roman" w:hAnsi="Times New Roman" w:cs="Times New Roman"/>
+                          <w:b/>
+                          <w:color w:val="000000"/>
+                          <w:sz w:val="28"/>
+                        </w:rPr>
+                        <w:t xml:space="preserve"> Nasir</w:t>
                       </w:r>
                     </w:p>
                     <w:p>
@@ -786,6 +841,7 @@
                         <w:ind w:left="720" w:firstLine="360"/>
                         <w:textDirection w:val="btLr"/>
                       </w:pPr>
+                      <w:proofErr w:type="spellStart"/>
                       <w:r>
                         <w:rPr>
                           <w:rFonts w:ascii="Times New Roman" w:eastAsia="Times New Roman" w:hAnsi="Times New Roman" w:cs="Times New Roman"/>
@@ -793,7 +849,17 @@
                           <w:color w:val="000000"/>
                           <w:sz w:val="28"/>
                         </w:rPr>
-                        <w:t>Harjap Randhawa</w:t>
+                        <w:t>Harjap</w:t>
+                      </w:r>
+                      <w:proofErr w:type="spellEnd"/>
+                      <w:r>
+                        <w:rPr>
+                          <w:rFonts w:ascii="Times New Roman" w:eastAsia="Times New Roman" w:hAnsi="Times New Roman" w:cs="Times New Roman"/>
+                          <w:b/>
+                          <w:color w:val="000000"/>
+                          <w:sz w:val="28"/>
+                        </w:rPr>
+                        <w:t xml:space="preserve"> Randhawa</w:t>
                       </w:r>
                     </w:p>
                     <w:p>
@@ -2362,14 +2428,25 @@
         </w:rPr>
         <w:t xml:space="preserve">e value obtained by </w:t>
       </w:r>
-      <w:r>
-        <w:rPr>
-          <w:rFonts w:asciiTheme="majorBidi" w:eastAsia="Times New Roman" w:hAnsiTheme="majorBidi" w:cstheme="majorBidi"/>
-          <w:color w:val="0E101A"/>
-          <w:sz w:val="24"/>
-          <w:szCs w:val="24"/>
-        </w:rPr>
-        <w:t>getStartX (</w:t>
+      <w:proofErr w:type="spellStart"/>
+      <w:r>
+        <w:rPr>
+          <w:rFonts w:asciiTheme="majorBidi" w:eastAsia="Times New Roman" w:hAnsiTheme="majorBidi" w:cstheme="majorBidi"/>
+          <w:color w:val="0E101A"/>
+          <w:sz w:val="24"/>
+          <w:szCs w:val="24"/>
+        </w:rPr>
+        <w:t>getStartX</w:t>
+      </w:r>
+      <w:proofErr w:type="spellEnd"/>
+      <w:r>
+        <w:rPr>
+          <w:rFonts w:asciiTheme="majorBidi" w:eastAsia="Times New Roman" w:hAnsiTheme="majorBidi" w:cstheme="majorBidi"/>
+          <w:color w:val="0E101A"/>
+          <w:sz w:val="24"/>
+          <w:szCs w:val="24"/>
+        </w:rPr>
+        <w:t xml:space="preserve"> (</w:t>
       </w:r>
       <w:r>
         <w:rPr>
@@ -2380,14 +2457,25 @@
         </w:rPr>
         <w:t xml:space="preserve">) and </w:t>
       </w:r>
-      <w:r>
-        <w:rPr>
-          <w:rFonts w:asciiTheme="majorBidi" w:eastAsia="Times New Roman" w:hAnsiTheme="majorBidi" w:cstheme="majorBidi"/>
-          <w:color w:val="0E101A"/>
-          <w:sz w:val="24"/>
-          <w:szCs w:val="24"/>
-        </w:rPr>
-        <w:t>getStartY (</w:t>
+      <w:proofErr w:type="spellStart"/>
+      <w:r>
+        <w:rPr>
+          <w:rFonts w:asciiTheme="majorBidi" w:eastAsia="Times New Roman" w:hAnsiTheme="majorBidi" w:cstheme="majorBidi"/>
+          <w:color w:val="0E101A"/>
+          <w:sz w:val="24"/>
+          <w:szCs w:val="24"/>
+        </w:rPr>
+        <w:t>getStartY</w:t>
+      </w:r>
+      <w:proofErr w:type="spellEnd"/>
+      <w:r>
+        <w:rPr>
+          <w:rFonts w:asciiTheme="majorBidi" w:eastAsia="Times New Roman" w:hAnsiTheme="majorBidi" w:cstheme="majorBidi"/>
+          <w:color w:val="0E101A"/>
+          <w:sz w:val="24"/>
+          <w:szCs w:val="24"/>
+        </w:rPr>
+        <w:t xml:space="preserve"> (</w:t>
       </w:r>
       <w:r>
         <w:rPr>
@@ -2405,7 +2493,47 @@
           <w:sz w:val="24"/>
           <w:szCs w:val="24"/>
         </w:rPr>
-        <w:t xml:space="preserve"> and setStartX () and setStartY () set their corresponding variable to the expected value. </w:t>
+        <w:t xml:space="preserve"> and </w:t>
+      </w:r>
+      <w:proofErr w:type="spellStart"/>
+      <w:r>
+        <w:rPr>
+          <w:rFonts w:asciiTheme="majorBidi" w:eastAsia="Times New Roman" w:hAnsiTheme="majorBidi" w:cstheme="majorBidi"/>
+          <w:color w:val="0E101A"/>
+          <w:sz w:val="24"/>
+          <w:szCs w:val="24"/>
+        </w:rPr>
+        <w:t>setStartX</w:t>
+      </w:r>
+      <w:proofErr w:type="spellEnd"/>
+      <w:r>
+        <w:rPr>
+          <w:rFonts w:asciiTheme="majorBidi" w:eastAsia="Times New Roman" w:hAnsiTheme="majorBidi" w:cstheme="majorBidi"/>
+          <w:color w:val="0E101A"/>
+          <w:sz w:val="24"/>
+          <w:szCs w:val="24"/>
+        </w:rPr>
+        <w:t xml:space="preserve"> () and </w:t>
+      </w:r>
+      <w:proofErr w:type="spellStart"/>
+      <w:r>
+        <w:rPr>
+          <w:rFonts w:asciiTheme="majorBidi" w:eastAsia="Times New Roman" w:hAnsiTheme="majorBidi" w:cstheme="majorBidi"/>
+          <w:color w:val="0E101A"/>
+          <w:sz w:val="24"/>
+          <w:szCs w:val="24"/>
+        </w:rPr>
+        <w:t>setStartY</w:t>
+      </w:r>
+      <w:proofErr w:type="spellEnd"/>
+      <w:r>
+        <w:rPr>
+          <w:rFonts w:asciiTheme="majorBidi" w:eastAsia="Times New Roman" w:hAnsiTheme="majorBidi" w:cstheme="majorBidi"/>
+          <w:color w:val="0E101A"/>
+          <w:sz w:val="24"/>
+          <w:szCs w:val="24"/>
+        </w:rPr>
+        <w:t xml:space="preserve"> () set their corresponding variable to the expected value. </w:t>
       </w:r>
       <w:r>
         <w:rPr>
@@ -2452,14 +2580,45 @@
         </w:rPr>
         <w:t xml:space="preserve">the </w:t>
       </w:r>
-      <w:r>
-        <w:rPr>
-          <w:rFonts w:asciiTheme="majorBidi" w:eastAsia="Times New Roman" w:hAnsiTheme="majorBidi" w:cstheme="majorBidi"/>
-          <w:color w:val="0E101A"/>
-          <w:sz w:val="24"/>
-          <w:szCs w:val="24"/>
-        </w:rPr>
-        <w:t xml:space="preserve">getPane () method returns the expected pane and setPane () adds the correct pane to the class. </w:t>
+      <w:proofErr w:type="spellStart"/>
+      <w:r>
+        <w:rPr>
+          <w:rFonts w:asciiTheme="majorBidi" w:eastAsia="Times New Roman" w:hAnsiTheme="majorBidi" w:cstheme="majorBidi"/>
+          <w:color w:val="0E101A"/>
+          <w:sz w:val="24"/>
+          <w:szCs w:val="24"/>
+        </w:rPr>
+        <w:t>getPane</w:t>
+      </w:r>
+      <w:proofErr w:type="spellEnd"/>
+      <w:r>
+        <w:rPr>
+          <w:rFonts w:asciiTheme="majorBidi" w:eastAsia="Times New Roman" w:hAnsiTheme="majorBidi" w:cstheme="majorBidi"/>
+          <w:color w:val="0E101A"/>
+          <w:sz w:val="24"/>
+          <w:szCs w:val="24"/>
+        </w:rPr>
+        <w:t xml:space="preserve"> () method returns the expected pane and </w:t>
+      </w:r>
+      <w:proofErr w:type="spellStart"/>
+      <w:r>
+        <w:rPr>
+          <w:rFonts w:asciiTheme="majorBidi" w:eastAsia="Times New Roman" w:hAnsiTheme="majorBidi" w:cstheme="majorBidi"/>
+          <w:color w:val="0E101A"/>
+          <w:sz w:val="24"/>
+          <w:szCs w:val="24"/>
+        </w:rPr>
+        <w:t>setPane</w:t>
+      </w:r>
+      <w:proofErr w:type="spellEnd"/>
+      <w:r>
+        <w:rPr>
+          <w:rFonts w:asciiTheme="majorBidi" w:eastAsia="Times New Roman" w:hAnsiTheme="majorBidi" w:cstheme="majorBidi"/>
+          <w:color w:val="0E101A"/>
+          <w:sz w:val="24"/>
+          <w:szCs w:val="24"/>
+        </w:rPr>
+        <w:t xml:space="preserve"> () adds the correct pane to the class. </w:t>
       </w:r>
     </w:p>
     <w:p>
@@ -2498,6 +2657,7 @@
         </w:rPr>
         <w:t xml:space="preserve">Test: </w:t>
       </w:r>
+      <w:proofErr w:type="spellStart"/>
       <w:r>
         <w:rPr>
           <w:rFonts w:asciiTheme="majorBidi" w:hAnsiTheme="majorBidi" w:cstheme="majorBidi"/>
@@ -2507,7 +2667,19 @@
           <w:szCs w:val="24"/>
           <w:lang w:val="en-CA"/>
         </w:rPr>
-        <w:t>testGetPane ()</w:t>
+        <w:t>testGetPane</w:t>
+      </w:r>
+      <w:proofErr w:type="spellEnd"/>
+      <w:r>
+        <w:rPr>
+          <w:rFonts w:asciiTheme="majorBidi" w:hAnsiTheme="majorBidi" w:cstheme="majorBidi"/>
+          <w:b/>
+          <w:color w:val="000000"/>
+          <w:sz w:val="24"/>
+          <w:szCs w:val="24"/>
+          <w:lang w:val="en-CA"/>
+        </w:rPr>
+        <w:t xml:space="preserve"> ()</w:t>
       </w:r>
     </w:p>
     <w:p>
@@ -2530,14 +2702,25 @@
         </w:rPr>
         <w:t xml:space="preserve">Tests the </w:t>
       </w:r>
-      <w:r>
-        <w:rPr>
-          <w:rFonts w:asciiTheme="majorBidi" w:eastAsia="Times New Roman" w:hAnsiTheme="majorBidi" w:cstheme="majorBidi"/>
-          <w:color w:val="0E101A"/>
-          <w:sz w:val="24"/>
-          <w:szCs w:val="24"/>
-        </w:rPr>
-        <w:t>getPane (</w:t>
+      <w:proofErr w:type="spellStart"/>
+      <w:r>
+        <w:rPr>
+          <w:rFonts w:asciiTheme="majorBidi" w:eastAsia="Times New Roman" w:hAnsiTheme="majorBidi" w:cstheme="majorBidi"/>
+          <w:color w:val="0E101A"/>
+          <w:sz w:val="24"/>
+          <w:szCs w:val="24"/>
+        </w:rPr>
+        <w:t>getPane</w:t>
+      </w:r>
+      <w:proofErr w:type="spellEnd"/>
+      <w:r>
+        <w:rPr>
+          <w:rFonts w:asciiTheme="majorBidi" w:eastAsia="Times New Roman" w:hAnsiTheme="majorBidi" w:cstheme="majorBidi"/>
+          <w:color w:val="0E101A"/>
+          <w:sz w:val="24"/>
+          <w:szCs w:val="24"/>
+        </w:rPr>
+        <w:t xml:space="preserve"> (</w:t>
       </w:r>
       <w:r>
         <w:rPr>
@@ -2574,6 +2757,7 @@
         </w:rPr>
         <w:t xml:space="preserve">Test: </w:t>
       </w:r>
+      <w:proofErr w:type="spellStart"/>
       <w:r>
         <w:rPr>
           <w:rFonts w:asciiTheme="majorBidi" w:eastAsia="Times New Roman" w:hAnsiTheme="majorBidi" w:cstheme="majorBidi"/>
@@ -2602,7 +2786,18 @@
           <w:sz w:val="24"/>
           <w:szCs w:val="24"/>
         </w:rPr>
-        <w:t>Pane (</w:t>
+        <w:t>Pane</w:t>
+      </w:r>
+      <w:proofErr w:type="spellEnd"/>
+      <w:r>
+        <w:rPr>
+          <w:rFonts w:asciiTheme="majorBidi" w:eastAsia="Times New Roman" w:hAnsiTheme="majorBidi" w:cstheme="majorBidi"/>
+          <w:b/>
+          <w:color w:val="0E101A"/>
+          <w:sz w:val="24"/>
+          <w:szCs w:val="24"/>
+        </w:rPr>
+        <w:t xml:space="preserve"> (</w:t>
       </w:r>
       <w:r>
         <w:rPr>
@@ -2635,6 +2830,7 @@
         </w:rPr>
         <w:t xml:space="preserve">Test the </w:t>
       </w:r>
+      <w:proofErr w:type="spellStart"/>
       <w:r>
         <w:rPr>
           <w:rFonts w:asciiTheme="majorBidi" w:eastAsia="Times New Roman" w:hAnsiTheme="majorBidi" w:cstheme="majorBidi"/>
@@ -2651,7 +2847,17 @@
           <w:sz w:val="24"/>
           <w:szCs w:val="24"/>
         </w:rPr>
-        <w:t>Pane (</w:t>
+        <w:t>Pane</w:t>
+      </w:r>
+      <w:proofErr w:type="spellEnd"/>
+      <w:r>
+        <w:rPr>
+          <w:rFonts w:asciiTheme="majorBidi" w:eastAsia="Times New Roman" w:hAnsiTheme="majorBidi" w:cstheme="majorBidi"/>
+          <w:color w:val="0E101A"/>
+          <w:sz w:val="24"/>
+          <w:szCs w:val="24"/>
+        </w:rPr>
+        <w:t xml:space="preserve"> (</w:t>
       </w:r>
       <w:r>
         <w:rPr>
@@ -2691,6 +2897,7 @@
         </w:rPr>
         <w:t xml:space="preserve">Test: </w:t>
       </w:r>
+      <w:proofErr w:type="spellStart"/>
       <w:r>
         <w:rPr>
           <w:rFonts w:asciiTheme="majorBidi" w:hAnsiTheme="majorBidi" w:cstheme="majorBidi"/>
@@ -2701,7 +2908,20 @@
           <w:szCs w:val="24"/>
           <w:lang w:val="en-CA"/>
         </w:rPr>
-        <w:t>testGetStartX ()</w:t>
+        <w:t>testGetStartX</w:t>
+      </w:r>
+      <w:proofErr w:type="spellEnd"/>
+      <w:r>
+        <w:rPr>
+          <w:rFonts w:asciiTheme="majorBidi" w:hAnsiTheme="majorBidi" w:cstheme="majorBidi"/>
+          <w:b/>
+          <w:bCs/>
+          <w:color w:val="000000"/>
+          <w:sz w:val="24"/>
+          <w:szCs w:val="24"/>
+          <w:lang w:val="en-CA"/>
+        </w:rPr>
+        <w:t xml:space="preserve"> ()</w:t>
       </w:r>
     </w:p>
     <w:p>
@@ -2722,7 +2942,27 @@
           <w:sz w:val="24"/>
           <w:szCs w:val="24"/>
         </w:rPr>
-        <w:t xml:space="preserve">Test the getStartX () method to ensure the correct x coordinate is being returned. </w:t>
+        <w:t xml:space="preserve">Test the </w:t>
+      </w:r>
+      <w:proofErr w:type="spellStart"/>
+      <w:r>
+        <w:rPr>
+          <w:rFonts w:asciiTheme="majorBidi" w:eastAsia="Times New Roman" w:hAnsiTheme="majorBidi" w:cstheme="majorBidi"/>
+          <w:color w:val="0E101A"/>
+          <w:sz w:val="24"/>
+          <w:szCs w:val="24"/>
+        </w:rPr>
+        <w:t>getStartX</w:t>
+      </w:r>
+      <w:proofErr w:type="spellEnd"/>
+      <w:r>
+        <w:rPr>
+          <w:rFonts w:asciiTheme="majorBidi" w:eastAsia="Times New Roman" w:hAnsiTheme="majorBidi" w:cstheme="majorBidi"/>
+          <w:color w:val="0E101A"/>
+          <w:sz w:val="24"/>
+          <w:szCs w:val="24"/>
+        </w:rPr>
+        <w:t xml:space="preserve"> () method to ensure the correct x coordinate is being returned. </w:t>
       </w:r>
     </w:p>
     <w:p>
@@ -2753,6 +2993,7 @@
         </w:rPr>
         <w:t xml:space="preserve">Test: </w:t>
       </w:r>
+      <w:proofErr w:type="spellStart"/>
       <w:r>
         <w:rPr>
           <w:rFonts w:asciiTheme="majorBidi" w:hAnsiTheme="majorBidi" w:cstheme="majorBidi"/>
@@ -2763,7 +3004,20 @@
           <w:szCs w:val="24"/>
           <w:lang w:val="en-CA"/>
         </w:rPr>
-        <w:t>testSetStartX ()</w:t>
+        <w:t>testSetStartX</w:t>
+      </w:r>
+      <w:proofErr w:type="spellEnd"/>
+      <w:r>
+        <w:rPr>
+          <w:rFonts w:asciiTheme="majorBidi" w:hAnsiTheme="majorBidi" w:cstheme="majorBidi"/>
+          <w:b/>
+          <w:bCs/>
+          <w:color w:val="000000"/>
+          <w:sz w:val="24"/>
+          <w:szCs w:val="24"/>
+          <w:lang w:val="en-CA"/>
+        </w:rPr>
+        <w:t xml:space="preserve"> ()</w:t>
       </w:r>
     </w:p>
     <w:p>
@@ -2784,7 +3038,27 @@
           <w:sz w:val="24"/>
           <w:szCs w:val="24"/>
         </w:rPr>
-        <w:t>Tests setStartX () method to make sure the value for the x- coordinate is set correctly</w:t>
+        <w:t xml:space="preserve">Tests </w:t>
+      </w:r>
+      <w:proofErr w:type="spellStart"/>
+      <w:r>
+        <w:rPr>
+          <w:rFonts w:asciiTheme="majorBidi" w:eastAsia="Times New Roman" w:hAnsiTheme="majorBidi" w:cstheme="majorBidi"/>
+          <w:color w:val="0E101A"/>
+          <w:sz w:val="24"/>
+          <w:szCs w:val="24"/>
+        </w:rPr>
+        <w:t>setStartX</w:t>
+      </w:r>
+      <w:proofErr w:type="spellEnd"/>
+      <w:r>
+        <w:rPr>
+          <w:rFonts w:asciiTheme="majorBidi" w:eastAsia="Times New Roman" w:hAnsiTheme="majorBidi" w:cstheme="majorBidi"/>
+          <w:color w:val="0E101A"/>
+          <w:sz w:val="24"/>
+          <w:szCs w:val="24"/>
+        </w:rPr>
+        <w:t xml:space="preserve"> () method to make sure the value for the x- coordinate is set correctly</w:t>
       </w:r>
     </w:p>
     <w:p>
@@ -2815,6 +3089,7 @@
         </w:rPr>
         <w:t xml:space="preserve">Test: </w:t>
       </w:r>
+      <w:proofErr w:type="spellStart"/>
       <w:r>
         <w:rPr>
           <w:rFonts w:asciiTheme="majorBidi" w:hAnsiTheme="majorBidi" w:cstheme="majorBidi"/>
@@ -2825,7 +3100,20 @@
           <w:szCs w:val="24"/>
           <w:lang w:val="en-CA"/>
         </w:rPr>
-        <w:t>testGetStartY ()</w:t>
+        <w:t>testGetStartY</w:t>
+      </w:r>
+      <w:proofErr w:type="spellEnd"/>
+      <w:r>
+        <w:rPr>
+          <w:rFonts w:asciiTheme="majorBidi" w:hAnsiTheme="majorBidi" w:cstheme="majorBidi"/>
+          <w:b/>
+          <w:bCs/>
+          <w:color w:val="000000"/>
+          <w:sz w:val="24"/>
+          <w:szCs w:val="24"/>
+          <w:lang w:val="en-CA"/>
+        </w:rPr>
+        <w:t xml:space="preserve"> ()</w:t>
       </w:r>
     </w:p>
     <w:p>
@@ -2846,7 +3134,27 @@
           <w:sz w:val="24"/>
           <w:szCs w:val="24"/>
         </w:rPr>
-        <w:t xml:space="preserve">Test the getStartY () method to ensure the correct y coordinate is being returned. </w:t>
+        <w:t xml:space="preserve">Test the </w:t>
+      </w:r>
+      <w:proofErr w:type="spellStart"/>
+      <w:r>
+        <w:rPr>
+          <w:rFonts w:asciiTheme="majorBidi" w:eastAsia="Times New Roman" w:hAnsiTheme="majorBidi" w:cstheme="majorBidi"/>
+          <w:color w:val="0E101A"/>
+          <w:sz w:val="24"/>
+          <w:szCs w:val="24"/>
+        </w:rPr>
+        <w:t>getStartY</w:t>
+      </w:r>
+      <w:proofErr w:type="spellEnd"/>
+      <w:r>
+        <w:rPr>
+          <w:rFonts w:asciiTheme="majorBidi" w:eastAsia="Times New Roman" w:hAnsiTheme="majorBidi" w:cstheme="majorBidi"/>
+          <w:color w:val="0E101A"/>
+          <w:sz w:val="24"/>
+          <w:szCs w:val="24"/>
+        </w:rPr>
+        <w:t xml:space="preserve"> () method to ensure the correct y coordinate is being returned. </w:t>
       </w:r>
     </w:p>
     <w:p>
@@ -2877,6 +3185,7 @@
         </w:rPr>
         <w:t xml:space="preserve">Test: </w:t>
       </w:r>
+      <w:proofErr w:type="spellStart"/>
       <w:r>
         <w:rPr>
           <w:rFonts w:asciiTheme="majorBidi" w:hAnsiTheme="majorBidi" w:cstheme="majorBidi"/>
@@ -2887,7 +3196,20 @@
           <w:szCs w:val="24"/>
           <w:lang w:val="en-CA"/>
         </w:rPr>
-        <w:t>testSetStartY ()</w:t>
+        <w:t>testSetStartY</w:t>
+      </w:r>
+      <w:proofErr w:type="spellEnd"/>
+      <w:r>
+        <w:rPr>
+          <w:rFonts w:asciiTheme="majorBidi" w:hAnsiTheme="majorBidi" w:cstheme="majorBidi"/>
+          <w:b/>
+          <w:bCs/>
+          <w:color w:val="000000"/>
+          <w:sz w:val="24"/>
+          <w:szCs w:val="24"/>
+          <w:lang w:val="en-CA"/>
+        </w:rPr>
+        <w:t xml:space="preserve"> ()</w:t>
       </w:r>
     </w:p>
     <w:p>
@@ -2908,7 +3230,27 @@
           <w:sz w:val="24"/>
           <w:szCs w:val="24"/>
         </w:rPr>
-        <w:t>Tests setStartY () method to make sure the value for the y- coordinate is set correctly</w:t>
+        <w:t xml:space="preserve">Tests </w:t>
+      </w:r>
+      <w:proofErr w:type="spellStart"/>
+      <w:r>
+        <w:rPr>
+          <w:rFonts w:asciiTheme="majorBidi" w:eastAsia="Times New Roman" w:hAnsiTheme="majorBidi" w:cstheme="majorBidi"/>
+          <w:color w:val="0E101A"/>
+          <w:sz w:val="24"/>
+          <w:szCs w:val="24"/>
+        </w:rPr>
+        <w:t>setStartY</w:t>
+      </w:r>
+      <w:proofErr w:type="spellEnd"/>
+      <w:r>
+        <w:rPr>
+          <w:rFonts w:asciiTheme="majorBidi" w:eastAsia="Times New Roman" w:hAnsiTheme="majorBidi" w:cstheme="majorBidi"/>
+          <w:color w:val="0E101A"/>
+          <w:sz w:val="24"/>
+          <w:szCs w:val="24"/>
+        </w:rPr>
+        <w:t xml:space="preserve"> () method to make sure the value for the y- coordinate is set correctly</w:t>
       </w:r>
     </w:p>
     <w:p>
@@ -2939,7 +3281,27 @@
           <w:sz w:val="24"/>
           <w:szCs w:val="24"/>
         </w:rPr>
-        <w:t xml:space="preserve">These test cases examine the public classes of DrawBar.java class and ensure they behave as expected. The only public method that is not tested at the moment is the </w:t>
+        <w:t xml:space="preserve">These test cases examine the public classes of DrawBar.java class and ensure they behave as expected. The only public method that is not tested </w:t>
+      </w:r>
+      <w:proofErr w:type="gramStart"/>
+      <w:r>
+        <w:rPr>
+          <w:rFonts w:asciiTheme="majorBidi" w:eastAsia="Times New Roman" w:hAnsiTheme="majorBidi" w:cstheme="majorBidi"/>
+          <w:color w:val="0E101A"/>
+          <w:sz w:val="24"/>
+          <w:szCs w:val="24"/>
+        </w:rPr>
+        <w:t>at the moment</w:t>
+      </w:r>
+      <w:proofErr w:type="gramEnd"/>
+      <w:r>
+        <w:rPr>
+          <w:rFonts w:asciiTheme="majorBidi" w:eastAsia="Times New Roman" w:hAnsiTheme="majorBidi" w:cstheme="majorBidi"/>
+          <w:color w:val="0E101A"/>
+          <w:sz w:val="24"/>
+          <w:szCs w:val="24"/>
+        </w:rPr>
+        <w:t xml:space="preserve"> is the </w:t>
       </w:r>
       <w:r>
         <w:rPr>
@@ -2995,7 +3357,27 @@
           <w:sz w:val="24"/>
           <w:szCs w:val="24"/>
         </w:rPr>
-        <w:t xml:space="preserve"> we can be sure that a DrawBar object is initialized correctly with the expected values and will behave (get drawn on Pane) as expected. </w:t>
+        <w:t xml:space="preserve"> we can be sure that a </w:t>
+      </w:r>
+      <w:proofErr w:type="spellStart"/>
+      <w:r>
+        <w:rPr>
+          <w:rFonts w:asciiTheme="majorBidi" w:eastAsia="Times New Roman" w:hAnsiTheme="majorBidi" w:cstheme="majorBidi"/>
+          <w:color w:val="0E101A"/>
+          <w:sz w:val="24"/>
+          <w:szCs w:val="24"/>
+        </w:rPr>
+        <w:t>DrawBar</w:t>
+      </w:r>
+      <w:proofErr w:type="spellEnd"/>
+      <w:r>
+        <w:rPr>
+          <w:rFonts w:asciiTheme="majorBidi" w:eastAsia="Times New Roman" w:hAnsiTheme="majorBidi" w:cstheme="majorBidi"/>
+          <w:color w:val="0E101A"/>
+          <w:sz w:val="24"/>
+          <w:szCs w:val="24"/>
+        </w:rPr>
+        <w:t xml:space="preserve"> object is initialized correctly with the expected values and will behave (get drawn on Pane) as expected. </w:t>
       </w:r>
     </w:p>
     <w:p>
@@ -3261,16 +3643,46 @@
           <w:sz w:val="24"/>
           <w:szCs w:val="24"/>
         </w:rPr>
-        <w:t>This class allows creating and drawing a Guitar object based on a given ScorePartwise object.</w:t>
-      </w:r>
-      <w:r>
-        <w:rPr>
-          <w:rFonts w:asciiTheme="majorBidi" w:eastAsia="Times New Roman" w:hAnsiTheme="majorBidi" w:cstheme="majorBidi"/>
-          <w:color w:val="0E101A"/>
-          <w:sz w:val="24"/>
-          <w:szCs w:val="24"/>
-        </w:rPr>
-        <w:t xml:space="preserve"> There are two ways to initialize a Guitar object. First by entering ScorePa</w:t>
+        <w:t xml:space="preserve">This class allows creating and drawing a Guitar object based on a given </w:t>
+      </w:r>
+      <w:proofErr w:type="spellStart"/>
+      <w:r>
+        <w:rPr>
+          <w:rFonts w:asciiTheme="majorBidi" w:eastAsia="Times New Roman" w:hAnsiTheme="majorBidi" w:cstheme="majorBidi"/>
+          <w:color w:val="0E101A"/>
+          <w:sz w:val="24"/>
+          <w:szCs w:val="24"/>
+        </w:rPr>
+        <w:t>ScorePartwise</w:t>
+      </w:r>
+      <w:proofErr w:type="spellEnd"/>
+      <w:r>
+        <w:rPr>
+          <w:rFonts w:asciiTheme="majorBidi" w:eastAsia="Times New Roman" w:hAnsiTheme="majorBidi" w:cstheme="majorBidi"/>
+          <w:color w:val="0E101A"/>
+          <w:sz w:val="24"/>
+          <w:szCs w:val="24"/>
+        </w:rPr>
+        <w:t xml:space="preserve"> object.</w:t>
+      </w:r>
+      <w:r>
+        <w:rPr>
+          <w:rFonts w:asciiTheme="majorBidi" w:eastAsia="Times New Roman" w:hAnsiTheme="majorBidi" w:cstheme="majorBidi"/>
+          <w:color w:val="0E101A"/>
+          <w:sz w:val="24"/>
+          <w:szCs w:val="24"/>
+        </w:rPr>
+        <w:t xml:space="preserve"> There are two ways to initialize a Guitar object. First by entering </w:t>
+      </w:r>
+      <w:proofErr w:type="spellStart"/>
+      <w:r>
+        <w:rPr>
+          <w:rFonts w:asciiTheme="majorBidi" w:eastAsia="Times New Roman" w:hAnsiTheme="majorBidi" w:cstheme="majorBidi"/>
+          <w:color w:val="0E101A"/>
+          <w:sz w:val="24"/>
+          <w:szCs w:val="24"/>
+        </w:rPr>
+        <w:t>ScorePa</w:t>
       </w:r>
       <w:r>
         <w:rPr>
@@ -3288,7 +3700,17 @@
           <w:sz w:val="24"/>
           <w:szCs w:val="24"/>
         </w:rPr>
-        <w:t xml:space="preserve">wise and Pane values directly during initialization or setting the values later by using the setter methods. There are </w:t>
+        <w:t>wise</w:t>
+      </w:r>
+      <w:proofErr w:type="spellEnd"/>
+      <w:r>
+        <w:rPr>
+          <w:rFonts w:asciiTheme="majorBidi" w:eastAsia="Times New Roman" w:hAnsiTheme="majorBidi" w:cstheme="majorBidi"/>
+          <w:color w:val="0E101A"/>
+          <w:sz w:val="24"/>
+          <w:szCs w:val="24"/>
+        </w:rPr>
+        <w:t xml:space="preserve"> and Pane values directly during initialization or setting the values later by using the setter methods. There are </w:t>
       </w:r>
       <w:r>
         <w:rPr>
@@ -3308,14 +3730,45 @@
         </w:rPr>
         <w:t xml:space="preserve"> public methods: </w:t>
       </w:r>
-      <w:r>
-        <w:rPr>
-          <w:rFonts w:asciiTheme="majorBidi" w:eastAsia="Times New Roman" w:hAnsiTheme="majorBidi" w:cstheme="majorBidi"/>
-          <w:color w:val="0E101A"/>
-          <w:sz w:val="24"/>
-          <w:szCs w:val="24"/>
-        </w:rPr>
-        <w:t>drawGuitar (), extractClef (</w:t>
+      <w:proofErr w:type="spellStart"/>
+      <w:r>
+        <w:rPr>
+          <w:rFonts w:asciiTheme="majorBidi" w:eastAsia="Times New Roman" w:hAnsiTheme="majorBidi" w:cstheme="majorBidi"/>
+          <w:color w:val="0E101A"/>
+          <w:sz w:val="24"/>
+          <w:szCs w:val="24"/>
+        </w:rPr>
+        <w:t>drawGuitar</w:t>
+      </w:r>
+      <w:proofErr w:type="spellEnd"/>
+      <w:r>
+        <w:rPr>
+          <w:rFonts w:asciiTheme="majorBidi" w:eastAsia="Times New Roman" w:hAnsiTheme="majorBidi" w:cstheme="majorBidi"/>
+          <w:color w:val="0E101A"/>
+          <w:sz w:val="24"/>
+          <w:szCs w:val="24"/>
+        </w:rPr>
+        <w:t xml:space="preserve"> (), </w:t>
+      </w:r>
+      <w:proofErr w:type="spellStart"/>
+      <w:r>
+        <w:rPr>
+          <w:rFonts w:asciiTheme="majorBidi" w:eastAsia="Times New Roman" w:hAnsiTheme="majorBidi" w:cstheme="majorBidi"/>
+          <w:color w:val="0E101A"/>
+          <w:sz w:val="24"/>
+          <w:szCs w:val="24"/>
+        </w:rPr>
+        <w:t>extractClef</w:t>
+      </w:r>
+      <w:proofErr w:type="spellEnd"/>
+      <w:r>
+        <w:rPr>
+          <w:rFonts w:asciiTheme="majorBidi" w:eastAsia="Times New Roman" w:hAnsiTheme="majorBidi" w:cstheme="majorBidi"/>
+          <w:color w:val="0E101A"/>
+          <w:sz w:val="24"/>
+          <w:szCs w:val="24"/>
+        </w:rPr>
+        <w:t xml:space="preserve"> (</w:t>
       </w:r>
       <w:r>
         <w:rPr>
@@ -3326,23 +3779,185 @@
         </w:rPr>
         <w:t xml:space="preserve">), </w:t>
       </w:r>
-      <w:r>
-        <w:rPr>
-          <w:rFonts w:asciiTheme="majorBidi" w:eastAsia="Times New Roman" w:hAnsiTheme="majorBidi" w:cstheme="majorBidi"/>
-          <w:color w:val="0E101A"/>
-          <w:sz w:val="24"/>
-          <w:szCs w:val="24"/>
-        </w:rPr>
-        <w:t>noteHasChord (</w:t>
-      </w:r>
-      <w:r>
-        <w:rPr>
-          <w:rFonts w:asciiTheme="majorBidi" w:eastAsia="Times New Roman" w:hAnsiTheme="majorBidi" w:cstheme="majorBidi"/>
-          <w:color w:val="0E101A"/>
-          <w:sz w:val="24"/>
-          <w:szCs w:val="24"/>
-        </w:rPr>
-        <w:t xml:space="preserve">), noteHasTechnical(), highlightMeasureArea(), getMeasureList(), getXCoordinatesForGivenMeasure(), getYCoordinatesForGivenMeasure(), setMeasureList(), and playGuitarNote(). </w:t>
+      <w:proofErr w:type="spellStart"/>
+      <w:r>
+        <w:rPr>
+          <w:rFonts w:asciiTheme="majorBidi" w:eastAsia="Times New Roman" w:hAnsiTheme="majorBidi" w:cstheme="majorBidi"/>
+          <w:color w:val="0E101A"/>
+          <w:sz w:val="24"/>
+          <w:szCs w:val="24"/>
+        </w:rPr>
+        <w:t>noteHasChord</w:t>
+      </w:r>
+      <w:proofErr w:type="spellEnd"/>
+      <w:r>
+        <w:rPr>
+          <w:rFonts w:asciiTheme="majorBidi" w:eastAsia="Times New Roman" w:hAnsiTheme="majorBidi" w:cstheme="majorBidi"/>
+          <w:color w:val="0E101A"/>
+          <w:sz w:val="24"/>
+          <w:szCs w:val="24"/>
+        </w:rPr>
+        <w:t xml:space="preserve"> (</w:t>
+      </w:r>
+      <w:r>
+        <w:rPr>
+          <w:rFonts w:asciiTheme="majorBidi" w:eastAsia="Times New Roman" w:hAnsiTheme="majorBidi" w:cstheme="majorBidi"/>
+          <w:color w:val="0E101A"/>
+          <w:sz w:val="24"/>
+          <w:szCs w:val="24"/>
+        </w:rPr>
+        <w:t xml:space="preserve">), </w:t>
+      </w:r>
+      <w:proofErr w:type="spellStart"/>
+      <w:proofErr w:type="gramStart"/>
+      <w:r>
+        <w:rPr>
+          <w:rFonts w:asciiTheme="majorBidi" w:eastAsia="Times New Roman" w:hAnsiTheme="majorBidi" w:cstheme="majorBidi"/>
+          <w:color w:val="0E101A"/>
+          <w:sz w:val="24"/>
+          <w:szCs w:val="24"/>
+        </w:rPr>
+        <w:t>noteHasTechnical</w:t>
+      </w:r>
+      <w:proofErr w:type="spellEnd"/>
+      <w:r>
+        <w:rPr>
+          <w:rFonts w:asciiTheme="majorBidi" w:eastAsia="Times New Roman" w:hAnsiTheme="majorBidi" w:cstheme="majorBidi"/>
+          <w:color w:val="0E101A"/>
+          <w:sz w:val="24"/>
+          <w:szCs w:val="24"/>
+        </w:rPr>
+        <w:t>(</w:t>
+      </w:r>
+      <w:proofErr w:type="gramEnd"/>
+      <w:r>
+        <w:rPr>
+          <w:rFonts w:asciiTheme="majorBidi" w:eastAsia="Times New Roman" w:hAnsiTheme="majorBidi" w:cstheme="majorBidi"/>
+          <w:color w:val="0E101A"/>
+          <w:sz w:val="24"/>
+          <w:szCs w:val="24"/>
+        </w:rPr>
+        <w:t xml:space="preserve">), </w:t>
+      </w:r>
+      <w:proofErr w:type="spellStart"/>
+      <w:r>
+        <w:rPr>
+          <w:rFonts w:asciiTheme="majorBidi" w:eastAsia="Times New Roman" w:hAnsiTheme="majorBidi" w:cstheme="majorBidi"/>
+          <w:color w:val="0E101A"/>
+          <w:sz w:val="24"/>
+          <w:szCs w:val="24"/>
+        </w:rPr>
+        <w:t>highlightMeasureArea</w:t>
+      </w:r>
+      <w:proofErr w:type="spellEnd"/>
+      <w:r>
+        <w:rPr>
+          <w:rFonts w:asciiTheme="majorBidi" w:eastAsia="Times New Roman" w:hAnsiTheme="majorBidi" w:cstheme="majorBidi"/>
+          <w:color w:val="0E101A"/>
+          <w:sz w:val="24"/>
+          <w:szCs w:val="24"/>
+        </w:rPr>
+        <w:t xml:space="preserve">(), </w:t>
+      </w:r>
+      <w:proofErr w:type="spellStart"/>
+      <w:r>
+        <w:rPr>
+          <w:rFonts w:asciiTheme="majorBidi" w:eastAsia="Times New Roman" w:hAnsiTheme="majorBidi" w:cstheme="majorBidi"/>
+          <w:color w:val="0E101A"/>
+          <w:sz w:val="24"/>
+          <w:szCs w:val="24"/>
+        </w:rPr>
+        <w:t>getMeasureList</w:t>
+      </w:r>
+      <w:proofErr w:type="spellEnd"/>
+      <w:r>
+        <w:rPr>
+          <w:rFonts w:asciiTheme="majorBidi" w:eastAsia="Times New Roman" w:hAnsiTheme="majorBidi" w:cstheme="majorBidi"/>
+          <w:color w:val="0E101A"/>
+          <w:sz w:val="24"/>
+          <w:szCs w:val="24"/>
+        </w:rPr>
+        <w:t xml:space="preserve">(), </w:t>
+      </w:r>
+      <w:proofErr w:type="spellStart"/>
+      <w:r>
+        <w:rPr>
+          <w:rFonts w:asciiTheme="majorBidi" w:eastAsia="Times New Roman" w:hAnsiTheme="majorBidi" w:cstheme="majorBidi"/>
+          <w:color w:val="0E101A"/>
+          <w:sz w:val="24"/>
+          <w:szCs w:val="24"/>
+        </w:rPr>
+        <w:t>getXCoordinatesForGivenMeasure</w:t>
+      </w:r>
+      <w:proofErr w:type="spellEnd"/>
+      <w:r>
+        <w:rPr>
+          <w:rFonts w:asciiTheme="majorBidi" w:eastAsia="Times New Roman" w:hAnsiTheme="majorBidi" w:cstheme="majorBidi"/>
+          <w:color w:val="0E101A"/>
+          <w:sz w:val="24"/>
+          <w:szCs w:val="24"/>
+        </w:rPr>
+        <w:t xml:space="preserve">(), </w:t>
+      </w:r>
+      <w:proofErr w:type="spellStart"/>
+      <w:r>
+        <w:rPr>
+          <w:rFonts w:asciiTheme="majorBidi" w:eastAsia="Times New Roman" w:hAnsiTheme="majorBidi" w:cstheme="majorBidi"/>
+          <w:color w:val="0E101A"/>
+          <w:sz w:val="24"/>
+          <w:szCs w:val="24"/>
+        </w:rPr>
+        <w:t>getYCoordinatesForGivenMeasure</w:t>
+      </w:r>
+      <w:proofErr w:type="spellEnd"/>
+      <w:r>
+        <w:rPr>
+          <w:rFonts w:asciiTheme="majorBidi" w:eastAsia="Times New Roman" w:hAnsiTheme="majorBidi" w:cstheme="majorBidi"/>
+          <w:color w:val="0E101A"/>
+          <w:sz w:val="24"/>
+          <w:szCs w:val="24"/>
+        </w:rPr>
+        <w:t xml:space="preserve">(), </w:t>
+      </w:r>
+      <w:proofErr w:type="spellStart"/>
+      <w:r>
+        <w:rPr>
+          <w:rFonts w:asciiTheme="majorBidi" w:eastAsia="Times New Roman" w:hAnsiTheme="majorBidi" w:cstheme="majorBidi"/>
+          <w:color w:val="0E101A"/>
+          <w:sz w:val="24"/>
+          <w:szCs w:val="24"/>
+        </w:rPr>
+        <w:t>setMeasureList</w:t>
+      </w:r>
+      <w:proofErr w:type="spellEnd"/>
+      <w:r>
+        <w:rPr>
+          <w:rFonts w:asciiTheme="majorBidi" w:eastAsia="Times New Roman" w:hAnsiTheme="majorBidi" w:cstheme="majorBidi"/>
+          <w:color w:val="0E101A"/>
+          <w:sz w:val="24"/>
+          <w:szCs w:val="24"/>
+        </w:rPr>
+        <w:t xml:space="preserve">(), and </w:t>
+      </w:r>
+      <w:proofErr w:type="spellStart"/>
+      <w:r>
+        <w:rPr>
+          <w:rFonts w:asciiTheme="majorBidi" w:eastAsia="Times New Roman" w:hAnsiTheme="majorBidi" w:cstheme="majorBidi"/>
+          <w:color w:val="0E101A"/>
+          <w:sz w:val="24"/>
+          <w:szCs w:val="24"/>
+        </w:rPr>
+        <w:t>playGuitarNote</w:t>
+      </w:r>
+      <w:proofErr w:type="spellEnd"/>
+      <w:r>
+        <w:rPr>
+          <w:rFonts w:asciiTheme="majorBidi" w:eastAsia="Times New Roman" w:hAnsiTheme="majorBidi" w:cstheme="majorBidi"/>
+          <w:color w:val="0E101A"/>
+          <w:sz w:val="24"/>
+          <w:szCs w:val="24"/>
+        </w:rPr>
+        <w:t xml:space="preserve">(). </w:t>
       </w:r>
     </w:p>
     <w:p>
@@ -3448,15 +4063,27 @@
         </w:rPr>
         <w:t xml:space="preserve">Test: </w:t>
       </w:r>
-      <w:r>
-        <w:rPr>
-          <w:rFonts w:asciiTheme="majorBidi" w:eastAsia="Times New Roman" w:hAnsiTheme="majorBidi" w:cstheme="majorBidi"/>
-          <w:b/>
-          <w:color w:val="0E101A"/>
-          <w:sz w:val="24"/>
-          <w:szCs w:val="24"/>
-        </w:rPr>
-        <w:t>testExtractClef (</w:t>
+      <w:proofErr w:type="spellStart"/>
+      <w:r>
+        <w:rPr>
+          <w:rFonts w:asciiTheme="majorBidi" w:eastAsia="Times New Roman" w:hAnsiTheme="majorBidi" w:cstheme="majorBidi"/>
+          <w:b/>
+          <w:color w:val="0E101A"/>
+          <w:sz w:val="24"/>
+          <w:szCs w:val="24"/>
+        </w:rPr>
+        <w:t>testExtractClef</w:t>
+      </w:r>
+      <w:proofErr w:type="spellEnd"/>
+      <w:r>
+        <w:rPr>
+          <w:rFonts w:asciiTheme="majorBidi" w:eastAsia="Times New Roman" w:hAnsiTheme="majorBidi" w:cstheme="majorBidi"/>
+          <w:b/>
+          <w:color w:val="0E101A"/>
+          <w:sz w:val="24"/>
+          <w:szCs w:val="24"/>
+        </w:rPr>
+        <w:t xml:space="preserve"> (</w:t>
       </w:r>
       <w:r>
         <w:rPr>
@@ -3489,14 +4116,25 @@
         </w:rPr>
         <w:t xml:space="preserve">Tests the </w:t>
       </w:r>
-      <w:r>
-        <w:rPr>
-          <w:rFonts w:asciiTheme="majorBidi" w:eastAsia="Times New Roman" w:hAnsiTheme="majorBidi" w:cstheme="majorBidi"/>
-          <w:color w:val="0E101A"/>
-          <w:sz w:val="24"/>
-          <w:szCs w:val="24"/>
-        </w:rPr>
-        <w:t>extractCleft (</w:t>
+      <w:proofErr w:type="spellStart"/>
+      <w:r>
+        <w:rPr>
+          <w:rFonts w:asciiTheme="majorBidi" w:eastAsia="Times New Roman" w:hAnsiTheme="majorBidi" w:cstheme="majorBidi"/>
+          <w:color w:val="0E101A"/>
+          <w:sz w:val="24"/>
+          <w:szCs w:val="24"/>
+        </w:rPr>
+        <w:t>extractCleft</w:t>
+      </w:r>
+      <w:proofErr w:type="spellEnd"/>
+      <w:r>
+        <w:rPr>
+          <w:rFonts w:asciiTheme="majorBidi" w:eastAsia="Times New Roman" w:hAnsiTheme="majorBidi" w:cstheme="majorBidi"/>
+          <w:color w:val="0E101A"/>
+          <w:sz w:val="24"/>
+          <w:szCs w:val="24"/>
+        </w:rPr>
+        <w:t xml:space="preserve"> (</w:t>
       </w:r>
       <w:r>
         <w:rPr>
@@ -3533,15 +4171,27 @@
         </w:rPr>
         <w:t xml:space="preserve">Test: </w:t>
       </w:r>
-      <w:r>
-        <w:rPr>
-          <w:rFonts w:asciiTheme="majorBidi" w:eastAsia="Times New Roman" w:hAnsiTheme="majorBidi" w:cstheme="majorBidi"/>
-          <w:b/>
-          <w:color w:val="0E101A"/>
-          <w:sz w:val="24"/>
-          <w:szCs w:val="24"/>
-        </w:rPr>
-        <w:t>testNoteHasChordTrue (</w:t>
+      <w:proofErr w:type="spellStart"/>
+      <w:r>
+        <w:rPr>
+          <w:rFonts w:asciiTheme="majorBidi" w:eastAsia="Times New Roman" w:hAnsiTheme="majorBidi" w:cstheme="majorBidi"/>
+          <w:b/>
+          <w:color w:val="0E101A"/>
+          <w:sz w:val="24"/>
+          <w:szCs w:val="24"/>
+        </w:rPr>
+        <w:t>testNoteHasChordTrue</w:t>
+      </w:r>
+      <w:proofErr w:type="spellEnd"/>
+      <w:r>
+        <w:rPr>
+          <w:rFonts w:asciiTheme="majorBidi" w:eastAsia="Times New Roman" w:hAnsiTheme="majorBidi" w:cstheme="majorBidi"/>
+          <w:b/>
+          <w:color w:val="0E101A"/>
+          <w:sz w:val="24"/>
+          <w:szCs w:val="24"/>
+        </w:rPr>
+        <w:t xml:space="preserve"> (</w:t>
       </w:r>
       <w:r>
         <w:rPr>
@@ -3574,14 +4224,25 @@
         </w:rPr>
         <w:t xml:space="preserve">Test the </w:t>
       </w:r>
-      <w:r>
-        <w:rPr>
-          <w:rFonts w:asciiTheme="majorBidi" w:eastAsia="Times New Roman" w:hAnsiTheme="majorBidi" w:cstheme="majorBidi"/>
-          <w:color w:val="0E101A"/>
-          <w:sz w:val="24"/>
-          <w:szCs w:val="24"/>
-        </w:rPr>
-        <w:t>noteHasChord (</w:t>
+      <w:proofErr w:type="spellStart"/>
+      <w:r>
+        <w:rPr>
+          <w:rFonts w:asciiTheme="majorBidi" w:eastAsia="Times New Roman" w:hAnsiTheme="majorBidi" w:cstheme="majorBidi"/>
+          <w:color w:val="0E101A"/>
+          <w:sz w:val="24"/>
+          <w:szCs w:val="24"/>
+        </w:rPr>
+        <w:t>noteHasChord</w:t>
+      </w:r>
+      <w:proofErr w:type="spellEnd"/>
+      <w:r>
+        <w:rPr>
+          <w:rFonts w:asciiTheme="majorBidi" w:eastAsia="Times New Roman" w:hAnsiTheme="majorBidi" w:cstheme="majorBidi"/>
+          <w:color w:val="0E101A"/>
+          <w:sz w:val="24"/>
+          <w:szCs w:val="24"/>
+        </w:rPr>
+        <w:t xml:space="preserve"> (</w:t>
       </w:r>
       <w:r>
         <w:rPr>
@@ -3618,15 +4279,27 @@
         </w:rPr>
         <w:t xml:space="preserve">Test: </w:t>
       </w:r>
-      <w:r>
-        <w:rPr>
-          <w:rFonts w:asciiTheme="majorBidi" w:eastAsia="Times New Roman" w:hAnsiTheme="majorBidi" w:cstheme="majorBidi"/>
-          <w:b/>
-          <w:color w:val="0E101A"/>
-          <w:sz w:val="24"/>
-          <w:szCs w:val="24"/>
-        </w:rPr>
-        <w:t>testNoteHasChordFalse (</w:t>
+      <w:proofErr w:type="spellStart"/>
+      <w:r>
+        <w:rPr>
+          <w:rFonts w:asciiTheme="majorBidi" w:eastAsia="Times New Roman" w:hAnsiTheme="majorBidi" w:cstheme="majorBidi"/>
+          <w:b/>
+          <w:color w:val="0E101A"/>
+          <w:sz w:val="24"/>
+          <w:szCs w:val="24"/>
+        </w:rPr>
+        <w:t>testNoteHasChordFalse</w:t>
+      </w:r>
+      <w:proofErr w:type="spellEnd"/>
+      <w:r>
+        <w:rPr>
+          <w:rFonts w:asciiTheme="majorBidi" w:eastAsia="Times New Roman" w:hAnsiTheme="majorBidi" w:cstheme="majorBidi"/>
+          <w:b/>
+          <w:color w:val="0E101A"/>
+          <w:sz w:val="24"/>
+          <w:szCs w:val="24"/>
+        </w:rPr>
+        <w:t xml:space="preserve"> (</w:t>
       </w:r>
       <w:r>
         <w:rPr>
@@ -3659,14 +4332,25 @@
         </w:rPr>
         <w:t xml:space="preserve">Test the </w:t>
       </w:r>
-      <w:r>
-        <w:rPr>
-          <w:rFonts w:asciiTheme="majorBidi" w:eastAsia="Times New Roman" w:hAnsiTheme="majorBidi" w:cstheme="majorBidi"/>
-          <w:color w:val="0E101A"/>
-          <w:sz w:val="24"/>
-          <w:szCs w:val="24"/>
-        </w:rPr>
-        <w:t>noteHasChord (</w:t>
+      <w:proofErr w:type="spellStart"/>
+      <w:r>
+        <w:rPr>
+          <w:rFonts w:asciiTheme="majorBidi" w:eastAsia="Times New Roman" w:hAnsiTheme="majorBidi" w:cstheme="majorBidi"/>
+          <w:color w:val="0E101A"/>
+          <w:sz w:val="24"/>
+          <w:szCs w:val="24"/>
+        </w:rPr>
+        <w:t>noteHasChord</w:t>
+      </w:r>
+      <w:proofErr w:type="spellEnd"/>
+      <w:r>
+        <w:rPr>
+          <w:rFonts w:asciiTheme="majorBidi" w:eastAsia="Times New Roman" w:hAnsiTheme="majorBidi" w:cstheme="majorBidi"/>
+          <w:color w:val="0E101A"/>
+          <w:sz w:val="24"/>
+          <w:szCs w:val="24"/>
+        </w:rPr>
+        <w:t xml:space="preserve"> (</w:t>
       </w:r>
       <w:r>
         <w:rPr>
@@ -3703,15 +4387,27 @@
         </w:rPr>
         <w:t xml:space="preserve">Test: </w:t>
       </w:r>
-      <w:r>
-        <w:rPr>
-          <w:rFonts w:asciiTheme="majorBidi" w:eastAsia="Times New Roman" w:hAnsiTheme="majorBidi" w:cstheme="majorBidi"/>
-          <w:b/>
-          <w:color w:val="0E101A"/>
-          <w:sz w:val="24"/>
-          <w:szCs w:val="24"/>
-        </w:rPr>
-        <w:t>testNoteHasTechnicalTrue (</w:t>
+      <w:proofErr w:type="spellStart"/>
+      <w:r>
+        <w:rPr>
+          <w:rFonts w:asciiTheme="majorBidi" w:eastAsia="Times New Roman" w:hAnsiTheme="majorBidi" w:cstheme="majorBidi"/>
+          <w:b/>
+          <w:color w:val="0E101A"/>
+          <w:sz w:val="24"/>
+          <w:szCs w:val="24"/>
+        </w:rPr>
+        <w:t>testNoteHasTechnicalTrue</w:t>
+      </w:r>
+      <w:proofErr w:type="spellEnd"/>
+      <w:r>
+        <w:rPr>
+          <w:rFonts w:asciiTheme="majorBidi" w:eastAsia="Times New Roman" w:hAnsiTheme="majorBidi" w:cstheme="majorBidi"/>
+          <w:b/>
+          <w:color w:val="0E101A"/>
+          <w:sz w:val="24"/>
+          <w:szCs w:val="24"/>
+        </w:rPr>
+        <w:t xml:space="preserve"> (</w:t>
       </w:r>
       <w:r>
         <w:rPr>
@@ -3744,14 +4440,25 @@
         </w:rPr>
         <w:t xml:space="preserve">Test the </w:t>
       </w:r>
-      <w:r>
-        <w:rPr>
-          <w:rFonts w:asciiTheme="majorBidi" w:eastAsia="Times New Roman" w:hAnsiTheme="majorBidi" w:cstheme="majorBidi"/>
-          <w:color w:val="0E101A"/>
-          <w:sz w:val="24"/>
-          <w:szCs w:val="24"/>
-        </w:rPr>
-        <w:t>noteHasTechnical (</w:t>
+      <w:proofErr w:type="spellStart"/>
+      <w:r>
+        <w:rPr>
+          <w:rFonts w:asciiTheme="majorBidi" w:eastAsia="Times New Roman" w:hAnsiTheme="majorBidi" w:cstheme="majorBidi"/>
+          <w:color w:val="0E101A"/>
+          <w:sz w:val="24"/>
+          <w:szCs w:val="24"/>
+        </w:rPr>
+        <w:t>noteHasTechnical</w:t>
+      </w:r>
+      <w:proofErr w:type="spellEnd"/>
+      <w:r>
+        <w:rPr>
+          <w:rFonts w:asciiTheme="majorBidi" w:eastAsia="Times New Roman" w:hAnsiTheme="majorBidi" w:cstheme="majorBidi"/>
+          <w:color w:val="0E101A"/>
+          <w:sz w:val="24"/>
+          <w:szCs w:val="24"/>
+        </w:rPr>
+        <w:t xml:space="preserve"> (</w:t>
       </w:r>
       <w:r>
         <w:rPr>
@@ -3806,15 +4513,27 @@
         </w:rPr>
         <w:t xml:space="preserve">Test: </w:t>
       </w:r>
-      <w:r>
-        <w:rPr>
-          <w:rFonts w:asciiTheme="majorBidi" w:eastAsia="Times New Roman" w:hAnsiTheme="majorBidi" w:cstheme="majorBidi"/>
-          <w:b/>
-          <w:color w:val="0E101A"/>
-          <w:sz w:val="24"/>
-          <w:szCs w:val="24"/>
-        </w:rPr>
-        <w:t>testNoteHasTechnicalFalse (</w:t>
+      <w:proofErr w:type="spellStart"/>
+      <w:r>
+        <w:rPr>
+          <w:rFonts w:asciiTheme="majorBidi" w:eastAsia="Times New Roman" w:hAnsiTheme="majorBidi" w:cstheme="majorBidi"/>
+          <w:b/>
+          <w:color w:val="0E101A"/>
+          <w:sz w:val="24"/>
+          <w:szCs w:val="24"/>
+        </w:rPr>
+        <w:t>testNoteHasTechnicalFalse</w:t>
+      </w:r>
+      <w:proofErr w:type="spellEnd"/>
+      <w:r>
+        <w:rPr>
+          <w:rFonts w:asciiTheme="majorBidi" w:eastAsia="Times New Roman" w:hAnsiTheme="majorBidi" w:cstheme="majorBidi"/>
+          <w:b/>
+          <w:color w:val="0E101A"/>
+          <w:sz w:val="24"/>
+          <w:szCs w:val="24"/>
+        </w:rPr>
+        <w:t xml:space="preserve"> (</w:t>
       </w:r>
       <w:r>
         <w:rPr>
@@ -3848,14 +4567,25 @@
         </w:rPr>
         <w:t xml:space="preserve">Test the </w:t>
       </w:r>
-      <w:r>
-        <w:rPr>
-          <w:rFonts w:asciiTheme="majorBidi" w:eastAsia="Times New Roman" w:hAnsiTheme="majorBidi" w:cstheme="majorBidi"/>
-          <w:color w:val="0E101A"/>
-          <w:sz w:val="24"/>
-          <w:szCs w:val="24"/>
-        </w:rPr>
-        <w:t>noteHasTechnical (</w:t>
+      <w:proofErr w:type="spellStart"/>
+      <w:r>
+        <w:rPr>
+          <w:rFonts w:asciiTheme="majorBidi" w:eastAsia="Times New Roman" w:hAnsiTheme="majorBidi" w:cstheme="majorBidi"/>
+          <w:color w:val="0E101A"/>
+          <w:sz w:val="24"/>
+          <w:szCs w:val="24"/>
+        </w:rPr>
+        <w:t>noteHasTechnical</w:t>
+      </w:r>
+      <w:proofErr w:type="spellEnd"/>
+      <w:r>
+        <w:rPr>
+          <w:rFonts w:asciiTheme="majorBidi" w:eastAsia="Times New Roman" w:hAnsiTheme="majorBidi" w:cstheme="majorBidi"/>
+          <w:color w:val="0E101A"/>
+          <w:sz w:val="24"/>
+          <w:szCs w:val="24"/>
+        </w:rPr>
+        <w:t xml:space="preserve"> (</w:t>
       </w:r>
       <w:r>
         <w:rPr>
@@ -3910,15 +4640,27 @@
         </w:rPr>
         <w:t xml:space="preserve">Test: </w:t>
       </w:r>
-      <w:r>
-        <w:rPr>
-          <w:rFonts w:asciiTheme="majorBidi" w:eastAsia="Times New Roman" w:hAnsiTheme="majorBidi" w:cstheme="majorBidi"/>
-          <w:b/>
-          <w:color w:val="0E101A"/>
-          <w:sz w:val="24"/>
-          <w:szCs w:val="24"/>
-        </w:rPr>
-        <w:t>testGetMeasureList (</w:t>
+      <w:proofErr w:type="spellStart"/>
+      <w:r>
+        <w:rPr>
+          <w:rFonts w:asciiTheme="majorBidi" w:eastAsia="Times New Roman" w:hAnsiTheme="majorBidi" w:cstheme="majorBidi"/>
+          <w:b/>
+          <w:color w:val="0E101A"/>
+          <w:sz w:val="24"/>
+          <w:szCs w:val="24"/>
+        </w:rPr>
+        <w:t>testGetMeasureList</w:t>
+      </w:r>
+      <w:proofErr w:type="spellEnd"/>
+      <w:r>
+        <w:rPr>
+          <w:rFonts w:asciiTheme="majorBidi" w:eastAsia="Times New Roman" w:hAnsiTheme="majorBidi" w:cstheme="majorBidi"/>
+          <w:b/>
+          <w:color w:val="0E101A"/>
+          <w:sz w:val="24"/>
+          <w:szCs w:val="24"/>
+        </w:rPr>
+        <w:t xml:space="preserve"> (</w:t>
       </w:r>
       <w:r>
         <w:rPr>
@@ -3951,14 +4693,25 @@
         </w:rPr>
         <w:t xml:space="preserve">Test </w:t>
       </w:r>
-      <w:r>
-        <w:rPr>
-          <w:rFonts w:asciiTheme="majorBidi" w:eastAsia="Times New Roman" w:hAnsiTheme="majorBidi" w:cstheme="majorBidi"/>
-          <w:color w:val="0E101A"/>
-          <w:sz w:val="24"/>
-          <w:szCs w:val="24"/>
-        </w:rPr>
-        <w:t>getMeasureList (</w:t>
+      <w:proofErr w:type="spellStart"/>
+      <w:r>
+        <w:rPr>
+          <w:rFonts w:asciiTheme="majorBidi" w:eastAsia="Times New Roman" w:hAnsiTheme="majorBidi" w:cstheme="majorBidi"/>
+          <w:color w:val="0E101A"/>
+          <w:sz w:val="24"/>
+          <w:szCs w:val="24"/>
+        </w:rPr>
+        <w:t>getMeasureList</w:t>
+      </w:r>
+      <w:proofErr w:type="spellEnd"/>
+      <w:r>
+        <w:rPr>
+          <w:rFonts w:asciiTheme="majorBidi" w:eastAsia="Times New Roman" w:hAnsiTheme="majorBidi" w:cstheme="majorBidi"/>
+          <w:color w:val="0E101A"/>
+          <w:sz w:val="24"/>
+          <w:szCs w:val="24"/>
+        </w:rPr>
+        <w:t xml:space="preserve"> (</w:t>
       </w:r>
       <w:r>
         <w:rPr>
@@ -3995,15 +4748,27 @@
         </w:rPr>
         <w:t xml:space="preserve">Test: </w:t>
       </w:r>
-      <w:r>
-        <w:rPr>
-          <w:rFonts w:asciiTheme="majorBidi" w:eastAsia="Times New Roman" w:hAnsiTheme="majorBidi" w:cstheme="majorBidi"/>
-          <w:b/>
-          <w:color w:val="0E101A"/>
-          <w:sz w:val="24"/>
-          <w:szCs w:val="24"/>
-        </w:rPr>
-        <w:t>testSetMeasureList (</w:t>
+      <w:proofErr w:type="spellStart"/>
+      <w:r>
+        <w:rPr>
+          <w:rFonts w:asciiTheme="majorBidi" w:eastAsia="Times New Roman" w:hAnsiTheme="majorBidi" w:cstheme="majorBidi"/>
+          <w:b/>
+          <w:color w:val="0E101A"/>
+          <w:sz w:val="24"/>
+          <w:szCs w:val="24"/>
+        </w:rPr>
+        <w:t>testSetMeasureList</w:t>
+      </w:r>
+      <w:proofErr w:type="spellEnd"/>
+      <w:r>
+        <w:rPr>
+          <w:rFonts w:asciiTheme="majorBidi" w:eastAsia="Times New Roman" w:hAnsiTheme="majorBidi" w:cstheme="majorBidi"/>
+          <w:b/>
+          <w:color w:val="0E101A"/>
+          <w:sz w:val="24"/>
+          <w:szCs w:val="24"/>
+        </w:rPr>
+        <w:t xml:space="preserve"> (</w:t>
       </w:r>
       <w:r>
         <w:rPr>
@@ -4036,23 +4801,54 @@
         </w:rPr>
         <w:t xml:space="preserve">Test </w:t>
       </w:r>
-      <w:r>
-        <w:rPr>
-          <w:rFonts w:asciiTheme="majorBidi" w:eastAsia="Times New Roman" w:hAnsiTheme="majorBidi" w:cstheme="majorBidi"/>
-          <w:color w:val="0E101A"/>
-          <w:sz w:val="24"/>
-          <w:szCs w:val="24"/>
-        </w:rPr>
-        <w:t>setMeasureList (</w:t>
-      </w:r>
-      <w:r>
-        <w:rPr>
-          <w:rFonts w:asciiTheme="majorBidi" w:eastAsia="Times New Roman" w:hAnsiTheme="majorBidi" w:cstheme="majorBidi"/>
-          <w:color w:val="0E101A"/>
-          <w:sz w:val="24"/>
-          <w:szCs w:val="24"/>
-        </w:rPr>
-        <w:t xml:space="preserve">) to make sure given a List&lt;Measure&gt; the method sets the variable measureList correctly. </w:t>
+      <w:proofErr w:type="spellStart"/>
+      <w:r>
+        <w:rPr>
+          <w:rFonts w:asciiTheme="majorBidi" w:eastAsia="Times New Roman" w:hAnsiTheme="majorBidi" w:cstheme="majorBidi"/>
+          <w:color w:val="0E101A"/>
+          <w:sz w:val="24"/>
+          <w:szCs w:val="24"/>
+        </w:rPr>
+        <w:t>setMeasureList</w:t>
+      </w:r>
+      <w:proofErr w:type="spellEnd"/>
+      <w:r>
+        <w:rPr>
+          <w:rFonts w:asciiTheme="majorBidi" w:eastAsia="Times New Roman" w:hAnsiTheme="majorBidi" w:cstheme="majorBidi"/>
+          <w:color w:val="0E101A"/>
+          <w:sz w:val="24"/>
+          <w:szCs w:val="24"/>
+        </w:rPr>
+        <w:t xml:space="preserve"> (</w:t>
+      </w:r>
+      <w:r>
+        <w:rPr>
+          <w:rFonts w:asciiTheme="majorBidi" w:eastAsia="Times New Roman" w:hAnsiTheme="majorBidi" w:cstheme="majorBidi"/>
+          <w:color w:val="0E101A"/>
+          <w:sz w:val="24"/>
+          <w:szCs w:val="24"/>
+        </w:rPr>
+        <w:t xml:space="preserve">) to make sure given a List&lt;Measure&gt; the method sets the variable </w:t>
+      </w:r>
+      <w:proofErr w:type="spellStart"/>
+      <w:r>
+        <w:rPr>
+          <w:rFonts w:asciiTheme="majorBidi" w:eastAsia="Times New Roman" w:hAnsiTheme="majorBidi" w:cstheme="majorBidi"/>
+          <w:color w:val="0E101A"/>
+          <w:sz w:val="24"/>
+          <w:szCs w:val="24"/>
+        </w:rPr>
+        <w:t>measureList</w:t>
+      </w:r>
+      <w:proofErr w:type="spellEnd"/>
+      <w:r>
+        <w:rPr>
+          <w:rFonts w:asciiTheme="majorBidi" w:eastAsia="Times New Roman" w:hAnsiTheme="majorBidi" w:cstheme="majorBidi"/>
+          <w:color w:val="0E101A"/>
+          <w:sz w:val="24"/>
+          <w:szCs w:val="24"/>
+        </w:rPr>
+        <w:t xml:space="preserve"> correctly. </w:t>
       </w:r>
     </w:p>
     <w:p>
@@ -4072,7 +4868,67 @@
           <w:sz w:val="24"/>
           <w:szCs w:val="24"/>
         </w:rPr>
-        <w:t>Technically, all these class can be set to private (in fact,  that would be a better practice), however, since testing drawGuitar () -which add elements to GUI- is not possible at the moment, we can test these methods to make sure we are using the correct values in the drawGuitar () method. Therefore, by inference</w:t>
+        <w:t xml:space="preserve">Technically, all these class can be set to private (in </w:t>
+      </w:r>
+      <w:proofErr w:type="gramStart"/>
+      <w:r>
+        <w:rPr>
+          <w:rFonts w:asciiTheme="majorBidi" w:eastAsia="Times New Roman" w:hAnsiTheme="majorBidi" w:cstheme="majorBidi"/>
+          <w:color w:val="0E101A"/>
+          <w:sz w:val="24"/>
+          <w:szCs w:val="24"/>
+        </w:rPr>
+        <w:t>fact,  that</w:t>
+      </w:r>
+      <w:proofErr w:type="gramEnd"/>
+      <w:r>
+        <w:rPr>
+          <w:rFonts w:asciiTheme="majorBidi" w:eastAsia="Times New Roman" w:hAnsiTheme="majorBidi" w:cstheme="majorBidi"/>
+          <w:color w:val="0E101A"/>
+          <w:sz w:val="24"/>
+          <w:szCs w:val="24"/>
+        </w:rPr>
+        <w:t xml:space="preserve"> would be a better practice), however, since testing </w:t>
+      </w:r>
+      <w:proofErr w:type="spellStart"/>
+      <w:r>
+        <w:rPr>
+          <w:rFonts w:asciiTheme="majorBidi" w:eastAsia="Times New Roman" w:hAnsiTheme="majorBidi" w:cstheme="majorBidi"/>
+          <w:color w:val="0E101A"/>
+          <w:sz w:val="24"/>
+          <w:szCs w:val="24"/>
+        </w:rPr>
+        <w:t>drawGuitar</w:t>
+      </w:r>
+      <w:proofErr w:type="spellEnd"/>
+      <w:r>
+        <w:rPr>
+          <w:rFonts w:asciiTheme="majorBidi" w:eastAsia="Times New Roman" w:hAnsiTheme="majorBidi" w:cstheme="majorBidi"/>
+          <w:color w:val="0E101A"/>
+          <w:sz w:val="24"/>
+          <w:szCs w:val="24"/>
+        </w:rPr>
+        <w:t xml:space="preserve"> () -which add elements to GUI- is not possible at the moment, we can test these methods to make sure we are using the correct values in the </w:t>
+      </w:r>
+      <w:proofErr w:type="spellStart"/>
+      <w:r>
+        <w:rPr>
+          <w:rFonts w:asciiTheme="majorBidi" w:eastAsia="Times New Roman" w:hAnsiTheme="majorBidi" w:cstheme="majorBidi"/>
+          <w:color w:val="0E101A"/>
+          <w:sz w:val="24"/>
+          <w:szCs w:val="24"/>
+        </w:rPr>
+        <w:t>drawGuitar</w:t>
+      </w:r>
+      <w:proofErr w:type="spellEnd"/>
+      <w:r>
+        <w:rPr>
+          <w:rFonts w:asciiTheme="majorBidi" w:eastAsia="Times New Roman" w:hAnsiTheme="majorBidi" w:cstheme="majorBidi"/>
+          <w:color w:val="0E101A"/>
+          <w:sz w:val="24"/>
+          <w:szCs w:val="24"/>
+        </w:rPr>
+        <w:t xml:space="preserve"> () method. Therefore, by inference</w:t>
       </w:r>
       <w:r>
         <w:rPr>
@@ -4361,14 +5217,25 @@
         </w:rPr>
         <w:t xml:space="preserve">The test methods check if the </w:t>
       </w:r>
-      <w:r>
-        <w:rPr>
-          <w:rFonts w:asciiTheme="majorBidi" w:eastAsia="Times New Roman" w:hAnsiTheme="majorBidi" w:cstheme="majorBidi"/>
-          <w:color w:val="0E101A"/>
-          <w:sz w:val="24"/>
-          <w:szCs w:val="24"/>
-        </w:rPr>
-        <w:t>getX (</w:t>
+      <w:proofErr w:type="spellStart"/>
+      <w:r>
+        <w:rPr>
+          <w:rFonts w:asciiTheme="majorBidi" w:eastAsia="Times New Roman" w:hAnsiTheme="majorBidi" w:cstheme="majorBidi"/>
+          <w:color w:val="0E101A"/>
+          <w:sz w:val="24"/>
+          <w:szCs w:val="24"/>
+        </w:rPr>
+        <w:t>getX</w:t>
+      </w:r>
+      <w:proofErr w:type="spellEnd"/>
+      <w:r>
+        <w:rPr>
+          <w:rFonts w:asciiTheme="majorBidi" w:eastAsia="Times New Roman" w:hAnsiTheme="majorBidi" w:cstheme="majorBidi"/>
+          <w:color w:val="0E101A"/>
+          <w:sz w:val="24"/>
+          <w:szCs w:val="24"/>
+        </w:rPr>
+        <w:t xml:space="preserve"> (</w:t>
       </w:r>
       <w:r>
         <w:rPr>
@@ -4386,25 +5253,56 @@
           <w:sz w:val="24"/>
           <w:szCs w:val="24"/>
         </w:rPr>
-        <w:t>, setX ()</w:t>
-      </w:r>
-      <w:r>
-        <w:rPr>
-          <w:rFonts w:asciiTheme="majorBidi" w:eastAsia="Times New Roman" w:hAnsiTheme="majorBidi" w:cstheme="majorBidi"/>
-          <w:color w:val="0E101A"/>
-          <w:sz w:val="24"/>
-          <w:szCs w:val="24"/>
-        </w:rPr>
         <w:t xml:space="preserve">, </w:t>
       </w:r>
-      <w:r>
-        <w:rPr>
-          <w:rFonts w:asciiTheme="majorBidi" w:eastAsia="Times New Roman" w:hAnsiTheme="majorBidi" w:cstheme="majorBidi"/>
-          <w:color w:val="0E101A"/>
-          <w:sz w:val="24"/>
-          <w:szCs w:val="24"/>
-        </w:rPr>
-        <w:t>getY (</w:t>
+      <w:proofErr w:type="spellStart"/>
+      <w:r>
+        <w:rPr>
+          <w:rFonts w:asciiTheme="majorBidi" w:eastAsia="Times New Roman" w:hAnsiTheme="majorBidi" w:cstheme="majorBidi"/>
+          <w:color w:val="0E101A"/>
+          <w:sz w:val="24"/>
+          <w:szCs w:val="24"/>
+        </w:rPr>
+        <w:t>setX</w:t>
+      </w:r>
+      <w:proofErr w:type="spellEnd"/>
+      <w:r>
+        <w:rPr>
+          <w:rFonts w:asciiTheme="majorBidi" w:eastAsia="Times New Roman" w:hAnsiTheme="majorBidi" w:cstheme="majorBidi"/>
+          <w:color w:val="0E101A"/>
+          <w:sz w:val="24"/>
+          <w:szCs w:val="24"/>
+        </w:rPr>
+        <w:t xml:space="preserve"> ()</w:t>
+      </w:r>
+      <w:r>
+        <w:rPr>
+          <w:rFonts w:asciiTheme="majorBidi" w:eastAsia="Times New Roman" w:hAnsiTheme="majorBidi" w:cstheme="majorBidi"/>
+          <w:color w:val="0E101A"/>
+          <w:sz w:val="24"/>
+          <w:szCs w:val="24"/>
+        </w:rPr>
+        <w:t xml:space="preserve">, </w:t>
+      </w:r>
+      <w:proofErr w:type="spellStart"/>
+      <w:r>
+        <w:rPr>
+          <w:rFonts w:asciiTheme="majorBidi" w:eastAsia="Times New Roman" w:hAnsiTheme="majorBidi" w:cstheme="majorBidi"/>
+          <w:color w:val="0E101A"/>
+          <w:sz w:val="24"/>
+          <w:szCs w:val="24"/>
+        </w:rPr>
+        <w:t>getY</w:t>
+      </w:r>
+      <w:proofErr w:type="spellEnd"/>
+      <w:r>
+        <w:rPr>
+          <w:rFonts w:asciiTheme="majorBidi" w:eastAsia="Times New Roman" w:hAnsiTheme="majorBidi" w:cstheme="majorBidi"/>
+          <w:color w:val="0E101A"/>
+          <w:sz w:val="24"/>
+          <w:szCs w:val="24"/>
+        </w:rPr>
+        <w:t xml:space="preserve"> (</w:t>
       </w:r>
       <w:r>
         <w:rPr>
@@ -4415,23 +5313,56 @@
         </w:rPr>
         <w:t xml:space="preserve">), </w:t>
       </w:r>
-      <w:r>
-        <w:rPr>
-          <w:rFonts w:asciiTheme="majorBidi" w:eastAsia="Times New Roman" w:hAnsiTheme="majorBidi" w:cstheme="majorBidi"/>
-          <w:color w:val="0E101A"/>
-          <w:sz w:val="24"/>
-          <w:szCs w:val="24"/>
-        </w:rPr>
-        <w:t xml:space="preserve">setY(), </w:t>
-      </w:r>
-      <w:r>
-        <w:rPr>
-          <w:rFonts w:asciiTheme="majorBidi" w:eastAsia="Times New Roman" w:hAnsiTheme="majorBidi" w:cstheme="majorBidi"/>
-          <w:color w:val="0E101A"/>
-          <w:sz w:val="24"/>
-          <w:szCs w:val="24"/>
-        </w:rPr>
-        <w:t>getPane (</w:t>
+      <w:proofErr w:type="spellStart"/>
+      <w:proofErr w:type="gramStart"/>
+      <w:r>
+        <w:rPr>
+          <w:rFonts w:asciiTheme="majorBidi" w:eastAsia="Times New Roman" w:hAnsiTheme="majorBidi" w:cstheme="majorBidi"/>
+          <w:color w:val="0E101A"/>
+          <w:sz w:val="24"/>
+          <w:szCs w:val="24"/>
+        </w:rPr>
+        <w:t>setY</w:t>
+      </w:r>
+      <w:proofErr w:type="spellEnd"/>
+      <w:r>
+        <w:rPr>
+          <w:rFonts w:asciiTheme="majorBidi" w:eastAsia="Times New Roman" w:hAnsiTheme="majorBidi" w:cstheme="majorBidi"/>
+          <w:color w:val="0E101A"/>
+          <w:sz w:val="24"/>
+          <w:szCs w:val="24"/>
+        </w:rPr>
+        <w:t>(</w:t>
+      </w:r>
+      <w:proofErr w:type="gramEnd"/>
+      <w:r>
+        <w:rPr>
+          <w:rFonts w:asciiTheme="majorBidi" w:eastAsia="Times New Roman" w:hAnsiTheme="majorBidi" w:cstheme="majorBidi"/>
+          <w:color w:val="0E101A"/>
+          <w:sz w:val="24"/>
+          <w:szCs w:val="24"/>
+        </w:rPr>
+        <w:t xml:space="preserve">), </w:t>
+      </w:r>
+      <w:proofErr w:type="spellStart"/>
+      <w:r>
+        <w:rPr>
+          <w:rFonts w:asciiTheme="majorBidi" w:eastAsia="Times New Roman" w:hAnsiTheme="majorBidi" w:cstheme="majorBidi"/>
+          <w:color w:val="0E101A"/>
+          <w:sz w:val="24"/>
+          <w:szCs w:val="24"/>
+        </w:rPr>
+        <w:t>getPane</w:t>
+      </w:r>
+      <w:proofErr w:type="spellEnd"/>
+      <w:r>
+        <w:rPr>
+          <w:rFonts w:asciiTheme="majorBidi" w:eastAsia="Times New Roman" w:hAnsiTheme="majorBidi" w:cstheme="majorBidi"/>
+          <w:color w:val="0E101A"/>
+          <w:sz w:val="24"/>
+          <w:szCs w:val="24"/>
+        </w:rPr>
+        <w:t xml:space="preserve"> (</w:t>
       </w:r>
       <w:r>
         <w:rPr>
@@ -4449,25 +5380,56 @@
           <w:sz w:val="24"/>
           <w:szCs w:val="24"/>
         </w:rPr>
-        <w:t>, setPane()</w:t>
-      </w:r>
-      <w:r>
-        <w:rPr>
-          <w:rFonts w:asciiTheme="majorBidi" w:eastAsia="Times New Roman" w:hAnsiTheme="majorBidi" w:cstheme="majorBidi"/>
-          <w:color w:val="0E101A"/>
-          <w:sz w:val="24"/>
-          <w:szCs w:val="24"/>
-        </w:rPr>
         <w:t xml:space="preserve">, </w:t>
       </w:r>
-      <w:r>
-        <w:rPr>
-          <w:rFonts w:asciiTheme="majorBidi" w:eastAsia="Times New Roman" w:hAnsiTheme="majorBidi" w:cstheme="majorBidi"/>
-          <w:color w:val="0E101A"/>
-          <w:sz w:val="24"/>
-          <w:szCs w:val="24"/>
-        </w:rPr>
-        <w:t>getClef (</w:t>
+      <w:proofErr w:type="spellStart"/>
+      <w:r>
+        <w:rPr>
+          <w:rFonts w:asciiTheme="majorBidi" w:eastAsia="Times New Roman" w:hAnsiTheme="majorBidi" w:cstheme="majorBidi"/>
+          <w:color w:val="0E101A"/>
+          <w:sz w:val="24"/>
+          <w:szCs w:val="24"/>
+        </w:rPr>
+        <w:t>setPane</w:t>
+      </w:r>
+      <w:proofErr w:type="spellEnd"/>
+      <w:r>
+        <w:rPr>
+          <w:rFonts w:asciiTheme="majorBidi" w:eastAsia="Times New Roman" w:hAnsiTheme="majorBidi" w:cstheme="majorBidi"/>
+          <w:color w:val="0E101A"/>
+          <w:sz w:val="24"/>
+          <w:szCs w:val="24"/>
+        </w:rPr>
+        <w:t>()</w:t>
+      </w:r>
+      <w:r>
+        <w:rPr>
+          <w:rFonts w:asciiTheme="majorBidi" w:eastAsia="Times New Roman" w:hAnsiTheme="majorBidi" w:cstheme="majorBidi"/>
+          <w:color w:val="0E101A"/>
+          <w:sz w:val="24"/>
+          <w:szCs w:val="24"/>
+        </w:rPr>
+        <w:t xml:space="preserve">, </w:t>
+      </w:r>
+      <w:proofErr w:type="spellStart"/>
+      <w:r>
+        <w:rPr>
+          <w:rFonts w:asciiTheme="majorBidi" w:eastAsia="Times New Roman" w:hAnsiTheme="majorBidi" w:cstheme="majorBidi"/>
+          <w:color w:val="0E101A"/>
+          <w:sz w:val="24"/>
+          <w:szCs w:val="24"/>
+        </w:rPr>
+        <w:t>getClef</w:t>
+      </w:r>
+      <w:proofErr w:type="spellEnd"/>
+      <w:r>
+        <w:rPr>
+          <w:rFonts w:asciiTheme="majorBidi" w:eastAsia="Times New Roman" w:hAnsiTheme="majorBidi" w:cstheme="majorBidi"/>
+          <w:color w:val="0E101A"/>
+          <w:sz w:val="24"/>
+          <w:szCs w:val="24"/>
+        </w:rPr>
+        <w:t xml:space="preserve"> (</w:t>
       </w:r>
       <w:r>
         <w:rPr>
@@ -4485,16 +5447,56 @@
           <w:sz w:val="24"/>
           <w:szCs w:val="24"/>
         </w:rPr>
-        <w:t>, and setClef()</w:t>
-      </w:r>
-      <w:r>
-        <w:rPr>
-          <w:rFonts w:asciiTheme="majorBidi" w:eastAsia="Times New Roman" w:hAnsiTheme="majorBidi" w:cstheme="majorBidi"/>
-          <w:color w:val="0E101A"/>
-          <w:sz w:val="24"/>
-          <w:szCs w:val="24"/>
-        </w:rPr>
-        <w:t xml:space="preserve"> methods in the DrawClef class are </w:t>
+        <w:t xml:space="preserve">, and </w:t>
+      </w:r>
+      <w:proofErr w:type="spellStart"/>
+      <w:r>
+        <w:rPr>
+          <w:rFonts w:asciiTheme="majorBidi" w:eastAsia="Times New Roman" w:hAnsiTheme="majorBidi" w:cstheme="majorBidi"/>
+          <w:color w:val="0E101A"/>
+          <w:sz w:val="24"/>
+          <w:szCs w:val="24"/>
+        </w:rPr>
+        <w:t>setClef</w:t>
+      </w:r>
+      <w:proofErr w:type="spellEnd"/>
+      <w:r>
+        <w:rPr>
+          <w:rFonts w:asciiTheme="majorBidi" w:eastAsia="Times New Roman" w:hAnsiTheme="majorBidi" w:cstheme="majorBidi"/>
+          <w:color w:val="0E101A"/>
+          <w:sz w:val="24"/>
+          <w:szCs w:val="24"/>
+        </w:rPr>
+        <w:t>()</w:t>
+      </w:r>
+      <w:r>
+        <w:rPr>
+          <w:rFonts w:asciiTheme="majorBidi" w:eastAsia="Times New Roman" w:hAnsiTheme="majorBidi" w:cstheme="majorBidi"/>
+          <w:color w:val="0E101A"/>
+          <w:sz w:val="24"/>
+          <w:szCs w:val="24"/>
+        </w:rPr>
+        <w:t xml:space="preserve"> methods in the </w:t>
+      </w:r>
+      <w:proofErr w:type="spellStart"/>
+      <w:r>
+        <w:rPr>
+          <w:rFonts w:asciiTheme="majorBidi" w:eastAsia="Times New Roman" w:hAnsiTheme="majorBidi" w:cstheme="majorBidi"/>
+          <w:color w:val="0E101A"/>
+          <w:sz w:val="24"/>
+          <w:szCs w:val="24"/>
+        </w:rPr>
+        <w:t>DrawClef</w:t>
+      </w:r>
+      <w:proofErr w:type="spellEnd"/>
+      <w:r>
+        <w:rPr>
+          <w:rFonts w:asciiTheme="majorBidi" w:eastAsia="Times New Roman" w:hAnsiTheme="majorBidi" w:cstheme="majorBidi"/>
+          <w:color w:val="0E101A"/>
+          <w:sz w:val="24"/>
+          <w:szCs w:val="24"/>
+        </w:rPr>
+        <w:t xml:space="preserve"> class are </w:t>
       </w:r>
       <w:r>
         <w:rPr>
@@ -4543,7 +5545,31 @@
           <w:sz w:val="24"/>
           <w:szCs w:val="24"/>
         </w:rPr>
-        <w:t>Test: testGetClef ()</w:t>
+        <w:t xml:space="preserve">Test: </w:t>
+      </w:r>
+      <w:proofErr w:type="spellStart"/>
+      <w:r>
+        <w:rPr>
+          <w:rFonts w:asciiTheme="majorBidi" w:eastAsia="Times New Roman" w:hAnsiTheme="majorBidi" w:cstheme="majorBidi"/>
+          <w:b/>
+          <w:bCs/>
+          <w:color w:val="0E101A"/>
+          <w:sz w:val="24"/>
+          <w:szCs w:val="24"/>
+        </w:rPr>
+        <w:t>testGetClef</w:t>
+      </w:r>
+      <w:proofErr w:type="spellEnd"/>
+      <w:r>
+        <w:rPr>
+          <w:rFonts w:asciiTheme="majorBidi" w:eastAsia="Times New Roman" w:hAnsiTheme="majorBidi" w:cstheme="majorBidi"/>
+          <w:b/>
+          <w:bCs/>
+          <w:color w:val="0E101A"/>
+          <w:sz w:val="24"/>
+          <w:szCs w:val="24"/>
+        </w:rPr>
+        <w:t xml:space="preserve"> ()</w:t>
       </w:r>
     </w:p>
     <w:p>
@@ -4575,14 +5601,25 @@
         </w:rPr>
         <w:t xml:space="preserve">the </w:t>
       </w:r>
-      <w:r>
-        <w:rPr>
-          <w:rFonts w:asciiTheme="majorBidi" w:eastAsia="Times New Roman" w:hAnsiTheme="majorBidi" w:cstheme="majorBidi"/>
-          <w:color w:val="0E101A"/>
-          <w:sz w:val="24"/>
-          <w:szCs w:val="24"/>
-        </w:rPr>
-        <w:t xml:space="preserve">getClef () method returns the expected Clef object. </w:t>
+      <w:proofErr w:type="spellStart"/>
+      <w:r>
+        <w:rPr>
+          <w:rFonts w:asciiTheme="majorBidi" w:eastAsia="Times New Roman" w:hAnsiTheme="majorBidi" w:cstheme="majorBidi"/>
+          <w:color w:val="0E101A"/>
+          <w:sz w:val="24"/>
+          <w:szCs w:val="24"/>
+        </w:rPr>
+        <w:t>getClef</w:t>
+      </w:r>
+      <w:proofErr w:type="spellEnd"/>
+      <w:r>
+        <w:rPr>
+          <w:rFonts w:asciiTheme="majorBidi" w:eastAsia="Times New Roman" w:hAnsiTheme="majorBidi" w:cstheme="majorBidi"/>
+          <w:color w:val="0E101A"/>
+          <w:sz w:val="24"/>
+          <w:szCs w:val="24"/>
+        </w:rPr>
+        <w:t xml:space="preserve"> () method returns the expected Clef object. </w:t>
       </w:r>
     </w:p>
     <w:p>
@@ -4611,7 +5648,31 @@
           <w:sz w:val="24"/>
           <w:szCs w:val="24"/>
         </w:rPr>
-        <w:t>Test: testSetClef ()</w:t>
+        <w:t xml:space="preserve">Test: </w:t>
+      </w:r>
+      <w:proofErr w:type="spellStart"/>
+      <w:r>
+        <w:rPr>
+          <w:rFonts w:asciiTheme="majorBidi" w:eastAsia="Times New Roman" w:hAnsiTheme="majorBidi" w:cstheme="majorBidi"/>
+          <w:b/>
+          <w:bCs/>
+          <w:color w:val="0E101A"/>
+          <w:sz w:val="24"/>
+          <w:szCs w:val="24"/>
+        </w:rPr>
+        <w:t>testSetClef</w:t>
+      </w:r>
+      <w:proofErr w:type="spellEnd"/>
+      <w:r>
+        <w:rPr>
+          <w:rFonts w:asciiTheme="majorBidi" w:eastAsia="Times New Roman" w:hAnsiTheme="majorBidi" w:cstheme="majorBidi"/>
+          <w:b/>
+          <w:bCs/>
+          <w:color w:val="0E101A"/>
+          <w:sz w:val="24"/>
+          <w:szCs w:val="24"/>
+        </w:rPr>
+        <w:t xml:space="preserve"> ()</w:t>
       </w:r>
     </w:p>
     <w:p>
@@ -4632,7 +5693,27 @@
           <w:sz w:val="24"/>
           <w:szCs w:val="24"/>
         </w:rPr>
-        <w:t>Ensures the setClef () method set</w:t>
+        <w:t xml:space="preserve">Ensures the </w:t>
+      </w:r>
+      <w:proofErr w:type="spellStart"/>
+      <w:r>
+        <w:rPr>
+          <w:rFonts w:asciiTheme="majorBidi" w:eastAsia="Times New Roman" w:hAnsiTheme="majorBidi" w:cstheme="majorBidi"/>
+          <w:color w:val="0E101A"/>
+          <w:sz w:val="24"/>
+          <w:szCs w:val="24"/>
+        </w:rPr>
+        <w:t>setClef</w:t>
+      </w:r>
+      <w:proofErr w:type="spellEnd"/>
+      <w:r>
+        <w:rPr>
+          <w:rFonts w:asciiTheme="majorBidi" w:eastAsia="Times New Roman" w:hAnsiTheme="majorBidi" w:cstheme="majorBidi"/>
+          <w:color w:val="0E101A"/>
+          <w:sz w:val="24"/>
+          <w:szCs w:val="24"/>
+        </w:rPr>
+        <w:t xml:space="preserve"> () method set</w:t>
       </w:r>
       <w:r>
         <w:rPr>
@@ -4679,7 +5760,31 @@
           <w:sz w:val="24"/>
           <w:szCs w:val="24"/>
         </w:rPr>
-        <w:t>Test: testGetPane ()</w:t>
+        <w:t xml:space="preserve">Test: </w:t>
+      </w:r>
+      <w:proofErr w:type="spellStart"/>
+      <w:r>
+        <w:rPr>
+          <w:rFonts w:asciiTheme="majorBidi" w:eastAsia="Times New Roman" w:hAnsiTheme="majorBidi" w:cstheme="majorBidi"/>
+          <w:b/>
+          <w:bCs/>
+          <w:color w:val="0E101A"/>
+          <w:sz w:val="24"/>
+          <w:szCs w:val="24"/>
+        </w:rPr>
+        <w:t>testGetPane</w:t>
+      </w:r>
+      <w:proofErr w:type="spellEnd"/>
+      <w:r>
+        <w:rPr>
+          <w:rFonts w:asciiTheme="majorBidi" w:eastAsia="Times New Roman" w:hAnsiTheme="majorBidi" w:cstheme="majorBidi"/>
+          <w:b/>
+          <w:bCs/>
+          <w:color w:val="0E101A"/>
+          <w:sz w:val="24"/>
+          <w:szCs w:val="24"/>
+        </w:rPr>
+        <w:t xml:space="preserve"> ()</w:t>
       </w:r>
     </w:p>
     <w:p>
@@ -4700,7 +5805,27 @@
           <w:sz w:val="24"/>
           <w:szCs w:val="24"/>
         </w:rPr>
-        <w:t xml:space="preserve">Ensures that the getPane () method returns the correct Pane. </w:t>
+        <w:t xml:space="preserve">Ensures that the </w:t>
+      </w:r>
+      <w:proofErr w:type="spellStart"/>
+      <w:r>
+        <w:rPr>
+          <w:rFonts w:asciiTheme="majorBidi" w:eastAsia="Times New Roman" w:hAnsiTheme="majorBidi" w:cstheme="majorBidi"/>
+          <w:color w:val="0E101A"/>
+          <w:sz w:val="24"/>
+          <w:szCs w:val="24"/>
+        </w:rPr>
+        <w:t>getPane</w:t>
+      </w:r>
+      <w:proofErr w:type="spellEnd"/>
+      <w:r>
+        <w:rPr>
+          <w:rFonts w:asciiTheme="majorBidi" w:eastAsia="Times New Roman" w:hAnsiTheme="majorBidi" w:cstheme="majorBidi"/>
+          <w:color w:val="0E101A"/>
+          <w:sz w:val="24"/>
+          <w:szCs w:val="24"/>
+        </w:rPr>
+        <w:t xml:space="preserve"> () method returns the correct Pane. </w:t>
       </w:r>
     </w:p>
     <w:p>
@@ -4729,7 +5854,31 @@
           <w:sz w:val="24"/>
           <w:szCs w:val="24"/>
         </w:rPr>
-        <w:t>Test: testSetPane ()</w:t>
+        <w:t xml:space="preserve">Test: </w:t>
+      </w:r>
+      <w:proofErr w:type="spellStart"/>
+      <w:r>
+        <w:rPr>
+          <w:rFonts w:asciiTheme="majorBidi" w:eastAsia="Times New Roman" w:hAnsiTheme="majorBidi" w:cstheme="majorBidi"/>
+          <w:b/>
+          <w:bCs/>
+          <w:color w:val="0E101A"/>
+          <w:sz w:val="24"/>
+          <w:szCs w:val="24"/>
+        </w:rPr>
+        <w:t>testSetPane</w:t>
+      </w:r>
+      <w:proofErr w:type="spellEnd"/>
+      <w:r>
+        <w:rPr>
+          <w:rFonts w:asciiTheme="majorBidi" w:eastAsia="Times New Roman" w:hAnsiTheme="majorBidi" w:cstheme="majorBidi"/>
+          <w:b/>
+          <w:bCs/>
+          <w:color w:val="0E101A"/>
+          <w:sz w:val="24"/>
+          <w:szCs w:val="24"/>
+        </w:rPr>
+        <w:t xml:space="preserve"> ()</w:t>
       </w:r>
     </w:p>
     <w:p>
@@ -4750,7 +5899,27 @@
           <w:sz w:val="24"/>
           <w:szCs w:val="24"/>
         </w:rPr>
-        <w:t xml:space="preserve">Ensure the setPane () method sets the correct value for the Pane. </w:t>
+        <w:t xml:space="preserve">Ensure the </w:t>
+      </w:r>
+      <w:proofErr w:type="spellStart"/>
+      <w:r>
+        <w:rPr>
+          <w:rFonts w:asciiTheme="majorBidi" w:eastAsia="Times New Roman" w:hAnsiTheme="majorBidi" w:cstheme="majorBidi"/>
+          <w:color w:val="0E101A"/>
+          <w:sz w:val="24"/>
+          <w:szCs w:val="24"/>
+        </w:rPr>
+        <w:t>setPane</w:t>
+      </w:r>
+      <w:proofErr w:type="spellEnd"/>
+      <w:r>
+        <w:rPr>
+          <w:rFonts w:asciiTheme="majorBidi" w:eastAsia="Times New Roman" w:hAnsiTheme="majorBidi" w:cstheme="majorBidi"/>
+          <w:color w:val="0E101A"/>
+          <w:sz w:val="24"/>
+          <w:szCs w:val="24"/>
+        </w:rPr>
+        <w:t xml:space="preserve"> () method sets the correct value for the Pane. </w:t>
       </w:r>
     </w:p>
     <w:p>
@@ -4779,7 +5948,31 @@
           <w:sz w:val="24"/>
           <w:szCs w:val="24"/>
         </w:rPr>
-        <w:t>Test: testGetX ()</w:t>
+        <w:t xml:space="preserve">Test: </w:t>
+      </w:r>
+      <w:proofErr w:type="spellStart"/>
+      <w:r>
+        <w:rPr>
+          <w:rFonts w:asciiTheme="majorBidi" w:eastAsia="Times New Roman" w:hAnsiTheme="majorBidi" w:cstheme="majorBidi"/>
+          <w:b/>
+          <w:bCs/>
+          <w:color w:val="0E101A"/>
+          <w:sz w:val="24"/>
+          <w:szCs w:val="24"/>
+        </w:rPr>
+        <w:t>testGetX</w:t>
+      </w:r>
+      <w:proofErr w:type="spellEnd"/>
+      <w:r>
+        <w:rPr>
+          <w:rFonts w:asciiTheme="majorBidi" w:eastAsia="Times New Roman" w:hAnsiTheme="majorBidi" w:cstheme="majorBidi"/>
+          <w:b/>
+          <w:bCs/>
+          <w:color w:val="0E101A"/>
+          <w:sz w:val="24"/>
+          <w:szCs w:val="24"/>
+        </w:rPr>
+        <w:t xml:space="preserve"> ()</w:t>
       </w:r>
     </w:p>
     <w:p>
@@ -4800,7 +5993,27 @@
           <w:sz w:val="24"/>
           <w:szCs w:val="24"/>
         </w:rPr>
-        <w:t xml:space="preserve">Ensure the getX () method returns the expected x coordinate. </w:t>
+        <w:t xml:space="preserve">Ensure the </w:t>
+      </w:r>
+      <w:proofErr w:type="spellStart"/>
+      <w:r>
+        <w:rPr>
+          <w:rFonts w:asciiTheme="majorBidi" w:eastAsia="Times New Roman" w:hAnsiTheme="majorBidi" w:cstheme="majorBidi"/>
+          <w:color w:val="0E101A"/>
+          <w:sz w:val="24"/>
+          <w:szCs w:val="24"/>
+        </w:rPr>
+        <w:t>getX</w:t>
+      </w:r>
+      <w:proofErr w:type="spellEnd"/>
+      <w:r>
+        <w:rPr>
+          <w:rFonts w:asciiTheme="majorBidi" w:eastAsia="Times New Roman" w:hAnsiTheme="majorBidi" w:cstheme="majorBidi"/>
+          <w:color w:val="0E101A"/>
+          <w:sz w:val="24"/>
+          <w:szCs w:val="24"/>
+        </w:rPr>
+        <w:t xml:space="preserve"> () method returns the expected x coordinate. </w:t>
       </w:r>
     </w:p>
     <w:p>
@@ -4829,7 +6042,31 @@
           <w:sz w:val="24"/>
           <w:szCs w:val="24"/>
         </w:rPr>
-        <w:t>Test: testSetX ()</w:t>
+        <w:t xml:space="preserve">Test: </w:t>
+      </w:r>
+      <w:proofErr w:type="spellStart"/>
+      <w:r>
+        <w:rPr>
+          <w:rFonts w:asciiTheme="majorBidi" w:eastAsia="Times New Roman" w:hAnsiTheme="majorBidi" w:cstheme="majorBidi"/>
+          <w:b/>
+          <w:bCs/>
+          <w:color w:val="0E101A"/>
+          <w:sz w:val="24"/>
+          <w:szCs w:val="24"/>
+        </w:rPr>
+        <w:t>testSetX</w:t>
+      </w:r>
+      <w:proofErr w:type="spellEnd"/>
+      <w:r>
+        <w:rPr>
+          <w:rFonts w:asciiTheme="majorBidi" w:eastAsia="Times New Roman" w:hAnsiTheme="majorBidi" w:cstheme="majorBidi"/>
+          <w:b/>
+          <w:bCs/>
+          <w:color w:val="0E101A"/>
+          <w:sz w:val="24"/>
+          <w:szCs w:val="24"/>
+        </w:rPr>
+        <w:t xml:space="preserve"> ()</w:t>
       </w:r>
     </w:p>
     <w:p>
@@ -4850,7 +6087,27 @@
           <w:sz w:val="24"/>
           <w:szCs w:val="24"/>
         </w:rPr>
-        <w:t xml:space="preserve">Ensures setX () method sets the correct value for the x coordinate. </w:t>
+        <w:t xml:space="preserve">Ensures </w:t>
+      </w:r>
+      <w:proofErr w:type="spellStart"/>
+      <w:r>
+        <w:rPr>
+          <w:rFonts w:asciiTheme="majorBidi" w:eastAsia="Times New Roman" w:hAnsiTheme="majorBidi" w:cstheme="majorBidi"/>
+          <w:color w:val="0E101A"/>
+          <w:sz w:val="24"/>
+          <w:szCs w:val="24"/>
+        </w:rPr>
+        <w:t>setX</w:t>
+      </w:r>
+      <w:proofErr w:type="spellEnd"/>
+      <w:r>
+        <w:rPr>
+          <w:rFonts w:asciiTheme="majorBidi" w:eastAsia="Times New Roman" w:hAnsiTheme="majorBidi" w:cstheme="majorBidi"/>
+          <w:color w:val="0E101A"/>
+          <w:sz w:val="24"/>
+          <w:szCs w:val="24"/>
+        </w:rPr>
+        <w:t xml:space="preserve"> () method sets the correct value for the x coordinate. </w:t>
       </w:r>
     </w:p>
     <w:p>
@@ -4879,7 +6136,31 @@
           <w:sz w:val="24"/>
           <w:szCs w:val="24"/>
         </w:rPr>
-        <w:t>Test: testGetY ()</w:t>
+        <w:t xml:space="preserve">Test: </w:t>
+      </w:r>
+      <w:proofErr w:type="spellStart"/>
+      <w:r>
+        <w:rPr>
+          <w:rFonts w:asciiTheme="majorBidi" w:eastAsia="Times New Roman" w:hAnsiTheme="majorBidi" w:cstheme="majorBidi"/>
+          <w:b/>
+          <w:bCs/>
+          <w:color w:val="0E101A"/>
+          <w:sz w:val="24"/>
+          <w:szCs w:val="24"/>
+        </w:rPr>
+        <w:t>testGetY</w:t>
+      </w:r>
+      <w:proofErr w:type="spellEnd"/>
+      <w:r>
+        <w:rPr>
+          <w:rFonts w:asciiTheme="majorBidi" w:eastAsia="Times New Roman" w:hAnsiTheme="majorBidi" w:cstheme="majorBidi"/>
+          <w:b/>
+          <w:bCs/>
+          <w:color w:val="0E101A"/>
+          <w:sz w:val="24"/>
+          <w:szCs w:val="24"/>
+        </w:rPr>
+        <w:t xml:space="preserve"> ()</w:t>
       </w:r>
     </w:p>
     <w:p>
@@ -4900,7 +6181,27 @@
           <w:sz w:val="24"/>
           <w:szCs w:val="24"/>
         </w:rPr>
-        <w:t xml:space="preserve">Ensure the getY () method returns the expected y coordinate. </w:t>
+        <w:t xml:space="preserve">Ensure the </w:t>
+      </w:r>
+      <w:proofErr w:type="spellStart"/>
+      <w:r>
+        <w:rPr>
+          <w:rFonts w:asciiTheme="majorBidi" w:eastAsia="Times New Roman" w:hAnsiTheme="majorBidi" w:cstheme="majorBidi"/>
+          <w:color w:val="0E101A"/>
+          <w:sz w:val="24"/>
+          <w:szCs w:val="24"/>
+        </w:rPr>
+        <w:t>getY</w:t>
+      </w:r>
+      <w:proofErr w:type="spellEnd"/>
+      <w:r>
+        <w:rPr>
+          <w:rFonts w:asciiTheme="majorBidi" w:eastAsia="Times New Roman" w:hAnsiTheme="majorBidi" w:cstheme="majorBidi"/>
+          <w:color w:val="0E101A"/>
+          <w:sz w:val="24"/>
+          <w:szCs w:val="24"/>
+        </w:rPr>
+        <w:t xml:space="preserve"> () method returns the expected y coordinate. </w:t>
       </w:r>
     </w:p>
     <w:p>
@@ -4929,7 +6230,31 @@
           <w:sz w:val="24"/>
           <w:szCs w:val="24"/>
         </w:rPr>
-        <w:t>Test: testSetY ()</w:t>
+        <w:t xml:space="preserve">Test: </w:t>
+      </w:r>
+      <w:proofErr w:type="spellStart"/>
+      <w:r>
+        <w:rPr>
+          <w:rFonts w:asciiTheme="majorBidi" w:eastAsia="Times New Roman" w:hAnsiTheme="majorBidi" w:cstheme="majorBidi"/>
+          <w:b/>
+          <w:bCs/>
+          <w:color w:val="0E101A"/>
+          <w:sz w:val="24"/>
+          <w:szCs w:val="24"/>
+        </w:rPr>
+        <w:t>testSetY</w:t>
+      </w:r>
+      <w:proofErr w:type="spellEnd"/>
+      <w:r>
+        <w:rPr>
+          <w:rFonts w:asciiTheme="majorBidi" w:eastAsia="Times New Roman" w:hAnsiTheme="majorBidi" w:cstheme="majorBidi"/>
+          <w:b/>
+          <w:bCs/>
+          <w:color w:val="0E101A"/>
+          <w:sz w:val="24"/>
+          <w:szCs w:val="24"/>
+        </w:rPr>
+        <w:t xml:space="preserve"> ()</w:t>
       </w:r>
     </w:p>
     <w:p>
@@ -4950,7 +6275,27 @@
           <w:sz w:val="24"/>
           <w:szCs w:val="24"/>
         </w:rPr>
-        <w:t xml:space="preserve">Ensures setY () method sets the correct value for the x coordinate. </w:t>
+        <w:t xml:space="preserve">Ensures </w:t>
+      </w:r>
+      <w:proofErr w:type="spellStart"/>
+      <w:r>
+        <w:rPr>
+          <w:rFonts w:asciiTheme="majorBidi" w:eastAsia="Times New Roman" w:hAnsiTheme="majorBidi" w:cstheme="majorBidi"/>
+          <w:color w:val="0E101A"/>
+          <w:sz w:val="24"/>
+          <w:szCs w:val="24"/>
+        </w:rPr>
+        <w:t>setY</w:t>
+      </w:r>
+      <w:proofErr w:type="spellEnd"/>
+      <w:r>
+        <w:rPr>
+          <w:rFonts w:asciiTheme="majorBidi" w:eastAsia="Times New Roman" w:hAnsiTheme="majorBidi" w:cstheme="majorBidi"/>
+          <w:color w:val="0E101A"/>
+          <w:sz w:val="24"/>
+          <w:szCs w:val="24"/>
+        </w:rPr>
+        <w:t xml:space="preserve"> () method sets the correct value for the x coordinate. </w:t>
       </w:r>
     </w:p>
     <w:p>
@@ -4981,7 +6326,27 @@
           <w:sz w:val="24"/>
           <w:szCs w:val="24"/>
         </w:rPr>
-        <w:t xml:space="preserve">These tests examine and ensure that the DrawClef object is initialized properly with correct values and therefore will behave as expected when these values are used in the draw () method to add the clef to the GUI. </w:t>
+        <w:t xml:space="preserve">These tests examine and ensure that the </w:t>
+      </w:r>
+      <w:proofErr w:type="spellStart"/>
+      <w:r>
+        <w:rPr>
+          <w:rFonts w:asciiTheme="majorBidi" w:eastAsia="Times New Roman" w:hAnsiTheme="majorBidi" w:cstheme="majorBidi"/>
+          <w:color w:val="0E101A"/>
+          <w:sz w:val="24"/>
+          <w:szCs w:val="24"/>
+        </w:rPr>
+        <w:t>DrawClef</w:t>
+      </w:r>
+      <w:proofErr w:type="spellEnd"/>
+      <w:r>
+        <w:rPr>
+          <w:rFonts w:asciiTheme="majorBidi" w:eastAsia="Times New Roman" w:hAnsiTheme="majorBidi" w:cstheme="majorBidi"/>
+          <w:color w:val="0E101A"/>
+          <w:sz w:val="24"/>
+          <w:szCs w:val="24"/>
+        </w:rPr>
+        <w:t xml:space="preserve"> object is initialized properly with correct values and therefore will behave as expected when these values are used in the draw () method to add the clef to the GUI. </w:t>
       </w:r>
     </w:p>
     <w:p>
@@ -5334,6 +6699,7 @@
         </w:rPr>
         <w:t xml:space="preserve">Test: </w:t>
       </w:r>
+      <w:proofErr w:type="spellStart"/>
       <w:r>
         <w:rPr>
           <w:rFonts w:asciiTheme="majorBidi" w:hAnsiTheme="majorBidi" w:cstheme="majorBidi"/>
@@ -5344,7 +6710,20 @@
           <w:szCs w:val="24"/>
           <w:lang w:val="en-CA"/>
         </w:rPr>
-        <w:t>testGetMusicLineList ()</w:t>
+        <w:t>testGetMusicLineList</w:t>
+      </w:r>
+      <w:proofErr w:type="spellEnd"/>
+      <w:r>
+        <w:rPr>
+          <w:rFonts w:asciiTheme="majorBidi" w:hAnsiTheme="majorBidi" w:cstheme="majorBidi"/>
+          <w:b/>
+          <w:bCs/>
+          <w:color w:val="000000"/>
+          <w:sz w:val="24"/>
+          <w:szCs w:val="24"/>
+          <w:lang w:val="en-CA"/>
+        </w:rPr>
+        <w:t xml:space="preserve"> ()</w:t>
       </w:r>
     </w:p>
     <w:p>
@@ -5366,6 +6745,7 @@
         </w:rPr>
         <w:t xml:space="preserve">Ensures that </w:t>
       </w:r>
+      <w:proofErr w:type="spellStart"/>
       <w:r>
         <w:rPr>
           <w:rFonts w:asciiTheme="majorBidi" w:hAnsiTheme="majorBidi" w:cstheme="majorBidi"/>
@@ -5374,8 +6754,9 @@
           <w:szCs w:val="24"/>
           <w:lang w:val="en-CA"/>
         </w:rPr>
-        <w:t>getMusicLineList (</w:t>
-      </w:r>
+        <w:t>getMusicLineList</w:t>
+      </w:r>
+      <w:proofErr w:type="spellEnd"/>
       <w:r>
         <w:rPr>
           <w:rFonts w:asciiTheme="majorBidi" w:hAnsiTheme="majorBidi" w:cstheme="majorBidi"/>
@@ -5384,6 +6765,16 @@
           <w:szCs w:val="24"/>
           <w:lang w:val="en-CA"/>
         </w:rPr>
+        <w:t xml:space="preserve"> (</w:t>
+      </w:r>
+      <w:r>
+        <w:rPr>
+          <w:rFonts w:asciiTheme="majorBidi" w:hAnsiTheme="majorBidi" w:cstheme="majorBidi"/>
+          <w:color w:val="000000"/>
+          <w:sz w:val="24"/>
+          <w:szCs w:val="24"/>
+          <w:lang w:val="en-CA"/>
+        </w:rPr>
         <w:t>) return</w:t>
       </w:r>
       <w:r>
@@ -5444,8 +6835,9 @@
           <w:szCs w:val="24"/>
           <w:lang w:val="en-CA"/>
         </w:rPr>
-        <w:t xml:space="preserve"> added to a list). Since we are creating a new MLine object to be used as each individual line, the expected and actual list used in the test case cannot be the same. Instead</w:t>
-      </w:r>
+        <w:t xml:space="preserve"> added to a list). Since we are creating a new </w:t>
+      </w:r>
+      <w:proofErr w:type="spellStart"/>
       <w:r>
         <w:rPr>
           <w:rFonts w:asciiTheme="majorBidi" w:hAnsiTheme="majorBidi" w:cstheme="majorBidi"/>
@@ -5454,6 +6846,27 @@
           <w:szCs w:val="24"/>
           <w:lang w:val="en-CA"/>
         </w:rPr>
+        <w:t>MLine</w:t>
+      </w:r>
+      <w:proofErr w:type="spellEnd"/>
+      <w:r>
+        <w:rPr>
+          <w:rFonts w:asciiTheme="majorBidi" w:hAnsiTheme="majorBidi" w:cstheme="majorBidi"/>
+          <w:color w:val="000000"/>
+          <w:sz w:val="24"/>
+          <w:szCs w:val="24"/>
+          <w:lang w:val="en-CA"/>
+        </w:rPr>
+        <w:t xml:space="preserve"> object to be used as each individual line, the expected and actual list used in the test case cannot be the same. Instead</w:t>
+      </w:r>
+      <w:r>
+        <w:rPr>
+          <w:rFonts w:asciiTheme="majorBidi" w:hAnsiTheme="majorBidi" w:cstheme="majorBidi"/>
+          <w:color w:val="000000"/>
+          <w:sz w:val="24"/>
+          <w:szCs w:val="24"/>
+          <w:lang w:val="en-CA"/>
+        </w:rPr>
         <w:t>,</w:t>
       </w:r>
       <w:r>
@@ -5484,7 +6897,95 @@
           <w:szCs w:val="24"/>
           <w:lang w:val="en-CA"/>
         </w:rPr>
-        <w:t xml:space="preserve">testing the size of the list and startX, startY, endX, endY for every individual line to make sure they refer to the same value. </w:t>
+        <w:t xml:space="preserve">testing the size of the list and </w:t>
+      </w:r>
+      <w:proofErr w:type="spellStart"/>
+      <w:r>
+        <w:rPr>
+          <w:rFonts w:asciiTheme="majorBidi" w:hAnsiTheme="majorBidi" w:cstheme="majorBidi"/>
+          <w:color w:val="000000"/>
+          <w:sz w:val="24"/>
+          <w:szCs w:val="24"/>
+          <w:lang w:val="en-CA"/>
+        </w:rPr>
+        <w:t>startX</w:t>
+      </w:r>
+      <w:proofErr w:type="spellEnd"/>
+      <w:r>
+        <w:rPr>
+          <w:rFonts w:asciiTheme="majorBidi" w:hAnsiTheme="majorBidi" w:cstheme="majorBidi"/>
+          <w:color w:val="000000"/>
+          <w:sz w:val="24"/>
+          <w:szCs w:val="24"/>
+          <w:lang w:val="en-CA"/>
+        </w:rPr>
+        <w:t xml:space="preserve">, </w:t>
+      </w:r>
+      <w:proofErr w:type="spellStart"/>
+      <w:r>
+        <w:rPr>
+          <w:rFonts w:asciiTheme="majorBidi" w:hAnsiTheme="majorBidi" w:cstheme="majorBidi"/>
+          <w:color w:val="000000"/>
+          <w:sz w:val="24"/>
+          <w:szCs w:val="24"/>
+          <w:lang w:val="en-CA"/>
+        </w:rPr>
+        <w:t>startY</w:t>
+      </w:r>
+      <w:proofErr w:type="spellEnd"/>
+      <w:r>
+        <w:rPr>
+          <w:rFonts w:asciiTheme="majorBidi" w:hAnsiTheme="majorBidi" w:cstheme="majorBidi"/>
+          <w:color w:val="000000"/>
+          <w:sz w:val="24"/>
+          <w:szCs w:val="24"/>
+          <w:lang w:val="en-CA"/>
+        </w:rPr>
+        <w:t xml:space="preserve">, </w:t>
+      </w:r>
+      <w:proofErr w:type="spellStart"/>
+      <w:r>
+        <w:rPr>
+          <w:rFonts w:asciiTheme="majorBidi" w:hAnsiTheme="majorBidi" w:cstheme="majorBidi"/>
+          <w:color w:val="000000"/>
+          <w:sz w:val="24"/>
+          <w:szCs w:val="24"/>
+          <w:lang w:val="en-CA"/>
+        </w:rPr>
+        <w:t>endX</w:t>
+      </w:r>
+      <w:proofErr w:type="spellEnd"/>
+      <w:r>
+        <w:rPr>
+          <w:rFonts w:asciiTheme="majorBidi" w:hAnsiTheme="majorBidi" w:cstheme="majorBidi"/>
+          <w:color w:val="000000"/>
+          <w:sz w:val="24"/>
+          <w:szCs w:val="24"/>
+          <w:lang w:val="en-CA"/>
+        </w:rPr>
+        <w:t xml:space="preserve">, </w:t>
+      </w:r>
+      <w:proofErr w:type="spellStart"/>
+      <w:r>
+        <w:rPr>
+          <w:rFonts w:asciiTheme="majorBidi" w:hAnsiTheme="majorBidi" w:cstheme="majorBidi"/>
+          <w:color w:val="000000"/>
+          <w:sz w:val="24"/>
+          <w:szCs w:val="24"/>
+          <w:lang w:val="en-CA"/>
+        </w:rPr>
+        <w:t>endY</w:t>
+      </w:r>
+      <w:proofErr w:type="spellEnd"/>
+      <w:r>
+        <w:rPr>
+          <w:rFonts w:asciiTheme="majorBidi" w:hAnsiTheme="majorBidi" w:cstheme="majorBidi"/>
+          <w:color w:val="000000"/>
+          <w:sz w:val="24"/>
+          <w:szCs w:val="24"/>
+          <w:lang w:val="en-CA"/>
+        </w:rPr>
+        <w:t xml:space="preserve"> for every individual line to make sure they refer to the same value. </w:t>
       </w:r>
     </w:p>
     <w:p>
@@ -5512,7 +7013,33 @@
           <w:szCs w:val="24"/>
           <w:lang w:val="en-CA"/>
         </w:rPr>
-        <w:t>Test: testGetPane ()</w:t>
+        <w:t xml:space="preserve">Test: </w:t>
+      </w:r>
+      <w:proofErr w:type="spellStart"/>
+      <w:r>
+        <w:rPr>
+          <w:rFonts w:asciiTheme="majorBidi" w:hAnsiTheme="majorBidi" w:cstheme="majorBidi"/>
+          <w:b/>
+          <w:bCs/>
+          <w:color w:val="000000"/>
+          <w:sz w:val="24"/>
+          <w:szCs w:val="24"/>
+          <w:lang w:val="en-CA"/>
+        </w:rPr>
+        <w:t>testGetPane</w:t>
+      </w:r>
+      <w:proofErr w:type="spellEnd"/>
+      <w:r>
+        <w:rPr>
+          <w:rFonts w:asciiTheme="majorBidi" w:hAnsiTheme="majorBidi" w:cstheme="majorBidi"/>
+          <w:b/>
+          <w:bCs/>
+          <w:color w:val="000000"/>
+          <w:sz w:val="24"/>
+          <w:szCs w:val="24"/>
+          <w:lang w:val="en-CA"/>
+        </w:rPr>
+        <w:t xml:space="preserve"> ()</w:t>
       </w:r>
     </w:p>
     <w:p>
@@ -5530,7 +7057,25 @@
           <w:sz w:val="24"/>
           <w:szCs w:val="24"/>
         </w:rPr>
-        <w:t xml:space="preserve">Ensures getPane () method returns the correct pane. </w:t>
+        <w:t xml:space="preserve">Ensures </w:t>
+      </w:r>
+      <w:proofErr w:type="spellStart"/>
+      <w:r>
+        <w:rPr>
+          <w:rFonts w:asciiTheme="majorBidi" w:eastAsia="Times New Roman" w:hAnsiTheme="majorBidi" w:cstheme="majorBidi"/>
+          <w:sz w:val="24"/>
+          <w:szCs w:val="24"/>
+        </w:rPr>
+        <w:t>getPane</w:t>
+      </w:r>
+      <w:proofErr w:type="spellEnd"/>
+      <w:r>
+        <w:rPr>
+          <w:rFonts w:asciiTheme="majorBidi" w:eastAsia="Times New Roman" w:hAnsiTheme="majorBidi" w:cstheme="majorBidi"/>
+          <w:sz w:val="24"/>
+          <w:szCs w:val="24"/>
+        </w:rPr>
+        <w:t xml:space="preserve"> () method returns the correct pane. </w:t>
       </w:r>
     </w:p>
     <w:p>
@@ -5556,7 +7101,29 @@
           <w:sz w:val="24"/>
           <w:szCs w:val="24"/>
         </w:rPr>
-        <w:t>Test: testSetPane ()</w:t>
+        <w:t xml:space="preserve">Test: </w:t>
+      </w:r>
+      <w:proofErr w:type="spellStart"/>
+      <w:r>
+        <w:rPr>
+          <w:rFonts w:asciiTheme="majorBidi" w:eastAsia="Times New Roman" w:hAnsiTheme="majorBidi" w:cstheme="majorBidi"/>
+          <w:b/>
+          <w:bCs/>
+          <w:sz w:val="24"/>
+          <w:szCs w:val="24"/>
+        </w:rPr>
+        <w:t>testSetPane</w:t>
+      </w:r>
+      <w:proofErr w:type="spellEnd"/>
+      <w:r>
+        <w:rPr>
+          <w:rFonts w:asciiTheme="majorBidi" w:eastAsia="Times New Roman" w:hAnsiTheme="majorBidi" w:cstheme="majorBidi"/>
+          <w:b/>
+          <w:bCs/>
+          <w:sz w:val="24"/>
+          <w:szCs w:val="24"/>
+        </w:rPr>
+        <w:t xml:space="preserve"> ()</w:t>
       </w:r>
     </w:p>
     <w:p>
@@ -5574,7 +7141,25 @@
           <w:sz w:val="24"/>
           <w:szCs w:val="24"/>
         </w:rPr>
-        <w:t>Ensure the setPane () method set</w:t>
+        <w:t xml:space="preserve">Ensure the </w:t>
+      </w:r>
+      <w:proofErr w:type="spellStart"/>
+      <w:r>
+        <w:rPr>
+          <w:rFonts w:asciiTheme="majorBidi" w:eastAsia="Times New Roman" w:hAnsiTheme="majorBidi" w:cstheme="majorBidi"/>
+          <w:sz w:val="24"/>
+          <w:szCs w:val="24"/>
+        </w:rPr>
+        <w:t>setPane</w:t>
+      </w:r>
+      <w:proofErr w:type="spellEnd"/>
+      <w:r>
+        <w:rPr>
+          <w:rFonts w:asciiTheme="majorBidi" w:eastAsia="Times New Roman" w:hAnsiTheme="majorBidi" w:cstheme="majorBidi"/>
+          <w:sz w:val="24"/>
+          <w:szCs w:val="24"/>
+        </w:rPr>
+        <w:t xml:space="preserve"> () method set</w:t>
       </w:r>
       <w:r>
         <w:rPr>
@@ -5616,7 +7201,25 @@
           <w:sz w:val="24"/>
           <w:szCs w:val="24"/>
         </w:rPr>
-        <w:t xml:space="preserve">These tests Ensure that the created DrawMusicLines object is set with the expected values and therefore when used in </w:t>
+        <w:t xml:space="preserve">These tests Ensure that the created </w:t>
+      </w:r>
+      <w:proofErr w:type="spellStart"/>
+      <w:r>
+        <w:rPr>
+          <w:rFonts w:asciiTheme="majorBidi" w:eastAsia="Times New Roman" w:hAnsiTheme="majorBidi" w:cstheme="majorBidi"/>
+          <w:sz w:val="24"/>
+          <w:szCs w:val="24"/>
+        </w:rPr>
+        <w:t>DrawMusicLines</w:t>
+      </w:r>
+      <w:proofErr w:type="spellEnd"/>
+      <w:r>
+        <w:rPr>
+          <w:rFonts w:asciiTheme="majorBidi" w:eastAsia="Times New Roman" w:hAnsiTheme="majorBidi" w:cstheme="majorBidi"/>
+          <w:sz w:val="24"/>
+          <w:szCs w:val="24"/>
+        </w:rPr>
+        <w:t xml:space="preserve"> object is set with the expected values and therefore when used in </w:t>
       </w:r>
       <w:r>
         <w:rPr>
@@ -6024,13 +7627,41 @@
         </w:rPr>
         <w:t xml:space="preserve">the </w:t>
       </w:r>
-      <w:r>
-        <w:rPr>
-          <w:rFonts w:asciiTheme="majorBidi" w:hAnsiTheme="majorBidi" w:cstheme="majorBidi"/>
-          <w:sz w:val="24"/>
-          <w:szCs w:val="24"/>
-        </w:rPr>
-        <w:t>drawDuration () method. Instead of testing this method directly, we test the other methods to make sure the DrawNoteType object is initialized using the correct value and by inference</w:t>
+      <w:proofErr w:type="spellStart"/>
+      <w:r>
+        <w:rPr>
+          <w:rFonts w:asciiTheme="majorBidi" w:hAnsiTheme="majorBidi" w:cstheme="majorBidi"/>
+          <w:sz w:val="24"/>
+          <w:szCs w:val="24"/>
+        </w:rPr>
+        <w:t>drawDuration</w:t>
+      </w:r>
+      <w:proofErr w:type="spellEnd"/>
+      <w:r>
+        <w:rPr>
+          <w:rFonts w:asciiTheme="majorBidi" w:hAnsiTheme="majorBidi" w:cstheme="majorBidi"/>
+          <w:sz w:val="24"/>
+          <w:szCs w:val="24"/>
+        </w:rPr>
+        <w:t xml:space="preserve"> () method. Instead of testing this method directly, we test the other methods to make sure the </w:t>
+      </w:r>
+      <w:proofErr w:type="spellStart"/>
+      <w:r>
+        <w:rPr>
+          <w:rFonts w:asciiTheme="majorBidi" w:hAnsiTheme="majorBidi" w:cstheme="majorBidi"/>
+          <w:sz w:val="24"/>
+          <w:szCs w:val="24"/>
+        </w:rPr>
+        <w:t>DrawNoteType</w:t>
+      </w:r>
+      <w:proofErr w:type="spellEnd"/>
+      <w:r>
+        <w:rPr>
+          <w:rFonts w:asciiTheme="majorBidi" w:hAnsiTheme="majorBidi" w:cstheme="majorBidi"/>
+          <w:sz w:val="24"/>
+          <w:szCs w:val="24"/>
+        </w:rPr>
+        <w:t xml:space="preserve"> object is initialized using the correct value and by inference</w:t>
       </w:r>
       <w:r>
         <w:rPr>
@@ -6046,7 +7677,25 @@
           <w:sz w:val="24"/>
           <w:szCs w:val="24"/>
         </w:rPr>
-        <w:t xml:space="preserve"> the drawDuration () method is behaving as expected and displays the note type at the correct positions. The test cases are as follows:</w:t>
+        <w:t xml:space="preserve"> the </w:t>
+      </w:r>
+      <w:proofErr w:type="spellStart"/>
+      <w:r>
+        <w:rPr>
+          <w:rFonts w:asciiTheme="majorBidi" w:hAnsiTheme="majorBidi" w:cstheme="majorBidi"/>
+          <w:sz w:val="24"/>
+          <w:szCs w:val="24"/>
+        </w:rPr>
+        <w:t>drawDuration</w:t>
+      </w:r>
+      <w:proofErr w:type="spellEnd"/>
+      <w:r>
+        <w:rPr>
+          <w:rFonts w:asciiTheme="majorBidi" w:hAnsiTheme="majorBidi" w:cstheme="majorBidi"/>
+          <w:sz w:val="24"/>
+          <w:szCs w:val="24"/>
+        </w:rPr>
+        <w:t xml:space="preserve"> () method is behaving as expected and displays the note type at the correct positions. The test cases are as follows:</w:t>
       </w:r>
     </w:p>
     <w:p>
@@ -6083,7 +7732,29 @@
           <w:sz w:val="24"/>
           <w:szCs w:val="24"/>
         </w:rPr>
-        <w:t>Test: testGetPane ()</w:t>
+        <w:t xml:space="preserve">Test: </w:t>
+      </w:r>
+      <w:proofErr w:type="spellStart"/>
+      <w:r>
+        <w:rPr>
+          <w:rFonts w:asciiTheme="majorBidi" w:hAnsiTheme="majorBidi" w:cstheme="majorBidi"/>
+          <w:b/>
+          <w:bCs/>
+          <w:sz w:val="24"/>
+          <w:szCs w:val="24"/>
+        </w:rPr>
+        <w:t>testGetPane</w:t>
+      </w:r>
+      <w:proofErr w:type="spellEnd"/>
+      <w:r>
+        <w:rPr>
+          <w:rFonts w:asciiTheme="majorBidi" w:hAnsiTheme="majorBidi" w:cstheme="majorBidi"/>
+          <w:b/>
+          <w:bCs/>
+          <w:sz w:val="24"/>
+          <w:szCs w:val="24"/>
+        </w:rPr>
+        <w:t xml:space="preserve"> ()</w:t>
       </w:r>
     </w:p>
     <w:p>
@@ -6102,7 +7773,25 @@
           <w:sz w:val="24"/>
           <w:szCs w:val="24"/>
         </w:rPr>
-        <w:t xml:space="preserve">Ensures getPane () method returns the correct pane. </w:t>
+        <w:t xml:space="preserve">Ensures </w:t>
+      </w:r>
+      <w:proofErr w:type="spellStart"/>
+      <w:r>
+        <w:rPr>
+          <w:rFonts w:asciiTheme="majorBidi" w:hAnsiTheme="majorBidi" w:cstheme="majorBidi"/>
+          <w:sz w:val="24"/>
+          <w:szCs w:val="24"/>
+        </w:rPr>
+        <w:t>getPane</w:t>
+      </w:r>
+      <w:proofErr w:type="spellEnd"/>
+      <w:r>
+        <w:rPr>
+          <w:rFonts w:asciiTheme="majorBidi" w:hAnsiTheme="majorBidi" w:cstheme="majorBidi"/>
+          <w:sz w:val="24"/>
+          <w:szCs w:val="24"/>
+        </w:rPr>
+        <w:t xml:space="preserve"> () method returns the correct pane. </w:t>
       </w:r>
     </w:p>
     <w:p>
@@ -6129,7 +7818,29 @@
           <w:sz w:val="24"/>
           <w:szCs w:val="24"/>
         </w:rPr>
-        <w:t>Test: testSetPane ()</w:t>
+        <w:t xml:space="preserve">Test: </w:t>
+      </w:r>
+      <w:proofErr w:type="spellStart"/>
+      <w:r>
+        <w:rPr>
+          <w:rFonts w:asciiTheme="majorBidi" w:hAnsiTheme="majorBidi" w:cstheme="majorBidi"/>
+          <w:b/>
+          <w:bCs/>
+          <w:sz w:val="24"/>
+          <w:szCs w:val="24"/>
+        </w:rPr>
+        <w:t>testSetPane</w:t>
+      </w:r>
+      <w:proofErr w:type="spellEnd"/>
+      <w:r>
+        <w:rPr>
+          <w:rFonts w:asciiTheme="majorBidi" w:hAnsiTheme="majorBidi" w:cstheme="majorBidi"/>
+          <w:b/>
+          <w:bCs/>
+          <w:sz w:val="24"/>
+          <w:szCs w:val="24"/>
+        </w:rPr>
+        <w:t xml:space="preserve"> ()</w:t>
       </w:r>
     </w:p>
     <w:p>
@@ -6148,7 +7859,25 @@
           <w:sz w:val="24"/>
           <w:szCs w:val="24"/>
         </w:rPr>
-        <w:t>Ensure setPane () method set</w:t>
+        <w:t xml:space="preserve">Ensure </w:t>
+      </w:r>
+      <w:proofErr w:type="spellStart"/>
+      <w:r>
+        <w:rPr>
+          <w:rFonts w:asciiTheme="majorBidi" w:hAnsiTheme="majorBidi" w:cstheme="majorBidi"/>
+          <w:sz w:val="24"/>
+          <w:szCs w:val="24"/>
+        </w:rPr>
+        <w:t>setPane</w:t>
+      </w:r>
+      <w:proofErr w:type="spellEnd"/>
+      <w:r>
+        <w:rPr>
+          <w:rFonts w:asciiTheme="majorBidi" w:hAnsiTheme="majorBidi" w:cstheme="majorBidi"/>
+          <w:sz w:val="24"/>
+          <w:szCs w:val="24"/>
+        </w:rPr>
+        <w:t xml:space="preserve"> () method set</w:t>
       </w:r>
       <w:r>
         <w:rPr>
@@ -6191,7 +7920,29 @@
           <w:sz w:val="24"/>
           <w:szCs w:val="24"/>
         </w:rPr>
-        <w:t>Test: testGetStartX ()</w:t>
+        <w:t xml:space="preserve">Test: </w:t>
+      </w:r>
+      <w:proofErr w:type="spellStart"/>
+      <w:r>
+        <w:rPr>
+          <w:rFonts w:asciiTheme="majorBidi" w:hAnsiTheme="majorBidi" w:cstheme="majorBidi"/>
+          <w:b/>
+          <w:bCs/>
+          <w:sz w:val="24"/>
+          <w:szCs w:val="24"/>
+        </w:rPr>
+        <w:t>testGetStartX</w:t>
+      </w:r>
+      <w:proofErr w:type="spellEnd"/>
+      <w:r>
+        <w:rPr>
+          <w:rFonts w:asciiTheme="majorBidi" w:hAnsiTheme="majorBidi" w:cstheme="majorBidi"/>
+          <w:b/>
+          <w:bCs/>
+          <w:sz w:val="24"/>
+          <w:szCs w:val="24"/>
+        </w:rPr>
+        <w:t xml:space="preserve"> ()</w:t>
       </w:r>
     </w:p>
     <w:p>
@@ -6210,7 +7961,25 @@
           <w:sz w:val="24"/>
           <w:szCs w:val="24"/>
         </w:rPr>
-        <w:t xml:space="preserve">Ensure that getStartX () returns correct value for the x coordinates. </w:t>
+        <w:t xml:space="preserve">Ensure that </w:t>
+      </w:r>
+      <w:proofErr w:type="spellStart"/>
+      <w:r>
+        <w:rPr>
+          <w:rFonts w:asciiTheme="majorBidi" w:hAnsiTheme="majorBidi" w:cstheme="majorBidi"/>
+          <w:sz w:val="24"/>
+          <w:szCs w:val="24"/>
+        </w:rPr>
+        <w:t>getStartX</w:t>
+      </w:r>
+      <w:proofErr w:type="spellEnd"/>
+      <w:r>
+        <w:rPr>
+          <w:rFonts w:asciiTheme="majorBidi" w:hAnsiTheme="majorBidi" w:cstheme="majorBidi"/>
+          <w:sz w:val="24"/>
+          <w:szCs w:val="24"/>
+        </w:rPr>
+        <w:t xml:space="preserve"> () returns correct value for the x coordinates. </w:t>
       </w:r>
     </w:p>
     <w:p>
@@ -6237,7 +8006,29 @@
           <w:sz w:val="24"/>
           <w:szCs w:val="24"/>
         </w:rPr>
-        <w:t>Test: testSetStartX ()</w:t>
+        <w:t xml:space="preserve">Test: </w:t>
+      </w:r>
+      <w:proofErr w:type="spellStart"/>
+      <w:r>
+        <w:rPr>
+          <w:rFonts w:asciiTheme="majorBidi" w:hAnsiTheme="majorBidi" w:cstheme="majorBidi"/>
+          <w:b/>
+          <w:bCs/>
+          <w:sz w:val="24"/>
+          <w:szCs w:val="24"/>
+        </w:rPr>
+        <w:t>testSetStartX</w:t>
+      </w:r>
+      <w:proofErr w:type="spellEnd"/>
+      <w:r>
+        <w:rPr>
+          <w:rFonts w:asciiTheme="majorBidi" w:hAnsiTheme="majorBidi" w:cstheme="majorBidi"/>
+          <w:b/>
+          <w:bCs/>
+          <w:sz w:val="24"/>
+          <w:szCs w:val="24"/>
+        </w:rPr>
+        <w:t xml:space="preserve"> ()</w:t>
       </w:r>
     </w:p>
     <w:p>
@@ -6256,7 +8047,25 @@
           <w:sz w:val="24"/>
           <w:szCs w:val="24"/>
         </w:rPr>
-        <w:t xml:space="preserve">Ensure that the setStartX () method sets the value for x coordinate correctly. </w:t>
+        <w:t xml:space="preserve">Ensure that the </w:t>
+      </w:r>
+      <w:proofErr w:type="spellStart"/>
+      <w:r>
+        <w:rPr>
+          <w:rFonts w:asciiTheme="majorBidi" w:hAnsiTheme="majorBidi" w:cstheme="majorBidi"/>
+          <w:sz w:val="24"/>
+          <w:szCs w:val="24"/>
+        </w:rPr>
+        <w:t>setStartX</w:t>
+      </w:r>
+      <w:proofErr w:type="spellEnd"/>
+      <w:r>
+        <w:rPr>
+          <w:rFonts w:asciiTheme="majorBidi" w:hAnsiTheme="majorBidi" w:cstheme="majorBidi"/>
+          <w:sz w:val="24"/>
+          <w:szCs w:val="24"/>
+        </w:rPr>
+        <w:t xml:space="preserve"> () method sets the value for x coordinate correctly. </w:t>
       </w:r>
     </w:p>
     <w:p>
@@ -6283,7 +8092,29 @@
           <w:sz w:val="24"/>
           <w:szCs w:val="24"/>
         </w:rPr>
-        <w:t>Test: testGetStartY ()</w:t>
+        <w:t xml:space="preserve">Test: </w:t>
+      </w:r>
+      <w:proofErr w:type="spellStart"/>
+      <w:r>
+        <w:rPr>
+          <w:rFonts w:asciiTheme="majorBidi" w:hAnsiTheme="majorBidi" w:cstheme="majorBidi"/>
+          <w:b/>
+          <w:bCs/>
+          <w:sz w:val="24"/>
+          <w:szCs w:val="24"/>
+        </w:rPr>
+        <w:t>testGetStartY</w:t>
+      </w:r>
+      <w:proofErr w:type="spellEnd"/>
+      <w:r>
+        <w:rPr>
+          <w:rFonts w:asciiTheme="majorBidi" w:hAnsiTheme="majorBidi" w:cstheme="majorBidi"/>
+          <w:b/>
+          <w:bCs/>
+          <w:sz w:val="24"/>
+          <w:szCs w:val="24"/>
+        </w:rPr>
+        <w:t xml:space="preserve"> ()</w:t>
       </w:r>
     </w:p>
     <w:p>
@@ -6302,7 +8133,25 @@
           <w:sz w:val="24"/>
           <w:szCs w:val="24"/>
         </w:rPr>
-        <w:t xml:space="preserve">Ensure that getStartY () returns correct value for the y coordinates. </w:t>
+        <w:t xml:space="preserve">Ensure that </w:t>
+      </w:r>
+      <w:proofErr w:type="spellStart"/>
+      <w:r>
+        <w:rPr>
+          <w:rFonts w:asciiTheme="majorBidi" w:hAnsiTheme="majorBidi" w:cstheme="majorBidi"/>
+          <w:sz w:val="24"/>
+          <w:szCs w:val="24"/>
+        </w:rPr>
+        <w:t>getStartY</w:t>
+      </w:r>
+      <w:proofErr w:type="spellEnd"/>
+      <w:r>
+        <w:rPr>
+          <w:rFonts w:asciiTheme="majorBidi" w:hAnsiTheme="majorBidi" w:cstheme="majorBidi"/>
+          <w:sz w:val="24"/>
+          <w:szCs w:val="24"/>
+        </w:rPr>
+        <w:t xml:space="preserve"> () returns correct value for the y coordinates. </w:t>
       </w:r>
     </w:p>
     <w:p>
@@ -6329,7 +8178,29 @@
           <w:sz w:val="24"/>
           <w:szCs w:val="24"/>
         </w:rPr>
-        <w:t>Test: testSetStartY ()</w:t>
+        <w:t xml:space="preserve">Test: </w:t>
+      </w:r>
+      <w:proofErr w:type="spellStart"/>
+      <w:r>
+        <w:rPr>
+          <w:rFonts w:asciiTheme="majorBidi" w:hAnsiTheme="majorBidi" w:cstheme="majorBidi"/>
+          <w:b/>
+          <w:bCs/>
+          <w:sz w:val="24"/>
+          <w:szCs w:val="24"/>
+        </w:rPr>
+        <w:t>testSetStartY</w:t>
+      </w:r>
+      <w:proofErr w:type="spellEnd"/>
+      <w:r>
+        <w:rPr>
+          <w:rFonts w:asciiTheme="majorBidi" w:hAnsiTheme="majorBidi" w:cstheme="majorBidi"/>
+          <w:b/>
+          <w:bCs/>
+          <w:sz w:val="24"/>
+          <w:szCs w:val="24"/>
+        </w:rPr>
+        <w:t xml:space="preserve"> ()</w:t>
       </w:r>
     </w:p>
     <w:p>
@@ -6352,7 +8223,25 @@
           <w:sz w:val="24"/>
           <w:szCs w:val="24"/>
         </w:rPr>
-        <w:t xml:space="preserve">Ensure that the setStartY () method sets the value for y coordinate correctly. </w:t>
+        <w:t xml:space="preserve">Ensure that the </w:t>
+      </w:r>
+      <w:proofErr w:type="spellStart"/>
+      <w:r>
+        <w:rPr>
+          <w:rFonts w:asciiTheme="majorBidi" w:hAnsiTheme="majorBidi" w:cstheme="majorBidi"/>
+          <w:sz w:val="24"/>
+          <w:szCs w:val="24"/>
+        </w:rPr>
+        <w:t>setStartY</w:t>
+      </w:r>
+      <w:proofErr w:type="spellEnd"/>
+      <w:r>
+        <w:rPr>
+          <w:rFonts w:asciiTheme="majorBidi" w:hAnsiTheme="majorBidi" w:cstheme="majorBidi"/>
+          <w:sz w:val="24"/>
+          <w:szCs w:val="24"/>
+        </w:rPr>
+        <w:t xml:space="preserve"> () method sets the value for y coordinate correctly. </w:t>
       </w:r>
     </w:p>
     <w:p>
@@ -6744,7 +8633,25 @@
           <w:sz w:val="24"/>
           <w:szCs w:val="24"/>
         </w:rPr>
-        <w:t>s and testing them ensures that created MLine object contains correct value</w:t>
+        <w:t xml:space="preserve">s and testing them ensures that created </w:t>
+      </w:r>
+      <w:proofErr w:type="spellStart"/>
+      <w:r>
+        <w:rPr>
+          <w:rFonts w:asciiTheme="majorBidi" w:hAnsiTheme="majorBidi" w:cstheme="majorBidi"/>
+          <w:sz w:val="24"/>
+          <w:szCs w:val="24"/>
+        </w:rPr>
+        <w:t>MLine</w:t>
+      </w:r>
+      <w:proofErr w:type="spellEnd"/>
+      <w:r>
+        <w:rPr>
+          <w:rFonts w:asciiTheme="majorBidi" w:hAnsiTheme="majorBidi" w:cstheme="majorBidi"/>
+          <w:sz w:val="24"/>
+          <w:szCs w:val="24"/>
+        </w:rPr>
+        <w:t xml:space="preserve"> object contains correct value</w:t>
       </w:r>
       <w:r>
         <w:rPr>
@@ -6796,7 +8703,29 @@
           <w:sz w:val="24"/>
           <w:szCs w:val="24"/>
         </w:rPr>
-        <w:t>Test: testGetPane ()</w:t>
+        <w:t xml:space="preserve">Test: </w:t>
+      </w:r>
+      <w:proofErr w:type="spellStart"/>
+      <w:r>
+        <w:rPr>
+          <w:rFonts w:asciiTheme="majorBidi" w:hAnsiTheme="majorBidi" w:cstheme="majorBidi"/>
+          <w:b/>
+          <w:bCs/>
+          <w:sz w:val="24"/>
+          <w:szCs w:val="24"/>
+        </w:rPr>
+        <w:t>testGetPane</w:t>
+      </w:r>
+      <w:proofErr w:type="spellEnd"/>
+      <w:r>
+        <w:rPr>
+          <w:rFonts w:asciiTheme="majorBidi" w:hAnsiTheme="majorBidi" w:cstheme="majorBidi"/>
+          <w:b/>
+          <w:bCs/>
+          <w:sz w:val="24"/>
+          <w:szCs w:val="24"/>
+        </w:rPr>
+        <w:t xml:space="preserve"> ()</w:t>
       </w:r>
     </w:p>
     <w:p>
@@ -6815,7 +8744,25 @@
           <w:sz w:val="24"/>
           <w:szCs w:val="24"/>
         </w:rPr>
-        <w:t xml:space="preserve">Ensures getPane () method returns the correct pane. </w:t>
+        <w:t xml:space="preserve">Ensures </w:t>
+      </w:r>
+      <w:proofErr w:type="spellStart"/>
+      <w:r>
+        <w:rPr>
+          <w:rFonts w:asciiTheme="majorBidi" w:hAnsiTheme="majorBidi" w:cstheme="majorBidi"/>
+          <w:sz w:val="24"/>
+          <w:szCs w:val="24"/>
+        </w:rPr>
+        <w:t>getPane</w:t>
+      </w:r>
+      <w:proofErr w:type="spellEnd"/>
+      <w:r>
+        <w:rPr>
+          <w:rFonts w:asciiTheme="majorBidi" w:hAnsiTheme="majorBidi" w:cstheme="majorBidi"/>
+          <w:sz w:val="24"/>
+          <w:szCs w:val="24"/>
+        </w:rPr>
+        <w:t xml:space="preserve"> () method returns the correct pane. </w:t>
       </w:r>
     </w:p>
     <w:p>
@@ -6842,7 +8789,29 @@
           <w:sz w:val="24"/>
           <w:szCs w:val="24"/>
         </w:rPr>
-        <w:t>Test: testSetPane ()</w:t>
+        <w:t xml:space="preserve">Test: </w:t>
+      </w:r>
+      <w:proofErr w:type="spellStart"/>
+      <w:r>
+        <w:rPr>
+          <w:rFonts w:asciiTheme="majorBidi" w:hAnsiTheme="majorBidi" w:cstheme="majorBidi"/>
+          <w:b/>
+          <w:bCs/>
+          <w:sz w:val="24"/>
+          <w:szCs w:val="24"/>
+        </w:rPr>
+        <w:t>testSetPane</w:t>
+      </w:r>
+      <w:proofErr w:type="spellEnd"/>
+      <w:r>
+        <w:rPr>
+          <w:rFonts w:asciiTheme="majorBidi" w:hAnsiTheme="majorBidi" w:cstheme="majorBidi"/>
+          <w:b/>
+          <w:bCs/>
+          <w:sz w:val="24"/>
+          <w:szCs w:val="24"/>
+        </w:rPr>
+        <w:t xml:space="preserve"> ()</w:t>
       </w:r>
     </w:p>
     <w:p>
@@ -6861,7 +8830,25 @@
           <w:sz w:val="24"/>
           <w:szCs w:val="24"/>
         </w:rPr>
-        <w:t>Ensure setPane () method set</w:t>
+        <w:t xml:space="preserve">Ensure </w:t>
+      </w:r>
+      <w:proofErr w:type="spellStart"/>
+      <w:r>
+        <w:rPr>
+          <w:rFonts w:asciiTheme="majorBidi" w:hAnsiTheme="majorBidi" w:cstheme="majorBidi"/>
+          <w:sz w:val="24"/>
+          <w:szCs w:val="24"/>
+        </w:rPr>
+        <w:t>setPane</w:t>
+      </w:r>
+      <w:proofErr w:type="spellEnd"/>
+      <w:r>
+        <w:rPr>
+          <w:rFonts w:asciiTheme="majorBidi" w:hAnsiTheme="majorBidi" w:cstheme="majorBidi"/>
+          <w:sz w:val="24"/>
+          <w:szCs w:val="24"/>
+        </w:rPr>
+        <w:t xml:space="preserve"> () method set</w:t>
       </w:r>
       <w:r>
         <w:rPr>
@@ -6904,7 +8891,29 @@
           <w:sz w:val="24"/>
           <w:szCs w:val="24"/>
         </w:rPr>
-        <w:t>Test: testGetStartX ()</w:t>
+        <w:t xml:space="preserve">Test: </w:t>
+      </w:r>
+      <w:proofErr w:type="spellStart"/>
+      <w:r>
+        <w:rPr>
+          <w:rFonts w:asciiTheme="majorBidi" w:hAnsiTheme="majorBidi" w:cstheme="majorBidi"/>
+          <w:b/>
+          <w:bCs/>
+          <w:sz w:val="24"/>
+          <w:szCs w:val="24"/>
+        </w:rPr>
+        <w:t>testGetStartX</w:t>
+      </w:r>
+      <w:proofErr w:type="spellEnd"/>
+      <w:r>
+        <w:rPr>
+          <w:rFonts w:asciiTheme="majorBidi" w:hAnsiTheme="majorBidi" w:cstheme="majorBidi"/>
+          <w:b/>
+          <w:bCs/>
+          <w:sz w:val="24"/>
+          <w:szCs w:val="24"/>
+        </w:rPr>
+        <w:t xml:space="preserve"> ()</w:t>
       </w:r>
     </w:p>
     <w:p>
@@ -6923,7 +8932,25 @@
           <w:sz w:val="24"/>
           <w:szCs w:val="24"/>
         </w:rPr>
-        <w:t xml:space="preserve">Given a tag value (integer) ensure that getStartX () returns correct value for the x coordinates associated with tag.   </w:t>
+        <w:t xml:space="preserve">Given a tag value (integer) ensure that </w:t>
+      </w:r>
+      <w:proofErr w:type="spellStart"/>
+      <w:r>
+        <w:rPr>
+          <w:rFonts w:asciiTheme="majorBidi" w:hAnsiTheme="majorBidi" w:cstheme="majorBidi"/>
+          <w:sz w:val="24"/>
+          <w:szCs w:val="24"/>
+        </w:rPr>
+        <w:t>getStartX</w:t>
+      </w:r>
+      <w:proofErr w:type="spellEnd"/>
+      <w:r>
+        <w:rPr>
+          <w:rFonts w:asciiTheme="majorBidi" w:hAnsiTheme="majorBidi" w:cstheme="majorBidi"/>
+          <w:sz w:val="24"/>
+          <w:szCs w:val="24"/>
+        </w:rPr>
+        <w:t xml:space="preserve"> () returns correct value for the x coordinates associated with tag.   </w:t>
       </w:r>
     </w:p>
     <w:p>
@@ -6950,7 +8977,29 @@
           <w:sz w:val="24"/>
           <w:szCs w:val="24"/>
         </w:rPr>
-        <w:t>Test: testGetStartY ()</w:t>
+        <w:t xml:space="preserve">Test: </w:t>
+      </w:r>
+      <w:proofErr w:type="spellStart"/>
+      <w:r>
+        <w:rPr>
+          <w:rFonts w:asciiTheme="majorBidi" w:hAnsiTheme="majorBidi" w:cstheme="majorBidi"/>
+          <w:b/>
+          <w:bCs/>
+          <w:sz w:val="24"/>
+          <w:szCs w:val="24"/>
+        </w:rPr>
+        <w:t>testGetStartY</w:t>
+      </w:r>
+      <w:proofErr w:type="spellEnd"/>
+      <w:r>
+        <w:rPr>
+          <w:rFonts w:asciiTheme="majorBidi" w:hAnsiTheme="majorBidi" w:cstheme="majorBidi"/>
+          <w:b/>
+          <w:bCs/>
+          <w:sz w:val="24"/>
+          <w:szCs w:val="24"/>
+        </w:rPr>
+        <w:t xml:space="preserve"> ()</w:t>
       </w:r>
     </w:p>
     <w:p>
@@ -6969,7 +9018,25 @@
           <w:sz w:val="24"/>
           <w:szCs w:val="24"/>
         </w:rPr>
-        <w:t xml:space="preserve">Given a tag value (integer) ensure that getStartY () returns </w:t>
+        <w:t xml:space="preserve">Given a tag value (integer) ensure that </w:t>
+      </w:r>
+      <w:proofErr w:type="spellStart"/>
+      <w:r>
+        <w:rPr>
+          <w:rFonts w:asciiTheme="majorBidi" w:hAnsiTheme="majorBidi" w:cstheme="majorBidi"/>
+          <w:sz w:val="24"/>
+          <w:szCs w:val="24"/>
+        </w:rPr>
+        <w:t>getStartY</w:t>
+      </w:r>
+      <w:proofErr w:type="spellEnd"/>
+      <w:r>
+        <w:rPr>
+          <w:rFonts w:asciiTheme="majorBidi" w:hAnsiTheme="majorBidi" w:cstheme="majorBidi"/>
+          <w:sz w:val="24"/>
+          <w:szCs w:val="24"/>
+        </w:rPr>
+        <w:t xml:space="preserve"> () returns </w:t>
       </w:r>
       <w:r>
         <w:rPr>
@@ -7028,7 +9095,29 @@
           <w:sz w:val="24"/>
           <w:szCs w:val="24"/>
         </w:rPr>
-        <w:t>Test: testGetLineTag ()</w:t>
+        <w:t xml:space="preserve">Test: </w:t>
+      </w:r>
+      <w:proofErr w:type="spellStart"/>
+      <w:r>
+        <w:rPr>
+          <w:rFonts w:asciiTheme="majorBidi" w:hAnsiTheme="majorBidi" w:cstheme="majorBidi"/>
+          <w:b/>
+          <w:bCs/>
+          <w:sz w:val="24"/>
+          <w:szCs w:val="24"/>
+        </w:rPr>
+        <w:t>testGetLineTag</w:t>
+      </w:r>
+      <w:proofErr w:type="spellEnd"/>
+      <w:r>
+        <w:rPr>
+          <w:rFonts w:asciiTheme="majorBidi" w:hAnsiTheme="majorBidi" w:cstheme="majorBidi"/>
+          <w:b/>
+          <w:bCs/>
+          <w:sz w:val="24"/>
+          <w:szCs w:val="24"/>
+        </w:rPr>
+        <w:t xml:space="preserve"> ()</w:t>
       </w:r>
     </w:p>
     <w:p>
@@ -7059,13 +9148,23 @@
         </w:rPr>
         <w:t xml:space="preserve">the </w:t>
       </w:r>
-      <w:r>
-        <w:rPr>
-          <w:rFonts w:asciiTheme="majorBidi" w:hAnsiTheme="majorBidi" w:cstheme="majorBidi"/>
-          <w:sz w:val="24"/>
-          <w:szCs w:val="24"/>
-        </w:rPr>
-        <w:t xml:space="preserve">getLineTag () method returns the correct value for the tag. </w:t>
+      <w:proofErr w:type="spellStart"/>
+      <w:r>
+        <w:rPr>
+          <w:rFonts w:asciiTheme="majorBidi" w:hAnsiTheme="majorBidi" w:cstheme="majorBidi"/>
+          <w:sz w:val="24"/>
+          <w:szCs w:val="24"/>
+        </w:rPr>
+        <w:t>getLineTag</w:t>
+      </w:r>
+      <w:proofErr w:type="spellEnd"/>
+      <w:r>
+        <w:rPr>
+          <w:rFonts w:asciiTheme="majorBidi" w:hAnsiTheme="majorBidi" w:cstheme="majorBidi"/>
+          <w:sz w:val="24"/>
+          <w:szCs w:val="24"/>
+        </w:rPr>
+        <w:t xml:space="preserve"> () method returns the correct value for the tag. </w:t>
       </w:r>
     </w:p>
     <w:p>
@@ -7092,7 +9191,29 @@
           <w:sz w:val="24"/>
           <w:szCs w:val="24"/>
         </w:rPr>
-        <w:t>Test: testSetLineTag ()</w:t>
+        <w:t xml:space="preserve">Test: </w:t>
+      </w:r>
+      <w:proofErr w:type="spellStart"/>
+      <w:r>
+        <w:rPr>
+          <w:rFonts w:asciiTheme="majorBidi" w:hAnsiTheme="majorBidi" w:cstheme="majorBidi"/>
+          <w:b/>
+          <w:bCs/>
+          <w:sz w:val="24"/>
+          <w:szCs w:val="24"/>
+        </w:rPr>
+        <w:t>testSetLineTag</w:t>
+      </w:r>
+      <w:proofErr w:type="spellEnd"/>
+      <w:r>
+        <w:rPr>
+          <w:rFonts w:asciiTheme="majorBidi" w:hAnsiTheme="majorBidi" w:cstheme="majorBidi"/>
+          <w:b/>
+          <w:bCs/>
+          <w:sz w:val="24"/>
+          <w:szCs w:val="24"/>
+        </w:rPr>
+        <w:t xml:space="preserve"> ()</w:t>
       </w:r>
     </w:p>
     <w:p>
@@ -7113,7 +9234,25 @@
           <w:sz w:val="24"/>
           <w:szCs w:val="24"/>
         </w:rPr>
-        <w:t>Ensure that the setLineTag () set</w:t>
+        <w:t xml:space="preserve">Ensure that the </w:t>
+      </w:r>
+      <w:proofErr w:type="spellStart"/>
+      <w:r>
+        <w:rPr>
+          <w:rFonts w:asciiTheme="majorBidi" w:hAnsiTheme="majorBidi" w:cstheme="majorBidi"/>
+          <w:sz w:val="24"/>
+          <w:szCs w:val="24"/>
+        </w:rPr>
+        <w:t>setLineTag</w:t>
+      </w:r>
+      <w:proofErr w:type="spellEnd"/>
+      <w:r>
+        <w:rPr>
+          <w:rFonts w:asciiTheme="majorBidi" w:hAnsiTheme="majorBidi" w:cstheme="majorBidi"/>
+          <w:sz w:val="24"/>
+          <w:szCs w:val="24"/>
+        </w:rPr>
+        <w:t xml:space="preserve"> () set</w:t>
       </w:r>
       <w:r>
         <w:rPr>
@@ -7774,15 +9913,27 @@
         </w:rPr>
         <w:t xml:space="preserve">Test: </w:t>
       </w:r>
-      <w:r>
-        <w:rPr>
-          <w:rFonts w:asciiTheme="majorBidi" w:eastAsia="Times New Roman" w:hAnsiTheme="majorBidi" w:cstheme="majorBidi"/>
-          <w:b/>
-          <w:color w:val="0E101A"/>
-          <w:sz w:val="24"/>
-          <w:szCs w:val="24"/>
-        </w:rPr>
-        <w:t>testDrawFret (</w:t>
+      <w:proofErr w:type="spellStart"/>
+      <w:r>
+        <w:rPr>
+          <w:rFonts w:asciiTheme="majorBidi" w:eastAsia="Times New Roman" w:hAnsiTheme="majorBidi" w:cstheme="majorBidi"/>
+          <w:b/>
+          <w:color w:val="0E101A"/>
+          <w:sz w:val="24"/>
+          <w:szCs w:val="24"/>
+        </w:rPr>
+        <w:t>testDrawFret</w:t>
+      </w:r>
+      <w:proofErr w:type="spellEnd"/>
+      <w:r>
+        <w:rPr>
+          <w:rFonts w:asciiTheme="majorBidi" w:eastAsia="Times New Roman" w:hAnsiTheme="majorBidi" w:cstheme="majorBidi"/>
+          <w:b/>
+          <w:color w:val="0E101A"/>
+          <w:sz w:val="24"/>
+          <w:szCs w:val="24"/>
+        </w:rPr>
+        <w:t xml:space="preserve"> (</w:t>
       </w:r>
       <w:r>
         <w:rPr>
@@ -7815,14 +9966,25 @@
         </w:rPr>
         <w:t xml:space="preserve">Test </w:t>
       </w:r>
-      <w:r>
-        <w:rPr>
-          <w:rFonts w:asciiTheme="majorBidi" w:eastAsia="Times New Roman" w:hAnsiTheme="majorBidi" w:cstheme="majorBidi"/>
-          <w:color w:val="0E101A"/>
-          <w:sz w:val="24"/>
-          <w:szCs w:val="24"/>
-        </w:rPr>
-        <w:t>testDrawFret (</w:t>
+      <w:proofErr w:type="spellStart"/>
+      <w:r>
+        <w:rPr>
+          <w:rFonts w:asciiTheme="majorBidi" w:eastAsia="Times New Roman" w:hAnsiTheme="majorBidi" w:cstheme="majorBidi"/>
+          <w:color w:val="0E101A"/>
+          <w:sz w:val="24"/>
+          <w:szCs w:val="24"/>
+        </w:rPr>
+        <w:t>testDrawFret</w:t>
+      </w:r>
+      <w:proofErr w:type="spellEnd"/>
+      <w:r>
+        <w:rPr>
+          <w:rFonts w:asciiTheme="majorBidi" w:eastAsia="Times New Roman" w:hAnsiTheme="majorBidi" w:cstheme="majorBidi"/>
+          <w:color w:val="0E101A"/>
+          <w:sz w:val="24"/>
+          <w:szCs w:val="24"/>
+        </w:rPr>
+        <w:t xml:space="preserve"> (</w:t>
       </w:r>
       <w:r>
         <w:rPr>
@@ -7859,15 +10021,27 @@
         </w:rPr>
         <w:t xml:space="preserve">Test: </w:t>
       </w:r>
-      <w:r>
-        <w:rPr>
-          <w:rFonts w:asciiTheme="majorBidi" w:eastAsia="Times New Roman" w:hAnsiTheme="majorBidi" w:cstheme="majorBidi"/>
-          <w:b/>
-          <w:color w:val="0E101A"/>
-          <w:sz w:val="24"/>
-          <w:szCs w:val="24"/>
-        </w:rPr>
-        <w:t>testDrawO (</w:t>
+      <w:proofErr w:type="spellStart"/>
+      <w:r>
+        <w:rPr>
+          <w:rFonts w:asciiTheme="majorBidi" w:eastAsia="Times New Roman" w:hAnsiTheme="majorBidi" w:cstheme="majorBidi"/>
+          <w:b/>
+          <w:color w:val="0E101A"/>
+          <w:sz w:val="24"/>
+          <w:szCs w:val="24"/>
+        </w:rPr>
+        <w:t>testDrawO</w:t>
+      </w:r>
+      <w:proofErr w:type="spellEnd"/>
+      <w:r>
+        <w:rPr>
+          <w:rFonts w:asciiTheme="majorBidi" w:eastAsia="Times New Roman" w:hAnsiTheme="majorBidi" w:cstheme="majorBidi"/>
+          <w:b/>
+          <w:color w:val="0E101A"/>
+          <w:sz w:val="24"/>
+          <w:szCs w:val="24"/>
+        </w:rPr>
+        <w:t xml:space="preserve"> (</w:t>
       </w:r>
       <w:r>
         <w:rPr>
@@ -7900,14 +10074,25 @@
         </w:rPr>
         <w:t xml:space="preserve">Test </w:t>
       </w:r>
-      <w:r>
-        <w:rPr>
-          <w:rFonts w:asciiTheme="majorBidi" w:eastAsia="Times New Roman" w:hAnsiTheme="majorBidi" w:cstheme="majorBidi"/>
-          <w:color w:val="0E101A"/>
-          <w:sz w:val="24"/>
-          <w:szCs w:val="24"/>
-        </w:rPr>
-        <w:t>testDrawO (</w:t>
+      <w:proofErr w:type="spellStart"/>
+      <w:r>
+        <w:rPr>
+          <w:rFonts w:asciiTheme="majorBidi" w:eastAsia="Times New Roman" w:hAnsiTheme="majorBidi" w:cstheme="majorBidi"/>
+          <w:color w:val="0E101A"/>
+          <w:sz w:val="24"/>
+          <w:szCs w:val="24"/>
+        </w:rPr>
+        <w:t>testDrawO</w:t>
+      </w:r>
+      <w:proofErr w:type="spellEnd"/>
+      <w:r>
+        <w:rPr>
+          <w:rFonts w:asciiTheme="majorBidi" w:eastAsia="Times New Roman" w:hAnsiTheme="majorBidi" w:cstheme="majorBidi"/>
+          <w:color w:val="0E101A"/>
+          <w:sz w:val="24"/>
+          <w:szCs w:val="24"/>
+        </w:rPr>
+        <w:t xml:space="preserve"> (</w:t>
       </w:r>
       <w:r>
         <w:rPr>
@@ -7980,15 +10165,27 @@
         </w:rPr>
         <w:t xml:space="preserve">Test: </w:t>
       </w:r>
-      <w:r>
-        <w:rPr>
-          <w:rFonts w:asciiTheme="majorBidi" w:eastAsia="Times New Roman" w:hAnsiTheme="majorBidi" w:cstheme="majorBidi"/>
-          <w:b/>
-          <w:color w:val="0E101A"/>
-          <w:sz w:val="24"/>
-          <w:szCs w:val="24"/>
-        </w:rPr>
-        <w:t>testDrawX (</w:t>
+      <w:proofErr w:type="spellStart"/>
+      <w:r>
+        <w:rPr>
+          <w:rFonts w:asciiTheme="majorBidi" w:eastAsia="Times New Roman" w:hAnsiTheme="majorBidi" w:cstheme="majorBidi"/>
+          <w:b/>
+          <w:color w:val="0E101A"/>
+          <w:sz w:val="24"/>
+          <w:szCs w:val="24"/>
+        </w:rPr>
+        <w:t>testDrawX</w:t>
+      </w:r>
+      <w:proofErr w:type="spellEnd"/>
+      <w:r>
+        <w:rPr>
+          <w:rFonts w:asciiTheme="majorBidi" w:eastAsia="Times New Roman" w:hAnsiTheme="majorBidi" w:cstheme="majorBidi"/>
+          <w:b/>
+          <w:color w:val="0E101A"/>
+          <w:sz w:val="24"/>
+          <w:szCs w:val="24"/>
+        </w:rPr>
+        <w:t xml:space="preserve"> (</w:t>
       </w:r>
       <w:r>
         <w:rPr>
@@ -8021,14 +10218,25 @@
         </w:rPr>
         <w:t xml:space="preserve">Test </w:t>
       </w:r>
-      <w:r>
-        <w:rPr>
-          <w:rFonts w:asciiTheme="majorBidi" w:eastAsia="Times New Roman" w:hAnsiTheme="majorBidi" w:cstheme="majorBidi"/>
-          <w:color w:val="0E101A"/>
-          <w:sz w:val="24"/>
-          <w:szCs w:val="24"/>
-        </w:rPr>
-        <w:t>testDrawX (</w:t>
+      <w:proofErr w:type="spellStart"/>
+      <w:r>
+        <w:rPr>
+          <w:rFonts w:asciiTheme="majorBidi" w:eastAsia="Times New Roman" w:hAnsiTheme="majorBidi" w:cstheme="majorBidi"/>
+          <w:color w:val="0E101A"/>
+          <w:sz w:val="24"/>
+          <w:szCs w:val="24"/>
+        </w:rPr>
+        <w:t>testDrawX</w:t>
+      </w:r>
+      <w:proofErr w:type="spellEnd"/>
+      <w:r>
+        <w:rPr>
+          <w:rFonts w:asciiTheme="majorBidi" w:eastAsia="Times New Roman" w:hAnsiTheme="majorBidi" w:cstheme="majorBidi"/>
+          <w:color w:val="0E101A"/>
+          <w:sz w:val="24"/>
+          <w:szCs w:val="24"/>
+        </w:rPr>
+        <w:t xml:space="preserve"> (</w:t>
       </w:r>
       <w:r>
         <w:rPr>
@@ -8073,55 +10281,33 @@
           <w:sz w:val="24"/>
           <w:szCs w:val="24"/>
         </w:rPr>
-        <w:t xml:space="preserve"> </w:t>
-      </w:r>
-      <w:r>
-        <w:rPr>
-          <w:rFonts w:asciiTheme="majorBidi" w:eastAsia="Times New Roman" w:hAnsiTheme="majorBidi" w:cstheme="majorBidi"/>
-          <w:color w:val="0E101A"/>
-          <w:sz w:val="24"/>
-          <w:szCs w:val="24"/>
-        </w:rPr>
-        <w:t xml:space="preserve">It also checks the x- and y-coordinates of each note to ensure they are correct (the expected </w:t>
-      </w:r>
-      <w:r>
-        <w:rPr>
-          <w:rFonts w:asciiTheme="majorBidi" w:eastAsia="Times New Roman" w:hAnsiTheme="majorBidi" w:cstheme="majorBidi"/>
-          <w:color w:val="0E101A"/>
-          <w:sz w:val="24"/>
-          <w:szCs w:val="24"/>
-        </w:rPr>
-        <w:t xml:space="preserve">x and y </w:t>
-      </w:r>
-      <w:r>
-        <w:rPr>
-          <w:rFonts w:asciiTheme="majorBidi" w:eastAsia="Times New Roman" w:hAnsiTheme="majorBidi" w:cstheme="majorBidi"/>
-          <w:color w:val="0E101A"/>
-          <w:sz w:val="24"/>
-          <w:szCs w:val="24"/>
-        </w:rPr>
-        <w:t>values were calculated for the specific tablature used).</w:t>
-      </w:r>
-    </w:p>
-    <w:p>
-      <w:pPr>
-        <w:rPr>
-          <w:rFonts w:asciiTheme="majorBidi" w:eastAsia="Times New Roman" w:hAnsiTheme="majorBidi" w:cstheme="majorBidi"/>
-          <w:sz w:val="24"/>
-          <w:szCs w:val="24"/>
-        </w:rPr>
-      </w:pPr>
-    </w:p>
-    <w:p>
-      <w:pPr>
-        <w:rPr>
-          <w:rFonts w:asciiTheme="majorBidi" w:eastAsia="Times New Roman" w:hAnsiTheme="majorBidi" w:cstheme="majorBidi"/>
+        <w:t xml:space="preserve"> It also checks the x- and y-coordinates of each note to ensure they are correct (the expected x and y values were calculated for the specific tablature used).</w:t>
+      </w:r>
+    </w:p>
+    <w:p>
+      <w:pPr>
+        <w:rPr>
+          <w:rFonts w:asciiTheme="majorBidi" w:eastAsia="Times New Roman" w:hAnsiTheme="majorBidi" w:cstheme="majorBidi"/>
+          <w:sz w:val="24"/>
+          <w:szCs w:val="24"/>
+        </w:rPr>
+      </w:pPr>
+    </w:p>
+    <w:p>
+      <w:pPr>
+        <w:jc w:val="both"/>
+        <w:rPr>
+          <w:rFonts w:asciiTheme="majorBidi" w:eastAsia="Times New Roman" w:hAnsiTheme="majorBidi" w:cstheme="majorBidi"/>
+          <w:sz w:val="24"/>
+          <w:szCs w:val="24"/>
         </w:rPr>
       </w:pPr>
       <w:r>
         <w:rPr>
           <w:rFonts w:asciiTheme="majorBidi" w:eastAsia="Times New Roman" w:hAnsiTheme="majorBidi" w:cstheme="majorBidi"/>
           <w:noProof/>
+          <w:sz w:val="24"/>
+          <w:szCs w:val="24"/>
         </w:rPr>
         <mc:AlternateContent>
           <mc:Choice Requires="wps">
@@ -8192,8 +10378,19 @@
                                 <w:color w:val="000000"/>
                                 <w:sz w:val="28"/>
                               </w:rPr>
-                              <w:t>Elmira Onagh</w:t>
+                              <w:t xml:space="preserve">Elmira </w:t>
                             </w:r>
+                            <w:proofErr w:type="spellStart"/>
+                            <w:r>
+                              <w:rPr>
+                                <w:rFonts w:ascii="Times New Roman" w:eastAsia="Times New Roman" w:hAnsi="Times New Roman" w:cs="Times New Roman"/>
+                                <w:b/>
+                                <w:color w:val="000000"/>
+                                <w:sz w:val="28"/>
+                              </w:rPr>
+                              <w:t>Onagh</w:t>
+                            </w:r>
+                            <w:proofErr w:type="spellEnd"/>
                           </w:p>
                           <w:p>
                             <w:pPr>
@@ -8201,6 +10398,7 @@
                               <w:ind w:left="720" w:firstLine="360"/>
                               <w:textDirection w:val="btLr"/>
                             </w:pPr>
+                            <w:proofErr w:type="spellStart"/>
                             <w:r>
                               <w:rPr>
                                 <w:rFonts w:ascii="Times New Roman" w:eastAsia="Times New Roman" w:hAnsi="Times New Roman" w:cs="Times New Roman"/>
@@ -8208,7 +10406,17 @@
                                 <w:color w:val="000000"/>
                                 <w:sz w:val="28"/>
                               </w:rPr>
-                              <w:t>Irsa Nasir</w:t>
+                              <w:t>Irsa</w:t>
+                            </w:r>
+                            <w:proofErr w:type="spellEnd"/>
+                            <w:r>
+                              <w:rPr>
+                                <w:rFonts w:ascii="Times New Roman" w:eastAsia="Times New Roman" w:hAnsi="Times New Roman" w:cs="Times New Roman"/>
+                                <w:b/>
+                                <w:color w:val="000000"/>
+                                <w:sz w:val="28"/>
+                              </w:rPr>
+                              <w:t xml:space="preserve"> Nasir</w:t>
                             </w:r>
                           </w:p>
                           <w:p>
@@ -8233,6 +10441,7 @@
                               <w:ind w:left="720" w:firstLine="360"/>
                               <w:textDirection w:val="btLr"/>
                             </w:pPr>
+                            <w:proofErr w:type="spellStart"/>
                             <w:r>
                               <w:rPr>
                                 <w:rFonts w:ascii="Times New Roman" w:eastAsia="Times New Roman" w:hAnsi="Times New Roman" w:cs="Times New Roman"/>
@@ -8240,7 +10449,17 @@
                                 <w:color w:val="000000"/>
                                 <w:sz w:val="28"/>
                               </w:rPr>
-                              <w:t>Harjap Randhawa</w:t>
+                              <w:t>Harjap</w:t>
+                            </w:r>
+                            <w:proofErr w:type="spellEnd"/>
+                            <w:r>
+                              <w:rPr>
+                                <w:rFonts w:ascii="Times New Roman" w:eastAsia="Times New Roman" w:hAnsi="Times New Roman" w:cs="Times New Roman"/>
+                                <w:b/>
+                                <w:color w:val="000000"/>
+                                <w:sz w:val="28"/>
+                              </w:rPr>
+                              <w:t xml:space="preserve"> Randhawa</w:t>
                             </w:r>
                           </w:p>
                           <w:p>
@@ -8272,7 +10491,7 @@
           </mc:Choice>
           <mc:Fallback>
             <w:pict>
-              <v:shape w14:anchorId="0991C535" id="Text Box 13" o:spid="_x0000_s1046" type="#_x0000_t202" style="position:absolute;margin-left:2in;margin-top:987.7pt;width:208.25pt;height:175.95pt;z-index:251669504;visibility:visible;mso-wrap-style:square;mso-wrap-distance-left:9pt;mso-wrap-distance-top:9pt;mso-wrap-distance-right:9pt;mso-wrap-distance-bottom:9pt;mso-position-horizontal:absolute;mso-position-horizontal-relative:page;mso-position-vertical:absolute;mso-position-vertical-relative:page;v-text-anchor:top" o:gfxdata="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" filled="f" stroked="f">
+              <v:shape w14:anchorId="0991C535" id="Text Box 13" o:spid="_x0000_s1046" type="#_x0000_t202" style="position:absolute;left:0;text-align:left;margin-left:2in;margin-top:987.7pt;width:208.25pt;height:175.95pt;z-index:251669504;visibility:visible;mso-wrap-style:square;mso-wrap-distance-left:9pt;mso-wrap-distance-top:9pt;mso-wrap-distance-right:9pt;mso-wrap-distance-bottom:9pt;mso-position-horizontal:absolute;mso-position-horizontal-relative:page;mso-position-vertical:absolute;mso-position-vertical-relative:page;v-text-anchor:top" o:gfxdata="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" filled="f" stroked="f">
                 <v:textbox style="mso-fit-shape-to-text:t" inset="2.53958mm,2.53958mm,2.53958mm,2.53958mm">
                   <w:txbxContent>
                     <w:p>
@@ -8309,8 +10528,19 @@
                           <w:color w:val="000000"/>
                           <w:sz w:val="28"/>
                         </w:rPr>
-                        <w:t>Elmira Onagh</w:t>
+                        <w:t xml:space="preserve">Elmira </w:t>
                       </w:r>
+                      <w:proofErr w:type="spellStart"/>
+                      <w:r>
+                        <w:rPr>
+                          <w:rFonts w:ascii="Times New Roman" w:eastAsia="Times New Roman" w:hAnsi="Times New Roman" w:cs="Times New Roman"/>
+                          <w:b/>
+                          <w:color w:val="000000"/>
+                          <w:sz w:val="28"/>
+                        </w:rPr>
+                        <w:t>Onagh</w:t>
+                      </w:r>
+                      <w:proofErr w:type="spellEnd"/>
                     </w:p>
                     <w:p>
                       <w:pPr>
@@ -8318,6 +10548,7 @@
                         <w:ind w:left="720" w:firstLine="360"/>
                         <w:textDirection w:val="btLr"/>
                       </w:pPr>
+                      <w:proofErr w:type="spellStart"/>
                       <w:r>
                         <w:rPr>
                           <w:rFonts w:ascii="Times New Roman" w:eastAsia="Times New Roman" w:hAnsi="Times New Roman" w:cs="Times New Roman"/>
@@ -8325,7 +10556,17 @@
                           <w:color w:val="000000"/>
                           <w:sz w:val="28"/>
                         </w:rPr>
-                        <w:t>Irsa Nasir</w:t>
+                        <w:t>Irsa</w:t>
+                      </w:r>
+                      <w:proofErr w:type="spellEnd"/>
+                      <w:r>
+                        <w:rPr>
+                          <w:rFonts w:ascii="Times New Roman" w:eastAsia="Times New Roman" w:hAnsi="Times New Roman" w:cs="Times New Roman"/>
+                          <w:b/>
+                          <w:color w:val="000000"/>
+                          <w:sz w:val="28"/>
+                        </w:rPr>
+                        <w:t xml:space="preserve"> Nasir</w:t>
                       </w:r>
                     </w:p>
                     <w:p>
@@ -8350,6 +10591,7 @@
                         <w:ind w:left="720" w:firstLine="360"/>
                         <w:textDirection w:val="btLr"/>
                       </w:pPr>
+                      <w:proofErr w:type="spellStart"/>
                       <w:r>
                         <w:rPr>
                           <w:rFonts w:ascii="Times New Roman" w:eastAsia="Times New Roman" w:hAnsi="Times New Roman" w:cs="Times New Roman"/>
@@ -8357,7 +10599,17 @@
                           <w:color w:val="000000"/>
                           <w:sz w:val="28"/>
                         </w:rPr>
-                        <w:t>Harjap Randhawa</w:t>
+                        <w:t>Harjap</w:t>
+                      </w:r>
+                      <w:proofErr w:type="spellEnd"/>
+                      <w:r>
+                        <w:rPr>
+                          <w:rFonts w:ascii="Times New Roman" w:eastAsia="Times New Roman" w:hAnsi="Times New Roman" w:cs="Times New Roman"/>
+                          <w:b/>
+                          <w:color w:val="000000"/>
+                          <w:sz w:val="28"/>
+                        </w:rPr>
+                        <w:t xml:space="preserve"> Randhawa</w:t>
                       </w:r>
                     </w:p>
                     <w:p>
@@ -8383,6 +10635,54 @@
             </w:pict>
           </mc:Fallback>
         </mc:AlternateContent>
+      </w:r>
+      <w:r>
+        <w:rPr>
+          <w:rFonts w:asciiTheme="majorBidi" w:eastAsia="Times New Roman" w:hAnsiTheme="majorBidi" w:cstheme="majorBidi"/>
+          <w:sz w:val="24"/>
+          <w:szCs w:val="24"/>
+        </w:rPr>
+        <w:t>This is sufficient testing because when the drawing methods are changed, they should still draw the notes at the same position</w:t>
+      </w:r>
+      <w:r>
+        <w:rPr>
+          <w:rFonts w:asciiTheme="majorBidi" w:eastAsia="Times New Roman" w:hAnsiTheme="majorBidi" w:cstheme="majorBidi"/>
+          <w:sz w:val="24"/>
+          <w:szCs w:val="24"/>
+        </w:rPr>
+        <w:t>s</w:t>
+      </w:r>
+      <w:r>
+        <w:rPr>
+          <w:rFonts w:asciiTheme="majorBidi" w:eastAsia="Times New Roman" w:hAnsiTheme="majorBidi" w:cstheme="majorBidi"/>
+          <w:sz w:val="24"/>
+          <w:szCs w:val="24"/>
+        </w:rPr>
+        <w:t xml:space="preserve"> for the simple tablature used in the test case. This will ensure the fundamental part</w:t>
+      </w:r>
+      <w:r>
+        <w:rPr>
+          <w:rFonts w:asciiTheme="majorBidi" w:eastAsia="Times New Roman" w:hAnsiTheme="majorBidi" w:cstheme="majorBidi"/>
+          <w:sz w:val="24"/>
+          <w:szCs w:val="24"/>
+        </w:rPr>
+        <w:t xml:space="preserve"> of the drawing does not </w:t>
+      </w:r>
+      <w:r>
+        <w:rPr>
+          <w:rFonts w:asciiTheme="majorBidi" w:eastAsia="Times New Roman" w:hAnsiTheme="majorBidi" w:cstheme="majorBidi"/>
+          <w:sz w:val="24"/>
+          <w:szCs w:val="24"/>
+        </w:rPr>
+        <w:t xml:space="preserve">contain </w:t>
+      </w:r>
+      <w:r>
+        <w:rPr>
+          <w:rFonts w:asciiTheme="majorBidi" w:eastAsia="Times New Roman" w:hAnsiTheme="majorBidi" w:cstheme="majorBidi"/>
+          <w:sz w:val="24"/>
+          <w:szCs w:val="24"/>
+        </w:rPr>
+        <w:t>errors.</w:t>
       </w:r>
     </w:p>
     <w:sectPr>

</xml_diff>

<commit_message>
Added Document of DrawBassBar/Clef tests
</commit_message>
<xml_diff>
--- a/Documents/TestingDocument/EECS2311_Group6_TAB2XML_TestingDocument.docx
+++ b/Documents/TestingDocument/EECS2311_Group6_TAB2XML_TestingDocument.docx
@@ -7520,7 +7520,11 @@
           </mc:Choice>
           <mc:Fallback>
             <w:pict>
-              <v:shape w14:anchorId="7C6D6C23" id="Flowchart: Off-page Connector 15" o:spid="_x0000_s1045" type="#_x0000_t177" style="position:absolute;left:0;text-align:left;margin-left:128.65pt;margin-top:0;width:99.45pt;height:354.3pt;rotation:-90;z-index:-251634688;visibility:visible;mso-wrap-style:square;mso-width-percent:0;mso-height-percent:0;mso-wrap-distance-left:9pt;mso-wrap-distance-top:9pt;mso-wrap-distance-right:9pt;mso-wrap-distance-bottom:9pt;mso-position-horizontal:absolute;mso-position-horizontal-relative:page;mso-position-vertical:top;mso-position-vertical-relative:margin;mso-width-percent:0;mso-height-percent:0;mso-width-relative:margin;mso-height-relative:margin;v-text-anchor:middle" o:gfxdata="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" fillcolor="#900">
+              <v:shapetype w14:anchorId="7C6D6C23" id="_x0000_t177" coordsize="21600,21600" o:spt="177" path="m,l21600,r,17255l10800,21600,,17255xe">
+                <v:stroke joinstyle="miter"/>
+                <v:path gradientshapeok="t" o:connecttype="rect" textboxrect="0,0,21600,17255"/>
+              </v:shapetype>
+              <v:shape id="Flowchart: Off-page Connector 15" o:spid="_x0000_s1045" type="#_x0000_t177" style="position:absolute;left:0;text-align:left;margin-left:128.65pt;margin-top:0;width:99.45pt;height:354.3pt;rotation:-90;z-index:-251634688;visibility:visible;mso-wrap-style:square;mso-width-percent:0;mso-height-percent:0;mso-wrap-distance-left:9pt;mso-wrap-distance-top:9pt;mso-wrap-distance-right:9pt;mso-wrap-distance-bottom:9pt;mso-position-horizontal:absolute;mso-position-horizontal-relative:page;mso-position-vertical:top;mso-position-vertical-relative:margin;mso-width-percent:0;mso-height-percent:0;mso-width-relative:margin;mso-height-relative:margin;v-text-anchor:middle" o:gfxdata="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" fillcolor="#900">
                 <v:stroke startarrowwidth="narrow" startarrowlength="short" endarrowwidth="narrow" endarrowlength="short" joinstyle="round"/>
                 <v:textbox inset="2.53958mm,2.53958mm,2.53958mm,2.53958mm">
                   <w:txbxContent>
@@ -8514,6 +8518,2241 @@
         </w:rPr>
         <w:t>errors.</w:t>
       </w:r>
+    </w:p>
+    <w:p>
+      <w:pPr>
+        <w:rPr>
+          <w:rFonts w:asciiTheme="majorBidi" w:eastAsia="Times New Roman" w:hAnsiTheme="majorBidi" w:cstheme="majorBidi"/>
+          <w:sz w:val="24"/>
+          <w:szCs w:val="24"/>
+        </w:rPr>
+      </w:pPr>
+      <w:r>
+        <w:rPr>
+          <w:rFonts w:asciiTheme="majorBidi" w:eastAsia="Times New Roman" w:hAnsiTheme="majorBidi" w:cstheme="majorBidi"/>
+          <w:sz w:val="24"/>
+          <w:szCs w:val="24"/>
+        </w:rPr>
+        <w:br w:type="page"/>
+      </w:r>
+    </w:p>
+    <w:p>
+      <w:pPr>
+        <w:rPr>
+          <w:rFonts w:asciiTheme="majorBidi" w:hAnsiTheme="majorBidi" w:cstheme="majorBidi"/>
+        </w:rPr>
+      </w:pPr>
+    </w:p>
+    <w:p>
+      <w:pPr>
+        <w:pStyle w:val="Heading1"/>
+        <w:numPr>
+          <w:ilvl w:val="0"/>
+          <w:numId w:val="1"/>
+        </w:numPr>
+        <w:jc w:val="both"/>
+        <w:rPr>
+          <w:rFonts w:asciiTheme="majorBidi" w:eastAsia="Times New Roman" w:hAnsiTheme="majorBidi" w:cstheme="majorBidi"/>
+        </w:rPr>
+      </w:pPr>
+      <w:r>
+        <w:rPr>
+          <w:rFonts w:asciiTheme="majorBidi" w:eastAsia="Times New Roman" w:hAnsiTheme="majorBidi" w:cstheme="majorBidi"/>
+          <w:noProof/>
+        </w:rPr>
+        <mc:AlternateContent>
+          <mc:Choice Requires="wps">
+            <w:drawing>
+              <wp:anchor distT="114300" distB="114300" distL="114300" distR="114300" simplePos="0" relativeHeight="251691008" behindDoc="1" locked="1" layoutInCell="1" hidden="0" allowOverlap="1" wp14:anchorId="78BCA228" wp14:editId="77A5D489">
+                <wp:simplePos x="0" y="0"/>
+                <wp:positionH relativeFrom="page">
+                  <wp:posOffset>1633855</wp:posOffset>
+                </wp:positionH>
+                <wp:positionV relativeFrom="margin">
+                  <wp:align>top</wp:align>
+                </wp:positionV>
+                <wp:extent cx="1263015" cy="4499610"/>
+                <wp:effectExtent l="953" t="0" r="14287" b="14288"/>
+                <wp:wrapNone/>
+                <wp:docPr id="18" name="Flowchart: Off-page Connector 15"/>
+                <wp:cNvGraphicFramePr/>
+                <a:graphic xmlns:a="http://schemas.openxmlformats.org/drawingml/2006/main">
+                  <a:graphicData uri="http://schemas.microsoft.com/office/word/2010/wordprocessingShape">
+                    <wps:wsp>
+                      <wps:cNvSpPr/>
+                      <wps:spPr>
+                        <a:xfrm rot="16200000">
+                          <a:off x="0" y="0"/>
+                          <a:ext cx="1263015" cy="4499610"/>
+                        </a:xfrm>
+                        <a:prstGeom prst="flowChartOffpageConnector">
+                          <a:avLst/>
+                        </a:prstGeom>
+                        <a:solidFill>
+                          <a:srgbClr val="990000"/>
+                        </a:solidFill>
+                        <a:ln w="9525" cap="flat" cmpd="sng">
+                          <a:solidFill>
+                            <a:srgbClr val="000000"/>
+                          </a:solidFill>
+                          <a:prstDash val="solid"/>
+                          <a:round/>
+                          <a:headEnd type="none" w="sm" len="sm"/>
+                          <a:tailEnd type="none" w="sm" len="sm"/>
+                        </a:ln>
+                      </wps:spPr>
+                      <wps:txbx>
+                        <w:txbxContent>
+                          <w:p>
+                            <w:pPr>
+                              <w:spacing w:line="240" w:lineRule="auto"/>
+                              <w:textDirection w:val="btLr"/>
+                            </w:pPr>
+                          </w:p>
+                        </w:txbxContent>
+                      </wps:txbx>
+                      <wps:bodyPr spcFirstLastPara="1" wrap="square" lIns="91425" tIns="91425" rIns="91425" bIns="91425" anchor="ctr" anchorCtr="0">
+                        <a:noAutofit/>
+                      </wps:bodyPr>
+                    </wps:wsp>
+                  </a:graphicData>
+                </a:graphic>
+                <wp14:sizeRelH relativeFrom="margin">
+                  <wp14:pctWidth>0</wp14:pctWidth>
+                </wp14:sizeRelH>
+                <wp14:sizeRelV relativeFrom="margin">
+                  <wp14:pctHeight>0</wp14:pctHeight>
+                </wp14:sizeRelV>
+              </wp:anchor>
+            </w:drawing>
+          </mc:Choice>
+          <mc:Fallback>
+            <w:pict>
+              <v:shape w14:anchorId="78BCA228" id="_x0000_s1047" type="#_x0000_t177" style="position:absolute;left:0;text-align:left;margin-left:128.65pt;margin-top:0;width:99.45pt;height:354.3pt;rotation:-90;z-index:-251625472;visibility:visible;mso-wrap-style:square;mso-width-percent:0;mso-height-percent:0;mso-wrap-distance-left:9pt;mso-wrap-distance-top:9pt;mso-wrap-distance-right:9pt;mso-wrap-distance-bottom:9pt;mso-position-horizontal:absolute;mso-position-horizontal-relative:page;mso-position-vertical:top;mso-position-vertical-relative:margin;mso-width-percent:0;mso-height-percent:0;mso-width-relative:margin;mso-height-relative:margin;v-text-anchor:middle" o:gfxdata="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" fillcolor="#900">
+                <v:stroke startarrowwidth="narrow" startarrowlength="short" endarrowwidth="narrow" endarrowlength="short" joinstyle="round"/>
+                <v:textbox inset="2.53958mm,2.53958mm,2.53958mm,2.53958mm">
+                  <w:txbxContent>
+                    <w:p>
+                      <w:pPr>
+                        <w:spacing w:line="240" w:lineRule="auto"/>
+                        <w:textDirection w:val="btLr"/>
+                      </w:pPr>
+                    </w:p>
+                  </w:txbxContent>
+                </v:textbox>
+                <w10:wrap anchorx="page" anchory="margin"/>
+                <w10:anchorlock/>
+              </v:shape>
+            </w:pict>
+          </mc:Fallback>
+        </mc:AlternateContent>
+      </w:r>
+      <w:r>
+        <w:rPr>
+          <w:rFonts w:asciiTheme="majorBidi" w:eastAsia="Times New Roman" w:hAnsiTheme="majorBidi" w:cstheme="majorBidi"/>
+          <w:b/>
+          <w:color w:val="F3F3F3"/>
+        </w:rPr>
+        <w:t>Draw</w:t>
+      </w:r>
+      <w:r>
+        <w:rPr>
+          <w:rFonts w:asciiTheme="majorBidi" w:eastAsia="Times New Roman" w:hAnsiTheme="majorBidi" w:cstheme="majorBidi"/>
+          <w:b/>
+          <w:color w:val="F3F3F3"/>
+        </w:rPr>
+        <w:t>BassBar</w:t>
+      </w:r>
+      <w:r>
+        <w:rPr>
+          <w:rFonts w:asciiTheme="majorBidi" w:eastAsia="Times New Roman" w:hAnsiTheme="majorBidi" w:cstheme="majorBidi"/>
+          <w:b/>
+          <w:color w:val="F3F3F3"/>
+        </w:rPr>
+        <w:t>Test.java Class</w:t>
+      </w:r>
+    </w:p>
+    <w:p>
+      <w:pPr>
+        <w:rPr>
+          <w:rFonts w:asciiTheme="majorBidi" w:eastAsia="Times New Roman" w:hAnsiTheme="majorBidi" w:cstheme="majorBidi"/>
+        </w:rPr>
+      </w:pPr>
+    </w:p>
+    <w:p>
+      <w:pPr>
+        <w:rPr>
+          <w:rFonts w:asciiTheme="majorBidi" w:eastAsia="Times New Roman" w:hAnsiTheme="majorBidi" w:cstheme="majorBidi"/>
+        </w:rPr>
+      </w:pPr>
+    </w:p>
+    <w:p>
+      <w:pPr>
+        <w:jc w:val="both"/>
+        <w:rPr>
+          <w:rFonts w:asciiTheme="majorBidi" w:eastAsia="Times New Roman" w:hAnsiTheme="majorBidi" w:cstheme="majorBidi"/>
+          <w:i/>
+          <w:color w:val="0E101A"/>
+        </w:rPr>
+      </w:pPr>
+    </w:p>
+    <w:p>
+      <w:pPr>
+        <w:jc w:val="both"/>
+        <w:rPr>
+          <w:rFonts w:asciiTheme="majorBidi" w:eastAsia="Times New Roman" w:hAnsiTheme="majorBidi" w:cstheme="majorBidi"/>
+          <w:color w:val="0E101A"/>
+          <w:sz w:val="24"/>
+          <w:szCs w:val="24"/>
+        </w:rPr>
+      </w:pPr>
+    </w:p>
+    <w:p>
+      <w:pPr>
+        <w:jc w:val="both"/>
+        <w:rPr>
+          <w:rFonts w:asciiTheme="majorBidi" w:eastAsia="Times New Roman" w:hAnsiTheme="majorBidi" w:cstheme="majorBidi"/>
+          <w:color w:val="0E101A"/>
+          <w:sz w:val="24"/>
+          <w:szCs w:val="24"/>
+        </w:rPr>
+      </w:pPr>
+      <w:r>
+        <w:rPr>
+          <w:rFonts w:asciiTheme="majorBidi" w:eastAsia="Times New Roman" w:hAnsiTheme="majorBidi" w:cstheme="majorBidi"/>
+          <w:color w:val="0E101A"/>
+          <w:sz w:val="24"/>
+          <w:szCs w:val="24"/>
+        </w:rPr>
+        <w:t xml:space="preserve">This class allows drawing a vertical bar at specific x and y coordinates on a given Pane. The test methods examine that the double value obtained by </w:t>
+      </w:r>
+      <w:proofErr w:type="spellStart"/>
+      <w:r>
+        <w:rPr>
+          <w:rFonts w:asciiTheme="majorBidi" w:eastAsia="Times New Roman" w:hAnsiTheme="majorBidi" w:cstheme="majorBidi"/>
+          <w:color w:val="0E101A"/>
+          <w:sz w:val="24"/>
+          <w:szCs w:val="24"/>
+        </w:rPr>
+        <w:t>getStartX</w:t>
+      </w:r>
+      <w:proofErr w:type="spellEnd"/>
+      <w:r>
+        <w:rPr>
+          <w:rFonts w:asciiTheme="majorBidi" w:eastAsia="Times New Roman" w:hAnsiTheme="majorBidi" w:cstheme="majorBidi"/>
+          <w:color w:val="0E101A"/>
+          <w:sz w:val="24"/>
+          <w:szCs w:val="24"/>
+        </w:rPr>
+        <w:t xml:space="preserve"> () and </w:t>
+      </w:r>
+      <w:proofErr w:type="spellStart"/>
+      <w:r>
+        <w:rPr>
+          <w:rFonts w:asciiTheme="majorBidi" w:eastAsia="Times New Roman" w:hAnsiTheme="majorBidi" w:cstheme="majorBidi"/>
+          <w:color w:val="0E101A"/>
+          <w:sz w:val="24"/>
+          <w:szCs w:val="24"/>
+        </w:rPr>
+        <w:t>getStartY</w:t>
+      </w:r>
+      <w:proofErr w:type="spellEnd"/>
+      <w:r>
+        <w:rPr>
+          <w:rFonts w:asciiTheme="majorBidi" w:eastAsia="Times New Roman" w:hAnsiTheme="majorBidi" w:cstheme="majorBidi"/>
+          <w:color w:val="0E101A"/>
+          <w:sz w:val="24"/>
+          <w:szCs w:val="24"/>
+        </w:rPr>
+        <w:t xml:space="preserve"> () methods are consistent with the expected values and </w:t>
+      </w:r>
+      <w:proofErr w:type="spellStart"/>
+      <w:r>
+        <w:rPr>
+          <w:rFonts w:asciiTheme="majorBidi" w:eastAsia="Times New Roman" w:hAnsiTheme="majorBidi" w:cstheme="majorBidi"/>
+          <w:color w:val="0E101A"/>
+          <w:sz w:val="24"/>
+          <w:szCs w:val="24"/>
+        </w:rPr>
+        <w:t>setStartX</w:t>
+      </w:r>
+      <w:proofErr w:type="spellEnd"/>
+      <w:r>
+        <w:rPr>
+          <w:rFonts w:asciiTheme="majorBidi" w:eastAsia="Times New Roman" w:hAnsiTheme="majorBidi" w:cstheme="majorBidi"/>
+          <w:color w:val="0E101A"/>
+          <w:sz w:val="24"/>
+          <w:szCs w:val="24"/>
+        </w:rPr>
+        <w:t xml:space="preserve"> () and </w:t>
+      </w:r>
+      <w:proofErr w:type="spellStart"/>
+      <w:r>
+        <w:rPr>
+          <w:rFonts w:asciiTheme="majorBidi" w:eastAsia="Times New Roman" w:hAnsiTheme="majorBidi" w:cstheme="majorBidi"/>
+          <w:color w:val="0E101A"/>
+          <w:sz w:val="24"/>
+          <w:szCs w:val="24"/>
+        </w:rPr>
+        <w:t>setStartY</w:t>
+      </w:r>
+      <w:proofErr w:type="spellEnd"/>
+      <w:r>
+        <w:rPr>
+          <w:rFonts w:asciiTheme="majorBidi" w:eastAsia="Times New Roman" w:hAnsiTheme="majorBidi" w:cstheme="majorBidi"/>
+          <w:color w:val="0E101A"/>
+          <w:sz w:val="24"/>
+          <w:szCs w:val="24"/>
+        </w:rPr>
+        <w:t xml:space="preserve"> () set their corresponding variable to the expected value. Moreover, the test checks to make sure that the </w:t>
+      </w:r>
+      <w:proofErr w:type="spellStart"/>
+      <w:r>
+        <w:rPr>
+          <w:rFonts w:asciiTheme="majorBidi" w:eastAsia="Times New Roman" w:hAnsiTheme="majorBidi" w:cstheme="majorBidi"/>
+          <w:color w:val="0E101A"/>
+          <w:sz w:val="24"/>
+          <w:szCs w:val="24"/>
+        </w:rPr>
+        <w:t>getPane</w:t>
+      </w:r>
+      <w:proofErr w:type="spellEnd"/>
+      <w:r>
+        <w:rPr>
+          <w:rFonts w:asciiTheme="majorBidi" w:eastAsia="Times New Roman" w:hAnsiTheme="majorBidi" w:cstheme="majorBidi"/>
+          <w:color w:val="0E101A"/>
+          <w:sz w:val="24"/>
+          <w:szCs w:val="24"/>
+        </w:rPr>
+        <w:t xml:space="preserve"> () method returns the expected pane and setPane () adds the correct pane to the class. </w:t>
+      </w:r>
+    </w:p>
+    <w:p>
+      <w:pPr>
+        <w:jc w:val="both"/>
+        <w:rPr>
+          <w:rFonts w:asciiTheme="majorBidi" w:eastAsia="Times New Roman" w:hAnsiTheme="majorBidi" w:cstheme="majorBidi"/>
+          <w:color w:val="0E101A"/>
+          <w:sz w:val="24"/>
+          <w:szCs w:val="24"/>
+        </w:rPr>
+      </w:pPr>
+    </w:p>
+    <w:p>
+      <w:pPr>
+        <w:numPr>
+          <w:ilvl w:val="0"/>
+          <w:numId w:val="7"/>
+        </w:numPr>
+        <w:jc w:val="both"/>
+        <w:rPr>
+          <w:rFonts w:asciiTheme="majorBidi" w:eastAsia="Times New Roman" w:hAnsiTheme="majorBidi" w:cstheme="majorBidi"/>
+          <w:b/>
+          <w:color w:val="0E101A"/>
+          <w:sz w:val="24"/>
+          <w:szCs w:val="24"/>
+        </w:rPr>
+      </w:pPr>
+      <w:r>
+        <w:rPr>
+          <w:rFonts w:asciiTheme="majorBidi" w:eastAsia="Times New Roman" w:hAnsiTheme="majorBidi" w:cstheme="majorBidi"/>
+          <w:b/>
+          <w:color w:val="0E101A"/>
+          <w:sz w:val="24"/>
+          <w:szCs w:val="24"/>
+        </w:rPr>
+        <w:t xml:space="preserve">Test: </w:t>
+      </w:r>
+      <w:r>
+        <w:rPr>
+          <w:rFonts w:asciiTheme="majorBidi" w:hAnsiTheme="majorBidi" w:cstheme="majorBidi"/>
+          <w:b/>
+          <w:color w:val="000000"/>
+          <w:sz w:val="24"/>
+          <w:szCs w:val="24"/>
+          <w:lang w:val="en-CA"/>
+        </w:rPr>
+        <w:t>testGetPane ()</w:t>
+      </w:r>
+    </w:p>
+    <w:p>
+      <w:pPr>
+        <w:ind w:left="720"/>
+        <w:jc w:val="both"/>
+        <w:rPr>
+          <w:rFonts w:asciiTheme="majorBidi" w:eastAsia="Times New Roman" w:hAnsiTheme="majorBidi" w:cstheme="majorBidi"/>
+          <w:color w:val="0E101A"/>
+          <w:sz w:val="24"/>
+          <w:szCs w:val="24"/>
+        </w:rPr>
+      </w:pPr>
+      <w:r>
+        <w:rPr>
+          <w:rFonts w:asciiTheme="majorBidi" w:eastAsia="Times New Roman" w:hAnsiTheme="majorBidi" w:cstheme="majorBidi"/>
+          <w:color w:val="0E101A"/>
+          <w:sz w:val="24"/>
+          <w:szCs w:val="24"/>
+        </w:rPr>
+        <w:t xml:space="preserve">Tests the </w:t>
+      </w:r>
+      <w:proofErr w:type="spellStart"/>
+      <w:r>
+        <w:rPr>
+          <w:rFonts w:asciiTheme="majorBidi" w:eastAsia="Times New Roman" w:hAnsiTheme="majorBidi" w:cstheme="majorBidi"/>
+          <w:color w:val="0E101A"/>
+          <w:sz w:val="24"/>
+          <w:szCs w:val="24"/>
+        </w:rPr>
+        <w:t>getPane</w:t>
+      </w:r>
+      <w:proofErr w:type="spellEnd"/>
+      <w:r>
+        <w:rPr>
+          <w:rFonts w:asciiTheme="majorBidi" w:eastAsia="Times New Roman" w:hAnsiTheme="majorBidi" w:cstheme="majorBidi"/>
+          <w:color w:val="0E101A"/>
+          <w:sz w:val="24"/>
+          <w:szCs w:val="24"/>
+        </w:rPr>
+        <w:t xml:space="preserve"> () method of the Draw</w:t>
+      </w:r>
+      <w:r>
+        <w:rPr>
+          <w:rFonts w:asciiTheme="majorBidi" w:eastAsia="Times New Roman" w:hAnsiTheme="majorBidi" w:cstheme="majorBidi"/>
+          <w:color w:val="0E101A"/>
+          <w:sz w:val="24"/>
+          <w:szCs w:val="24"/>
+        </w:rPr>
+        <w:t>Bass</w:t>
+      </w:r>
+      <w:r>
+        <w:rPr>
+          <w:rFonts w:asciiTheme="majorBidi" w:eastAsia="Times New Roman" w:hAnsiTheme="majorBidi" w:cstheme="majorBidi"/>
+          <w:color w:val="0E101A"/>
+          <w:sz w:val="24"/>
+          <w:szCs w:val="24"/>
+        </w:rPr>
+        <w:t xml:space="preserve">Bar.java class to make sure it returns the expected pane. </w:t>
+      </w:r>
+    </w:p>
+    <w:p>
+      <w:pPr>
+        <w:numPr>
+          <w:ilvl w:val="0"/>
+          <w:numId w:val="4"/>
+        </w:numPr>
+        <w:jc w:val="both"/>
+        <w:rPr>
+          <w:rFonts w:asciiTheme="majorBidi" w:eastAsia="Times New Roman" w:hAnsiTheme="majorBidi" w:cstheme="majorBidi"/>
+          <w:b/>
+          <w:color w:val="0E101A"/>
+          <w:sz w:val="24"/>
+          <w:szCs w:val="24"/>
+        </w:rPr>
+      </w:pPr>
+      <w:r>
+        <w:rPr>
+          <w:rFonts w:asciiTheme="majorBidi" w:eastAsia="Times New Roman" w:hAnsiTheme="majorBidi" w:cstheme="majorBidi"/>
+          <w:b/>
+          <w:color w:val="0E101A"/>
+          <w:sz w:val="24"/>
+          <w:szCs w:val="24"/>
+        </w:rPr>
+        <w:t>Test: testSetPane ()</w:t>
+      </w:r>
+    </w:p>
+    <w:p>
+      <w:pPr>
+        <w:ind w:left="720"/>
+        <w:jc w:val="both"/>
+        <w:rPr>
+          <w:rFonts w:asciiTheme="majorBidi" w:eastAsia="Times New Roman" w:hAnsiTheme="majorBidi" w:cstheme="majorBidi"/>
+          <w:color w:val="0E101A"/>
+          <w:sz w:val="24"/>
+          <w:szCs w:val="24"/>
+        </w:rPr>
+      </w:pPr>
+      <w:r>
+        <w:rPr>
+          <w:rFonts w:asciiTheme="majorBidi" w:eastAsia="Times New Roman" w:hAnsiTheme="majorBidi" w:cstheme="majorBidi"/>
+          <w:color w:val="0E101A"/>
+          <w:sz w:val="24"/>
+          <w:szCs w:val="24"/>
+        </w:rPr>
+        <w:t xml:space="preserve">Test the setPane () method to make sure the method returns the correct result of the pane. </w:t>
+      </w:r>
+    </w:p>
+    <w:p>
+      <w:pPr>
+        <w:pStyle w:val="ListParagraph"/>
+        <w:numPr>
+          <w:ilvl w:val="0"/>
+          <w:numId w:val="11"/>
+        </w:numPr>
+        <w:jc w:val="both"/>
+        <w:rPr>
+          <w:rFonts w:asciiTheme="majorBidi" w:eastAsia="Times New Roman" w:hAnsiTheme="majorBidi" w:cstheme="majorBidi"/>
+          <w:b/>
+          <w:bCs/>
+          <w:color w:val="0E101A"/>
+          <w:sz w:val="24"/>
+          <w:szCs w:val="24"/>
+        </w:rPr>
+      </w:pPr>
+      <w:r>
+        <w:rPr>
+          <w:rFonts w:asciiTheme="majorBidi" w:eastAsia="Times New Roman" w:hAnsiTheme="majorBidi" w:cstheme="majorBidi"/>
+          <w:b/>
+          <w:bCs/>
+          <w:color w:val="0E101A"/>
+          <w:sz w:val="24"/>
+          <w:szCs w:val="24"/>
+        </w:rPr>
+        <w:t xml:space="preserve">Test: </w:t>
+      </w:r>
+      <w:r>
+        <w:rPr>
+          <w:rFonts w:asciiTheme="majorBidi" w:hAnsiTheme="majorBidi" w:cstheme="majorBidi"/>
+          <w:b/>
+          <w:bCs/>
+          <w:color w:val="000000"/>
+          <w:sz w:val="24"/>
+          <w:szCs w:val="24"/>
+          <w:lang w:val="en-CA"/>
+        </w:rPr>
+        <w:t>testGetStartX ()</w:t>
+      </w:r>
+    </w:p>
+    <w:p>
+      <w:pPr>
+        <w:pStyle w:val="ListParagraph"/>
+        <w:jc w:val="both"/>
+        <w:rPr>
+          <w:rFonts w:asciiTheme="majorBidi" w:eastAsia="Times New Roman" w:hAnsiTheme="majorBidi" w:cstheme="majorBidi"/>
+          <w:color w:val="0E101A"/>
+          <w:sz w:val="24"/>
+          <w:szCs w:val="24"/>
+        </w:rPr>
+      </w:pPr>
+      <w:r>
+        <w:rPr>
+          <w:rFonts w:asciiTheme="majorBidi" w:eastAsia="Times New Roman" w:hAnsiTheme="majorBidi" w:cstheme="majorBidi"/>
+          <w:color w:val="0E101A"/>
+          <w:sz w:val="24"/>
+          <w:szCs w:val="24"/>
+        </w:rPr>
+        <w:t xml:space="preserve">Test the </w:t>
+      </w:r>
+      <w:proofErr w:type="spellStart"/>
+      <w:r>
+        <w:rPr>
+          <w:rFonts w:asciiTheme="majorBidi" w:eastAsia="Times New Roman" w:hAnsiTheme="majorBidi" w:cstheme="majorBidi"/>
+          <w:color w:val="0E101A"/>
+          <w:sz w:val="24"/>
+          <w:szCs w:val="24"/>
+        </w:rPr>
+        <w:t>getStartX</w:t>
+      </w:r>
+      <w:proofErr w:type="spellEnd"/>
+      <w:r>
+        <w:rPr>
+          <w:rFonts w:asciiTheme="majorBidi" w:eastAsia="Times New Roman" w:hAnsiTheme="majorBidi" w:cstheme="majorBidi"/>
+          <w:color w:val="0E101A"/>
+          <w:sz w:val="24"/>
+          <w:szCs w:val="24"/>
+        </w:rPr>
+        <w:t xml:space="preserve"> () method to ensure the correct x coordinate is being returned. </w:t>
+      </w:r>
+    </w:p>
+    <w:p>
+      <w:pPr>
+        <w:pStyle w:val="ListParagraph"/>
+        <w:numPr>
+          <w:ilvl w:val="0"/>
+          <w:numId w:val="11"/>
+        </w:numPr>
+        <w:jc w:val="both"/>
+        <w:rPr>
+          <w:rFonts w:asciiTheme="majorBidi" w:eastAsia="Times New Roman" w:hAnsiTheme="majorBidi" w:cstheme="majorBidi"/>
+          <w:b/>
+          <w:bCs/>
+          <w:color w:val="0E101A"/>
+          <w:sz w:val="24"/>
+          <w:szCs w:val="24"/>
+        </w:rPr>
+      </w:pPr>
+      <w:r>
+        <w:rPr>
+          <w:rFonts w:asciiTheme="majorBidi" w:eastAsia="Times New Roman" w:hAnsiTheme="majorBidi" w:cstheme="majorBidi"/>
+          <w:b/>
+          <w:bCs/>
+          <w:color w:val="0E101A"/>
+          <w:sz w:val="24"/>
+          <w:szCs w:val="24"/>
+        </w:rPr>
+        <w:t xml:space="preserve">Test: </w:t>
+      </w:r>
+      <w:r>
+        <w:rPr>
+          <w:rFonts w:asciiTheme="majorBidi" w:hAnsiTheme="majorBidi" w:cstheme="majorBidi"/>
+          <w:b/>
+          <w:bCs/>
+          <w:color w:val="000000"/>
+          <w:sz w:val="24"/>
+          <w:szCs w:val="24"/>
+          <w:lang w:val="en-CA"/>
+        </w:rPr>
+        <w:t>testSetStartX ()</w:t>
+      </w:r>
+    </w:p>
+    <w:p>
+      <w:pPr>
+        <w:pStyle w:val="ListParagraph"/>
+        <w:jc w:val="both"/>
+        <w:rPr>
+          <w:rFonts w:asciiTheme="majorBidi" w:eastAsia="Times New Roman" w:hAnsiTheme="majorBidi" w:cstheme="majorBidi"/>
+          <w:color w:val="0E101A"/>
+          <w:sz w:val="24"/>
+          <w:szCs w:val="24"/>
+        </w:rPr>
+      </w:pPr>
+      <w:r>
+        <w:rPr>
+          <w:rFonts w:asciiTheme="majorBidi" w:eastAsia="Times New Roman" w:hAnsiTheme="majorBidi" w:cstheme="majorBidi"/>
+          <w:color w:val="0E101A"/>
+          <w:sz w:val="24"/>
+          <w:szCs w:val="24"/>
+        </w:rPr>
+        <w:t xml:space="preserve">Tests </w:t>
+      </w:r>
+      <w:proofErr w:type="spellStart"/>
+      <w:r>
+        <w:rPr>
+          <w:rFonts w:asciiTheme="majorBidi" w:eastAsia="Times New Roman" w:hAnsiTheme="majorBidi" w:cstheme="majorBidi"/>
+          <w:color w:val="0E101A"/>
+          <w:sz w:val="24"/>
+          <w:szCs w:val="24"/>
+        </w:rPr>
+        <w:t>setStartX</w:t>
+      </w:r>
+      <w:proofErr w:type="spellEnd"/>
+      <w:r>
+        <w:rPr>
+          <w:rFonts w:asciiTheme="majorBidi" w:eastAsia="Times New Roman" w:hAnsiTheme="majorBidi" w:cstheme="majorBidi"/>
+          <w:color w:val="0E101A"/>
+          <w:sz w:val="24"/>
+          <w:szCs w:val="24"/>
+        </w:rPr>
+        <w:t xml:space="preserve"> () method to make sure the value for the x- coordinate is set correctly</w:t>
+      </w:r>
+    </w:p>
+    <w:p>
+      <w:pPr>
+        <w:pStyle w:val="ListParagraph"/>
+        <w:numPr>
+          <w:ilvl w:val="0"/>
+          <w:numId w:val="11"/>
+        </w:numPr>
+        <w:jc w:val="both"/>
+        <w:rPr>
+          <w:rFonts w:asciiTheme="majorBidi" w:eastAsia="Times New Roman" w:hAnsiTheme="majorBidi" w:cstheme="majorBidi"/>
+          <w:b/>
+          <w:bCs/>
+          <w:color w:val="0E101A"/>
+          <w:sz w:val="24"/>
+          <w:szCs w:val="24"/>
+        </w:rPr>
+      </w:pPr>
+      <w:r>
+        <w:rPr>
+          <w:rFonts w:asciiTheme="majorBidi" w:eastAsia="Times New Roman" w:hAnsiTheme="majorBidi" w:cstheme="majorBidi"/>
+          <w:b/>
+          <w:bCs/>
+          <w:color w:val="0E101A"/>
+          <w:sz w:val="24"/>
+          <w:szCs w:val="24"/>
+        </w:rPr>
+        <w:t xml:space="preserve">Test: </w:t>
+      </w:r>
+      <w:proofErr w:type="spellStart"/>
+      <w:r>
+        <w:rPr>
+          <w:rFonts w:asciiTheme="majorBidi" w:hAnsiTheme="majorBidi" w:cstheme="majorBidi"/>
+          <w:b/>
+          <w:bCs/>
+          <w:color w:val="000000"/>
+          <w:sz w:val="24"/>
+          <w:szCs w:val="24"/>
+          <w:lang w:val="en-CA"/>
+        </w:rPr>
+        <w:t>testGetStartY</w:t>
+      </w:r>
+      <w:proofErr w:type="spellEnd"/>
+      <w:r>
+        <w:rPr>
+          <w:rFonts w:asciiTheme="majorBidi" w:hAnsiTheme="majorBidi" w:cstheme="majorBidi"/>
+          <w:b/>
+          <w:bCs/>
+          <w:color w:val="000000"/>
+          <w:sz w:val="24"/>
+          <w:szCs w:val="24"/>
+          <w:lang w:val="en-CA"/>
+        </w:rPr>
+        <w:t xml:space="preserve"> ()</w:t>
+      </w:r>
+    </w:p>
+    <w:p>
+      <w:pPr>
+        <w:pStyle w:val="ListParagraph"/>
+        <w:jc w:val="both"/>
+        <w:rPr>
+          <w:rFonts w:asciiTheme="majorBidi" w:eastAsia="Times New Roman" w:hAnsiTheme="majorBidi" w:cstheme="majorBidi"/>
+          <w:color w:val="0E101A"/>
+          <w:sz w:val="24"/>
+          <w:szCs w:val="24"/>
+        </w:rPr>
+      </w:pPr>
+      <w:r>
+        <w:rPr>
+          <w:rFonts w:asciiTheme="majorBidi" w:eastAsia="Times New Roman" w:hAnsiTheme="majorBidi" w:cstheme="majorBidi"/>
+          <w:color w:val="0E101A"/>
+          <w:sz w:val="24"/>
+          <w:szCs w:val="24"/>
+        </w:rPr>
+        <w:t xml:space="preserve">Test the </w:t>
+      </w:r>
+      <w:proofErr w:type="spellStart"/>
+      <w:r>
+        <w:rPr>
+          <w:rFonts w:asciiTheme="majorBidi" w:eastAsia="Times New Roman" w:hAnsiTheme="majorBidi" w:cstheme="majorBidi"/>
+          <w:color w:val="0E101A"/>
+          <w:sz w:val="24"/>
+          <w:szCs w:val="24"/>
+        </w:rPr>
+        <w:t>getStartY</w:t>
+      </w:r>
+      <w:proofErr w:type="spellEnd"/>
+      <w:r>
+        <w:rPr>
+          <w:rFonts w:asciiTheme="majorBidi" w:eastAsia="Times New Roman" w:hAnsiTheme="majorBidi" w:cstheme="majorBidi"/>
+          <w:color w:val="0E101A"/>
+          <w:sz w:val="24"/>
+          <w:szCs w:val="24"/>
+        </w:rPr>
+        <w:t xml:space="preserve"> () method to ensure the correct y coordinate is being returned. </w:t>
+      </w:r>
+    </w:p>
+    <w:p>
+      <w:pPr>
+        <w:pStyle w:val="ListParagraph"/>
+        <w:numPr>
+          <w:ilvl w:val="0"/>
+          <w:numId w:val="11"/>
+        </w:numPr>
+        <w:jc w:val="both"/>
+        <w:rPr>
+          <w:rFonts w:asciiTheme="majorBidi" w:eastAsia="Times New Roman" w:hAnsiTheme="majorBidi" w:cstheme="majorBidi"/>
+          <w:b/>
+          <w:bCs/>
+          <w:color w:val="0E101A"/>
+          <w:sz w:val="24"/>
+          <w:szCs w:val="24"/>
+        </w:rPr>
+      </w:pPr>
+      <w:r>
+        <w:rPr>
+          <w:rFonts w:asciiTheme="majorBidi" w:eastAsia="Times New Roman" w:hAnsiTheme="majorBidi" w:cstheme="majorBidi"/>
+          <w:b/>
+          <w:bCs/>
+          <w:color w:val="0E101A"/>
+          <w:sz w:val="24"/>
+          <w:szCs w:val="24"/>
+        </w:rPr>
+        <w:t xml:space="preserve">Test: </w:t>
+      </w:r>
+      <w:proofErr w:type="spellStart"/>
+      <w:r>
+        <w:rPr>
+          <w:rFonts w:asciiTheme="majorBidi" w:hAnsiTheme="majorBidi" w:cstheme="majorBidi"/>
+          <w:b/>
+          <w:bCs/>
+          <w:color w:val="000000"/>
+          <w:sz w:val="24"/>
+          <w:szCs w:val="24"/>
+          <w:lang w:val="en-CA"/>
+        </w:rPr>
+        <w:t>testSetStartY</w:t>
+      </w:r>
+      <w:proofErr w:type="spellEnd"/>
+      <w:r>
+        <w:rPr>
+          <w:rFonts w:asciiTheme="majorBidi" w:hAnsiTheme="majorBidi" w:cstheme="majorBidi"/>
+          <w:b/>
+          <w:bCs/>
+          <w:color w:val="000000"/>
+          <w:sz w:val="24"/>
+          <w:szCs w:val="24"/>
+          <w:lang w:val="en-CA"/>
+        </w:rPr>
+        <w:t xml:space="preserve"> ()</w:t>
+      </w:r>
+    </w:p>
+    <w:p>
+      <w:pPr>
+        <w:pStyle w:val="ListParagraph"/>
+        <w:jc w:val="both"/>
+        <w:rPr>
+          <w:rFonts w:asciiTheme="majorBidi" w:eastAsia="Times New Roman" w:hAnsiTheme="majorBidi" w:cstheme="majorBidi"/>
+          <w:color w:val="0E101A"/>
+          <w:sz w:val="24"/>
+          <w:szCs w:val="24"/>
+        </w:rPr>
+      </w:pPr>
+      <w:r>
+        <w:rPr>
+          <w:rFonts w:asciiTheme="majorBidi" w:eastAsia="Times New Roman" w:hAnsiTheme="majorBidi" w:cstheme="majorBidi"/>
+          <w:color w:val="0E101A"/>
+          <w:sz w:val="24"/>
+          <w:szCs w:val="24"/>
+        </w:rPr>
+        <w:t xml:space="preserve">Tests </w:t>
+      </w:r>
+      <w:proofErr w:type="spellStart"/>
+      <w:r>
+        <w:rPr>
+          <w:rFonts w:asciiTheme="majorBidi" w:eastAsia="Times New Roman" w:hAnsiTheme="majorBidi" w:cstheme="majorBidi"/>
+          <w:color w:val="0E101A"/>
+          <w:sz w:val="24"/>
+          <w:szCs w:val="24"/>
+        </w:rPr>
+        <w:t>setStartY</w:t>
+      </w:r>
+      <w:proofErr w:type="spellEnd"/>
+      <w:r>
+        <w:rPr>
+          <w:rFonts w:asciiTheme="majorBidi" w:eastAsia="Times New Roman" w:hAnsiTheme="majorBidi" w:cstheme="majorBidi"/>
+          <w:color w:val="0E101A"/>
+          <w:sz w:val="24"/>
+          <w:szCs w:val="24"/>
+        </w:rPr>
+        <w:t xml:space="preserve"> () method to make sure the value for the y- coordinate is set correctly</w:t>
+      </w:r>
+    </w:p>
+    <w:p>
+      <w:pPr>
+        <w:jc w:val="both"/>
+        <w:rPr>
+          <w:rFonts w:asciiTheme="majorBidi" w:eastAsia="Times New Roman" w:hAnsiTheme="majorBidi" w:cstheme="majorBidi"/>
+          <w:color w:val="0E101A"/>
+          <w:sz w:val="24"/>
+          <w:szCs w:val="24"/>
+        </w:rPr>
+      </w:pPr>
+    </w:p>
+    <w:p>
+      <w:pPr>
+        <w:jc w:val="both"/>
+        <w:rPr>
+          <w:rFonts w:asciiTheme="majorBidi" w:eastAsia="Times New Roman" w:hAnsiTheme="majorBidi" w:cstheme="majorBidi"/>
+          <w:color w:val="0E101A"/>
+          <w:sz w:val="24"/>
+          <w:szCs w:val="24"/>
+        </w:rPr>
+      </w:pPr>
+      <w:r>
+        <w:rPr>
+          <w:rFonts w:asciiTheme="majorBidi" w:eastAsia="Times New Roman" w:hAnsiTheme="majorBidi" w:cstheme="majorBidi"/>
+          <w:color w:val="0E101A"/>
+          <w:sz w:val="24"/>
+          <w:szCs w:val="24"/>
+        </w:rPr>
+        <w:t xml:space="preserve">These test cases examine the public classes of </w:t>
+      </w:r>
+      <w:r>
+        <w:rPr>
+          <w:rFonts w:asciiTheme="majorBidi" w:eastAsia="Times New Roman" w:hAnsiTheme="majorBidi" w:cstheme="majorBidi"/>
+          <w:color w:val="0E101A"/>
+          <w:sz w:val="24"/>
+          <w:szCs w:val="24"/>
+        </w:rPr>
+        <w:t>Draw</w:t>
+      </w:r>
+      <w:r>
+        <w:rPr>
+          <w:rFonts w:asciiTheme="majorBidi" w:eastAsia="Times New Roman" w:hAnsiTheme="majorBidi" w:cstheme="majorBidi"/>
+          <w:color w:val="0E101A"/>
+          <w:sz w:val="24"/>
+          <w:szCs w:val="24"/>
+        </w:rPr>
+        <w:t>Bass</w:t>
+      </w:r>
+      <w:r>
+        <w:rPr>
+          <w:rFonts w:asciiTheme="majorBidi" w:eastAsia="Times New Roman" w:hAnsiTheme="majorBidi" w:cstheme="majorBidi"/>
+          <w:color w:val="0E101A"/>
+          <w:sz w:val="24"/>
+          <w:szCs w:val="24"/>
+        </w:rPr>
+        <w:t>Bar</w:t>
+      </w:r>
+      <w:r>
+        <w:rPr>
+          <w:rFonts w:asciiTheme="majorBidi" w:eastAsia="Times New Roman" w:hAnsiTheme="majorBidi" w:cstheme="majorBidi"/>
+          <w:color w:val="0E101A"/>
+          <w:sz w:val="24"/>
+          <w:szCs w:val="24"/>
+        </w:rPr>
+        <w:t xml:space="preserve">.java class and ensure they behave as expected. The only public method that is not tested </w:t>
+      </w:r>
+      <w:proofErr w:type="gramStart"/>
+      <w:r>
+        <w:rPr>
+          <w:rFonts w:asciiTheme="majorBidi" w:eastAsia="Times New Roman" w:hAnsiTheme="majorBidi" w:cstheme="majorBidi"/>
+          <w:color w:val="0E101A"/>
+          <w:sz w:val="24"/>
+          <w:szCs w:val="24"/>
+        </w:rPr>
+        <w:t>at the moment</w:t>
+      </w:r>
+      <w:proofErr w:type="gramEnd"/>
+      <w:r>
+        <w:rPr>
+          <w:rFonts w:asciiTheme="majorBidi" w:eastAsia="Times New Roman" w:hAnsiTheme="majorBidi" w:cstheme="majorBidi"/>
+          <w:color w:val="0E101A"/>
+          <w:sz w:val="24"/>
+          <w:szCs w:val="24"/>
+        </w:rPr>
+        <w:t xml:space="preserve"> is the draw () method that adds the created bar object to the Pane</w:t>
+      </w:r>
+      <w:r>
+        <w:rPr>
+          <w:rFonts w:asciiTheme="majorBidi" w:eastAsia="Times New Roman" w:hAnsiTheme="majorBidi" w:cstheme="majorBidi"/>
+          <w:color w:val="0E101A"/>
+          <w:sz w:val="24"/>
+          <w:szCs w:val="24"/>
+        </w:rPr>
+        <w:t>.</w:t>
+      </w:r>
+    </w:p>
+    <w:p>
+      <w:pPr>
+        <w:jc w:val="both"/>
+        <w:rPr>
+          <w:rFonts w:asciiTheme="majorBidi" w:eastAsia="Times New Roman" w:hAnsiTheme="majorBidi" w:cstheme="majorBidi"/>
+          <w:sz w:val="24"/>
+          <w:szCs w:val="24"/>
+        </w:rPr>
+      </w:pPr>
+      <w:r>
+        <w:rPr>
+          <w:rFonts w:asciiTheme="majorBidi" w:eastAsia="Times New Roman" w:hAnsiTheme="majorBidi" w:cstheme="majorBidi"/>
+          <w:color w:val="0E101A"/>
+          <w:sz w:val="24"/>
+          <w:szCs w:val="24"/>
+        </w:rPr>
+        <w:t xml:space="preserve">By testing setter and getter methods, we can be sure that a </w:t>
+      </w:r>
+      <w:proofErr w:type="spellStart"/>
+      <w:r>
+        <w:rPr>
+          <w:rFonts w:asciiTheme="majorBidi" w:eastAsia="Times New Roman" w:hAnsiTheme="majorBidi" w:cstheme="majorBidi"/>
+          <w:color w:val="0E101A"/>
+          <w:sz w:val="24"/>
+          <w:szCs w:val="24"/>
+        </w:rPr>
+        <w:t>DrawBassBar</w:t>
+      </w:r>
+      <w:proofErr w:type="spellEnd"/>
+      <w:r>
+        <w:rPr>
+          <w:rFonts w:asciiTheme="majorBidi" w:eastAsia="Times New Roman" w:hAnsiTheme="majorBidi" w:cstheme="majorBidi"/>
+          <w:color w:val="0E101A"/>
+          <w:sz w:val="24"/>
+          <w:szCs w:val="24"/>
+        </w:rPr>
+        <w:t xml:space="preserve"> </w:t>
+      </w:r>
+      <w:r>
+        <w:rPr>
+          <w:rFonts w:asciiTheme="majorBidi" w:eastAsia="Times New Roman" w:hAnsiTheme="majorBidi" w:cstheme="majorBidi"/>
+          <w:color w:val="0E101A"/>
+          <w:sz w:val="24"/>
+          <w:szCs w:val="24"/>
+        </w:rPr>
+        <w:t>object is initialized correctly with the expected values and will behave (get drawn on Pane) as expected</w:t>
+      </w:r>
+      <w:r>
+        <w:rPr>
+          <w:rFonts w:asciiTheme="majorBidi" w:eastAsia="Times New Roman" w:hAnsiTheme="majorBidi" w:cstheme="majorBidi"/>
+          <w:color w:val="0E101A"/>
+          <w:sz w:val="24"/>
+          <w:szCs w:val="24"/>
+        </w:rPr>
+        <w:t>.</w:t>
+      </w:r>
+    </w:p>
+    <w:p>
+      <w:pPr>
+        <w:rPr>
+          <w:rFonts w:asciiTheme="majorBidi" w:eastAsia="Times New Roman" w:hAnsiTheme="majorBidi" w:cstheme="majorBidi"/>
+          <w:sz w:val="24"/>
+          <w:szCs w:val="24"/>
+        </w:rPr>
+      </w:pPr>
+      <w:r>
+        <w:rPr>
+          <w:rFonts w:asciiTheme="majorBidi" w:eastAsia="Times New Roman" w:hAnsiTheme="majorBidi" w:cstheme="majorBidi"/>
+          <w:sz w:val="24"/>
+          <w:szCs w:val="24"/>
+        </w:rPr>
+        <w:br w:type="page"/>
+      </w:r>
+    </w:p>
+    <w:p>
+      <w:pPr>
+        <w:rPr>
+          <w:rFonts w:asciiTheme="majorBidi" w:hAnsiTheme="majorBidi" w:cstheme="majorBidi"/>
+        </w:rPr>
+      </w:pPr>
+    </w:p>
+    <w:p>
+      <w:pPr>
+        <w:pStyle w:val="Heading1"/>
+        <w:numPr>
+          <w:ilvl w:val="0"/>
+          <w:numId w:val="1"/>
+        </w:numPr>
+        <w:jc w:val="both"/>
+        <w:rPr>
+          <w:rFonts w:asciiTheme="majorBidi" w:eastAsia="Times New Roman" w:hAnsiTheme="majorBidi" w:cstheme="majorBidi"/>
+        </w:rPr>
+      </w:pPr>
+      <w:r>
+        <w:rPr>
+          <w:rFonts w:asciiTheme="majorBidi" w:eastAsia="Times New Roman" w:hAnsiTheme="majorBidi" w:cstheme="majorBidi"/>
+          <w:noProof/>
+        </w:rPr>
+        <mc:AlternateContent>
+          <mc:Choice Requires="wps">
+            <w:drawing>
+              <wp:anchor distT="114300" distB="114300" distL="114300" distR="114300" simplePos="0" relativeHeight="251694080" behindDoc="1" locked="1" layoutInCell="1" hidden="0" allowOverlap="1" wp14:anchorId="44768561" wp14:editId="11E7C637">
+                <wp:simplePos x="0" y="0"/>
+                <wp:positionH relativeFrom="page">
+                  <wp:posOffset>1633855</wp:posOffset>
+                </wp:positionH>
+                <wp:positionV relativeFrom="margin">
+                  <wp:align>top</wp:align>
+                </wp:positionV>
+                <wp:extent cx="1263015" cy="4499610"/>
+                <wp:effectExtent l="953" t="0" r="14287" b="14288"/>
+                <wp:wrapNone/>
+                <wp:docPr id="24" name="Flowchart: Off-page Connector 15"/>
+                <wp:cNvGraphicFramePr/>
+                <a:graphic xmlns:a="http://schemas.openxmlformats.org/drawingml/2006/main">
+                  <a:graphicData uri="http://schemas.microsoft.com/office/word/2010/wordprocessingShape">
+                    <wps:wsp>
+                      <wps:cNvSpPr/>
+                      <wps:spPr>
+                        <a:xfrm rot="16200000">
+                          <a:off x="0" y="0"/>
+                          <a:ext cx="1263015" cy="4499610"/>
+                        </a:xfrm>
+                        <a:prstGeom prst="flowChartOffpageConnector">
+                          <a:avLst/>
+                        </a:prstGeom>
+                        <a:solidFill>
+                          <a:srgbClr val="990000"/>
+                        </a:solidFill>
+                        <a:ln w="9525" cap="flat" cmpd="sng">
+                          <a:solidFill>
+                            <a:srgbClr val="000000"/>
+                          </a:solidFill>
+                          <a:prstDash val="solid"/>
+                          <a:round/>
+                          <a:headEnd type="none" w="sm" len="sm"/>
+                          <a:tailEnd type="none" w="sm" len="sm"/>
+                        </a:ln>
+                      </wps:spPr>
+                      <wps:txbx>
+                        <w:txbxContent>
+                          <w:p>
+                            <w:pPr>
+                              <w:spacing w:line="240" w:lineRule="auto"/>
+                              <w:textDirection w:val="btLr"/>
+                            </w:pPr>
+                          </w:p>
+                        </w:txbxContent>
+                      </wps:txbx>
+                      <wps:bodyPr spcFirstLastPara="1" wrap="square" lIns="91425" tIns="91425" rIns="91425" bIns="91425" anchor="ctr" anchorCtr="0">
+                        <a:noAutofit/>
+                      </wps:bodyPr>
+                    </wps:wsp>
+                  </a:graphicData>
+                </a:graphic>
+                <wp14:sizeRelH relativeFrom="margin">
+                  <wp14:pctWidth>0</wp14:pctWidth>
+                </wp14:sizeRelH>
+                <wp14:sizeRelV relativeFrom="margin">
+                  <wp14:pctHeight>0</wp14:pctHeight>
+                </wp14:sizeRelV>
+              </wp:anchor>
+            </w:drawing>
+          </mc:Choice>
+          <mc:Fallback>
+            <w:pict>
+              <v:shape w14:anchorId="44768561" id="_x0000_s1048" type="#_x0000_t177" style="position:absolute;left:0;text-align:left;margin-left:128.65pt;margin-top:0;width:99.45pt;height:354.3pt;rotation:-90;z-index:-251622400;visibility:visible;mso-wrap-style:square;mso-width-percent:0;mso-height-percent:0;mso-wrap-distance-left:9pt;mso-wrap-distance-top:9pt;mso-wrap-distance-right:9pt;mso-wrap-distance-bottom:9pt;mso-position-horizontal:absolute;mso-position-horizontal-relative:page;mso-position-vertical:top;mso-position-vertical-relative:margin;mso-width-percent:0;mso-height-percent:0;mso-width-relative:margin;mso-height-relative:margin;v-text-anchor:middle" o:gfxdata="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" fillcolor="#900">
+                <v:stroke startarrowwidth="narrow" startarrowlength="short" endarrowwidth="narrow" endarrowlength="short" joinstyle="round"/>
+                <v:textbox inset="2.53958mm,2.53958mm,2.53958mm,2.53958mm">
+                  <w:txbxContent>
+                    <w:p>
+                      <w:pPr>
+                        <w:spacing w:line="240" w:lineRule="auto"/>
+                        <w:textDirection w:val="btLr"/>
+                      </w:pPr>
+                    </w:p>
+                  </w:txbxContent>
+                </v:textbox>
+                <w10:wrap anchorx="page" anchory="margin"/>
+                <w10:anchorlock/>
+              </v:shape>
+            </w:pict>
+          </mc:Fallback>
+        </mc:AlternateContent>
+      </w:r>
+      <w:r>
+        <w:rPr>
+          <w:rFonts w:asciiTheme="majorBidi" w:eastAsia="Times New Roman" w:hAnsiTheme="majorBidi" w:cstheme="majorBidi"/>
+          <w:b/>
+          <w:color w:val="F3F3F3"/>
+        </w:rPr>
+        <w:t>Draw</w:t>
+      </w:r>
+      <w:r>
+        <w:rPr>
+          <w:rFonts w:asciiTheme="majorBidi" w:eastAsia="Times New Roman" w:hAnsiTheme="majorBidi" w:cstheme="majorBidi"/>
+          <w:b/>
+          <w:color w:val="F3F3F3"/>
+        </w:rPr>
+        <w:t>BassClef</w:t>
+      </w:r>
+      <w:r>
+        <w:rPr>
+          <w:rFonts w:asciiTheme="majorBidi" w:eastAsia="Times New Roman" w:hAnsiTheme="majorBidi" w:cstheme="majorBidi"/>
+          <w:b/>
+          <w:color w:val="F3F3F3"/>
+        </w:rPr>
+        <w:t>Test</w:t>
+      </w:r>
+      <w:r>
+        <w:rPr>
+          <w:rFonts w:asciiTheme="majorBidi" w:eastAsia="Times New Roman" w:hAnsiTheme="majorBidi" w:cstheme="majorBidi"/>
+          <w:b/>
+          <w:color w:val="F3F3F3"/>
+        </w:rPr>
+        <w:t>.java Class</w:t>
+      </w:r>
+    </w:p>
+    <w:p>
+      <w:pPr>
+        <w:rPr>
+          <w:rFonts w:asciiTheme="majorBidi" w:eastAsia="Times New Roman" w:hAnsiTheme="majorBidi" w:cstheme="majorBidi"/>
+        </w:rPr>
+      </w:pPr>
+    </w:p>
+    <w:p>
+      <w:pPr>
+        <w:rPr>
+          <w:rFonts w:asciiTheme="majorBidi" w:eastAsia="Times New Roman" w:hAnsiTheme="majorBidi" w:cstheme="majorBidi"/>
+        </w:rPr>
+      </w:pPr>
+    </w:p>
+    <w:p>
+      <w:pPr>
+        <w:jc w:val="both"/>
+        <w:rPr>
+          <w:rFonts w:asciiTheme="majorBidi" w:eastAsia="Times New Roman" w:hAnsiTheme="majorBidi" w:cstheme="majorBidi"/>
+          <w:i/>
+          <w:color w:val="0E101A"/>
+        </w:rPr>
+      </w:pPr>
+    </w:p>
+    <w:p>
+      <w:pPr>
+        <w:jc w:val="both"/>
+        <w:rPr>
+          <w:rFonts w:asciiTheme="majorBidi" w:eastAsia="Times New Roman" w:hAnsiTheme="majorBidi" w:cstheme="majorBidi"/>
+          <w:color w:val="0E101A"/>
+          <w:sz w:val="24"/>
+          <w:szCs w:val="24"/>
+        </w:rPr>
+      </w:pPr>
+    </w:p>
+    <w:p>
+      <w:pPr>
+        <w:jc w:val="both"/>
+        <w:rPr>
+          <w:rFonts w:asciiTheme="majorBidi" w:eastAsia="Times New Roman" w:hAnsiTheme="majorBidi" w:cstheme="majorBidi"/>
+          <w:color w:val="0E101A"/>
+          <w:sz w:val="24"/>
+          <w:szCs w:val="24"/>
+        </w:rPr>
+      </w:pPr>
+      <w:r>
+        <w:rPr>
+          <w:rFonts w:asciiTheme="majorBidi" w:eastAsia="Times New Roman" w:hAnsiTheme="majorBidi" w:cstheme="majorBidi"/>
+          <w:color w:val="0E101A"/>
+          <w:sz w:val="24"/>
+          <w:szCs w:val="24"/>
+        </w:rPr>
+        <w:t>This class allows drawing a Clef object on the screen. The class has nine public clas</w:t>
+      </w:r>
+      <w:r>
+        <w:rPr>
+          <w:rFonts w:asciiTheme="majorBidi" w:eastAsia="Times New Roman" w:hAnsiTheme="majorBidi" w:cstheme="majorBidi"/>
+          <w:color w:val="0E101A"/>
+          <w:sz w:val="24"/>
+          <w:szCs w:val="24"/>
+        </w:rPr>
+        <w:t>se</w:t>
+      </w:r>
+      <w:r>
+        <w:rPr>
+          <w:rFonts w:asciiTheme="majorBidi" w:eastAsia="Times New Roman" w:hAnsiTheme="majorBidi" w:cstheme="majorBidi"/>
+          <w:color w:val="0E101A"/>
+          <w:sz w:val="24"/>
+          <w:szCs w:val="24"/>
+        </w:rPr>
+        <w:t xml:space="preserve">s which are tested using </w:t>
+      </w:r>
+      <w:r>
+        <w:rPr>
+          <w:rFonts w:asciiTheme="majorBidi" w:eastAsia="Times New Roman" w:hAnsiTheme="majorBidi" w:cstheme="majorBidi"/>
+          <w:color w:val="0E101A"/>
+          <w:sz w:val="24"/>
+          <w:szCs w:val="24"/>
+        </w:rPr>
+        <w:t>Draw</w:t>
+      </w:r>
+      <w:r>
+        <w:rPr>
+          <w:rFonts w:asciiTheme="majorBidi" w:eastAsia="Times New Roman" w:hAnsiTheme="majorBidi" w:cstheme="majorBidi"/>
+          <w:color w:val="0E101A"/>
+          <w:sz w:val="24"/>
+          <w:szCs w:val="24"/>
+        </w:rPr>
+        <w:t>Bass</w:t>
+      </w:r>
+      <w:r>
+        <w:rPr>
+          <w:rFonts w:asciiTheme="majorBidi" w:eastAsia="Times New Roman" w:hAnsiTheme="majorBidi" w:cstheme="majorBidi"/>
+          <w:color w:val="0E101A"/>
+          <w:sz w:val="24"/>
+          <w:szCs w:val="24"/>
+        </w:rPr>
+        <w:t>Clef</w:t>
+      </w:r>
+      <w:r>
+        <w:rPr>
+          <w:rFonts w:asciiTheme="majorBidi" w:eastAsia="Times New Roman" w:hAnsiTheme="majorBidi" w:cstheme="majorBidi"/>
+          <w:color w:val="0E101A"/>
+          <w:sz w:val="24"/>
+          <w:szCs w:val="24"/>
+        </w:rPr>
+        <w:t>Test</w:t>
+      </w:r>
+      <w:r>
+        <w:rPr>
+          <w:rFonts w:asciiTheme="majorBidi" w:eastAsia="Times New Roman" w:hAnsiTheme="majorBidi" w:cstheme="majorBidi"/>
+          <w:color w:val="0E101A"/>
+          <w:sz w:val="24"/>
+          <w:szCs w:val="24"/>
+        </w:rPr>
+        <w:t xml:space="preserve">.java class. The test methods check if the </w:t>
+      </w:r>
+      <w:proofErr w:type="spellStart"/>
+      <w:r>
+        <w:rPr>
+          <w:rFonts w:asciiTheme="majorBidi" w:eastAsia="Times New Roman" w:hAnsiTheme="majorBidi" w:cstheme="majorBidi"/>
+          <w:color w:val="0E101A"/>
+          <w:sz w:val="24"/>
+          <w:szCs w:val="24"/>
+        </w:rPr>
+        <w:t>getX</w:t>
+      </w:r>
+      <w:proofErr w:type="spellEnd"/>
+      <w:r>
+        <w:rPr>
+          <w:rFonts w:asciiTheme="majorBidi" w:eastAsia="Times New Roman" w:hAnsiTheme="majorBidi" w:cstheme="majorBidi"/>
+          <w:color w:val="0E101A"/>
+          <w:sz w:val="24"/>
+          <w:szCs w:val="24"/>
+        </w:rPr>
+        <w:t xml:space="preserve"> (), </w:t>
+      </w:r>
+      <w:proofErr w:type="spellStart"/>
+      <w:r>
+        <w:rPr>
+          <w:rFonts w:asciiTheme="majorBidi" w:eastAsia="Times New Roman" w:hAnsiTheme="majorBidi" w:cstheme="majorBidi"/>
+          <w:color w:val="0E101A"/>
+          <w:sz w:val="24"/>
+          <w:szCs w:val="24"/>
+        </w:rPr>
+        <w:t>setX</w:t>
+      </w:r>
+      <w:proofErr w:type="spellEnd"/>
+      <w:r>
+        <w:rPr>
+          <w:rFonts w:asciiTheme="majorBidi" w:eastAsia="Times New Roman" w:hAnsiTheme="majorBidi" w:cstheme="majorBidi"/>
+          <w:color w:val="0E101A"/>
+          <w:sz w:val="24"/>
+          <w:szCs w:val="24"/>
+        </w:rPr>
+        <w:t xml:space="preserve"> (), </w:t>
+      </w:r>
+      <w:proofErr w:type="spellStart"/>
+      <w:r>
+        <w:rPr>
+          <w:rFonts w:asciiTheme="majorBidi" w:eastAsia="Times New Roman" w:hAnsiTheme="majorBidi" w:cstheme="majorBidi"/>
+          <w:color w:val="0E101A"/>
+          <w:sz w:val="24"/>
+          <w:szCs w:val="24"/>
+        </w:rPr>
+        <w:t>getY</w:t>
+      </w:r>
+      <w:proofErr w:type="spellEnd"/>
+      <w:r>
+        <w:rPr>
+          <w:rFonts w:asciiTheme="majorBidi" w:eastAsia="Times New Roman" w:hAnsiTheme="majorBidi" w:cstheme="majorBidi"/>
+          <w:color w:val="0E101A"/>
+          <w:sz w:val="24"/>
+          <w:szCs w:val="24"/>
+        </w:rPr>
+        <w:t xml:space="preserve"> (), </w:t>
+      </w:r>
+      <w:proofErr w:type="spellStart"/>
+      <w:r>
+        <w:rPr>
+          <w:rFonts w:asciiTheme="majorBidi" w:eastAsia="Times New Roman" w:hAnsiTheme="majorBidi" w:cstheme="majorBidi"/>
+          <w:color w:val="0E101A"/>
+          <w:sz w:val="24"/>
+          <w:szCs w:val="24"/>
+        </w:rPr>
+        <w:t>setY</w:t>
+      </w:r>
+      <w:proofErr w:type="spellEnd"/>
+      <w:r>
+        <w:rPr>
+          <w:rFonts w:asciiTheme="majorBidi" w:eastAsia="Times New Roman" w:hAnsiTheme="majorBidi" w:cstheme="majorBidi"/>
+          <w:color w:val="0E101A"/>
+          <w:sz w:val="24"/>
+          <w:szCs w:val="24"/>
+        </w:rPr>
+        <w:t xml:space="preserve"> (), </w:t>
+      </w:r>
+      <w:proofErr w:type="spellStart"/>
+      <w:r>
+        <w:rPr>
+          <w:rFonts w:asciiTheme="majorBidi" w:eastAsia="Times New Roman" w:hAnsiTheme="majorBidi" w:cstheme="majorBidi"/>
+          <w:color w:val="0E101A"/>
+          <w:sz w:val="24"/>
+          <w:szCs w:val="24"/>
+        </w:rPr>
+        <w:t>getPane</w:t>
+      </w:r>
+      <w:proofErr w:type="spellEnd"/>
+      <w:r>
+        <w:rPr>
+          <w:rFonts w:asciiTheme="majorBidi" w:eastAsia="Times New Roman" w:hAnsiTheme="majorBidi" w:cstheme="majorBidi"/>
+          <w:color w:val="0E101A"/>
+          <w:sz w:val="24"/>
+          <w:szCs w:val="24"/>
+        </w:rPr>
+        <w:t xml:space="preserve"> (), setPane (), </w:t>
+      </w:r>
+      <w:proofErr w:type="spellStart"/>
+      <w:r>
+        <w:rPr>
+          <w:rFonts w:asciiTheme="majorBidi" w:eastAsia="Times New Roman" w:hAnsiTheme="majorBidi" w:cstheme="majorBidi"/>
+          <w:color w:val="0E101A"/>
+          <w:sz w:val="24"/>
+          <w:szCs w:val="24"/>
+        </w:rPr>
+        <w:t>getClef</w:t>
+      </w:r>
+      <w:proofErr w:type="spellEnd"/>
+      <w:r>
+        <w:rPr>
+          <w:rFonts w:asciiTheme="majorBidi" w:eastAsia="Times New Roman" w:hAnsiTheme="majorBidi" w:cstheme="majorBidi"/>
+          <w:color w:val="0E101A"/>
+          <w:sz w:val="24"/>
+          <w:szCs w:val="24"/>
+        </w:rPr>
+        <w:t xml:space="preserve"> (), and </w:t>
+      </w:r>
+      <w:proofErr w:type="spellStart"/>
+      <w:r>
+        <w:rPr>
+          <w:rFonts w:asciiTheme="majorBidi" w:eastAsia="Times New Roman" w:hAnsiTheme="majorBidi" w:cstheme="majorBidi"/>
+          <w:color w:val="0E101A"/>
+          <w:sz w:val="24"/>
+          <w:szCs w:val="24"/>
+        </w:rPr>
+        <w:t>setClef</w:t>
+      </w:r>
+      <w:proofErr w:type="spellEnd"/>
+      <w:r>
+        <w:rPr>
+          <w:rFonts w:asciiTheme="majorBidi" w:eastAsia="Times New Roman" w:hAnsiTheme="majorBidi" w:cstheme="majorBidi"/>
+          <w:color w:val="0E101A"/>
+          <w:sz w:val="24"/>
+          <w:szCs w:val="24"/>
+        </w:rPr>
+        <w:t xml:space="preserve"> () methods in the </w:t>
+      </w:r>
+      <w:proofErr w:type="spellStart"/>
+      <w:r>
+        <w:rPr>
+          <w:rFonts w:asciiTheme="majorBidi" w:eastAsia="Times New Roman" w:hAnsiTheme="majorBidi" w:cstheme="majorBidi"/>
+          <w:color w:val="0E101A"/>
+          <w:sz w:val="24"/>
+          <w:szCs w:val="24"/>
+        </w:rPr>
+        <w:t>Draw</w:t>
+      </w:r>
+      <w:r>
+        <w:rPr>
+          <w:rFonts w:asciiTheme="majorBidi" w:eastAsia="Times New Roman" w:hAnsiTheme="majorBidi" w:cstheme="majorBidi"/>
+          <w:color w:val="0E101A"/>
+          <w:sz w:val="24"/>
+          <w:szCs w:val="24"/>
+        </w:rPr>
+        <w:t>Bass</w:t>
+      </w:r>
+      <w:r>
+        <w:rPr>
+          <w:rFonts w:asciiTheme="majorBidi" w:eastAsia="Times New Roman" w:hAnsiTheme="majorBidi" w:cstheme="majorBidi"/>
+          <w:color w:val="0E101A"/>
+          <w:sz w:val="24"/>
+          <w:szCs w:val="24"/>
+        </w:rPr>
+        <w:t>Clef</w:t>
+      </w:r>
+      <w:proofErr w:type="spellEnd"/>
+      <w:r>
+        <w:rPr>
+          <w:rFonts w:asciiTheme="majorBidi" w:eastAsia="Times New Roman" w:hAnsiTheme="majorBidi" w:cstheme="majorBidi"/>
+          <w:color w:val="0E101A"/>
+          <w:sz w:val="24"/>
+          <w:szCs w:val="24"/>
+        </w:rPr>
+        <w:t xml:space="preserve"> class are behaving as expected:</w:t>
+      </w:r>
+    </w:p>
+    <w:p>
+      <w:pPr>
+        <w:jc w:val="both"/>
+        <w:rPr>
+          <w:rFonts w:asciiTheme="majorBidi" w:eastAsia="Times New Roman" w:hAnsiTheme="majorBidi" w:cstheme="majorBidi"/>
+          <w:color w:val="0E101A"/>
+          <w:sz w:val="24"/>
+          <w:szCs w:val="24"/>
+        </w:rPr>
+      </w:pPr>
+    </w:p>
+    <w:p>
+      <w:pPr>
+        <w:pStyle w:val="ListParagraph"/>
+        <w:numPr>
+          <w:ilvl w:val="0"/>
+          <w:numId w:val="11"/>
+        </w:numPr>
+        <w:jc w:val="both"/>
+        <w:rPr>
+          <w:rFonts w:asciiTheme="majorBidi" w:eastAsia="Times New Roman" w:hAnsiTheme="majorBidi" w:cstheme="majorBidi"/>
+          <w:b/>
+          <w:bCs/>
+          <w:color w:val="0E101A"/>
+          <w:sz w:val="24"/>
+          <w:szCs w:val="24"/>
+        </w:rPr>
+      </w:pPr>
+      <w:r>
+        <w:rPr>
+          <w:rFonts w:asciiTheme="majorBidi" w:eastAsia="Times New Roman" w:hAnsiTheme="majorBidi" w:cstheme="majorBidi"/>
+          <w:b/>
+          <w:bCs/>
+          <w:color w:val="0E101A"/>
+          <w:sz w:val="24"/>
+          <w:szCs w:val="24"/>
+        </w:rPr>
+        <w:t xml:space="preserve">Test: </w:t>
+      </w:r>
+      <w:proofErr w:type="spellStart"/>
+      <w:r>
+        <w:rPr>
+          <w:rFonts w:asciiTheme="majorBidi" w:eastAsia="Times New Roman" w:hAnsiTheme="majorBidi" w:cstheme="majorBidi"/>
+          <w:b/>
+          <w:bCs/>
+          <w:color w:val="0E101A"/>
+          <w:sz w:val="24"/>
+          <w:szCs w:val="24"/>
+        </w:rPr>
+        <w:t>testGetClef</w:t>
+      </w:r>
+      <w:proofErr w:type="spellEnd"/>
+      <w:r>
+        <w:rPr>
+          <w:rFonts w:asciiTheme="majorBidi" w:eastAsia="Times New Roman" w:hAnsiTheme="majorBidi" w:cstheme="majorBidi"/>
+          <w:b/>
+          <w:bCs/>
+          <w:color w:val="0E101A"/>
+          <w:sz w:val="24"/>
+          <w:szCs w:val="24"/>
+        </w:rPr>
+        <w:t xml:space="preserve"> ()</w:t>
+      </w:r>
+    </w:p>
+    <w:p>
+      <w:pPr>
+        <w:pStyle w:val="ListParagraph"/>
+        <w:jc w:val="both"/>
+        <w:rPr>
+          <w:rFonts w:asciiTheme="majorBidi" w:eastAsia="Times New Roman" w:hAnsiTheme="majorBidi" w:cstheme="majorBidi"/>
+          <w:color w:val="0E101A"/>
+          <w:sz w:val="24"/>
+          <w:szCs w:val="24"/>
+        </w:rPr>
+      </w:pPr>
+      <w:r>
+        <w:rPr>
+          <w:rFonts w:asciiTheme="majorBidi" w:eastAsia="Times New Roman" w:hAnsiTheme="majorBidi" w:cstheme="majorBidi"/>
+          <w:color w:val="0E101A"/>
+          <w:sz w:val="24"/>
+          <w:szCs w:val="24"/>
+        </w:rPr>
+        <w:t xml:space="preserve">Ensures that the </w:t>
+      </w:r>
+      <w:proofErr w:type="spellStart"/>
+      <w:r>
+        <w:rPr>
+          <w:rFonts w:asciiTheme="majorBidi" w:eastAsia="Times New Roman" w:hAnsiTheme="majorBidi" w:cstheme="majorBidi"/>
+          <w:color w:val="0E101A"/>
+          <w:sz w:val="24"/>
+          <w:szCs w:val="24"/>
+        </w:rPr>
+        <w:t>getClef</w:t>
+      </w:r>
+      <w:proofErr w:type="spellEnd"/>
+      <w:r>
+        <w:rPr>
+          <w:rFonts w:asciiTheme="majorBidi" w:eastAsia="Times New Roman" w:hAnsiTheme="majorBidi" w:cstheme="majorBidi"/>
+          <w:color w:val="0E101A"/>
+          <w:sz w:val="24"/>
+          <w:szCs w:val="24"/>
+        </w:rPr>
+        <w:t xml:space="preserve"> () method returns the expected Clef object. </w:t>
+      </w:r>
+    </w:p>
+    <w:p>
+      <w:pPr>
+        <w:pStyle w:val="ListParagraph"/>
+        <w:numPr>
+          <w:ilvl w:val="0"/>
+          <w:numId w:val="11"/>
+        </w:numPr>
+        <w:jc w:val="both"/>
+        <w:rPr>
+          <w:rFonts w:asciiTheme="majorBidi" w:eastAsia="Times New Roman" w:hAnsiTheme="majorBidi" w:cstheme="majorBidi"/>
+          <w:b/>
+          <w:bCs/>
+          <w:color w:val="0E101A"/>
+          <w:sz w:val="24"/>
+          <w:szCs w:val="24"/>
+        </w:rPr>
+      </w:pPr>
+      <w:r>
+        <w:rPr>
+          <w:rFonts w:asciiTheme="majorBidi" w:eastAsia="Times New Roman" w:hAnsiTheme="majorBidi" w:cstheme="majorBidi"/>
+          <w:b/>
+          <w:bCs/>
+          <w:color w:val="0E101A"/>
+          <w:sz w:val="24"/>
+          <w:szCs w:val="24"/>
+        </w:rPr>
+        <w:t xml:space="preserve">Test: </w:t>
+      </w:r>
+      <w:proofErr w:type="spellStart"/>
+      <w:r>
+        <w:rPr>
+          <w:rFonts w:asciiTheme="majorBidi" w:eastAsia="Times New Roman" w:hAnsiTheme="majorBidi" w:cstheme="majorBidi"/>
+          <w:b/>
+          <w:bCs/>
+          <w:color w:val="0E101A"/>
+          <w:sz w:val="24"/>
+          <w:szCs w:val="24"/>
+        </w:rPr>
+        <w:t>testSetClef</w:t>
+      </w:r>
+      <w:proofErr w:type="spellEnd"/>
+      <w:r>
+        <w:rPr>
+          <w:rFonts w:asciiTheme="majorBidi" w:eastAsia="Times New Roman" w:hAnsiTheme="majorBidi" w:cstheme="majorBidi"/>
+          <w:b/>
+          <w:bCs/>
+          <w:color w:val="0E101A"/>
+          <w:sz w:val="24"/>
+          <w:szCs w:val="24"/>
+        </w:rPr>
+        <w:t xml:space="preserve"> ()</w:t>
+      </w:r>
+    </w:p>
+    <w:p>
+      <w:pPr>
+        <w:pStyle w:val="ListParagraph"/>
+        <w:jc w:val="both"/>
+        <w:rPr>
+          <w:rFonts w:asciiTheme="majorBidi" w:eastAsia="Times New Roman" w:hAnsiTheme="majorBidi" w:cstheme="majorBidi"/>
+          <w:color w:val="0E101A"/>
+          <w:sz w:val="24"/>
+          <w:szCs w:val="24"/>
+        </w:rPr>
+      </w:pPr>
+      <w:r>
+        <w:rPr>
+          <w:rFonts w:asciiTheme="majorBidi" w:eastAsia="Times New Roman" w:hAnsiTheme="majorBidi" w:cstheme="majorBidi"/>
+          <w:color w:val="0E101A"/>
+          <w:sz w:val="24"/>
+          <w:szCs w:val="24"/>
+        </w:rPr>
+        <w:t xml:space="preserve">Ensures the </w:t>
+      </w:r>
+      <w:proofErr w:type="spellStart"/>
+      <w:r>
+        <w:rPr>
+          <w:rFonts w:asciiTheme="majorBidi" w:eastAsia="Times New Roman" w:hAnsiTheme="majorBidi" w:cstheme="majorBidi"/>
+          <w:color w:val="0E101A"/>
+          <w:sz w:val="24"/>
+          <w:szCs w:val="24"/>
+        </w:rPr>
+        <w:t>setClef</w:t>
+      </w:r>
+      <w:proofErr w:type="spellEnd"/>
+      <w:r>
+        <w:rPr>
+          <w:rFonts w:asciiTheme="majorBidi" w:eastAsia="Times New Roman" w:hAnsiTheme="majorBidi" w:cstheme="majorBidi"/>
+          <w:color w:val="0E101A"/>
+          <w:sz w:val="24"/>
+          <w:szCs w:val="24"/>
+        </w:rPr>
+        <w:t xml:space="preserve"> () method sets the correct value for the Clef object. </w:t>
+      </w:r>
+    </w:p>
+    <w:p>
+      <w:pPr>
+        <w:pStyle w:val="ListParagraph"/>
+        <w:numPr>
+          <w:ilvl w:val="0"/>
+          <w:numId w:val="11"/>
+        </w:numPr>
+        <w:jc w:val="both"/>
+        <w:rPr>
+          <w:rFonts w:asciiTheme="majorBidi" w:eastAsia="Times New Roman" w:hAnsiTheme="majorBidi" w:cstheme="majorBidi"/>
+          <w:b/>
+          <w:bCs/>
+          <w:color w:val="0E101A"/>
+          <w:sz w:val="24"/>
+          <w:szCs w:val="24"/>
+        </w:rPr>
+      </w:pPr>
+      <w:r>
+        <w:rPr>
+          <w:rFonts w:asciiTheme="majorBidi" w:eastAsia="Times New Roman" w:hAnsiTheme="majorBidi" w:cstheme="majorBidi"/>
+          <w:b/>
+          <w:bCs/>
+          <w:color w:val="0E101A"/>
+          <w:sz w:val="24"/>
+          <w:szCs w:val="24"/>
+        </w:rPr>
+        <w:t xml:space="preserve">Test: </w:t>
+      </w:r>
+      <w:proofErr w:type="spellStart"/>
+      <w:r>
+        <w:rPr>
+          <w:rFonts w:asciiTheme="majorBidi" w:eastAsia="Times New Roman" w:hAnsiTheme="majorBidi" w:cstheme="majorBidi"/>
+          <w:b/>
+          <w:bCs/>
+          <w:color w:val="0E101A"/>
+          <w:sz w:val="24"/>
+          <w:szCs w:val="24"/>
+        </w:rPr>
+        <w:t>testGetPane</w:t>
+      </w:r>
+      <w:proofErr w:type="spellEnd"/>
+      <w:r>
+        <w:rPr>
+          <w:rFonts w:asciiTheme="majorBidi" w:eastAsia="Times New Roman" w:hAnsiTheme="majorBidi" w:cstheme="majorBidi"/>
+          <w:b/>
+          <w:bCs/>
+          <w:color w:val="0E101A"/>
+          <w:sz w:val="24"/>
+          <w:szCs w:val="24"/>
+        </w:rPr>
+        <w:t xml:space="preserve"> ()</w:t>
+      </w:r>
+    </w:p>
+    <w:p>
+      <w:pPr>
+        <w:pStyle w:val="ListParagraph"/>
+        <w:jc w:val="both"/>
+        <w:rPr>
+          <w:rFonts w:asciiTheme="majorBidi" w:eastAsia="Times New Roman" w:hAnsiTheme="majorBidi" w:cstheme="majorBidi"/>
+          <w:color w:val="0E101A"/>
+          <w:sz w:val="24"/>
+          <w:szCs w:val="24"/>
+        </w:rPr>
+      </w:pPr>
+      <w:r>
+        <w:rPr>
+          <w:rFonts w:asciiTheme="majorBidi" w:eastAsia="Times New Roman" w:hAnsiTheme="majorBidi" w:cstheme="majorBidi"/>
+          <w:color w:val="0E101A"/>
+          <w:sz w:val="24"/>
+          <w:szCs w:val="24"/>
+        </w:rPr>
+        <w:t xml:space="preserve">Ensures that the </w:t>
+      </w:r>
+      <w:proofErr w:type="spellStart"/>
+      <w:r>
+        <w:rPr>
+          <w:rFonts w:asciiTheme="majorBidi" w:eastAsia="Times New Roman" w:hAnsiTheme="majorBidi" w:cstheme="majorBidi"/>
+          <w:color w:val="0E101A"/>
+          <w:sz w:val="24"/>
+          <w:szCs w:val="24"/>
+        </w:rPr>
+        <w:t>getPane</w:t>
+      </w:r>
+      <w:proofErr w:type="spellEnd"/>
+      <w:r>
+        <w:rPr>
+          <w:rFonts w:asciiTheme="majorBidi" w:eastAsia="Times New Roman" w:hAnsiTheme="majorBidi" w:cstheme="majorBidi"/>
+          <w:color w:val="0E101A"/>
+          <w:sz w:val="24"/>
+          <w:szCs w:val="24"/>
+        </w:rPr>
+        <w:t xml:space="preserve"> () method returns the correct Pane. </w:t>
+      </w:r>
+    </w:p>
+    <w:p>
+      <w:pPr>
+        <w:pStyle w:val="ListParagraph"/>
+        <w:numPr>
+          <w:ilvl w:val="0"/>
+          <w:numId w:val="11"/>
+        </w:numPr>
+        <w:jc w:val="both"/>
+        <w:rPr>
+          <w:rFonts w:asciiTheme="majorBidi" w:eastAsia="Times New Roman" w:hAnsiTheme="majorBidi" w:cstheme="majorBidi"/>
+          <w:b/>
+          <w:bCs/>
+          <w:color w:val="0E101A"/>
+          <w:sz w:val="24"/>
+          <w:szCs w:val="24"/>
+        </w:rPr>
+      </w:pPr>
+      <w:r>
+        <w:rPr>
+          <w:rFonts w:asciiTheme="majorBidi" w:eastAsia="Times New Roman" w:hAnsiTheme="majorBidi" w:cstheme="majorBidi"/>
+          <w:b/>
+          <w:bCs/>
+          <w:color w:val="0E101A"/>
+          <w:sz w:val="24"/>
+          <w:szCs w:val="24"/>
+        </w:rPr>
+        <w:t>Test: testSetPane ()</w:t>
+      </w:r>
+    </w:p>
+    <w:p>
+      <w:pPr>
+        <w:pStyle w:val="ListParagraph"/>
+        <w:jc w:val="both"/>
+        <w:rPr>
+          <w:rFonts w:asciiTheme="majorBidi" w:eastAsia="Times New Roman" w:hAnsiTheme="majorBidi" w:cstheme="majorBidi"/>
+          <w:color w:val="0E101A"/>
+          <w:sz w:val="24"/>
+          <w:szCs w:val="24"/>
+        </w:rPr>
+      </w:pPr>
+      <w:r>
+        <w:rPr>
+          <w:rFonts w:asciiTheme="majorBidi" w:eastAsia="Times New Roman" w:hAnsiTheme="majorBidi" w:cstheme="majorBidi"/>
+          <w:color w:val="0E101A"/>
+          <w:sz w:val="24"/>
+          <w:szCs w:val="24"/>
+        </w:rPr>
+        <w:t xml:space="preserve">Ensure the setPane () method sets the correct value for the Pane. </w:t>
+      </w:r>
+    </w:p>
+    <w:p>
+      <w:pPr>
+        <w:pStyle w:val="ListParagraph"/>
+        <w:numPr>
+          <w:ilvl w:val="0"/>
+          <w:numId w:val="11"/>
+        </w:numPr>
+        <w:jc w:val="both"/>
+        <w:rPr>
+          <w:rFonts w:asciiTheme="majorBidi" w:eastAsia="Times New Roman" w:hAnsiTheme="majorBidi" w:cstheme="majorBidi"/>
+          <w:b/>
+          <w:bCs/>
+          <w:color w:val="0E101A"/>
+          <w:sz w:val="24"/>
+          <w:szCs w:val="24"/>
+        </w:rPr>
+      </w:pPr>
+      <w:r>
+        <w:rPr>
+          <w:rFonts w:asciiTheme="majorBidi" w:eastAsia="Times New Roman" w:hAnsiTheme="majorBidi" w:cstheme="majorBidi"/>
+          <w:b/>
+          <w:bCs/>
+          <w:color w:val="0E101A"/>
+          <w:sz w:val="24"/>
+          <w:szCs w:val="24"/>
+        </w:rPr>
+        <w:t xml:space="preserve">Test: </w:t>
+      </w:r>
+      <w:proofErr w:type="spellStart"/>
+      <w:r>
+        <w:rPr>
+          <w:rFonts w:asciiTheme="majorBidi" w:eastAsia="Times New Roman" w:hAnsiTheme="majorBidi" w:cstheme="majorBidi"/>
+          <w:b/>
+          <w:bCs/>
+          <w:color w:val="0E101A"/>
+          <w:sz w:val="24"/>
+          <w:szCs w:val="24"/>
+        </w:rPr>
+        <w:t>testGetX</w:t>
+      </w:r>
+      <w:proofErr w:type="spellEnd"/>
+      <w:r>
+        <w:rPr>
+          <w:rFonts w:asciiTheme="majorBidi" w:eastAsia="Times New Roman" w:hAnsiTheme="majorBidi" w:cstheme="majorBidi"/>
+          <w:b/>
+          <w:bCs/>
+          <w:color w:val="0E101A"/>
+          <w:sz w:val="24"/>
+          <w:szCs w:val="24"/>
+        </w:rPr>
+        <w:t xml:space="preserve"> ()</w:t>
+      </w:r>
+    </w:p>
+    <w:p>
+      <w:pPr>
+        <w:pStyle w:val="ListParagraph"/>
+        <w:jc w:val="both"/>
+        <w:rPr>
+          <w:rFonts w:asciiTheme="majorBidi" w:eastAsia="Times New Roman" w:hAnsiTheme="majorBidi" w:cstheme="majorBidi"/>
+          <w:color w:val="0E101A"/>
+          <w:sz w:val="24"/>
+          <w:szCs w:val="24"/>
+        </w:rPr>
+      </w:pPr>
+      <w:r>
+        <w:rPr>
+          <w:rFonts w:asciiTheme="majorBidi" w:eastAsia="Times New Roman" w:hAnsiTheme="majorBidi" w:cstheme="majorBidi"/>
+          <w:color w:val="0E101A"/>
+          <w:sz w:val="24"/>
+          <w:szCs w:val="24"/>
+        </w:rPr>
+        <w:t xml:space="preserve">Ensure the </w:t>
+      </w:r>
+      <w:proofErr w:type="spellStart"/>
+      <w:r>
+        <w:rPr>
+          <w:rFonts w:asciiTheme="majorBidi" w:eastAsia="Times New Roman" w:hAnsiTheme="majorBidi" w:cstheme="majorBidi"/>
+          <w:color w:val="0E101A"/>
+          <w:sz w:val="24"/>
+          <w:szCs w:val="24"/>
+        </w:rPr>
+        <w:t>getX</w:t>
+      </w:r>
+      <w:proofErr w:type="spellEnd"/>
+      <w:r>
+        <w:rPr>
+          <w:rFonts w:asciiTheme="majorBidi" w:eastAsia="Times New Roman" w:hAnsiTheme="majorBidi" w:cstheme="majorBidi"/>
+          <w:color w:val="0E101A"/>
+          <w:sz w:val="24"/>
+          <w:szCs w:val="24"/>
+        </w:rPr>
+        <w:t xml:space="preserve"> () method returns the expected x coordinate. </w:t>
+      </w:r>
+    </w:p>
+    <w:p>
+      <w:pPr>
+        <w:pStyle w:val="ListParagraph"/>
+        <w:numPr>
+          <w:ilvl w:val="0"/>
+          <w:numId w:val="11"/>
+        </w:numPr>
+        <w:jc w:val="both"/>
+        <w:rPr>
+          <w:rFonts w:asciiTheme="majorBidi" w:eastAsia="Times New Roman" w:hAnsiTheme="majorBidi" w:cstheme="majorBidi"/>
+          <w:b/>
+          <w:bCs/>
+          <w:color w:val="0E101A"/>
+          <w:sz w:val="24"/>
+          <w:szCs w:val="24"/>
+        </w:rPr>
+      </w:pPr>
+      <w:r>
+        <w:rPr>
+          <w:rFonts w:asciiTheme="majorBidi" w:eastAsia="Times New Roman" w:hAnsiTheme="majorBidi" w:cstheme="majorBidi"/>
+          <w:b/>
+          <w:bCs/>
+          <w:color w:val="0E101A"/>
+          <w:sz w:val="24"/>
+          <w:szCs w:val="24"/>
+        </w:rPr>
+        <w:t xml:space="preserve">Test: </w:t>
+      </w:r>
+      <w:proofErr w:type="spellStart"/>
+      <w:r>
+        <w:rPr>
+          <w:rFonts w:asciiTheme="majorBidi" w:eastAsia="Times New Roman" w:hAnsiTheme="majorBidi" w:cstheme="majorBidi"/>
+          <w:b/>
+          <w:bCs/>
+          <w:color w:val="0E101A"/>
+          <w:sz w:val="24"/>
+          <w:szCs w:val="24"/>
+        </w:rPr>
+        <w:t>testSetX</w:t>
+      </w:r>
+      <w:proofErr w:type="spellEnd"/>
+      <w:r>
+        <w:rPr>
+          <w:rFonts w:asciiTheme="majorBidi" w:eastAsia="Times New Roman" w:hAnsiTheme="majorBidi" w:cstheme="majorBidi"/>
+          <w:b/>
+          <w:bCs/>
+          <w:color w:val="0E101A"/>
+          <w:sz w:val="24"/>
+          <w:szCs w:val="24"/>
+        </w:rPr>
+        <w:t xml:space="preserve"> ()</w:t>
+      </w:r>
+    </w:p>
+    <w:p>
+      <w:pPr>
+        <w:pStyle w:val="ListParagraph"/>
+        <w:jc w:val="both"/>
+        <w:rPr>
+          <w:rFonts w:asciiTheme="majorBidi" w:eastAsia="Times New Roman" w:hAnsiTheme="majorBidi" w:cstheme="majorBidi"/>
+          <w:color w:val="0E101A"/>
+          <w:sz w:val="24"/>
+          <w:szCs w:val="24"/>
+        </w:rPr>
+      </w:pPr>
+      <w:r>
+        <w:rPr>
+          <w:rFonts w:asciiTheme="majorBidi" w:eastAsia="Times New Roman" w:hAnsiTheme="majorBidi" w:cstheme="majorBidi"/>
+          <w:color w:val="0E101A"/>
+          <w:sz w:val="24"/>
+          <w:szCs w:val="24"/>
+        </w:rPr>
+        <w:t xml:space="preserve">Ensures </w:t>
+      </w:r>
+      <w:proofErr w:type="spellStart"/>
+      <w:r>
+        <w:rPr>
+          <w:rFonts w:asciiTheme="majorBidi" w:eastAsia="Times New Roman" w:hAnsiTheme="majorBidi" w:cstheme="majorBidi"/>
+          <w:color w:val="0E101A"/>
+          <w:sz w:val="24"/>
+          <w:szCs w:val="24"/>
+        </w:rPr>
+        <w:t>setX</w:t>
+      </w:r>
+      <w:proofErr w:type="spellEnd"/>
+      <w:r>
+        <w:rPr>
+          <w:rFonts w:asciiTheme="majorBidi" w:eastAsia="Times New Roman" w:hAnsiTheme="majorBidi" w:cstheme="majorBidi"/>
+          <w:color w:val="0E101A"/>
+          <w:sz w:val="24"/>
+          <w:szCs w:val="24"/>
+        </w:rPr>
+        <w:t xml:space="preserve"> () method sets the correct value for the x coordinate. </w:t>
+      </w:r>
+    </w:p>
+    <w:p>
+      <w:pPr>
+        <w:pStyle w:val="ListParagraph"/>
+        <w:numPr>
+          <w:ilvl w:val="0"/>
+          <w:numId w:val="11"/>
+        </w:numPr>
+        <w:jc w:val="both"/>
+        <w:rPr>
+          <w:rFonts w:asciiTheme="majorBidi" w:eastAsia="Times New Roman" w:hAnsiTheme="majorBidi" w:cstheme="majorBidi"/>
+          <w:b/>
+          <w:bCs/>
+          <w:color w:val="0E101A"/>
+          <w:sz w:val="24"/>
+          <w:szCs w:val="24"/>
+        </w:rPr>
+      </w:pPr>
+      <w:r>
+        <w:rPr>
+          <w:rFonts w:asciiTheme="majorBidi" w:eastAsia="Times New Roman" w:hAnsiTheme="majorBidi" w:cstheme="majorBidi"/>
+          <w:b/>
+          <w:bCs/>
+          <w:color w:val="0E101A"/>
+          <w:sz w:val="24"/>
+          <w:szCs w:val="24"/>
+        </w:rPr>
+        <w:t xml:space="preserve">Test: </w:t>
+      </w:r>
+      <w:proofErr w:type="spellStart"/>
+      <w:r>
+        <w:rPr>
+          <w:rFonts w:asciiTheme="majorBidi" w:eastAsia="Times New Roman" w:hAnsiTheme="majorBidi" w:cstheme="majorBidi"/>
+          <w:b/>
+          <w:bCs/>
+          <w:color w:val="0E101A"/>
+          <w:sz w:val="24"/>
+          <w:szCs w:val="24"/>
+        </w:rPr>
+        <w:t>testGetY</w:t>
+      </w:r>
+      <w:proofErr w:type="spellEnd"/>
+      <w:r>
+        <w:rPr>
+          <w:rFonts w:asciiTheme="majorBidi" w:eastAsia="Times New Roman" w:hAnsiTheme="majorBidi" w:cstheme="majorBidi"/>
+          <w:b/>
+          <w:bCs/>
+          <w:color w:val="0E101A"/>
+          <w:sz w:val="24"/>
+          <w:szCs w:val="24"/>
+        </w:rPr>
+        <w:t xml:space="preserve"> ()</w:t>
+      </w:r>
+    </w:p>
+    <w:p>
+      <w:pPr>
+        <w:pStyle w:val="ListParagraph"/>
+        <w:jc w:val="both"/>
+        <w:rPr>
+          <w:rFonts w:asciiTheme="majorBidi" w:eastAsia="Times New Roman" w:hAnsiTheme="majorBidi" w:cstheme="majorBidi"/>
+          <w:color w:val="0E101A"/>
+          <w:sz w:val="24"/>
+          <w:szCs w:val="24"/>
+        </w:rPr>
+      </w:pPr>
+      <w:r>
+        <w:rPr>
+          <w:rFonts w:asciiTheme="majorBidi" w:eastAsia="Times New Roman" w:hAnsiTheme="majorBidi" w:cstheme="majorBidi"/>
+          <w:color w:val="0E101A"/>
+          <w:sz w:val="24"/>
+          <w:szCs w:val="24"/>
+        </w:rPr>
+        <w:t xml:space="preserve">Ensure the </w:t>
+      </w:r>
+      <w:proofErr w:type="spellStart"/>
+      <w:r>
+        <w:rPr>
+          <w:rFonts w:asciiTheme="majorBidi" w:eastAsia="Times New Roman" w:hAnsiTheme="majorBidi" w:cstheme="majorBidi"/>
+          <w:color w:val="0E101A"/>
+          <w:sz w:val="24"/>
+          <w:szCs w:val="24"/>
+        </w:rPr>
+        <w:t>getY</w:t>
+      </w:r>
+      <w:proofErr w:type="spellEnd"/>
+      <w:r>
+        <w:rPr>
+          <w:rFonts w:asciiTheme="majorBidi" w:eastAsia="Times New Roman" w:hAnsiTheme="majorBidi" w:cstheme="majorBidi"/>
+          <w:color w:val="0E101A"/>
+          <w:sz w:val="24"/>
+          <w:szCs w:val="24"/>
+        </w:rPr>
+        <w:t xml:space="preserve"> () method returns the expected y coordinate. </w:t>
+      </w:r>
+    </w:p>
+    <w:p>
+      <w:pPr>
+        <w:pStyle w:val="ListParagraph"/>
+        <w:numPr>
+          <w:ilvl w:val="0"/>
+          <w:numId w:val="11"/>
+        </w:numPr>
+        <w:jc w:val="both"/>
+        <w:rPr>
+          <w:rFonts w:asciiTheme="majorBidi" w:eastAsia="Times New Roman" w:hAnsiTheme="majorBidi" w:cstheme="majorBidi"/>
+          <w:b/>
+          <w:bCs/>
+          <w:color w:val="0E101A"/>
+          <w:sz w:val="24"/>
+          <w:szCs w:val="24"/>
+        </w:rPr>
+      </w:pPr>
+      <w:r>
+        <w:rPr>
+          <w:rFonts w:asciiTheme="majorBidi" w:eastAsia="Times New Roman" w:hAnsiTheme="majorBidi" w:cstheme="majorBidi"/>
+          <w:b/>
+          <w:bCs/>
+          <w:color w:val="0E101A"/>
+          <w:sz w:val="24"/>
+          <w:szCs w:val="24"/>
+        </w:rPr>
+        <w:t xml:space="preserve">Test: </w:t>
+      </w:r>
+      <w:proofErr w:type="spellStart"/>
+      <w:r>
+        <w:rPr>
+          <w:rFonts w:asciiTheme="majorBidi" w:eastAsia="Times New Roman" w:hAnsiTheme="majorBidi" w:cstheme="majorBidi"/>
+          <w:b/>
+          <w:bCs/>
+          <w:color w:val="0E101A"/>
+          <w:sz w:val="24"/>
+          <w:szCs w:val="24"/>
+        </w:rPr>
+        <w:t>testSetY</w:t>
+      </w:r>
+      <w:proofErr w:type="spellEnd"/>
+      <w:r>
+        <w:rPr>
+          <w:rFonts w:asciiTheme="majorBidi" w:eastAsia="Times New Roman" w:hAnsiTheme="majorBidi" w:cstheme="majorBidi"/>
+          <w:b/>
+          <w:bCs/>
+          <w:color w:val="0E101A"/>
+          <w:sz w:val="24"/>
+          <w:szCs w:val="24"/>
+        </w:rPr>
+        <w:t xml:space="preserve"> ()</w:t>
+      </w:r>
+    </w:p>
+    <w:p>
+      <w:pPr>
+        <w:pStyle w:val="ListParagraph"/>
+        <w:jc w:val="both"/>
+        <w:rPr>
+          <w:rFonts w:asciiTheme="majorBidi" w:eastAsia="Times New Roman" w:hAnsiTheme="majorBidi" w:cstheme="majorBidi"/>
+          <w:color w:val="0E101A"/>
+          <w:sz w:val="24"/>
+          <w:szCs w:val="24"/>
+        </w:rPr>
+      </w:pPr>
+      <w:r>
+        <w:rPr>
+          <w:rFonts w:asciiTheme="majorBidi" w:eastAsia="Times New Roman" w:hAnsiTheme="majorBidi" w:cstheme="majorBidi"/>
+          <w:color w:val="0E101A"/>
+          <w:sz w:val="24"/>
+          <w:szCs w:val="24"/>
+        </w:rPr>
+        <w:t xml:space="preserve">Ensures </w:t>
+      </w:r>
+      <w:proofErr w:type="spellStart"/>
+      <w:r>
+        <w:rPr>
+          <w:rFonts w:asciiTheme="majorBidi" w:eastAsia="Times New Roman" w:hAnsiTheme="majorBidi" w:cstheme="majorBidi"/>
+          <w:color w:val="0E101A"/>
+          <w:sz w:val="24"/>
+          <w:szCs w:val="24"/>
+        </w:rPr>
+        <w:t>setY</w:t>
+      </w:r>
+      <w:proofErr w:type="spellEnd"/>
+      <w:r>
+        <w:rPr>
+          <w:rFonts w:asciiTheme="majorBidi" w:eastAsia="Times New Roman" w:hAnsiTheme="majorBidi" w:cstheme="majorBidi"/>
+          <w:color w:val="0E101A"/>
+          <w:sz w:val="24"/>
+          <w:szCs w:val="24"/>
+        </w:rPr>
+        <w:t xml:space="preserve"> () method sets the correct value for the x coordinate. </w:t>
+      </w:r>
+    </w:p>
+    <w:p>
+      <w:pPr>
+        <w:jc w:val="both"/>
+        <w:rPr>
+          <w:rFonts w:asciiTheme="majorBidi" w:eastAsia="Times New Roman" w:hAnsiTheme="majorBidi" w:cstheme="majorBidi"/>
+          <w:color w:val="0E101A"/>
+          <w:sz w:val="24"/>
+          <w:szCs w:val="24"/>
+        </w:rPr>
+      </w:pPr>
+    </w:p>
+    <w:p>
+      <w:pPr>
+        <w:jc w:val="both"/>
+        <w:rPr>
+          <w:rFonts w:asciiTheme="majorBidi" w:eastAsia="Times New Roman" w:hAnsiTheme="majorBidi" w:cstheme="majorBidi"/>
+          <w:color w:val="0E101A"/>
+          <w:sz w:val="24"/>
+          <w:szCs w:val="24"/>
+        </w:rPr>
+      </w:pPr>
+      <w:r>
+        <w:rPr>
+          <w:rFonts w:asciiTheme="majorBidi" w:eastAsia="Times New Roman" w:hAnsiTheme="majorBidi" w:cstheme="majorBidi"/>
+          <w:color w:val="0E101A"/>
+          <w:sz w:val="24"/>
+          <w:szCs w:val="24"/>
+        </w:rPr>
+        <w:t xml:space="preserve">These tests examine and ensure that the </w:t>
+      </w:r>
+      <w:proofErr w:type="spellStart"/>
+      <w:r>
+        <w:rPr>
+          <w:rFonts w:asciiTheme="majorBidi" w:eastAsia="Times New Roman" w:hAnsiTheme="majorBidi" w:cstheme="majorBidi"/>
+          <w:color w:val="0E101A"/>
+          <w:sz w:val="24"/>
+          <w:szCs w:val="24"/>
+        </w:rPr>
+        <w:t>Draw</w:t>
+      </w:r>
+      <w:r>
+        <w:rPr>
+          <w:rFonts w:asciiTheme="majorBidi" w:eastAsia="Times New Roman" w:hAnsiTheme="majorBidi" w:cstheme="majorBidi"/>
+          <w:color w:val="0E101A"/>
+          <w:sz w:val="24"/>
+          <w:szCs w:val="24"/>
+        </w:rPr>
+        <w:t>Bass</w:t>
+      </w:r>
+      <w:r>
+        <w:rPr>
+          <w:rFonts w:asciiTheme="majorBidi" w:eastAsia="Times New Roman" w:hAnsiTheme="majorBidi" w:cstheme="majorBidi"/>
+          <w:color w:val="0E101A"/>
+          <w:sz w:val="24"/>
+          <w:szCs w:val="24"/>
+        </w:rPr>
+        <w:t>Clef</w:t>
+      </w:r>
+      <w:proofErr w:type="spellEnd"/>
+      <w:r>
+        <w:rPr>
+          <w:rFonts w:asciiTheme="majorBidi" w:eastAsia="Times New Roman" w:hAnsiTheme="majorBidi" w:cstheme="majorBidi"/>
+          <w:color w:val="0E101A"/>
+          <w:sz w:val="24"/>
+          <w:szCs w:val="24"/>
+        </w:rPr>
+        <w:t xml:space="preserve"> </w:t>
+      </w:r>
+      <w:r>
+        <w:rPr>
+          <w:rFonts w:asciiTheme="majorBidi" w:eastAsia="Times New Roman" w:hAnsiTheme="majorBidi" w:cstheme="majorBidi"/>
+          <w:color w:val="0E101A"/>
+          <w:sz w:val="24"/>
+          <w:szCs w:val="24"/>
+        </w:rPr>
+        <w:t xml:space="preserve">object is initialized properly with correct values and therefore will behave as expected when these values are used in the draw () method to add the clef to the GUI. </w:t>
+      </w:r>
+    </w:p>
+    <w:p>
+      <w:pPr>
+        <w:jc w:val="both"/>
+        <w:rPr>
+          <w:rFonts w:asciiTheme="majorBidi" w:eastAsia="Times New Roman" w:hAnsiTheme="majorBidi" w:cstheme="majorBidi"/>
+          <w:sz w:val="24"/>
+          <w:szCs w:val="24"/>
+        </w:rPr>
+      </w:pPr>
     </w:p>
     <w:sectPr>
       <w:headerReference w:type="default" r:id="rId11"/>

</xml_diff>

<commit_message>
Added document of MusicPlayer Test cases
</commit_message>
<xml_diff>
--- a/Documents/TestingDocument/EECS2311_Group6_TAB2XML_TestingDocument.docx
+++ b/Documents/TestingDocument/EECS2311_Group6_TAB2XML_TestingDocument.docx
@@ -7434,6 +7434,7 @@
         </w:rPr>
       </w:pPr>
     </w:p>
+    <w:bookmarkStart w:id="6" w:name="_Toc97476574"/>
     <w:p>
       <w:pPr>
         <w:pStyle w:val="Heading1"/>
@@ -7446,7 +7447,6 @@
           <w:rFonts w:asciiTheme="majorBidi" w:eastAsia="Times New Roman" w:hAnsiTheme="majorBidi" w:cstheme="majorBidi"/>
         </w:rPr>
       </w:pPr>
-      <w:bookmarkStart w:id="6" w:name="_Toc97476574"/>
       <w:r>
         <w:rPr>
           <w:rFonts w:asciiTheme="majorBidi" w:eastAsia="Times New Roman" w:hAnsiTheme="majorBidi" w:cstheme="majorBidi"/>
@@ -10749,6 +10749,821 @@
         <w:jc w:val="both"/>
         <w:rPr>
           <w:rFonts w:asciiTheme="majorBidi" w:eastAsia="Times New Roman" w:hAnsiTheme="majorBidi" w:cstheme="majorBidi"/>
+          <w:sz w:val="24"/>
+          <w:szCs w:val="24"/>
+        </w:rPr>
+      </w:pPr>
+    </w:p>
+    <w:p>
+      <w:pPr>
+        <w:rPr>
+          <w:rFonts w:asciiTheme="majorBidi" w:eastAsia="Times New Roman" w:hAnsiTheme="majorBidi" w:cstheme="majorBidi"/>
+          <w:sz w:val="24"/>
+          <w:szCs w:val="24"/>
+        </w:rPr>
+      </w:pPr>
+      <w:r>
+        <w:rPr>
+          <w:rFonts w:asciiTheme="majorBidi" w:eastAsia="Times New Roman" w:hAnsiTheme="majorBidi" w:cstheme="majorBidi"/>
+          <w:sz w:val="24"/>
+          <w:szCs w:val="24"/>
+        </w:rPr>
+        <w:br w:type="page"/>
+      </w:r>
+    </w:p>
+    <w:p>
+      <w:pPr>
+        <w:rPr>
+          <w:rFonts w:asciiTheme="majorBidi" w:hAnsiTheme="majorBidi" w:cstheme="majorBidi"/>
+        </w:rPr>
+      </w:pPr>
+    </w:p>
+    <w:p>
+      <w:pPr>
+        <w:pStyle w:val="Heading1"/>
+        <w:numPr>
+          <w:ilvl w:val="0"/>
+          <w:numId w:val="1"/>
+        </w:numPr>
+        <w:jc w:val="both"/>
+        <w:rPr>
+          <w:rFonts w:asciiTheme="majorBidi" w:eastAsia="Times New Roman" w:hAnsiTheme="majorBidi" w:cstheme="majorBidi"/>
+          <w:b/>
+          <w:bCs/>
+          <w:color w:val="EEECE1" w:themeColor="background2"/>
+        </w:rPr>
+      </w:pPr>
+      <w:r>
+        <w:rPr>
+          <w:rFonts w:asciiTheme="majorBidi" w:eastAsia="Times New Roman" w:hAnsiTheme="majorBidi" w:cstheme="majorBidi"/>
+          <w:b/>
+          <w:bCs/>
+          <w:color w:val="EEECE1" w:themeColor="background2"/>
+        </w:rPr>
+        <w:t>MusicPlayerTest</w:t>
+      </w:r>
+      <w:r>
+        <w:rPr>
+          <w:rFonts w:asciiTheme="majorBidi" w:eastAsia="Times New Roman" w:hAnsiTheme="majorBidi" w:cstheme="majorBidi"/>
+          <w:b/>
+          <w:bCs/>
+          <w:color w:val="EEECE1" w:themeColor="background2"/>
+        </w:rPr>
+        <w:t>.java Class</w:t>
+      </w:r>
+    </w:p>
+    <w:p>
+      <w:pPr>
+        <w:rPr>
+          <w:rFonts w:asciiTheme="majorBidi" w:hAnsiTheme="majorBidi" w:cstheme="majorBidi"/>
+        </w:rPr>
+      </w:pPr>
+      <w:r>
+        <w:rPr>
+          <w:rFonts w:asciiTheme="majorBidi" w:eastAsia="Times New Roman" w:hAnsiTheme="majorBidi" w:cstheme="majorBidi"/>
+          <w:noProof/>
+        </w:rPr>
+        <mc:AlternateContent>
+          <mc:Choice Requires="wps">
+            <w:drawing>
+              <wp:anchor distT="114300" distB="114300" distL="114300" distR="114300" simplePos="0" relativeHeight="251696128" behindDoc="1" locked="1" layoutInCell="1" hidden="0" allowOverlap="1" wp14:anchorId="7F947510" wp14:editId="7D5BDB9F">
+                <wp:simplePos x="0" y="0"/>
+                <wp:positionH relativeFrom="page">
+                  <wp:align>left</wp:align>
+                </wp:positionH>
+                <wp:positionV relativeFrom="margin">
+                  <wp:align>top</wp:align>
+                </wp:positionV>
+                <wp:extent cx="1263015" cy="4499610"/>
+                <wp:effectExtent l="953" t="0" r="14287" b="14288"/>
+                <wp:wrapNone/>
+                <wp:docPr id="26" name="Flowchart: Off-page Connector 17"/>
+                <wp:cNvGraphicFramePr/>
+                <a:graphic xmlns:a="http://schemas.openxmlformats.org/drawingml/2006/main">
+                  <a:graphicData uri="http://schemas.microsoft.com/office/word/2010/wordprocessingShape">
+                    <wps:wsp>
+                      <wps:cNvSpPr/>
+                      <wps:spPr>
+                        <a:xfrm rot="16200000">
+                          <a:off x="0" y="0"/>
+                          <a:ext cx="1263015" cy="4499610"/>
+                        </a:xfrm>
+                        <a:prstGeom prst="flowChartOffpageConnector">
+                          <a:avLst/>
+                        </a:prstGeom>
+                        <a:solidFill>
+                          <a:srgbClr val="990000"/>
+                        </a:solidFill>
+                        <a:ln w="9525" cap="flat" cmpd="sng">
+                          <a:solidFill>
+                            <a:srgbClr val="000000"/>
+                          </a:solidFill>
+                          <a:prstDash val="solid"/>
+                          <a:round/>
+                          <a:headEnd type="none" w="sm" len="sm"/>
+                          <a:tailEnd type="none" w="sm" len="sm"/>
+                        </a:ln>
+                      </wps:spPr>
+                      <wps:txbx>
+                        <w:txbxContent>
+                          <w:p>
+                            <w:pPr>
+                              <w:spacing w:line="240" w:lineRule="auto"/>
+                              <w:textDirection w:val="btLr"/>
+                            </w:pPr>
+                          </w:p>
+                        </w:txbxContent>
+                      </wps:txbx>
+                      <wps:bodyPr spcFirstLastPara="1" wrap="square" lIns="91425" tIns="91425" rIns="91425" bIns="91425" anchor="ctr" anchorCtr="0">
+                        <a:noAutofit/>
+                      </wps:bodyPr>
+                    </wps:wsp>
+                  </a:graphicData>
+                </a:graphic>
+                <wp14:sizeRelH relativeFrom="margin">
+                  <wp14:pctWidth>0</wp14:pctWidth>
+                </wp14:sizeRelH>
+                <wp14:sizeRelV relativeFrom="margin">
+                  <wp14:pctHeight>0</wp14:pctHeight>
+                </wp14:sizeRelV>
+              </wp:anchor>
+            </w:drawing>
+          </mc:Choice>
+          <mc:Fallback>
+            <w:pict>
+              <v:shapetype w14:anchorId="7F947510" id="_x0000_t177" coordsize="21600,21600" o:spt="177" path="m,l21600,r,17255l10800,21600,,17255xe">
+                <v:stroke joinstyle="miter"/>
+                <v:path gradientshapeok="t" o:connecttype="rect" textboxrect="0,0,21600,17255"/>
+              </v:shapetype>
+              <v:shape id="_x0000_s1049" type="#_x0000_t177" style="position:absolute;margin-left:0;margin-top:0;width:99.45pt;height:354.3pt;rotation:-90;z-index:-251620352;visibility:visible;mso-wrap-style:square;mso-width-percent:0;mso-height-percent:0;mso-wrap-distance-left:9pt;mso-wrap-distance-top:9pt;mso-wrap-distance-right:9pt;mso-wrap-distance-bottom:9pt;mso-position-horizontal:left;mso-position-horizontal-relative:page;mso-position-vertical:top;mso-position-vertical-relative:margin;mso-width-percent:0;mso-height-percent:0;mso-width-relative:margin;mso-height-relative:margin;v-text-anchor:middle" o:gfxdata="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" fillcolor="#900">
+                <v:stroke startarrowwidth="narrow" startarrowlength="short" endarrowwidth="narrow" endarrowlength="short" joinstyle="round"/>
+                <v:textbox inset="2.53958mm,2.53958mm,2.53958mm,2.53958mm">
+                  <w:txbxContent>
+                    <w:p>
+                      <w:pPr>
+                        <w:spacing w:line="240" w:lineRule="auto"/>
+                        <w:textDirection w:val="btLr"/>
+                      </w:pPr>
+                    </w:p>
+                  </w:txbxContent>
+                </v:textbox>
+                <w10:wrap anchorx="page" anchory="margin"/>
+                <w10:anchorlock/>
+              </v:shape>
+            </w:pict>
+          </mc:Fallback>
+        </mc:AlternateContent>
+      </w:r>
+    </w:p>
+    <w:p>
+      <w:pPr>
+        <w:rPr>
+          <w:rFonts w:asciiTheme="majorBidi" w:hAnsiTheme="majorBidi" w:cstheme="majorBidi"/>
+        </w:rPr>
+      </w:pPr>
+    </w:p>
+    <w:p>
+      <w:pPr>
+        <w:rPr>
+          <w:rFonts w:asciiTheme="majorBidi" w:hAnsiTheme="majorBidi" w:cstheme="majorBidi"/>
+        </w:rPr>
+      </w:pPr>
+    </w:p>
+    <w:p>
+      <w:pPr>
+        <w:rPr>
+          <w:rFonts w:asciiTheme="majorBidi" w:hAnsiTheme="majorBidi" w:cstheme="majorBidi"/>
+          <w:sz w:val="24"/>
+          <w:szCs w:val="24"/>
+        </w:rPr>
+      </w:pPr>
+    </w:p>
+    <w:p>
+      <w:pPr>
+        <w:rPr>
+          <w:rFonts w:asciiTheme="majorBidi" w:hAnsiTheme="majorBidi" w:cstheme="majorBidi"/>
+          <w:sz w:val="24"/>
+          <w:szCs w:val="24"/>
+        </w:rPr>
+      </w:pPr>
+      <w:r>
+        <w:rPr>
+          <w:rFonts w:asciiTheme="majorBidi" w:hAnsiTheme="majorBidi" w:cstheme="majorBidi"/>
+          <w:sz w:val="24"/>
+          <w:szCs w:val="24"/>
+        </w:rPr>
+        <w:t xml:space="preserve">This class allows creating music sequences based on input tablature.  There are 3 main methods to get music sequence: </w:t>
+      </w:r>
+      <w:proofErr w:type="spellStart"/>
+      <w:proofErr w:type="gramStart"/>
+      <w:r>
+        <w:rPr>
+          <w:rFonts w:asciiTheme="majorBidi" w:hAnsiTheme="majorBidi" w:cstheme="majorBidi"/>
+          <w:sz w:val="24"/>
+          <w:szCs w:val="24"/>
+        </w:rPr>
+        <w:t>getGuitarString</w:t>
+      </w:r>
+      <w:proofErr w:type="spellEnd"/>
+      <w:r>
+        <w:rPr>
+          <w:rFonts w:asciiTheme="majorBidi" w:hAnsiTheme="majorBidi" w:cstheme="majorBidi"/>
+          <w:sz w:val="24"/>
+          <w:szCs w:val="24"/>
+        </w:rPr>
+        <w:t>(</w:t>
+      </w:r>
+      <w:proofErr w:type="gramEnd"/>
+      <w:r>
+        <w:rPr>
+          <w:rFonts w:asciiTheme="majorBidi" w:hAnsiTheme="majorBidi" w:cstheme="majorBidi"/>
+          <w:sz w:val="24"/>
+          <w:szCs w:val="24"/>
+        </w:rPr>
+        <w:t xml:space="preserve">), </w:t>
+      </w:r>
+      <w:proofErr w:type="spellStart"/>
+      <w:r>
+        <w:rPr>
+          <w:rFonts w:asciiTheme="majorBidi" w:hAnsiTheme="majorBidi" w:cstheme="majorBidi"/>
+          <w:sz w:val="24"/>
+          <w:szCs w:val="24"/>
+        </w:rPr>
+        <w:t>getDrumString</w:t>
+      </w:r>
+      <w:proofErr w:type="spellEnd"/>
+      <w:r>
+        <w:rPr>
+          <w:rFonts w:asciiTheme="majorBidi" w:hAnsiTheme="majorBidi" w:cstheme="majorBidi"/>
+          <w:sz w:val="24"/>
+          <w:szCs w:val="24"/>
+        </w:rPr>
+        <w:t xml:space="preserve">(), </w:t>
+      </w:r>
+      <w:proofErr w:type="spellStart"/>
+      <w:r>
+        <w:rPr>
+          <w:rFonts w:asciiTheme="majorBidi" w:hAnsiTheme="majorBidi" w:cstheme="majorBidi"/>
+          <w:sz w:val="24"/>
+          <w:szCs w:val="24"/>
+        </w:rPr>
+        <w:t>getBassString</w:t>
+      </w:r>
+      <w:proofErr w:type="spellEnd"/>
+      <w:r>
+        <w:rPr>
+          <w:rFonts w:asciiTheme="majorBidi" w:hAnsiTheme="majorBidi" w:cstheme="majorBidi"/>
+          <w:sz w:val="24"/>
+          <w:szCs w:val="24"/>
+        </w:rPr>
+        <w:t>(). Our goal in the test cases is to make sure the object gets the correct music sequence</w:t>
+      </w:r>
+      <w:r>
+        <w:rPr>
+          <w:rFonts w:asciiTheme="majorBidi" w:hAnsiTheme="majorBidi" w:cstheme="majorBidi"/>
+          <w:sz w:val="24"/>
+          <w:szCs w:val="24"/>
+        </w:rPr>
+        <w:t>. The test cases are as follows:</w:t>
+      </w:r>
+    </w:p>
+    <w:p>
+      <w:pPr>
+        <w:rPr>
+          <w:rFonts w:asciiTheme="majorBidi" w:hAnsiTheme="majorBidi" w:cstheme="majorBidi"/>
+          <w:sz w:val="24"/>
+          <w:szCs w:val="24"/>
+        </w:rPr>
+      </w:pPr>
+    </w:p>
+    <w:p>
+      <w:pPr>
+        <w:pStyle w:val="ListParagraph"/>
+        <w:numPr>
+          <w:ilvl w:val="0"/>
+          <w:numId w:val="11"/>
+        </w:numPr>
+        <w:jc w:val="both"/>
+        <w:rPr>
+          <w:rFonts w:asciiTheme="majorBidi" w:hAnsiTheme="majorBidi" w:cstheme="majorBidi"/>
+          <w:b/>
+          <w:bCs/>
+          <w:sz w:val="24"/>
+          <w:szCs w:val="24"/>
+        </w:rPr>
+      </w:pPr>
+      <w:r>
+        <w:rPr>
+          <w:rFonts w:asciiTheme="majorBidi" w:hAnsiTheme="majorBidi" w:cstheme="majorBidi"/>
+          <w:b/>
+          <w:bCs/>
+          <w:sz w:val="24"/>
+          <w:szCs w:val="24"/>
+        </w:rPr>
+        <w:t xml:space="preserve">Test: </w:t>
+      </w:r>
+      <w:proofErr w:type="spellStart"/>
+      <w:r>
+        <w:rPr>
+          <w:rFonts w:asciiTheme="majorBidi" w:hAnsiTheme="majorBidi" w:cstheme="majorBidi"/>
+          <w:b/>
+          <w:bCs/>
+          <w:sz w:val="24"/>
+          <w:szCs w:val="24"/>
+        </w:rPr>
+        <w:t>testGuitar</w:t>
+      </w:r>
+      <w:proofErr w:type="spellEnd"/>
+      <w:r>
+        <w:rPr>
+          <w:rFonts w:asciiTheme="majorBidi" w:hAnsiTheme="majorBidi" w:cstheme="majorBidi"/>
+          <w:b/>
+          <w:bCs/>
+          <w:sz w:val="24"/>
+          <w:szCs w:val="24"/>
+        </w:rPr>
+        <w:t xml:space="preserve"> </w:t>
+      </w:r>
+      <w:r>
+        <w:rPr>
+          <w:rFonts w:asciiTheme="majorBidi" w:hAnsiTheme="majorBidi" w:cstheme="majorBidi"/>
+          <w:b/>
+          <w:bCs/>
+          <w:sz w:val="24"/>
+          <w:szCs w:val="24"/>
+        </w:rPr>
+        <w:t>()</w:t>
+      </w:r>
+    </w:p>
+    <w:p>
+      <w:pPr>
+        <w:pStyle w:val="ListParagraph"/>
+        <w:jc w:val="both"/>
+        <w:rPr>
+          <w:rFonts w:asciiTheme="majorBidi" w:hAnsiTheme="majorBidi" w:cstheme="majorBidi"/>
+          <w:sz w:val="24"/>
+          <w:szCs w:val="24"/>
+        </w:rPr>
+      </w:pPr>
+      <w:r>
+        <w:rPr>
+          <w:rFonts w:asciiTheme="majorBidi" w:hAnsiTheme="majorBidi" w:cstheme="majorBidi"/>
+          <w:sz w:val="24"/>
+          <w:szCs w:val="24"/>
+        </w:rPr>
+        <w:t xml:space="preserve">Given a input guitar </w:t>
+      </w:r>
+      <w:r>
+        <w:rPr>
+          <w:rFonts w:asciiTheme="majorBidi" w:hAnsiTheme="majorBidi" w:cstheme="majorBidi"/>
+          <w:sz w:val="24"/>
+          <w:szCs w:val="24"/>
+        </w:rPr>
+        <w:t>tablature</w:t>
+      </w:r>
+      <w:r>
+        <w:rPr>
+          <w:rFonts w:asciiTheme="majorBidi" w:hAnsiTheme="majorBidi" w:cstheme="majorBidi"/>
+          <w:sz w:val="24"/>
+          <w:szCs w:val="24"/>
+        </w:rPr>
+        <w:t>, e</w:t>
+      </w:r>
+      <w:r>
+        <w:rPr>
+          <w:rFonts w:asciiTheme="majorBidi" w:hAnsiTheme="majorBidi" w:cstheme="majorBidi"/>
+          <w:sz w:val="24"/>
+          <w:szCs w:val="24"/>
+        </w:rPr>
+        <w:t xml:space="preserve">nsures </w:t>
+      </w:r>
+      <w:proofErr w:type="spellStart"/>
+      <w:proofErr w:type="gramStart"/>
+      <w:r>
+        <w:rPr>
+          <w:rFonts w:asciiTheme="majorBidi" w:hAnsiTheme="majorBidi" w:cstheme="majorBidi"/>
+          <w:sz w:val="24"/>
+          <w:szCs w:val="24"/>
+        </w:rPr>
+        <w:t>getGuitarString</w:t>
+      </w:r>
+      <w:proofErr w:type="spellEnd"/>
+      <w:r>
+        <w:rPr>
+          <w:rFonts w:asciiTheme="majorBidi" w:hAnsiTheme="majorBidi" w:cstheme="majorBidi"/>
+          <w:sz w:val="24"/>
+          <w:szCs w:val="24"/>
+        </w:rPr>
+        <w:t>(</w:t>
+      </w:r>
+      <w:proofErr w:type="gramEnd"/>
+      <w:r>
+        <w:rPr>
+          <w:rFonts w:asciiTheme="majorBidi" w:hAnsiTheme="majorBidi" w:cstheme="majorBidi"/>
+          <w:sz w:val="24"/>
+          <w:szCs w:val="24"/>
+        </w:rPr>
+        <w:t xml:space="preserve">) method returns the correct </w:t>
+      </w:r>
+      <w:r>
+        <w:rPr>
+          <w:rFonts w:asciiTheme="majorBidi" w:hAnsiTheme="majorBidi" w:cstheme="majorBidi"/>
+          <w:sz w:val="24"/>
+          <w:szCs w:val="24"/>
+        </w:rPr>
+        <w:t>string</w:t>
+      </w:r>
+      <w:r>
+        <w:rPr>
+          <w:rFonts w:asciiTheme="majorBidi" w:hAnsiTheme="majorBidi" w:cstheme="majorBidi"/>
+          <w:sz w:val="24"/>
+          <w:szCs w:val="24"/>
+        </w:rPr>
+        <w:t xml:space="preserve">. </w:t>
+      </w:r>
+    </w:p>
+    <w:p>
+      <w:pPr>
+        <w:pStyle w:val="ListParagraph"/>
+        <w:numPr>
+          <w:ilvl w:val="0"/>
+          <w:numId w:val="11"/>
+        </w:numPr>
+        <w:jc w:val="both"/>
+        <w:rPr>
+          <w:rFonts w:asciiTheme="majorBidi" w:hAnsiTheme="majorBidi" w:cstheme="majorBidi"/>
+          <w:b/>
+          <w:bCs/>
+          <w:sz w:val="24"/>
+          <w:szCs w:val="24"/>
+        </w:rPr>
+      </w:pPr>
+      <w:r>
+        <w:rPr>
+          <w:rFonts w:asciiTheme="majorBidi" w:hAnsiTheme="majorBidi" w:cstheme="majorBidi"/>
+          <w:b/>
+          <w:bCs/>
+          <w:sz w:val="24"/>
+          <w:szCs w:val="24"/>
+        </w:rPr>
+        <w:t xml:space="preserve">Test: </w:t>
+      </w:r>
+      <w:proofErr w:type="spellStart"/>
+      <w:r>
+        <w:rPr>
+          <w:rFonts w:asciiTheme="majorBidi" w:hAnsiTheme="majorBidi" w:cstheme="majorBidi"/>
+          <w:b/>
+          <w:bCs/>
+          <w:sz w:val="24"/>
+          <w:szCs w:val="24"/>
+        </w:rPr>
+        <w:t>test</w:t>
+      </w:r>
+      <w:r>
+        <w:rPr>
+          <w:rFonts w:asciiTheme="majorBidi" w:hAnsiTheme="majorBidi" w:cstheme="majorBidi"/>
+          <w:b/>
+          <w:bCs/>
+          <w:sz w:val="24"/>
+          <w:szCs w:val="24"/>
+        </w:rPr>
+        <w:t>Drum</w:t>
+      </w:r>
+      <w:proofErr w:type="spellEnd"/>
+      <w:r>
+        <w:rPr>
+          <w:rFonts w:asciiTheme="majorBidi" w:hAnsiTheme="majorBidi" w:cstheme="majorBidi"/>
+          <w:b/>
+          <w:bCs/>
+          <w:sz w:val="24"/>
+          <w:szCs w:val="24"/>
+        </w:rPr>
+        <w:t xml:space="preserve"> </w:t>
+      </w:r>
+      <w:r>
+        <w:rPr>
+          <w:rFonts w:asciiTheme="majorBidi" w:hAnsiTheme="majorBidi" w:cstheme="majorBidi"/>
+          <w:b/>
+          <w:bCs/>
+          <w:sz w:val="24"/>
+          <w:szCs w:val="24"/>
+        </w:rPr>
+        <w:t>()</w:t>
+      </w:r>
+    </w:p>
+    <w:p>
+      <w:pPr>
+        <w:pStyle w:val="ListParagraph"/>
+        <w:jc w:val="both"/>
+        <w:rPr>
+          <w:rFonts w:asciiTheme="majorBidi" w:hAnsiTheme="majorBidi" w:cstheme="majorBidi"/>
+          <w:sz w:val="24"/>
+          <w:szCs w:val="24"/>
+        </w:rPr>
+      </w:pPr>
+      <w:r>
+        <w:rPr>
+          <w:rFonts w:asciiTheme="majorBidi" w:hAnsiTheme="majorBidi" w:cstheme="majorBidi"/>
+          <w:sz w:val="24"/>
+          <w:szCs w:val="24"/>
+        </w:rPr>
+        <w:t xml:space="preserve">Given a input </w:t>
+      </w:r>
+      <w:r>
+        <w:rPr>
+          <w:rFonts w:asciiTheme="majorBidi" w:hAnsiTheme="majorBidi" w:cstheme="majorBidi"/>
+          <w:sz w:val="24"/>
+          <w:szCs w:val="24"/>
+        </w:rPr>
+        <w:t>drum</w:t>
+      </w:r>
+      <w:r>
+        <w:rPr>
+          <w:rFonts w:asciiTheme="majorBidi" w:hAnsiTheme="majorBidi" w:cstheme="majorBidi"/>
+          <w:sz w:val="24"/>
+          <w:szCs w:val="24"/>
+        </w:rPr>
+        <w:t xml:space="preserve"> </w:t>
+      </w:r>
+      <w:r>
+        <w:rPr>
+          <w:rFonts w:asciiTheme="majorBidi" w:hAnsiTheme="majorBidi" w:cstheme="majorBidi"/>
+          <w:sz w:val="24"/>
+          <w:szCs w:val="24"/>
+        </w:rPr>
+        <w:t>tablature</w:t>
+      </w:r>
+      <w:r>
+        <w:rPr>
+          <w:rFonts w:asciiTheme="majorBidi" w:hAnsiTheme="majorBidi" w:cstheme="majorBidi"/>
+          <w:sz w:val="24"/>
+          <w:szCs w:val="24"/>
+        </w:rPr>
+        <w:t>, e</w:t>
+      </w:r>
+      <w:r>
+        <w:rPr>
+          <w:rFonts w:asciiTheme="majorBidi" w:hAnsiTheme="majorBidi" w:cstheme="majorBidi"/>
+          <w:sz w:val="24"/>
+          <w:szCs w:val="24"/>
+        </w:rPr>
+        <w:t xml:space="preserve">nsures </w:t>
+      </w:r>
+      <w:proofErr w:type="spellStart"/>
+      <w:proofErr w:type="gramStart"/>
+      <w:r>
+        <w:rPr>
+          <w:rFonts w:asciiTheme="majorBidi" w:hAnsiTheme="majorBidi" w:cstheme="majorBidi"/>
+          <w:sz w:val="24"/>
+          <w:szCs w:val="24"/>
+        </w:rPr>
+        <w:t>get</w:t>
+      </w:r>
+      <w:r>
+        <w:rPr>
+          <w:rFonts w:asciiTheme="majorBidi" w:hAnsiTheme="majorBidi" w:cstheme="majorBidi"/>
+          <w:sz w:val="24"/>
+          <w:szCs w:val="24"/>
+        </w:rPr>
+        <w:t>Drum</w:t>
+      </w:r>
+      <w:r>
+        <w:rPr>
+          <w:rFonts w:asciiTheme="majorBidi" w:hAnsiTheme="majorBidi" w:cstheme="majorBidi"/>
+          <w:sz w:val="24"/>
+          <w:szCs w:val="24"/>
+        </w:rPr>
+        <w:t>String</w:t>
+      </w:r>
+      <w:proofErr w:type="spellEnd"/>
+      <w:r>
+        <w:rPr>
+          <w:rFonts w:asciiTheme="majorBidi" w:hAnsiTheme="majorBidi" w:cstheme="majorBidi"/>
+          <w:sz w:val="24"/>
+          <w:szCs w:val="24"/>
+        </w:rPr>
+        <w:t>(</w:t>
+      </w:r>
+      <w:proofErr w:type="gramEnd"/>
+      <w:r>
+        <w:rPr>
+          <w:rFonts w:asciiTheme="majorBidi" w:hAnsiTheme="majorBidi" w:cstheme="majorBidi"/>
+          <w:sz w:val="24"/>
+          <w:szCs w:val="24"/>
+        </w:rPr>
+        <w:t xml:space="preserve">) method returns the correct </w:t>
+      </w:r>
+      <w:r>
+        <w:rPr>
+          <w:rFonts w:asciiTheme="majorBidi" w:hAnsiTheme="majorBidi" w:cstheme="majorBidi"/>
+          <w:sz w:val="24"/>
+          <w:szCs w:val="24"/>
+        </w:rPr>
+        <w:t>string</w:t>
+      </w:r>
+      <w:r>
+        <w:rPr>
+          <w:rFonts w:asciiTheme="majorBidi" w:hAnsiTheme="majorBidi" w:cstheme="majorBidi"/>
+          <w:sz w:val="24"/>
+          <w:szCs w:val="24"/>
+        </w:rPr>
+        <w:t xml:space="preserve">. </w:t>
+      </w:r>
+    </w:p>
+    <w:p>
+      <w:pPr>
+        <w:pStyle w:val="ListParagraph"/>
+        <w:numPr>
+          <w:ilvl w:val="0"/>
+          <w:numId w:val="11"/>
+        </w:numPr>
+        <w:jc w:val="both"/>
+        <w:rPr>
+          <w:rFonts w:asciiTheme="majorBidi" w:hAnsiTheme="majorBidi" w:cstheme="majorBidi"/>
+          <w:b/>
+          <w:bCs/>
+          <w:sz w:val="24"/>
+          <w:szCs w:val="24"/>
+        </w:rPr>
+      </w:pPr>
+      <w:r>
+        <w:rPr>
+          <w:rFonts w:asciiTheme="majorBidi" w:hAnsiTheme="majorBidi" w:cstheme="majorBidi"/>
+          <w:b/>
+          <w:bCs/>
+          <w:sz w:val="24"/>
+          <w:szCs w:val="24"/>
+        </w:rPr>
+        <w:t xml:space="preserve">Test: </w:t>
+      </w:r>
+      <w:proofErr w:type="spellStart"/>
+      <w:r>
+        <w:rPr>
+          <w:rFonts w:asciiTheme="majorBidi" w:hAnsiTheme="majorBidi" w:cstheme="majorBidi"/>
+          <w:b/>
+          <w:bCs/>
+          <w:sz w:val="24"/>
+          <w:szCs w:val="24"/>
+        </w:rPr>
+        <w:t>test</w:t>
+      </w:r>
+      <w:r>
+        <w:rPr>
+          <w:rFonts w:asciiTheme="majorBidi" w:hAnsiTheme="majorBidi" w:cstheme="majorBidi"/>
+          <w:b/>
+          <w:bCs/>
+          <w:sz w:val="24"/>
+          <w:szCs w:val="24"/>
+        </w:rPr>
+        <w:t>Bass</w:t>
+      </w:r>
+      <w:proofErr w:type="spellEnd"/>
+      <w:r>
+        <w:rPr>
+          <w:rFonts w:asciiTheme="majorBidi" w:hAnsiTheme="majorBidi" w:cstheme="majorBidi"/>
+          <w:b/>
+          <w:bCs/>
+          <w:sz w:val="24"/>
+          <w:szCs w:val="24"/>
+        </w:rPr>
+        <w:t xml:space="preserve"> </w:t>
+      </w:r>
+      <w:r>
+        <w:rPr>
+          <w:rFonts w:asciiTheme="majorBidi" w:hAnsiTheme="majorBidi" w:cstheme="majorBidi"/>
+          <w:b/>
+          <w:bCs/>
+          <w:sz w:val="24"/>
+          <w:szCs w:val="24"/>
+        </w:rPr>
+        <w:t>()</w:t>
+      </w:r>
+    </w:p>
+    <w:p>
+      <w:pPr>
+        <w:pStyle w:val="ListParagraph"/>
+        <w:jc w:val="both"/>
+        <w:rPr>
+          <w:rFonts w:asciiTheme="majorBidi" w:hAnsiTheme="majorBidi" w:cstheme="majorBidi"/>
+          <w:sz w:val="24"/>
+          <w:szCs w:val="24"/>
+        </w:rPr>
+      </w:pPr>
+      <w:r>
+        <w:rPr>
+          <w:rFonts w:asciiTheme="majorBidi" w:hAnsiTheme="majorBidi" w:cstheme="majorBidi"/>
+          <w:sz w:val="24"/>
+          <w:szCs w:val="24"/>
+        </w:rPr>
+        <w:t xml:space="preserve">Given a input </w:t>
+      </w:r>
+      <w:r>
+        <w:rPr>
+          <w:rFonts w:asciiTheme="majorBidi" w:hAnsiTheme="majorBidi" w:cstheme="majorBidi"/>
+          <w:sz w:val="24"/>
+          <w:szCs w:val="24"/>
+        </w:rPr>
+        <w:t>bass</w:t>
+      </w:r>
+      <w:r>
+        <w:rPr>
+          <w:rFonts w:asciiTheme="majorBidi" w:hAnsiTheme="majorBidi" w:cstheme="majorBidi"/>
+          <w:sz w:val="24"/>
+          <w:szCs w:val="24"/>
+        </w:rPr>
+        <w:t xml:space="preserve"> </w:t>
+      </w:r>
+      <w:r>
+        <w:rPr>
+          <w:rFonts w:asciiTheme="majorBidi" w:hAnsiTheme="majorBidi" w:cstheme="majorBidi"/>
+          <w:sz w:val="24"/>
+          <w:szCs w:val="24"/>
+        </w:rPr>
+        <w:t>tablature</w:t>
+      </w:r>
+      <w:r>
+        <w:rPr>
+          <w:rFonts w:asciiTheme="majorBidi" w:hAnsiTheme="majorBidi" w:cstheme="majorBidi"/>
+          <w:sz w:val="24"/>
+          <w:szCs w:val="24"/>
+        </w:rPr>
+        <w:t>, e</w:t>
+      </w:r>
+      <w:r>
+        <w:rPr>
+          <w:rFonts w:asciiTheme="majorBidi" w:hAnsiTheme="majorBidi" w:cstheme="majorBidi"/>
+          <w:sz w:val="24"/>
+          <w:szCs w:val="24"/>
+        </w:rPr>
+        <w:t xml:space="preserve">nsures </w:t>
+      </w:r>
+      <w:proofErr w:type="spellStart"/>
+      <w:proofErr w:type="gramStart"/>
+      <w:r>
+        <w:rPr>
+          <w:rFonts w:asciiTheme="majorBidi" w:hAnsiTheme="majorBidi" w:cstheme="majorBidi"/>
+          <w:sz w:val="24"/>
+          <w:szCs w:val="24"/>
+        </w:rPr>
+        <w:t>get</w:t>
+      </w:r>
+      <w:r>
+        <w:rPr>
+          <w:rFonts w:asciiTheme="majorBidi" w:hAnsiTheme="majorBidi" w:cstheme="majorBidi"/>
+          <w:sz w:val="24"/>
+          <w:szCs w:val="24"/>
+        </w:rPr>
+        <w:t>Bass</w:t>
+      </w:r>
+      <w:r>
+        <w:rPr>
+          <w:rFonts w:asciiTheme="majorBidi" w:hAnsiTheme="majorBidi" w:cstheme="majorBidi"/>
+          <w:sz w:val="24"/>
+          <w:szCs w:val="24"/>
+        </w:rPr>
+        <w:t>String</w:t>
+      </w:r>
+      <w:proofErr w:type="spellEnd"/>
+      <w:r>
+        <w:rPr>
+          <w:rFonts w:asciiTheme="majorBidi" w:hAnsiTheme="majorBidi" w:cstheme="majorBidi"/>
+          <w:sz w:val="24"/>
+          <w:szCs w:val="24"/>
+        </w:rPr>
+        <w:t>(</w:t>
+      </w:r>
+      <w:proofErr w:type="gramEnd"/>
+      <w:r>
+        <w:rPr>
+          <w:rFonts w:asciiTheme="majorBidi" w:hAnsiTheme="majorBidi" w:cstheme="majorBidi"/>
+          <w:sz w:val="24"/>
+          <w:szCs w:val="24"/>
+        </w:rPr>
+        <w:t xml:space="preserve">) method returns the correct </w:t>
+      </w:r>
+      <w:r>
+        <w:rPr>
+          <w:rFonts w:asciiTheme="majorBidi" w:hAnsiTheme="majorBidi" w:cstheme="majorBidi"/>
+          <w:sz w:val="24"/>
+          <w:szCs w:val="24"/>
+        </w:rPr>
+        <w:t>string</w:t>
+      </w:r>
+      <w:r>
+        <w:rPr>
+          <w:rFonts w:asciiTheme="majorBidi" w:hAnsiTheme="majorBidi" w:cstheme="majorBidi"/>
+          <w:sz w:val="24"/>
+          <w:szCs w:val="24"/>
+        </w:rPr>
+        <w:t xml:space="preserve">. </w:t>
+      </w:r>
+    </w:p>
+    <w:p>
+      <w:pPr>
+        <w:pStyle w:val="ListParagraph"/>
+        <w:jc w:val="both"/>
+        <w:rPr>
+          <w:rFonts w:asciiTheme="majorBidi" w:hAnsiTheme="majorBidi" w:cstheme="majorBidi"/>
           <w:sz w:val="24"/>
           <w:szCs w:val="24"/>
         </w:rPr>

</xml_diff>

<commit_message>
Added test for drawing beam for drumset class, updated testing document
</commit_message>
<xml_diff>
--- a/Documents/TestingDocument/EECS2311_Group6_TAB2XML_TestingDocument.docx
+++ b/Documents/TestingDocument/EECS2311_Group6_TAB2XML_TestingDocument.docx
@@ -7434,7 +7434,6 @@
         </w:rPr>
       </w:pPr>
     </w:p>
-    <w:bookmarkStart w:id="6" w:name="_Toc97476574"/>
     <w:p>
       <w:pPr>
         <w:pStyle w:val="Heading1"/>
@@ -7447,6 +7446,7 @@
           <w:rFonts w:asciiTheme="majorBidi" w:eastAsia="Times New Roman" w:hAnsiTheme="majorBidi" w:cstheme="majorBidi"/>
         </w:rPr>
       </w:pPr>
+      <w:bookmarkStart w:id="6" w:name="_Toc97476574"/>
       <w:r>
         <w:rPr>
           <w:rFonts w:asciiTheme="majorBidi" w:eastAsia="Times New Roman" w:hAnsiTheme="majorBidi" w:cstheme="majorBidi"/>
@@ -7520,11 +7520,7 @@
           </mc:Choice>
           <mc:Fallback>
             <w:pict>
-              <v:shapetype w14:anchorId="7C6D6C23" id="_x0000_t177" coordsize="21600,21600" o:spt="177" path="m,l21600,r,17255l10800,21600,,17255xe">
-                <v:stroke joinstyle="miter"/>
-                <v:path gradientshapeok="t" o:connecttype="rect" textboxrect="0,0,21600,17255"/>
-              </v:shapetype>
-              <v:shape id="Flowchart: Off-page Connector 15" o:spid="_x0000_s1045" type="#_x0000_t177" style="position:absolute;left:0;text-align:left;margin-left:128.65pt;margin-top:0;width:99.45pt;height:354.3pt;rotation:-90;z-index:-251634688;visibility:visible;mso-wrap-style:square;mso-width-percent:0;mso-height-percent:0;mso-wrap-distance-left:9pt;mso-wrap-distance-top:9pt;mso-wrap-distance-right:9pt;mso-wrap-distance-bottom:9pt;mso-position-horizontal:absolute;mso-position-horizontal-relative:page;mso-position-vertical:top;mso-position-vertical-relative:margin;mso-width-percent:0;mso-height-percent:0;mso-width-relative:margin;mso-height-relative:margin;v-text-anchor:middle" o:gfxdata="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" fillcolor="#900">
+              <v:shape w14:anchorId="7C6D6C23" id="Flowchart: Off-page Connector 15" o:spid="_x0000_s1045" type="#_x0000_t177" style="position:absolute;left:0;text-align:left;margin-left:128.65pt;margin-top:0;width:99.45pt;height:354.3pt;rotation:-90;z-index:-251634688;visibility:visible;mso-wrap-style:square;mso-width-percent:0;mso-height-percent:0;mso-wrap-distance-left:9pt;mso-wrap-distance-top:9pt;mso-wrap-distance-right:9pt;mso-wrap-distance-bottom:9pt;mso-position-horizontal:absolute;mso-position-horizontal-relative:page;mso-position-vertical:top;mso-position-vertical-relative:margin;mso-width-percent:0;mso-height-percent:0;mso-width-relative:margin;mso-height-relative:margin;v-text-anchor:middle" o:gfxdata="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" fillcolor="#900">
                 <v:stroke startarrowwidth="narrow" startarrowlength="short" endarrowwidth="narrow" endarrowlength="short" joinstyle="round"/>
                 <v:textbox inset="2.53958mm,2.53958mm,2.53958mm,2.53958mm">
                   <w:txbxContent>
@@ -7720,145 +7716,6 @@
     </w:p>
     <w:p>
       <w:pPr>
-        <w:jc w:val="both"/>
-        <w:rPr>
-          <w:rFonts w:asciiTheme="majorBidi" w:eastAsia="Times New Roman" w:hAnsiTheme="majorBidi" w:cstheme="majorBidi"/>
-          <w:color w:val="0E101A"/>
-          <w:sz w:val="24"/>
-          <w:szCs w:val="24"/>
-        </w:rPr>
-      </w:pPr>
-      <w:r>
-        <w:rPr>
-          <w:rFonts w:asciiTheme="majorBidi" w:eastAsia="Times New Roman" w:hAnsiTheme="majorBidi" w:cstheme="majorBidi"/>
-          <w:color w:val="0E101A"/>
-          <w:sz w:val="24"/>
-          <w:szCs w:val="24"/>
-        </w:rPr>
-        <w:t xml:space="preserve">For drums notes, </w:t>
-      </w:r>
-      <w:r>
-        <w:rPr>
-          <w:rFonts w:asciiTheme="majorBidi" w:eastAsia="Times New Roman" w:hAnsiTheme="majorBidi" w:cstheme="majorBidi"/>
-          <w:color w:val="0E101A"/>
-          <w:sz w:val="24"/>
-          <w:szCs w:val="24"/>
-        </w:rPr>
-        <w:t>they are drawn automatically through the Drumset class. To test this, we parse a drum set tablature and draw the notes using the Drumset.</w:t>
-      </w:r>
-      <w:r>
-        <w:rPr>
-          <w:rFonts w:asciiTheme="majorBidi" w:eastAsia="Times New Roman" w:hAnsiTheme="majorBidi" w:cstheme="majorBidi"/>
-          <w:color w:val="0E101A"/>
-          <w:sz w:val="24"/>
-          <w:szCs w:val="24"/>
-        </w:rPr>
-        <w:t xml:space="preserve"> </w:t>
-      </w:r>
-      <w:r>
-        <w:rPr>
-          <w:rFonts w:asciiTheme="majorBidi" w:eastAsia="Times New Roman" w:hAnsiTheme="majorBidi" w:cstheme="majorBidi"/>
-          <w:color w:val="0E101A"/>
-          <w:sz w:val="24"/>
-          <w:szCs w:val="24"/>
-        </w:rPr>
-        <w:t>draw() method. We then count the number of cymbal notes and non-cymbal notes</w:t>
-      </w:r>
-      <w:r>
-        <w:rPr>
-          <w:rFonts w:asciiTheme="majorBidi" w:eastAsia="Times New Roman" w:hAnsiTheme="majorBidi" w:cstheme="majorBidi"/>
-          <w:color w:val="0E101A"/>
-          <w:sz w:val="24"/>
-          <w:szCs w:val="24"/>
-        </w:rPr>
-        <w:t xml:space="preserve"> (</w:t>
-      </w:r>
-      <w:r>
-        <w:rPr>
-          <w:rFonts w:asciiTheme="majorBidi" w:eastAsia="Times New Roman" w:hAnsiTheme="majorBidi" w:cstheme="majorBidi"/>
-          <w:color w:val="0E101A"/>
-          <w:sz w:val="24"/>
-          <w:szCs w:val="24"/>
-        </w:rPr>
-        <w:t>testDrawX (</w:t>
-      </w:r>
-      <w:r>
-        <w:rPr>
-          <w:rFonts w:asciiTheme="majorBidi" w:eastAsia="Times New Roman" w:hAnsiTheme="majorBidi" w:cstheme="majorBidi"/>
-          <w:color w:val="0E101A"/>
-          <w:sz w:val="24"/>
-          <w:szCs w:val="24"/>
-        </w:rPr>
-        <w:t xml:space="preserve">) and </w:t>
-      </w:r>
-      <w:r>
-        <w:rPr>
-          <w:rFonts w:asciiTheme="majorBidi" w:eastAsia="Times New Roman" w:hAnsiTheme="majorBidi" w:cstheme="majorBidi"/>
-          <w:color w:val="0E101A"/>
-          <w:sz w:val="24"/>
-          <w:szCs w:val="24"/>
-        </w:rPr>
-        <w:t>testDrawO (</w:t>
-      </w:r>
-      <w:r>
-        <w:rPr>
-          <w:rFonts w:asciiTheme="majorBidi" w:eastAsia="Times New Roman" w:hAnsiTheme="majorBidi" w:cstheme="majorBidi"/>
-          <w:color w:val="0E101A"/>
-          <w:sz w:val="24"/>
-          <w:szCs w:val="24"/>
-        </w:rPr>
-        <w:t>), respectively)</w:t>
-      </w:r>
-      <w:r>
-        <w:rPr>
-          <w:rFonts w:asciiTheme="majorBidi" w:eastAsia="Times New Roman" w:hAnsiTheme="majorBidi" w:cstheme="majorBidi"/>
-          <w:color w:val="0E101A"/>
-          <w:sz w:val="24"/>
-          <w:szCs w:val="24"/>
-        </w:rPr>
-        <w:t xml:space="preserve"> that were added to the pane by the Drumset.</w:t>
-      </w:r>
-      <w:r>
-        <w:rPr>
-          <w:rFonts w:asciiTheme="majorBidi" w:eastAsia="Times New Roman" w:hAnsiTheme="majorBidi" w:cstheme="majorBidi"/>
-          <w:color w:val="0E101A"/>
-          <w:sz w:val="24"/>
-          <w:szCs w:val="24"/>
-        </w:rPr>
-        <w:t xml:space="preserve"> </w:t>
-      </w:r>
-      <w:r>
-        <w:rPr>
-          <w:rFonts w:asciiTheme="majorBidi" w:eastAsia="Times New Roman" w:hAnsiTheme="majorBidi" w:cstheme="majorBidi"/>
-          <w:color w:val="0E101A"/>
-          <w:sz w:val="24"/>
-          <w:szCs w:val="24"/>
-        </w:rPr>
-        <w:t>draw() method to make all the notes were drawn.</w:t>
-      </w:r>
-      <w:r>
-        <w:rPr>
-          <w:rFonts w:asciiTheme="majorBidi" w:eastAsia="Times New Roman" w:hAnsiTheme="majorBidi" w:cstheme="majorBidi"/>
-          <w:color w:val="0E101A"/>
-          <w:sz w:val="24"/>
-          <w:szCs w:val="24"/>
-        </w:rPr>
-        <w:t xml:space="preserve"> Then we check the x- and y-coordinates of each note on the pane to make sure they are correct.</w:t>
-      </w:r>
-    </w:p>
-    <w:p>
-      <w:pPr>
-        <w:jc w:val="both"/>
-        <w:rPr>
-          <w:rFonts w:asciiTheme="majorBidi" w:eastAsia="Times New Roman" w:hAnsiTheme="majorBidi" w:cstheme="majorBidi"/>
-          <w:color w:val="0E101A"/>
-          <w:sz w:val="24"/>
-          <w:szCs w:val="24"/>
-        </w:rPr>
-      </w:pPr>
-    </w:p>
-    <w:p>
-      <w:pPr>
         <w:numPr>
           <w:ilvl w:val="0"/>
           <w:numId w:val="6"/>
@@ -7940,248 +7797,6 @@
           <w:szCs w:val="24"/>
         </w:rPr>
         <w:t>) parses a guitar tablature and draws the notes to a pane, checking their x-position, y-position, and text value to make sure they are correct.</w:t>
-      </w:r>
-    </w:p>
-    <w:p>
-      <w:pPr>
-        <w:numPr>
-          <w:ilvl w:val="0"/>
-          <w:numId w:val="6"/>
-        </w:numPr>
-        <w:jc w:val="both"/>
-        <w:rPr>
-          <w:rFonts w:asciiTheme="majorBidi" w:eastAsia="Times New Roman" w:hAnsiTheme="majorBidi" w:cstheme="majorBidi"/>
-          <w:b/>
-          <w:color w:val="0E101A"/>
-          <w:sz w:val="24"/>
-          <w:szCs w:val="24"/>
-        </w:rPr>
-      </w:pPr>
-      <w:r>
-        <w:rPr>
-          <w:rFonts w:asciiTheme="majorBidi" w:eastAsia="Times New Roman" w:hAnsiTheme="majorBidi" w:cstheme="majorBidi"/>
-          <w:b/>
-          <w:color w:val="0E101A"/>
-          <w:sz w:val="24"/>
-          <w:szCs w:val="24"/>
-        </w:rPr>
-        <w:t xml:space="preserve">Test: </w:t>
-      </w:r>
-      <w:r>
-        <w:rPr>
-          <w:rFonts w:asciiTheme="majorBidi" w:eastAsia="Times New Roman" w:hAnsiTheme="majorBidi" w:cstheme="majorBidi"/>
-          <w:b/>
-          <w:color w:val="0E101A"/>
-          <w:sz w:val="24"/>
-          <w:szCs w:val="24"/>
-        </w:rPr>
-        <w:t>testDrawO (</w:t>
-      </w:r>
-      <w:r>
-        <w:rPr>
-          <w:rFonts w:asciiTheme="majorBidi" w:eastAsia="Times New Roman" w:hAnsiTheme="majorBidi" w:cstheme="majorBidi"/>
-          <w:b/>
-          <w:color w:val="0E101A"/>
-          <w:sz w:val="24"/>
-          <w:szCs w:val="24"/>
-        </w:rPr>
-        <w:t>)</w:t>
-      </w:r>
-    </w:p>
-    <w:p>
-      <w:pPr>
-        <w:ind w:left="720"/>
-        <w:jc w:val="both"/>
-        <w:rPr>
-          <w:rFonts w:asciiTheme="majorBidi" w:eastAsia="Times New Roman" w:hAnsiTheme="majorBidi" w:cstheme="majorBidi"/>
-          <w:color w:val="0E101A"/>
-          <w:sz w:val="24"/>
-          <w:szCs w:val="24"/>
-        </w:rPr>
-      </w:pPr>
-      <w:r>
-        <w:rPr>
-          <w:rFonts w:asciiTheme="majorBidi" w:eastAsia="Times New Roman" w:hAnsiTheme="majorBidi" w:cstheme="majorBidi"/>
-          <w:color w:val="0E101A"/>
-          <w:sz w:val="24"/>
-          <w:szCs w:val="24"/>
-        </w:rPr>
-        <w:t xml:space="preserve">Test </w:t>
-      </w:r>
-      <w:r>
-        <w:rPr>
-          <w:rFonts w:asciiTheme="majorBidi" w:eastAsia="Times New Roman" w:hAnsiTheme="majorBidi" w:cstheme="majorBidi"/>
-          <w:color w:val="0E101A"/>
-          <w:sz w:val="24"/>
-          <w:szCs w:val="24"/>
-        </w:rPr>
-        <w:t>testDrawO (</w:t>
-      </w:r>
-      <w:r>
-        <w:rPr>
-          <w:rFonts w:asciiTheme="majorBidi" w:eastAsia="Times New Roman" w:hAnsiTheme="majorBidi" w:cstheme="majorBidi"/>
-          <w:color w:val="0E101A"/>
-          <w:sz w:val="24"/>
-          <w:szCs w:val="24"/>
-        </w:rPr>
-        <w:t xml:space="preserve">) parses a drum set tablature and draws the notes </w:t>
-      </w:r>
-      <w:r>
-        <w:rPr>
-          <w:rFonts w:asciiTheme="majorBidi" w:eastAsia="Times New Roman" w:hAnsiTheme="majorBidi" w:cstheme="majorBidi"/>
-          <w:color w:val="0E101A"/>
-          <w:sz w:val="24"/>
-          <w:szCs w:val="24"/>
-        </w:rPr>
-        <w:t>to a pane</w:t>
-      </w:r>
-      <w:r>
-        <w:rPr>
-          <w:rFonts w:asciiTheme="majorBidi" w:eastAsia="Times New Roman" w:hAnsiTheme="majorBidi" w:cstheme="majorBidi"/>
-          <w:color w:val="0E101A"/>
-          <w:sz w:val="24"/>
-          <w:szCs w:val="24"/>
-        </w:rPr>
-        <w:t>.</w:t>
-      </w:r>
-      <w:r>
-        <w:rPr>
-          <w:rFonts w:asciiTheme="majorBidi" w:eastAsia="Times New Roman" w:hAnsiTheme="majorBidi" w:cstheme="majorBidi"/>
-          <w:color w:val="0E101A"/>
-          <w:sz w:val="24"/>
-          <w:szCs w:val="24"/>
-        </w:rPr>
-        <w:t xml:space="preserve"> The non-cymbal notes are extracted from the pane and counted to ensure the correct number of notes has been added.</w:t>
-      </w:r>
-      <w:r>
-        <w:rPr>
-          <w:rFonts w:asciiTheme="majorBidi" w:eastAsia="Times New Roman" w:hAnsiTheme="majorBidi" w:cstheme="majorBidi"/>
-          <w:color w:val="0E101A"/>
-          <w:sz w:val="24"/>
-          <w:szCs w:val="24"/>
-        </w:rPr>
-        <w:t xml:space="preserve"> It also checks the x- and y-coordinates of each note to ensure they are correct (the expected x and y values were calculated for the specific tablature used).</w:t>
-      </w:r>
-    </w:p>
-    <w:p>
-      <w:pPr>
-        <w:numPr>
-          <w:ilvl w:val="0"/>
-          <w:numId w:val="6"/>
-        </w:numPr>
-        <w:jc w:val="both"/>
-        <w:rPr>
-          <w:rFonts w:asciiTheme="majorBidi" w:eastAsia="Times New Roman" w:hAnsiTheme="majorBidi" w:cstheme="majorBidi"/>
-          <w:b/>
-          <w:color w:val="0E101A"/>
-          <w:sz w:val="24"/>
-          <w:szCs w:val="24"/>
-        </w:rPr>
-      </w:pPr>
-      <w:r>
-        <w:rPr>
-          <w:rFonts w:asciiTheme="majorBidi" w:eastAsia="Times New Roman" w:hAnsiTheme="majorBidi" w:cstheme="majorBidi"/>
-          <w:b/>
-          <w:color w:val="0E101A"/>
-          <w:sz w:val="24"/>
-          <w:szCs w:val="24"/>
-        </w:rPr>
-        <w:t xml:space="preserve">Test: </w:t>
-      </w:r>
-      <w:r>
-        <w:rPr>
-          <w:rFonts w:asciiTheme="majorBidi" w:eastAsia="Times New Roman" w:hAnsiTheme="majorBidi" w:cstheme="majorBidi"/>
-          <w:b/>
-          <w:color w:val="0E101A"/>
-          <w:sz w:val="24"/>
-          <w:szCs w:val="24"/>
-        </w:rPr>
-        <w:t>testDrawX (</w:t>
-      </w:r>
-      <w:r>
-        <w:rPr>
-          <w:rFonts w:asciiTheme="majorBidi" w:eastAsia="Times New Roman" w:hAnsiTheme="majorBidi" w:cstheme="majorBidi"/>
-          <w:b/>
-          <w:color w:val="0E101A"/>
-          <w:sz w:val="24"/>
-          <w:szCs w:val="24"/>
-        </w:rPr>
-        <w:t>)</w:t>
-      </w:r>
-    </w:p>
-    <w:p>
-      <w:pPr>
-        <w:ind w:left="720"/>
-        <w:jc w:val="both"/>
-        <w:rPr>
-          <w:rFonts w:asciiTheme="majorBidi" w:eastAsia="Times New Roman" w:hAnsiTheme="majorBidi" w:cstheme="majorBidi"/>
-          <w:color w:val="0E101A"/>
-          <w:sz w:val="28"/>
-          <w:szCs w:val="28"/>
-        </w:rPr>
-      </w:pPr>
-      <w:r>
-        <w:rPr>
-          <w:rFonts w:asciiTheme="majorBidi" w:eastAsia="Times New Roman" w:hAnsiTheme="majorBidi" w:cstheme="majorBidi"/>
-          <w:color w:val="0E101A"/>
-          <w:sz w:val="24"/>
-          <w:szCs w:val="24"/>
-        </w:rPr>
-        <w:t xml:space="preserve">Test </w:t>
-      </w:r>
-      <w:r>
-        <w:rPr>
-          <w:rFonts w:asciiTheme="majorBidi" w:eastAsia="Times New Roman" w:hAnsiTheme="majorBidi" w:cstheme="majorBidi"/>
-          <w:color w:val="0E101A"/>
-          <w:sz w:val="24"/>
-          <w:szCs w:val="24"/>
-        </w:rPr>
-        <w:t>testDrawX (</w:t>
-      </w:r>
-      <w:r>
-        <w:rPr>
-          <w:rFonts w:asciiTheme="majorBidi" w:eastAsia="Times New Roman" w:hAnsiTheme="majorBidi" w:cstheme="majorBidi"/>
-          <w:color w:val="0E101A"/>
-          <w:sz w:val="24"/>
-          <w:szCs w:val="24"/>
-        </w:rPr>
-        <w:t xml:space="preserve">) parses a drum set tablature and draws the to a pane. </w:t>
-      </w:r>
-      <w:r>
-        <w:rPr>
-          <w:rFonts w:asciiTheme="majorBidi" w:eastAsia="Times New Roman" w:hAnsiTheme="majorBidi" w:cstheme="majorBidi"/>
-          <w:color w:val="0E101A"/>
-          <w:sz w:val="24"/>
-          <w:szCs w:val="24"/>
-        </w:rPr>
-        <w:t>The cymbal notes are extracted</w:t>
-      </w:r>
-      <w:r>
-        <w:rPr>
-          <w:rFonts w:asciiTheme="majorBidi" w:eastAsia="Times New Roman" w:hAnsiTheme="majorBidi" w:cstheme="majorBidi"/>
-          <w:color w:val="0E101A"/>
-          <w:sz w:val="24"/>
-          <w:szCs w:val="24"/>
-        </w:rPr>
-        <w:t xml:space="preserve"> from the pane</w:t>
-      </w:r>
-      <w:r>
-        <w:rPr>
-          <w:rFonts w:asciiTheme="majorBidi" w:eastAsia="Times New Roman" w:hAnsiTheme="majorBidi" w:cstheme="majorBidi"/>
-          <w:color w:val="0E101A"/>
-          <w:sz w:val="24"/>
-          <w:szCs w:val="24"/>
-        </w:rPr>
-        <w:t xml:space="preserve"> and counted to ensure the correct number of notes has been added.</w:t>
-      </w:r>
-      <w:r>
-        <w:rPr>
-          <w:rFonts w:asciiTheme="majorBidi" w:eastAsia="Times New Roman" w:hAnsiTheme="majorBidi" w:cstheme="majorBidi"/>
-          <w:color w:val="0E101A"/>
-          <w:sz w:val="24"/>
-          <w:szCs w:val="24"/>
-        </w:rPr>
-        <w:t xml:space="preserve"> It also checks the x- and y-coordinates of each note to ensure they are correct (the expected x and y values were calculated for the specific tablature used).</w:t>
       </w:r>
     </w:p>
     <w:p>
@@ -8563,6 +8178,1201 @@
         <mc:AlternateContent>
           <mc:Choice Requires="wps">
             <w:drawing>
+              <wp:anchor distT="114300" distB="114300" distL="114300" distR="114300" simplePos="0" relativeHeight="251699200" behindDoc="1" locked="1" layoutInCell="1" hidden="0" allowOverlap="1" wp14:anchorId="2D1E56F6" wp14:editId="7FFAD86E">
+                <wp:simplePos x="0" y="0"/>
+                <wp:positionH relativeFrom="page">
+                  <wp:posOffset>1633855</wp:posOffset>
+                </wp:positionH>
+                <wp:positionV relativeFrom="margin">
+                  <wp:align>top</wp:align>
+                </wp:positionV>
+                <wp:extent cx="1263015" cy="4499610"/>
+                <wp:effectExtent l="953" t="0" r="14287" b="14288"/>
+                <wp:wrapNone/>
+                <wp:docPr id="19" name="Flowchart: Off-page Connector 19"/>
+                <wp:cNvGraphicFramePr/>
+                <a:graphic xmlns:a="http://schemas.openxmlformats.org/drawingml/2006/main">
+                  <a:graphicData uri="http://schemas.microsoft.com/office/word/2010/wordprocessingShape">
+                    <wps:wsp>
+                      <wps:cNvSpPr/>
+                      <wps:spPr>
+                        <a:xfrm rot="16200000">
+                          <a:off x="0" y="0"/>
+                          <a:ext cx="1263015" cy="4499610"/>
+                        </a:xfrm>
+                        <a:prstGeom prst="flowChartOffpageConnector">
+                          <a:avLst/>
+                        </a:prstGeom>
+                        <a:solidFill>
+                          <a:srgbClr val="990000"/>
+                        </a:solidFill>
+                        <a:ln w="9525" cap="flat" cmpd="sng">
+                          <a:solidFill>
+                            <a:srgbClr val="000000"/>
+                          </a:solidFill>
+                          <a:prstDash val="solid"/>
+                          <a:round/>
+                          <a:headEnd type="none" w="sm" len="sm"/>
+                          <a:tailEnd type="none" w="sm" len="sm"/>
+                        </a:ln>
+                      </wps:spPr>
+                      <wps:txbx>
+                        <w:txbxContent>
+                          <w:p>
+                            <w:pPr>
+                              <w:spacing w:line="240" w:lineRule="auto"/>
+                              <w:textDirection w:val="btLr"/>
+                            </w:pPr>
+                          </w:p>
+                        </w:txbxContent>
+                      </wps:txbx>
+                      <wps:bodyPr spcFirstLastPara="1" wrap="square" lIns="91425" tIns="91425" rIns="91425" bIns="91425" anchor="ctr" anchorCtr="0">
+                        <a:noAutofit/>
+                      </wps:bodyPr>
+                    </wps:wsp>
+                  </a:graphicData>
+                </a:graphic>
+                <wp14:sizeRelH relativeFrom="margin">
+                  <wp14:pctWidth>0</wp14:pctWidth>
+                </wp14:sizeRelH>
+                <wp14:sizeRelV relativeFrom="margin">
+                  <wp14:pctHeight>0</wp14:pctHeight>
+                </wp14:sizeRelV>
+              </wp:anchor>
+            </w:drawing>
+          </mc:Choice>
+          <mc:Fallback>
+            <w:pict>
+              <v:shape w14:anchorId="2D1E56F6" id="Flowchart: Off-page Connector 19" o:spid="_x0000_s1047" type="#_x0000_t177" style="position:absolute;left:0;text-align:left;margin-left:128.65pt;margin-top:0;width:99.45pt;height:354.3pt;rotation:-90;z-index:-251617280;visibility:visible;mso-wrap-style:square;mso-width-percent:0;mso-height-percent:0;mso-wrap-distance-left:9pt;mso-wrap-distance-top:9pt;mso-wrap-distance-right:9pt;mso-wrap-distance-bottom:9pt;mso-position-horizontal:absolute;mso-position-horizontal-relative:page;mso-position-vertical:top;mso-position-vertical-relative:margin;mso-width-percent:0;mso-height-percent:0;mso-width-relative:margin;mso-height-relative:margin;v-text-anchor:middle" o:gfxdata="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" fillcolor="#900">
+                <v:stroke startarrowwidth="narrow" startarrowlength="short" endarrowwidth="narrow" endarrowlength="short" joinstyle="round"/>
+                <v:textbox inset="2.53958mm,2.53958mm,2.53958mm,2.53958mm">
+                  <w:txbxContent>
+                    <w:p>
+                      <w:pPr>
+                        <w:spacing w:line="240" w:lineRule="auto"/>
+                        <w:textDirection w:val="btLr"/>
+                      </w:pPr>
+                    </w:p>
+                  </w:txbxContent>
+                </v:textbox>
+                <w10:wrap anchorx="page" anchory="margin"/>
+                <w10:anchorlock/>
+              </v:shape>
+            </w:pict>
+          </mc:Fallback>
+        </mc:AlternateContent>
+      </w:r>
+      <w:r>
+        <w:rPr>
+          <w:rFonts w:asciiTheme="majorBidi" w:eastAsia="Times New Roman" w:hAnsiTheme="majorBidi" w:cstheme="majorBidi"/>
+          <w:b/>
+          <w:color w:val="F3F3F3"/>
+        </w:rPr>
+        <w:t>Draw</w:t>
+      </w:r>
+      <w:r>
+        <w:rPr>
+          <w:rFonts w:asciiTheme="majorBidi" w:eastAsia="Times New Roman" w:hAnsiTheme="majorBidi" w:cstheme="majorBidi"/>
+          <w:b/>
+          <w:color w:val="F3F3F3"/>
+        </w:rPr>
+        <w:t>Drumset</w:t>
+      </w:r>
+      <w:r>
+        <w:rPr>
+          <w:rFonts w:asciiTheme="majorBidi" w:eastAsia="Times New Roman" w:hAnsiTheme="majorBidi" w:cstheme="majorBidi"/>
+          <w:b/>
+          <w:color w:val="F3F3F3"/>
+        </w:rPr>
+        <w:t>NoteTest.java Class</w:t>
+      </w:r>
+    </w:p>
+    <w:p>
+      <w:pPr>
+        <w:rPr>
+          <w:rFonts w:asciiTheme="majorBidi" w:eastAsia="Times New Roman" w:hAnsiTheme="majorBidi" w:cstheme="majorBidi"/>
+        </w:rPr>
+      </w:pPr>
+    </w:p>
+    <w:p>
+      <w:pPr>
+        <w:rPr>
+          <w:rFonts w:asciiTheme="majorBidi" w:eastAsia="Times New Roman" w:hAnsiTheme="majorBidi" w:cstheme="majorBidi"/>
+        </w:rPr>
+      </w:pPr>
+    </w:p>
+    <w:p>
+      <w:pPr>
+        <w:jc w:val="both"/>
+        <w:rPr>
+          <w:rFonts w:asciiTheme="majorBidi" w:eastAsia="Times New Roman" w:hAnsiTheme="majorBidi" w:cstheme="majorBidi"/>
+          <w:i/>
+          <w:color w:val="0E101A"/>
+        </w:rPr>
+      </w:pPr>
+    </w:p>
+    <w:p>
+      <w:pPr>
+        <w:jc w:val="both"/>
+        <w:rPr>
+          <w:rFonts w:asciiTheme="majorBidi" w:eastAsia="Times New Roman" w:hAnsiTheme="majorBidi" w:cstheme="majorBidi"/>
+          <w:color w:val="0E101A"/>
+          <w:sz w:val="24"/>
+          <w:szCs w:val="24"/>
+        </w:rPr>
+      </w:pPr>
+    </w:p>
+    <w:p>
+      <w:pPr>
+        <w:jc w:val="both"/>
+        <w:rPr>
+          <w:rFonts w:asciiTheme="majorBidi" w:eastAsia="Times New Roman" w:hAnsiTheme="majorBidi" w:cstheme="majorBidi"/>
+          <w:color w:val="0E101A"/>
+          <w:sz w:val="24"/>
+          <w:szCs w:val="24"/>
+        </w:rPr>
+      </w:pPr>
+      <w:r>
+        <w:rPr>
+          <w:rFonts w:asciiTheme="majorBidi" w:eastAsia="Times New Roman" w:hAnsiTheme="majorBidi" w:cstheme="majorBidi"/>
+          <w:color w:val="0E101A"/>
+          <w:sz w:val="24"/>
+          <w:szCs w:val="24"/>
+        </w:rPr>
+        <w:t xml:space="preserve">This class is used to test the drawing of </w:t>
+      </w:r>
+      <w:proofErr w:type="spellStart"/>
+      <w:r>
+        <w:rPr>
+          <w:rFonts w:asciiTheme="majorBidi" w:eastAsia="Times New Roman" w:hAnsiTheme="majorBidi" w:cstheme="majorBidi"/>
+          <w:color w:val="0E101A"/>
+          <w:sz w:val="24"/>
+          <w:szCs w:val="24"/>
+        </w:rPr>
+        <w:t>drumset</w:t>
+      </w:r>
+      <w:proofErr w:type="spellEnd"/>
+      <w:r>
+        <w:rPr>
+          <w:rFonts w:asciiTheme="majorBidi" w:eastAsia="Times New Roman" w:hAnsiTheme="majorBidi" w:cstheme="majorBidi"/>
+          <w:color w:val="0E101A"/>
+          <w:sz w:val="24"/>
+          <w:szCs w:val="24"/>
+        </w:rPr>
+        <w:t xml:space="preserve"> notes.</w:t>
+      </w:r>
+    </w:p>
+    <w:p>
+      <w:pPr>
+        <w:jc w:val="both"/>
+        <w:rPr>
+          <w:rFonts w:asciiTheme="majorBidi" w:eastAsia="Times New Roman" w:hAnsiTheme="majorBidi" w:cstheme="majorBidi"/>
+          <w:color w:val="0E101A"/>
+          <w:sz w:val="24"/>
+          <w:szCs w:val="24"/>
+        </w:rPr>
+      </w:pPr>
+    </w:p>
+    <w:p>
+      <w:pPr>
+        <w:numPr>
+          <w:ilvl w:val="0"/>
+          <w:numId w:val="6"/>
+        </w:numPr>
+        <w:jc w:val="both"/>
+        <w:rPr>
+          <w:rFonts w:asciiTheme="majorBidi" w:eastAsia="Times New Roman" w:hAnsiTheme="majorBidi" w:cstheme="majorBidi"/>
+          <w:b/>
+          <w:color w:val="0E101A"/>
+          <w:sz w:val="24"/>
+          <w:szCs w:val="24"/>
+        </w:rPr>
+      </w:pPr>
+      <w:r>
+        <w:rPr>
+          <w:rFonts w:asciiTheme="majorBidi" w:eastAsia="Times New Roman" w:hAnsiTheme="majorBidi" w:cstheme="majorBidi"/>
+          <w:b/>
+          <w:color w:val="0E101A"/>
+          <w:sz w:val="24"/>
+          <w:szCs w:val="24"/>
+        </w:rPr>
+        <w:t xml:space="preserve">Test: </w:t>
+      </w:r>
+      <w:proofErr w:type="spellStart"/>
+      <w:r>
+        <w:rPr>
+          <w:rFonts w:asciiTheme="majorBidi" w:eastAsia="Times New Roman" w:hAnsiTheme="majorBidi" w:cstheme="majorBidi"/>
+          <w:b/>
+          <w:color w:val="0E101A"/>
+          <w:sz w:val="24"/>
+          <w:szCs w:val="24"/>
+        </w:rPr>
+        <w:t>testDrawO</w:t>
+      </w:r>
+      <w:proofErr w:type="spellEnd"/>
+      <w:r>
+        <w:rPr>
+          <w:rFonts w:asciiTheme="majorBidi" w:eastAsia="Times New Roman" w:hAnsiTheme="majorBidi" w:cstheme="majorBidi"/>
+          <w:b/>
+          <w:color w:val="0E101A"/>
+          <w:sz w:val="24"/>
+          <w:szCs w:val="24"/>
+        </w:rPr>
+        <w:t>()</w:t>
+      </w:r>
+    </w:p>
+    <w:p>
+      <w:pPr>
+        <w:ind w:left="720"/>
+        <w:jc w:val="both"/>
+        <w:rPr>
+          <w:rFonts w:asciiTheme="majorBidi" w:eastAsia="Times New Roman" w:hAnsiTheme="majorBidi" w:cstheme="majorBidi"/>
+          <w:color w:val="0E101A"/>
+          <w:sz w:val="24"/>
+          <w:szCs w:val="24"/>
+        </w:rPr>
+      </w:pPr>
+      <w:r>
+        <w:rPr>
+          <w:rFonts w:asciiTheme="majorBidi" w:eastAsia="Times New Roman" w:hAnsiTheme="majorBidi" w:cstheme="majorBidi"/>
+          <w:color w:val="0E101A"/>
+          <w:sz w:val="24"/>
+          <w:szCs w:val="24"/>
+        </w:rPr>
+        <w:t xml:space="preserve">Test </w:t>
+      </w:r>
+      <w:proofErr w:type="spellStart"/>
+      <w:r>
+        <w:rPr>
+          <w:rFonts w:asciiTheme="majorBidi" w:eastAsia="Times New Roman" w:hAnsiTheme="majorBidi" w:cstheme="majorBidi"/>
+          <w:color w:val="0E101A"/>
+          <w:sz w:val="24"/>
+          <w:szCs w:val="24"/>
+        </w:rPr>
+        <w:t>testDrawO</w:t>
+      </w:r>
+      <w:proofErr w:type="spellEnd"/>
+      <w:r>
+        <w:rPr>
+          <w:rFonts w:asciiTheme="majorBidi" w:eastAsia="Times New Roman" w:hAnsiTheme="majorBidi" w:cstheme="majorBidi"/>
+          <w:color w:val="0E101A"/>
+          <w:sz w:val="24"/>
+          <w:szCs w:val="24"/>
+        </w:rPr>
+        <w:t xml:space="preserve"> () parses a drum set tablature and draws the notes </w:t>
+      </w:r>
+      <w:r>
+        <w:rPr>
+          <w:rFonts w:asciiTheme="majorBidi" w:eastAsia="Times New Roman" w:hAnsiTheme="majorBidi" w:cstheme="majorBidi"/>
+          <w:color w:val="0E101A"/>
+          <w:sz w:val="24"/>
+          <w:szCs w:val="24"/>
+        </w:rPr>
+        <w:t>to a pane</w:t>
+      </w:r>
+      <w:r>
+        <w:rPr>
+          <w:rFonts w:asciiTheme="majorBidi" w:eastAsia="Times New Roman" w:hAnsiTheme="majorBidi" w:cstheme="majorBidi"/>
+          <w:color w:val="0E101A"/>
+          <w:sz w:val="24"/>
+          <w:szCs w:val="24"/>
+        </w:rPr>
+        <w:t>.</w:t>
+      </w:r>
+      <w:r>
+        <w:rPr>
+          <w:rFonts w:asciiTheme="majorBidi" w:eastAsia="Times New Roman" w:hAnsiTheme="majorBidi" w:cstheme="majorBidi"/>
+          <w:color w:val="0E101A"/>
+          <w:sz w:val="24"/>
+          <w:szCs w:val="24"/>
+        </w:rPr>
+        <w:t xml:space="preserve"> The number of non-cymbal notes is counted to ensure it is the correct value.</w:t>
+      </w:r>
+    </w:p>
+    <w:p>
+      <w:pPr>
+        <w:numPr>
+          <w:ilvl w:val="0"/>
+          <w:numId w:val="6"/>
+        </w:numPr>
+        <w:jc w:val="both"/>
+        <w:rPr>
+          <w:rFonts w:asciiTheme="majorBidi" w:eastAsia="Times New Roman" w:hAnsiTheme="majorBidi" w:cstheme="majorBidi"/>
+          <w:b/>
+          <w:color w:val="0E101A"/>
+          <w:sz w:val="24"/>
+          <w:szCs w:val="24"/>
+        </w:rPr>
+      </w:pPr>
+      <w:r>
+        <w:rPr>
+          <w:rFonts w:asciiTheme="majorBidi" w:eastAsia="Times New Roman" w:hAnsiTheme="majorBidi" w:cstheme="majorBidi"/>
+          <w:b/>
+          <w:color w:val="0E101A"/>
+          <w:sz w:val="24"/>
+          <w:szCs w:val="24"/>
+        </w:rPr>
+        <w:t xml:space="preserve">Test: </w:t>
+      </w:r>
+      <w:proofErr w:type="spellStart"/>
+      <w:r>
+        <w:rPr>
+          <w:rFonts w:asciiTheme="majorBidi" w:eastAsia="Times New Roman" w:hAnsiTheme="majorBidi" w:cstheme="majorBidi"/>
+          <w:b/>
+          <w:color w:val="0E101A"/>
+          <w:sz w:val="24"/>
+          <w:szCs w:val="24"/>
+        </w:rPr>
+        <w:t>testDrawX</w:t>
+      </w:r>
+      <w:proofErr w:type="spellEnd"/>
+      <w:r>
+        <w:rPr>
+          <w:rFonts w:asciiTheme="majorBidi" w:eastAsia="Times New Roman" w:hAnsiTheme="majorBidi" w:cstheme="majorBidi"/>
+          <w:b/>
+          <w:color w:val="0E101A"/>
+          <w:sz w:val="24"/>
+          <w:szCs w:val="24"/>
+        </w:rPr>
+        <w:t>()</w:t>
+      </w:r>
+    </w:p>
+    <w:p>
+      <w:pPr>
+        <w:ind w:left="720"/>
+        <w:jc w:val="both"/>
+        <w:rPr>
+          <w:rFonts w:asciiTheme="majorBidi" w:eastAsia="Times New Roman" w:hAnsiTheme="majorBidi" w:cstheme="majorBidi"/>
+          <w:color w:val="0E101A"/>
+          <w:sz w:val="24"/>
+          <w:szCs w:val="24"/>
+        </w:rPr>
+      </w:pPr>
+      <w:r>
+        <w:rPr>
+          <w:rFonts w:asciiTheme="majorBidi" w:eastAsia="Times New Roman" w:hAnsiTheme="majorBidi" w:cstheme="majorBidi"/>
+          <w:color w:val="0E101A"/>
+          <w:sz w:val="24"/>
+          <w:szCs w:val="24"/>
+        </w:rPr>
+        <w:t xml:space="preserve">Test </w:t>
+      </w:r>
+      <w:proofErr w:type="spellStart"/>
+      <w:r>
+        <w:rPr>
+          <w:rFonts w:asciiTheme="majorBidi" w:eastAsia="Times New Roman" w:hAnsiTheme="majorBidi" w:cstheme="majorBidi"/>
+          <w:color w:val="0E101A"/>
+          <w:sz w:val="24"/>
+          <w:szCs w:val="24"/>
+        </w:rPr>
+        <w:t>testDrawX</w:t>
+      </w:r>
+      <w:proofErr w:type="spellEnd"/>
+      <w:r>
+        <w:rPr>
+          <w:rFonts w:asciiTheme="majorBidi" w:eastAsia="Times New Roman" w:hAnsiTheme="majorBidi" w:cstheme="majorBidi"/>
+          <w:color w:val="0E101A"/>
+          <w:sz w:val="24"/>
+          <w:szCs w:val="24"/>
+        </w:rPr>
+        <w:t xml:space="preserve"> () parses a drum set tablature and draws the to a pane. </w:t>
+      </w:r>
+      <w:r>
+        <w:rPr>
+          <w:rFonts w:asciiTheme="majorBidi" w:eastAsia="Times New Roman" w:hAnsiTheme="majorBidi" w:cstheme="majorBidi"/>
+          <w:color w:val="0E101A"/>
+          <w:sz w:val="24"/>
+          <w:szCs w:val="24"/>
+        </w:rPr>
+        <w:t>The number of cymbal notes are counted to ensure it is the correct value.</w:t>
+      </w:r>
+    </w:p>
+    <w:p>
+      <w:pPr>
+        <w:numPr>
+          <w:ilvl w:val="0"/>
+          <w:numId w:val="6"/>
+        </w:numPr>
+        <w:jc w:val="both"/>
+        <w:rPr>
+          <w:rFonts w:asciiTheme="majorBidi" w:eastAsia="Times New Roman" w:hAnsiTheme="majorBidi" w:cstheme="majorBidi"/>
+          <w:b/>
+          <w:color w:val="0E101A"/>
+          <w:sz w:val="24"/>
+          <w:szCs w:val="24"/>
+        </w:rPr>
+      </w:pPr>
+      <w:r>
+        <w:rPr>
+          <w:rFonts w:asciiTheme="majorBidi" w:eastAsia="Times New Roman" w:hAnsiTheme="majorBidi" w:cstheme="majorBidi"/>
+          <w:b/>
+          <w:color w:val="0E101A"/>
+          <w:sz w:val="24"/>
+          <w:szCs w:val="24"/>
+        </w:rPr>
+        <w:t xml:space="preserve">Test: </w:t>
+      </w:r>
+      <w:proofErr w:type="spellStart"/>
+      <w:r>
+        <w:rPr>
+          <w:rFonts w:asciiTheme="majorBidi" w:eastAsia="Times New Roman" w:hAnsiTheme="majorBidi" w:cstheme="majorBidi"/>
+          <w:b/>
+          <w:color w:val="0E101A"/>
+          <w:sz w:val="24"/>
+          <w:szCs w:val="24"/>
+        </w:rPr>
+        <w:t>testDraw</w:t>
+      </w:r>
+      <w:r>
+        <w:rPr>
+          <w:rFonts w:asciiTheme="majorBidi" w:eastAsia="Times New Roman" w:hAnsiTheme="majorBidi" w:cstheme="majorBidi"/>
+          <w:b/>
+          <w:color w:val="0E101A"/>
+          <w:sz w:val="24"/>
+          <w:szCs w:val="24"/>
+        </w:rPr>
+        <w:t>Rest</w:t>
+      </w:r>
+      <w:proofErr w:type="spellEnd"/>
+      <w:r>
+        <w:rPr>
+          <w:rFonts w:asciiTheme="majorBidi" w:eastAsia="Times New Roman" w:hAnsiTheme="majorBidi" w:cstheme="majorBidi"/>
+          <w:b/>
+          <w:color w:val="0E101A"/>
+          <w:sz w:val="24"/>
+          <w:szCs w:val="24"/>
+        </w:rPr>
+        <w:t>()</w:t>
+      </w:r>
+    </w:p>
+    <w:p>
+      <w:pPr>
+        <w:ind w:left="720"/>
+        <w:jc w:val="both"/>
+        <w:rPr>
+          <w:rFonts w:asciiTheme="majorBidi" w:eastAsia="Times New Roman" w:hAnsiTheme="majorBidi" w:cstheme="majorBidi"/>
+          <w:color w:val="0E101A"/>
+          <w:sz w:val="24"/>
+          <w:szCs w:val="24"/>
+        </w:rPr>
+      </w:pPr>
+      <w:r>
+        <w:rPr>
+          <w:rFonts w:asciiTheme="majorBidi" w:eastAsia="Times New Roman" w:hAnsiTheme="majorBidi" w:cstheme="majorBidi"/>
+          <w:color w:val="0E101A"/>
+          <w:sz w:val="24"/>
+          <w:szCs w:val="24"/>
+        </w:rPr>
+        <w:t xml:space="preserve">Test </w:t>
+      </w:r>
+      <w:proofErr w:type="spellStart"/>
+      <w:r>
+        <w:rPr>
+          <w:rFonts w:asciiTheme="majorBidi" w:eastAsia="Times New Roman" w:hAnsiTheme="majorBidi" w:cstheme="majorBidi"/>
+          <w:color w:val="0E101A"/>
+          <w:sz w:val="24"/>
+          <w:szCs w:val="24"/>
+        </w:rPr>
+        <w:t>testDraw</w:t>
+      </w:r>
+      <w:r>
+        <w:rPr>
+          <w:rFonts w:asciiTheme="majorBidi" w:eastAsia="Times New Roman" w:hAnsiTheme="majorBidi" w:cstheme="majorBidi"/>
+          <w:color w:val="0E101A"/>
+          <w:sz w:val="24"/>
+          <w:szCs w:val="24"/>
+        </w:rPr>
+        <w:t>Rest</w:t>
+      </w:r>
+      <w:proofErr w:type="spellEnd"/>
+      <w:r>
+        <w:rPr>
+          <w:rFonts w:asciiTheme="majorBidi" w:eastAsia="Times New Roman" w:hAnsiTheme="majorBidi" w:cstheme="majorBidi"/>
+          <w:color w:val="0E101A"/>
+          <w:sz w:val="24"/>
+          <w:szCs w:val="24"/>
+        </w:rPr>
+        <w:t xml:space="preserve"> () parses a drum set tablature and draws the to a pane. </w:t>
+      </w:r>
+      <w:r>
+        <w:rPr>
+          <w:rFonts w:asciiTheme="majorBidi" w:eastAsia="Times New Roman" w:hAnsiTheme="majorBidi" w:cstheme="majorBidi"/>
+          <w:color w:val="0E101A"/>
+          <w:sz w:val="24"/>
+          <w:szCs w:val="24"/>
+        </w:rPr>
+        <w:t xml:space="preserve">The tablature used contains a rest, which is rendered as an </w:t>
+      </w:r>
+      <w:proofErr w:type="spellStart"/>
+      <w:r>
+        <w:rPr>
+          <w:rFonts w:asciiTheme="majorBidi" w:eastAsia="Times New Roman" w:hAnsiTheme="majorBidi" w:cstheme="majorBidi"/>
+          <w:color w:val="0E101A"/>
+          <w:sz w:val="24"/>
+          <w:szCs w:val="24"/>
+        </w:rPr>
+        <w:t>SVGPath</w:t>
+      </w:r>
+      <w:proofErr w:type="spellEnd"/>
+      <w:r>
+        <w:rPr>
+          <w:rFonts w:asciiTheme="majorBidi" w:eastAsia="Times New Roman" w:hAnsiTheme="majorBidi" w:cstheme="majorBidi"/>
+          <w:color w:val="0E101A"/>
+          <w:sz w:val="24"/>
+          <w:szCs w:val="24"/>
+        </w:rPr>
+        <w:t xml:space="preserve"> object</w:t>
+      </w:r>
+      <w:r>
+        <w:rPr>
+          <w:rFonts w:asciiTheme="majorBidi" w:eastAsia="Times New Roman" w:hAnsiTheme="majorBidi" w:cstheme="majorBidi"/>
+          <w:color w:val="0E101A"/>
+          <w:sz w:val="24"/>
+          <w:szCs w:val="24"/>
+        </w:rPr>
+        <w:t>.</w:t>
+      </w:r>
+      <w:r>
+        <w:rPr>
+          <w:rFonts w:asciiTheme="majorBidi" w:eastAsia="Times New Roman" w:hAnsiTheme="majorBidi" w:cstheme="majorBidi"/>
+          <w:color w:val="0E101A"/>
+          <w:sz w:val="24"/>
+          <w:szCs w:val="24"/>
+        </w:rPr>
+        <w:t xml:space="preserve"> Once the tab is drawn, the pane is checked for this </w:t>
+      </w:r>
+      <w:proofErr w:type="spellStart"/>
+      <w:r>
+        <w:rPr>
+          <w:rFonts w:asciiTheme="majorBidi" w:eastAsia="Times New Roman" w:hAnsiTheme="majorBidi" w:cstheme="majorBidi"/>
+          <w:color w:val="0E101A"/>
+          <w:sz w:val="24"/>
+          <w:szCs w:val="24"/>
+        </w:rPr>
+        <w:t>SVGPath</w:t>
+      </w:r>
+      <w:proofErr w:type="spellEnd"/>
+      <w:r>
+        <w:rPr>
+          <w:rFonts w:asciiTheme="majorBidi" w:eastAsia="Times New Roman" w:hAnsiTheme="majorBidi" w:cstheme="majorBidi"/>
+          <w:color w:val="0E101A"/>
+          <w:sz w:val="24"/>
+          <w:szCs w:val="24"/>
+        </w:rPr>
+        <w:t xml:space="preserve"> object.</w:t>
+      </w:r>
+    </w:p>
+    <w:p>
+      <w:pPr>
+        <w:numPr>
+          <w:ilvl w:val="0"/>
+          <w:numId w:val="6"/>
+        </w:numPr>
+        <w:jc w:val="both"/>
+        <w:rPr>
+          <w:rFonts w:asciiTheme="majorBidi" w:eastAsia="Times New Roman" w:hAnsiTheme="majorBidi" w:cstheme="majorBidi"/>
+          <w:b/>
+          <w:color w:val="0E101A"/>
+          <w:sz w:val="24"/>
+          <w:szCs w:val="24"/>
+        </w:rPr>
+      </w:pPr>
+      <w:r>
+        <w:rPr>
+          <w:rFonts w:asciiTheme="majorBidi" w:eastAsia="Times New Roman" w:hAnsiTheme="majorBidi" w:cstheme="majorBidi"/>
+          <w:b/>
+          <w:color w:val="0E101A"/>
+          <w:sz w:val="24"/>
+          <w:szCs w:val="24"/>
+        </w:rPr>
+        <w:t xml:space="preserve">Test: </w:t>
+      </w:r>
+      <w:proofErr w:type="spellStart"/>
+      <w:r>
+        <w:rPr>
+          <w:rFonts w:asciiTheme="majorBidi" w:eastAsia="Times New Roman" w:hAnsiTheme="majorBidi" w:cstheme="majorBidi"/>
+          <w:b/>
+          <w:color w:val="0E101A"/>
+          <w:sz w:val="24"/>
+          <w:szCs w:val="24"/>
+        </w:rPr>
+        <w:t>testDraw</w:t>
+      </w:r>
+      <w:r>
+        <w:rPr>
+          <w:rFonts w:asciiTheme="majorBidi" w:eastAsia="Times New Roman" w:hAnsiTheme="majorBidi" w:cstheme="majorBidi"/>
+          <w:b/>
+          <w:color w:val="0E101A"/>
+          <w:sz w:val="24"/>
+          <w:szCs w:val="24"/>
+        </w:rPr>
+        <w:t>Beam</w:t>
+      </w:r>
+      <w:proofErr w:type="spellEnd"/>
+      <w:r>
+        <w:rPr>
+          <w:rFonts w:asciiTheme="majorBidi" w:eastAsia="Times New Roman" w:hAnsiTheme="majorBidi" w:cstheme="majorBidi"/>
+          <w:b/>
+          <w:color w:val="0E101A"/>
+          <w:sz w:val="24"/>
+          <w:szCs w:val="24"/>
+        </w:rPr>
+        <w:t>()</w:t>
+      </w:r>
+    </w:p>
+    <w:p>
+      <w:pPr>
+        <w:ind w:left="720"/>
+        <w:jc w:val="both"/>
+        <w:rPr>
+          <w:rFonts w:asciiTheme="majorBidi" w:eastAsia="Times New Roman" w:hAnsiTheme="majorBidi" w:cstheme="majorBidi"/>
+          <w:color w:val="0E101A"/>
+          <w:sz w:val="24"/>
+          <w:szCs w:val="24"/>
+        </w:rPr>
+      </w:pPr>
+      <w:r>
+        <w:rPr>
+          <w:rFonts w:asciiTheme="majorBidi" w:eastAsia="Times New Roman" w:hAnsiTheme="majorBidi" w:cstheme="majorBidi"/>
+          <w:color w:val="0E101A"/>
+          <w:sz w:val="24"/>
+          <w:szCs w:val="24"/>
+        </w:rPr>
+        <w:t xml:space="preserve">Test </w:t>
+      </w:r>
+      <w:proofErr w:type="spellStart"/>
+      <w:r>
+        <w:rPr>
+          <w:rFonts w:asciiTheme="majorBidi" w:eastAsia="Times New Roman" w:hAnsiTheme="majorBidi" w:cstheme="majorBidi"/>
+          <w:color w:val="0E101A"/>
+          <w:sz w:val="24"/>
+          <w:szCs w:val="24"/>
+        </w:rPr>
+        <w:t>testDraw</w:t>
+      </w:r>
+      <w:r>
+        <w:rPr>
+          <w:rFonts w:asciiTheme="majorBidi" w:eastAsia="Times New Roman" w:hAnsiTheme="majorBidi" w:cstheme="majorBidi"/>
+          <w:color w:val="0E101A"/>
+          <w:sz w:val="24"/>
+          <w:szCs w:val="24"/>
+        </w:rPr>
+        <w:t>Beam</w:t>
+      </w:r>
+      <w:proofErr w:type="spellEnd"/>
+      <w:r>
+        <w:rPr>
+          <w:rFonts w:asciiTheme="majorBidi" w:eastAsia="Times New Roman" w:hAnsiTheme="majorBidi" w:cstheme="majorBidi"/>
+          <w:color w:val="0E101A"/>
+          <w:sz w:val="24"/>
+          <w:szCs w:val="24"/>
+        </w:rPr>
+        <w:t xml:space="preserve"> </w:t>
+      </w:r>
+      <w:r>
+        <w:rPr>
+          <w:rFonts w:asciiTheme="majorBidi" w:eastAsia="Times New Roman" w:hAnsiTheme="majorBidi" w:cstheme="majorBidi"/>
+          <w:color w:val="0E101A"/>
+          <w:sz w:val="24"/>
+          <w:szCs w:val="24"/>
+        </w:rPr>
+        <w:t xml:space="preserve">() parses a drum set tablature and draws the to a pane. </w:t>
+      </w:r>
+      <w:r>
+        <w:rPr>
+          <w:rFonts w:asciiTheme="majorBidi" w:eastAsia="Times New Roman" w:hAnsiTheme="majorBidi" w:cstheme="majorBidi"/>
+          <w:color w:val="0E101A"/>
+          <w:sz w:val="24"/>
+          <w:szCs w:val="24"/>
+        </w:rPr>
+        <w:t xml:space="preserve">The tablature used contains a </w:t>
+      </w:r>
+      <w:r>
+        <w:rPr>
+          <w:rFonts w:asciiTheme="majorBidi" w:eastAsia="Times New Roman" w:hAnsiTheme="majorBidi" w:cstheme="majorBidi"/>
+          <w:color w:val="0E101A"/>
+          <w:sz w:val="24"/>
+          <w:szCs w:val="24"/>
+        </w:rPr>
+        <w:t>number of 32</w:t>
+      </w:r>
+      <w:r>
+        <w:rPr>
+          <w:rFonts w:asciiTheme="majorBidi" w:eastAsia="Times New Roman" w:hAnsiTheme="majorBidi" w:cstheme="majorBidi"/>
+          <w:color w:val="0E101A"/>
+          <w:sz w:val="24"/>
+          <w:szCs w:val="24"/>
+          <w:vertAlign w:val="superscript"/>
+        </w:rPr>
+        <w:t>nd</w:t>
+      </w:r>
+      <w:r>
+        <w:rPr>
+          <w:rFonts w:asciiTheme="majorBidi" w:eastAsia="Times New Roman" w:hAnsiTheme="majorBidi" w:cstheme="majorBidi"/>
+          <w:color w:val="0E101A"/>
+          <w:sz w:val="24"/>
+          <w:szCs w:val="24"/>
+        </w:rPr>
+        <w:t xml:space="preserve"> notes, 16</w:t>
+      </w:r>
+      <w:r>
+        <w:rPr>
+          <w:rFonts w:asciiTheme="majorBidi" w:eastAsia="Times New Roman" w:hAnsiTheme="majorBidi" w:cstheme="majorBidi"/>
+          <w:color w:val="0E101A"/>
+          <w:sz w:val="24"/>
+          <w:szCs w:val="24"/>
+          <w:vertAlign w:val="superscript"/>
+        </w:rPr>
+        <w:t>th</w:t>
+      </w:r>
+      <w:r>
+        <w:rPr>
+          <w:rFonts w:asciiTheme="majorBidi" w:eastAsia="Times New Roman" w:hAnsiTheme="majorBidi" w:cstheme="majorBidi"/>
+          <w:color w:val="0E101A"/>
+          <w:sz w:val="24"/>
+          <w:szCs w:val="24"/>
+        </w:rPr>
+        <w:t xml:space="preserve"> notes, and eight notes. These notes are beamed together, and the number of beams are counted to ensure there is the current amount.</w:t>
+      </w:r>
+    </w:p>
+    <w:p>
+      <w:pPr>
+        <w:rPr>
+          <w:rFonts w:asciiTheme="majorBidi" w:eastAsia="Times New Roman" w:hAnsiTheme="majorBidi" w:cstheme="majorBidi"/>
+          <w:sz w:val="24"/>
+          <w:szCs w:val="24"/>
+        </w:rPr>
+      </w:pPr>
+    </w:p>
+    <w:p>
+      <w:pPr>
+        <w:jc w:val="both"/>
+        <w:rPr>
+          <w:rFonts w:asciiTheme="majorBidi" w:eastAsia="Times New Roman" w:hAnsiTheme="majorBidi" w:cstheme="majorBidi"/>
+          <w:sz w:val="24"/>
+          <w:szCs w:val="24"/>
+        </w:rPr>
+      </w:pPr>
+      <w:r>
+        <w:rPr>
+          <w:rFonts w:asciiTheme="majorBidi" w:eastAsia="Times New Roman" w:hAnsiTheme="majorBidi" w:cstheme="majorBidi"/>
+          <w:noProof/>
+          <w:sz w:val="24"/>
+          <w:szCs w:val="24"/>
+        </w:rPr>
+        <mc:AlternateContent>
+          <mc:Choice Requires="wps">
+            <w:drawing>
+              <wp:anchor distT="114300" distB="114300" distL="114300" distR="114300" simplePos="0" relativeHeight="251698176" behindDoc="0" locked="0" layoutInCell="1" hidden="0" allowOverlap="1" wp14:anchorId="554DF596" wp14:editId="2AD35EA0">
+                <wp:simplePos x="0" y="0"/>
+                <wp:positionH relativeFrom="page">
+                  <wp:posOffset>1828800</wp:posOffset>
+                </wp:positionH>
+                <wp:positionV relativeFrom="page">
+                  <wp:posOffset>12543579</wp:posOffset>
+                </wp:positionV>
+                <wp:extent cx="2644775" cy="2234379"/>
+                <wp:effectExtent l="0" t="0" r="0" b="0"/>
+                <wp:wrapNone/>
+                <wp:docPr id="27" name="Text Box 27"/>
+                <wp:cNvGraphicFramePr/>
+                <a:graphic xmlns:a="http://schemas.openxmlformats.org/drawingml/2006/main">
+                  <a:graphicData uri="http://schemas.microsoft.com/office/word/2010/wordprocessingShape">
+                    <wps:wsp>
+                      <wps:cNvSpPr txBox="1"/>
+                      <wps:spPr>
+                        <a:xfrm>
+                          <a:off x="1354750" y="741100"/>
+                          <a:ext cx="2186100" cy="1847100"/>
+                        </a:xfrm>
+                        <a:prstGeom prst="rect">
+                          <a:avLst/>
+                        </a:prstGeom>
+                        <a:noFill/>
+                        <a:ln>
+                          <a:noFill/>
+                        </a:ln>
+                      </wps:spPr>
+                      <wps:txbx>
+                        <w:txbxContent>
+                          <w:p>
+                            <w:pPr>
+                              <w:spacing w:line="240" w:lineRule="auto"/>
+                              <w:textDirection w:val="btLr"/>
+                            </w:pPr>
+                            <w:r>
+                              <w:rPr>
+                                <w:rFonts w:ascii="Times New Roman" w:eastAsia="Times New Roman" w:hAnsi="Times New Roman" w:cs="Times New Roman"/>
+                                <w:b/>
+                                <w:color w:val="990000"/>
+                                <w:sz w:val="48"/>
+                              </w:rPr>
+                              <w:t>Group 6</w:t>
+                            </w:r>
+                          </w:p>
+                          <w:p>
+                            <w:pPr>
+                              <w:spacing w:line="240" w:lineRule="auto"/>
+                              <w:textDirection w:val="btLr"/>
+                            </w:pPr>
+                          </w:p>
+                          <w:p>
+                            <w:pPr>
+                              <w:spacing w:line="240" w:lineRule="auto"/>
+                              <w:ind w:left="720" w:firstLine="360"/>
+                              <w:textDirection w:val="btLr"/>
+                            </w:pPr>
+                            <w:r>
+                              <w:rPr>
+                                <w:rFonts w:ascii="Times New Roman" w:eastAsia="Times New Roman" w:hAnsi="Times New Roman" w:cs="Times New Roman"/>
+                                <w:b/>
+                                <w:color w:val="000000"/>
+                                <w:sz w:val="28"/>
+                              </w:rPr>
+                              <w:t xml:space="preserve">Elmira </w:t>
+                            </w:r>
+                            <w:proofErr w:type="spellStart"/>
+                            <w:r>
+                              <w:rPr>
+                                <w:rFonts w:ascii="Times New Roman" w:eastAsia="Times New Roman" w:hAnsi="Times New Roman" w:cs="Times New Roman"/>
+                                <w:b/>
+                                <w:color w:val="000000"/>
+                                <w:sz w:val="28"/>
+                              </w:rPr>
+                              <w:t>Onagh</w:t>
+                            </w:r>
+                            <w:proofErr w:type="spellEnd"/>
+                          </w:p>
+                          <w:p>
+                            <w:pPr>
+                              <w:spacing w:line="240" w:lineRule="auto"/>
+                              <w:ind w:left="720" w:firstLine="360"/>
+                              <w:textDirection w:val="btLr"/>
+                            </w:pPr>
+                            <w:proofErr w:type="spellStart"/>
+                            <w:r>
+                              <w:rPr>
+                                <w:rFonts w:ascii="Times New Roman" w:eastAsia="Times New Roman" w:hAnsi="Times New Roman" w:cs="Times New Roman"/>
+                                <w:b/>
+                                <w:color w:val="000000"/>
+                                <w:sz w:val="28"/>
+                              </w:rPr>
+                              <w:t>Irsa</w:t>
+                            </w:r>
+                            <w:proofErr w:type="spellEnd"/>
+                            <w:r>
+                              <w:rPr>
+                                <w:rFonts w:ascii="Times New Roman" w:eastAsia="Times New Roman" w:hAnsi="Times New Roman" w:cs="Times New Roman"/>
+                                <w:b/>
+                                <w:color w:val="000000"/>
+                                <w:sz w:val="28"/>
+                              </w:rPr>
+                              <w:t xml:space="preserve"> Nasir</w:t>
+                            </w:r>
+                          </w:p>
+                          <w:p>
+                            <w:pPr>
+                              <w:spacing w:line="240" w:lineRule="auto"/>
+                              <w:ind w:left="720" w:firstLine="360"/>
+                              <w:textDirection w:val="btLr"/>
+                            </w:pPr>
+                            <w:r>
+                              <w:rPr>
+                                <w:rFonts w:ascii="Times New Roman" w:eastAsia="Times New Roman" w:hAnsi="Times New Roman" w:cs="Times New Roman"/>
+                                <w:b/>
+                                <w:color w:val="000000"/>
+                                <w:sz w:val="28"/>
+                              </w:rPr>
+                              <w:t>Long Lin</w:t>
+                            </w:r>
+                          </w:p>
+                          <w:p>
+                            <w:pPr>
+                              <w:spacing w:line="240" w:lineRule="auto"/>
+                              <w:ind w:left="720" w:firstLine="360"/>
+                              <w:textDirection w:val="btLr"/>
+                            </w:pPr>
+                            <w:proofErr w:type="spellStart"/>
+                            <w:r>
+                              <w:rPr>
+                                <w:rFonts w:ascii="Times New Roman" w:eastAsia="Times New Roman" w:hAnsi="Times New Roman" w:cs="Times New Roman"/>
+                                <w:b/>
+                                <w:color w:val="000000"/>
+                                <w:sz w:val="28"/>
+                              </w:rPr>
+                              <w:t>Harjap</w:t>
+                            </w:r>
+                            <w:proofErr w:type="spellEnd"/>
+                            <w:r>
+                              <w:rPr>
+                                <w:rFonts w:ascii="Times New Roman" w:eastAsia="Times New Roman" w:hAnsi="Times New Roman" w:cs="Times New Roman"/>
+                                <w:b/>
+                                <w:color w:val="000000"/>
+                                <w:sz w:val="28"/>
+                              </w:rPr>
+                              <w:t xml:space="preserve"> Randhawa</w:t>
+                            </w:r>
+                          </w:p>
+                          <w:p>
+                            <w:pPr>
+                              <w:spacing w:line="240" w:lineRule="auto"/>
+                              <w:ind w:left="720" w:firstLine="360"/>
+                              <w:textDirection w:val="btLr"/>
+                            </w:pPr>
+                            <w:r>
+                              <w:rPr>
+                                <w:rFonts w:ascii="Times New Roman" w:eastAsia="Times New Roman" w:hAnsi="Times New Roman" w:cs="Times New Roman"/>
+                                <w:b/>
+                                <w:color w:val="000000"/>
+                                <w:sz w:val="28"/>
+                              </w:rPr>
+                              <w:t>Daniel Di Giovanni</w:t>
+                            </w:r>
+                          </w:p>
+                        </w:txbxContent>
+                      </wps:txbx>
+                      <wps:bodyPr spcFirstLastPara="1" wrap="square" lIns="91425" tIns="91425" rIns="91425" bIns="91425" anchor="t" anchorCtr="0">
+                        <a:spAutoFit/>
+                      </wps:bodyPr>
+                    </wps:wsp>
+                  </a:graphicData>
+                </a:graphic>
+              </wp:anchor>
+            </w:drawing>
+          </mc:Choice>
+          <mc:Fallback>
+            <w:pict>
+              <v:shape w14:anchorId="554DF596" id="Text Box 27" o:spid="_x0000_s1048" type="#_x0000_t202" style="position:absolute;left:0;text-align:left;margin-left:2in;margin-top:987.7pt;width:208.25pt;height:175.95pt;z-index:251698176;visibility:visible;mso-wrap-style:square;mso-wrap-distance-left:9pt;mso-wrap-distance-top:9pt;mso-wrap-distance-right:9pt;mso-wrap-distance-bottom:9pt;mso-position-horizontal:absolute;mso-position-horizontal-relative:page;mso-position-vertical:absolute;mso-position-vertical-relative:page;v-text-anchor:top" o:gfxdata="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" filled="f" stroked="f">
+                <v:textbox style="mso-fit-shape-to-text:t" inset="2.53958mm,2.53958mm,2.53958mm,2.53958mm">
+                  <w:txbxContent>
+                    <w:p>
+                      <w:pPr>
+                        <w:spacing w:line="240" w:lineRule="auto"/>
+                        <w:textDirection w:val="btLr"/>
+                      </w:pPr>
+                      <w:r>
+                        <w:rPr>
+                          <w:rFonts w:ascii="Times New Roman" w:eastAsia="Times New Roman" w:hAnsi="Times New Roman" w:cs="Times New Roman"/>
+                          <w:b/>
+                          <w:color w:val="990000"/>
+                          <w:sz w:val="48"/>
+                        </w:rPr>
+                        <w:t>Group 6</w:t>
+                      </w:r>
+                    </w:p>
+                    <w:p>
+                      <w:pPr>
+                        <w:spacing w:line="240" w:lineRule="auto"/>
+                        <w:textDirection w:val="btLr"/>
+                      </w:pPr>
+                    </w:p>
+                    <w:p>
+                      <w:pPr>
+                        <w:spacing w:line="240" w:lineRule="auto"/>
+                        <w:ind w:left="720" w:firstLine="360"/>
+                        <w:textDirection w:val="btLr"/>
+                      </w:pPr>
+                      <w:r>
+                        <w:rPr>
+                          <w:rFonts w:ascii="Times New Roman" w:eastAsia="Times New Roman" w:hAnsi="Times New Roman" w:cs="Times New Roman"/>
+                          <w:b/>
+                          <w:color w:val="000000"/>
+                          <w:sz w:val="28"/>
+                        </w:rPr>
+                        <w:t xml:space="preserve">Elmira </w:t>
+                      </w:r>
+                      <w:proofErr w:type="spellStart"/>
+                      <w:r>
+                        <w:rPr>
+                          <w:rFonts w:ascii="Times New Roman" w:eastAsia="Times New Roman" w:hAnsi="Times New Roman" w:cs="Times New Roman"/>
+                          <w:b/>
+                          <w:color w:val="000000"/>
+                          <w:sz w:val="28"/>
+                        </w:rPr>
+                        <w:t>Onagh</w:t>
+                      </w:r>
+                      <w:proofErr w:type="spellEnd"/>
+                    </w:p>
+                    <w:p>
+                      <w:pPr>
+                        <w:spacing w:line="240" w:lineRule="auto"/>
+                        <w:ind w:left="720" w:firstLine="360"/>
+                        <w:textDirection w:val="btLr"/>
+                      </w:pPr>
+                      <w:proofErr w:type="spellStart"/>
+                      <w:r>
+                        <w:rPr>
+                          <w:rFonts w:ascii="Times New Roman" w:eastAsia="Times New Roman" w:hAnsi="Times New Roman" w:cs="Times New Roman"/>
+                          <w:b/>
+                          <w:color w:val="000000"/>
+                          <w:sz w:val="28"/>
+                        </w:rPr>
+                        <w:t>Irsa</w:t>
+                      </w:r>
+                      <w:proofErr w:type="spellEnd"/>
+                      <w:r>
+                        <w:rPr>
+                          <w:rFonts w:ascii="Times New Roman" w:eastAsia="Times New Roman" w:hAnsi="Times New Roman" w:cs="Times New Roman"/>
+                          <w:b/>
+                          <w:color w:val="000000"/>
+                          <w:sz w:val="28"/>
+                        </w:rPr>
+                        <w:t xml:space="preserve"> Nasir</w:t>
+                      </w:r>
+                    </w:p>
+                    <w:p>
+                      <w:pPr>
+                        <w:spacing w:line="240" w:lineRule="auto"/>
+                        <w:ind w:left="720" w:firstLine="360"/>
+                        <w:textDirection w:val="btLr"/>
+                      </w:pPr>
+                      <w:r>
+                        <w:rPr>
+                          <w:rFonts w:ascii="Times New Roman" w:eastAsia="Times New Roman" w:hAnsi="Times New Roman" w:cs="Times New Roman"/>
+                          <w:b/>
+                          <w:color w:val="000000"/>
+                          <w:sz w:val="28"/>
+                        </w:rPr>
+                        <w:t>Long Lin</w:t>
+                      </w:r>
+                    </w:p>
+                    <w:p>
+                      <w:pPr>
+                        <w:spacing w:line="240" w:lineRule="auto"/>
+                        <w:ind w:left="720" w:firstLine="360"/>
+                        <w:textDirection w:val="btLr"/>
+                      </w:pPr>
+                      <w:proofErr w:type="spellStart"/>
+                      <w:r>
+                        <w:rPr>
+                          <w:rFonts w:ascii="Times New Roman" w:eastAsia="Times New Roman" w:hAnsi="Times New Roman" w:cs="Times New Roman"/>
+                          <w:b/>
+                          <w:color w:val="000000"/>
+                          <w:sz w:val="28"/>
+                        </w:rPr>
+                        <w:t>Harjap</w:t>
+                      </w:r>
+                      <w:proofErr w:type="spellEnd"/>
+                      <w:r>
+                        <w:rPr>
+                          <w:rFonts w:ascii="Times New Roman" w:eastAsia="Times New Roman" w:hAnsi="Times New Roman" w:cs="Times New Roman"/>
+                          <w:b/>
+                          <w:color w:val="000000"/>
+                          <w:sz w:val="28"/>
+                        </w:rPr>
+                        <w:t xml:space="preserve"> Randhawa</w:t>
+                      </w:r>
+                    </w:p>
+                    <w:p>
+                      <w:pPr>
+                        <w:spacing w:line="240" w:lineRule="auto"/>
+                        <w:ind w:left="720" w:firstLine="360"/>
+                        <w:textDirection w:val="btLr"/>
+                      </w:pPr>
+                      <w:r>
+                        <w:rPr>
+                          <w:rFonts w:ascii="Times New Roman" w:eastAsia="Times New Roman" w:hAnsi="Times New Roman" w:cs="Times New Roman"/>
+                          <w:b/>
+                          <w:color w:val="000000"/>
+                          <w:sz w:val="28"/>
+                        </w:rPr>
+                        <w:t>Daniel Di Giovanni</w:t>
+                      </w:r>
+                    </w:p>
+                  </w:txbxContent>
+                </v:textbox>
+                <w10:wrap anchorx="page" anchory="page"/>
+              </v:shape>
+            </w:pict>
+          </mc:Fallback>
+        </mc:AlternateContent>
+      </w:r>
+      <w:r>
+        <w:rPr>
+          <w:rFonts w:asciiTheme="majorBidi" w:eastAsia="Times New Roman" w:hAnsiTheme="majorBidi" w:cstheme="majorBidi"/>
+          <w:sz w:val="24"/>
+          <w:szCs w:val="24"/>
+        </w:rPr>
+        <w:t>This is sufficient testing because when the drawing methods are changed, they should still draw the notes at the same position</w:t>
+      </w:r>
+      <w:r>
+        <w:rPr>
+          <w:rFonts w:asciiTheme="majorBidi" w:eastAsia="Times New Roman" w:hAnsiTheme="majorBidi" w:cstheme="majorBidi"/>
+          <w:sz w:val="24"/>
+          <w:szCs w:val="24"/>
+        </w:rPr>
+        <w:t>s</w:t>
+      </w:r>
+      <w:r>
+        <w:rPr>
+          <w:rFonts w:asciiTheme="majorBidi" w:eastAsia="Times New Roman" w:hAnsiTheme="majorBidi" w:cstheme="majorBidi"/>
+          <w:sz w:val="24"/>
+          <w:szCs w:val="24"/>
+        </w:rPr>
+        <w:t xml:space="preserve"> for the simple tablature used in the test case. This will ensure the fundamental part</w:t>
+      </w:r>
+      <w:r>
+        <w:rPr>
+          <w:rFonts w:asciiTheme="majorBidi" w:eastAsia="Times New Roman" w:hAnsiTheme="majorBidi" w:cstheme="majorBidi"/>
+          <w:sz w:val="24"/>
+          <w:szCs w:val="24"/>
+        </w:rPr>
+        <w:t xml:space="preserve"> of the drawing does not contain errors.</w:t>
+      </w:r>
+    </w:p>
+    <w:p>
+      <w:pPr>
+        <w:rPr>
+          <w:rFonts w:asciiTheme="majorBidi" w:eastAsia="Times New Roman" w:hAnsiTheme="majorBidi" w:cstheme="majorBidi"/>
+          <w:sz w:val="24"/>
+          <w:szCs w:val="24"/>
+        </w:rPr>
+      </w:pPr>
+      <w:r>
+        <w:rPr>
+          <w:rFonts w:asciiTheme="majorBidi" w:eastAsia="Times New Roman" w:hAnsiTheme="majorBidi" w:cstheme="majorBidi"/>
+          <w:sz w:val="24"/>
+          <w:szCs w:val="24"/>
+        </w:rPr>
+        <w:br w:type="page"/>
+      </w:r>
+    </w:p>
+    <w:p>
+      <w:pPr>
+        <w:rPr>
+          <w:rFonts w:asciiTheme="majorBidi" w:eastAsia="Times New Roman" w:hAnsiTheme="majorBidi" w:cstheme="majorBidi"/>
+          <w:sz w:val="24"/>
+          <w:szCs w:val="24"/>
+        </w:rPr>
+      </w:pPr>
+    </w:p>
+    <w:p>
+      <w:pPr>
+        <w:rPr>
+          <w:rFonts w:asciiTheme="majorBidi" w:hAnsiTheme="majorBidi" w:cstheme="majorBidi"/>
+        </w:rPr>
+      </w:pPr>
+    </w:p>
+    <w:p>
+      <w:pPr>
+        <w:pStyle w:val="Heading1"/>
+        <w:numPr>
+          <w:ilvl w:val="0"/>
+          <w:numId w:val="1"/>
+        </w:numPr>
+        <w:jc w:val="both"/>
+        <w:rPr>
+          <w:rFonts w:asciiTheme="majorBidi" w:eastAsia="Times New Roman" w:hAnsiTheme="majorBidi" w:cstheme="majorBidi"/>
+        </w:rPr>
+      </w:pPr>
+      <w:r>
+        <w:rPr>
+          <w:rFonts w:asciiTheme="majorBidi" w:eastAsia="Times New Roman" w:hAnsiTheme="majorBidi" w:cstheme="majorBidi"/>
+          <w:noProof/>
+        </w:rPr>
+        <mc:AlternateContent>
+          <mc:Choice Requires="wps">
+            <w:drawing>
               <wp:anchor distT="114300" distB="114300" distL="114300" distR="114300" simplePos="0" relativeHeight="251691008" behindDoc="1" locked="1" layoutInCell="1" hidden="0" allowOverlap="1" wp14:anchorId="78BCA228" wp14:editId="77A5D489">
                 <wp:simplePos x="0" y="0"/>
                 <wp:positionH relativeFrom="page">
@@ -8628,7 +9438,7 @@
           </mc:Choice>
           <mc:Fallback>
             <w:pict>
-              <v:shape w14:anchorId="78BCA228" id="_x0000_s1047" type="#_x0000_t177" style="position:absolute;left:0;text-align:left;margin-left:128.65pt;margin-top:0;width:99.45pt;height:354.3pt;rotation:-90;z-index:-251625472;visibility:visible;mso-wrap-style:square;mso-width-percent:0;mso-height-percent:0;mso-wrap-distance-left:9pt;mso-wrap-distance-top:9pt;mso-wrap-distance-right:9pt;mso-wrap-distance-bottom:9pt;mso-position-horizontal:absolute;mso-position-horizontal-relative:page;mso-position-vertical:top;mso-position-vertical-relative:margin;mso-width-percent:0;mso-height-percent:0;mso-width-relative:margin;mso-height-relative:margin;v-text-anchor:middle" o:gfxdata="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" fillcolor="#900">
+              <v:shape w14:anchorId="78BCA228" id="_x0000_s1049" type="#_x0000_t177" style="position:absolute;left:0;text-align:left;margin-left:128.65pt;margin-top:0;width:99.45pt;height:354.3pt;rotation:-90;z-index:-251625472;visibility:visible;mso-wrap-style:square;mso-width-percent:0;mso-height-percent:0;mso-wrap-distance-left:9pt;mso-wrap-distance-top:9pt;mso-wrap-distance-right:9pt;mso-wrap-distance-bottom:9pt;mso-position-horizontal:absolute;mso-position-horizontal-relative:page;mso-position-vertical:top;mso-position-vertical-relative:margin;mso-width-percent:0;mso-height-percent:0;mso-width-relative:margin;mso-height-relative:margin;v-text-anchor:middle" o:gfxdata="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" fillcolor="#900">
                 <v:stroke startarrowwidth="narrow" startarrowlength="short" endarrowwidth="narrow" endarrowlength="short" joinstyle="round"/>
                 <v:textbox inset="2.53958mm,2.53958mm,2.53958mm,2.53958mm">
                   <w:txbxContent>
@@ -9401,27 +10211,7 @@
           <w:sz w:val="24"/>
           <w:szCs w:val="24"/>
         </w:rPr>
-        <w:t xml:space="preserve">.java class and ensure they behave as expected. The only public method that is not tested </w:t>
-      </w:r>
-      <w:proofErr w:type="gramStart"/>
-      <w:r>
-        <w:rPr>
-          <w:rFonts w:asciiTheme="majorBidi" w:eastAsia="Times New Roman" w:hAnsiTheme="majorBidi" w:cstheme="majorBidi"/>
-          <w:color w:val="0E101A"/>
-          <w:sz w:val="24"/>
-          <w:szCs w:val="24"/>
-        </w:rPr>
-        <w:t>at the moment</w:t>
-      </w:r>
-      <w:proofErr w:type="gramEnd"/>
-      <w:r>
-        <w:rPr>
-          <w:rFonts w:asciiTheme="majorBidi" w:eastAsia="Times New Roman" w:hAnsiTheme="majorBidi" w:cstheme="majorBidi"/>
-          <w:color w:val="0E101A"/>
-          <w:sz w:val="24"/>
-          <w:szCs w:val="24"/>
-        </w:rPr>
-        <w:t xml:space="preserve"> is the draw () method that adds the created bar object to the Pane</w:t>
+        <w:t>.java class and ensure they behave as expected. The only public method that is not tested at the moment is the draw () method that adds the created bar object to the Pane</w:t>
       </w:r>
       <w:r>
         <w:rPr>
@@ -9599,7 +10389,7 @@
           </mc:Choice>
           <mc:Fallback>
             <w:pict>
-              <v:shape w14:anchorId="44768561" id="_x0000_s1048" type="#_x0000_t177" style="position:absolute;left:0;text-align:left;margin-left:128.65pt;margin-top:0;width:99.45pt;height:354.3pt;rotation:-90;z-index:-251622400;visibility:visible;mso-wrap-style:square;mso-width-percent:0;mso-height-percent:0;mso-wrap-distance-left:9pt;mso-wrap-distance-top:9pt;mso-wrap-distance-right:9pt;mso-wrap-distance-bottom:9pt;mso-position-horizontal:absolute;mso-position-horizontal-relative:page;mso-position-vertical:top;mso-position-vertical-relative:margin;mso-width-percent:0;mso-height-percent:0;mso-width-relative:margin;mso-height-relative:margin;v-text-anchor:middle" o:gfxdata="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" fillcolor="#900">
+              <v:shape w14:anchorId="44768561" id="_x0000_s1050" type="#_x0000_t177" style="position:absolute;left:0;text-align:left;margin-left:128.65pt;margin-top:0;width:99.45pt;height:354.3pt;rotation:-90;z-index:-251622400;visibility:visible;mso-wrap-style:square;mso-width-percent:0;mso-height-percent:0;mso-wrap-distance-left:9pt;mso-wrap-distance-top:9pt;mso-wrap-distance-right:9pt;mso-wrap-distance-bottom:9pt;mso-position-horizontal:absolute;mso-position-horizontal-relative:page;mso-position-vertical:top;mso-position-vertical-relative:margin;mso-width-percent:0;mso-height-percent:0;mso-width-relative:margin;mso-height-relative:margin;v-text-anchor:middle" o:gfxdata="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" fillcolor="#900">
                 <v:stroke startarrowwidth="narrow" startarrowlength="short" endarrowwidth="narrow" endarrowlength="short" joinstyle="round"/>
                 <v:textbox inset="2.53958mm,2.53958mm,2.53958mm,2.53958mm">
                   <w:txbxContent>
@@ -9866,7 +10656,27 @@
           <w:sz w:val="24"/>
           <w:szCs w:val="24"/>
         </w:rPr>
-        <w:t xml:space="preserve"> (), setPane (), </w:t>
+        <w:t xml:space="preserve"> (), </w:t>
+      </w:r>
+      <w:proofErr w:type="spellStart"/>
+      <w:r>
+        <w:rPr>
+          <w:rFonts w:asciiTheme="majorBidi" w:eastAsia="Times New Roman" w:hAnsiTheme="majorBidi" w:cstheme="majorBidi"/>
+          <w:color w:val="0E101A"/>
+          <w:sz w:val="24"/>
+          <w:szCs w:val="24"/>
+        </w:rPr>
+        <w:t>setPane</w:t>
+      </w:r>
+      <w:proofErr w:type="spellEnd"/>
+      <w:r>
+        <w:rPr>
+          <w:rFonts w:asciiTheme="majorBidi" w:eastAsia="Times New Roman" w:hAnsiTheme="majorBidi" w:cstheme="majorBidi"/>
+          <w:color w:val="0E101A"/>
+          <w:sz w:val="24"/>
+          <w:szCs w:val="24"/>
+        </w:rPr>
+        <w:t xml:space="preserve"> (), </w:t>
       </w:r>
       <w:proofErr w:type="spellStart"/>
       <w:r>
@@ -10891,11 +11701,7 @@
           </mc:Choice>
           <mc:Fallback>
             <w:pict>
-              <v:shapetype w14:anchorId="7F947510" id="_x0000_t177" coordsize="21600,21600" o:spt="177" path="m,l21600,r,17255l10800,21600,,17255xe">
-                <v:stroke joinstyle="miter"/>
-                <v:path gradientshapeok="t" o:connecttype="rect" textboxrect="0,0,21600,17255"/>
-              </v:shapetype>
-              <v:shape id="_x0000_s1049" type="#_x0000_t177" style="position:absolute;margin-left:0;margin-top:0;width:99.45pt;height:354.3pt;rotation:-90;z-index:-251620352;visibility:visible;mso-wrap-style:square;mso-width-percent:0;mso-height-percent:0;mso-wrap-distance-left:9pt;mso-wrap-distance-top:9pt;mso-wrap-distance-right:9pt;mso-wrap-distance-bottom:9pt;mso-position-horizontal:left;mso-position-horizontal-relative:page;mso-position-vertical:top;mso-position-vertical-relative:margin;mso-width-percent:0;mso-height-percent:0;mso-width-relative:margin;mso-height-relative:margin;v-text-anchor:middle" o:gfxdata="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" fillcolor="#900">
+              <v:shape w14:anchorId="7F947510" id="_x0000_s1051" type="#_x0000_t177" style="position:absolute;margin-left:0;margin-top:0;width:99.45pt;height:354.3pt;rotation:-90;z-index:-251620352;visibility:visible;mso-wrap-style:square;mso-width-percent:0;mso-height-percent:0;mso-wrap-distance-left:9pt;mso-wrap-distance-top:9pt;mso-wrap-distance-right:9pt;mso-wrap-distance-bottom:9pt;mso-position-horizontal:left;mso-position-horizontal-relative:page;mso-position-vertical:top;mso-position-vertical-relative:margin;mso-width-percent:0;mso-height-percent:0;mso-width-relative:margin;mso-height-relative:margin;v-text-anchor:middle" o:gfxdata="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" fillcolor="#900">
                 <v:stroke startarrowwidth="narrow" startarrowlength="short" endarrowwidth="narrow" endarrowlength="short" joinstyle="round"/>
                 <v:textbox inset="2.53958mm,2.53958mm,2.53958mm,2.53958mm">
                   <w:txbxContent>
@@ -10955,7 +11761,6 @@
         <w:t xml:space="preserve">This class allows creating music sequences based on input tablature.  There are 3 main methods to get music sequence: </w:t>
       </w:r>
       <w:proofErr w:type="spellStart"/>
-      <w:proofErr w:type="gramStart"/>
       <w:r>
         <w:rPr>
           <w:rFonts w:asciiTheme="majorBidi" w:hAnsiTheme="majorBidi" w:cstheme="majorBidi"/>
@@ -10971,16 +11776,7 @@
           <w:sz w:val="24"/>
           <w:szCs w:val="24"/>
         </w:rPr>
-        <w:t>(</w:t>
-      </w:r>
-      <w:proofErr w:type="gramEnd"/>
-      <w:r>
-        <w:rPr>
-          <w:rFonts w:asciiTheme="majorBidi" w:hAnsiTheme="majorBidi" w:cstheme="majorBidi"/>
-          <w:sz w:val="24"/>
-          <w:szCs w:val="24"/>
-        </w:rPr>
-        <w:t xml:space="preserve">), </w:t>
+        <w:t xml:space="preserve">(), </w:t>
       </w:r>
       <w:proofErr w:type="spellStart"/>
       <w:r>
@@ -11138,7 +11934,6 @@
         <w:t xml:space="preserve">nsures </w:t>
       </w:r>
       <w:proofErr w:type="spellStart"/>
-      <w:proofErr w:type="gramStart"/>
       <w:r>
         <w:rPr>
           <w:rFonts w:asciiTheme="majorBidi" w:hAnsiTheme="majorBidi" w:cstheme="majorBidi"/>
@@ -11154,16 +11949,7 @@
           <w:sz w:val="24"/>
           <w:szCs w:val="24"/>
         </w:rPr>
-        <w:t>(</w:t>
-      </w:r>
-      <w:proofErr w:type="gramEnd"/>
-      <w:r>
-        <w:rPr>
-          <w:rFonts w:asciiTheme="majorBidi" w:hAnsiTheme="majorBidi" w:cstheme="majorBidi"/>
-          <w:sz w:val="24"/>
-          <w:szCs w:val="24"/>
-        </w:rPr>
-        <w:t xml:space="preserve">) method returns the correct </w:t>
+        <w:t xml:space="preserve">() method returns the correct </w:t>
       </w:r>
       <w:r>
         <w:rPr>
@@ -11267,23 +12053,7 @@
           <w:sz w:val="24"/>
           <w:szCs w:val="24"/>
         </w:rPr>
-        <w:t xml:space="preserve">Given a input </w:t>
-      </w:r>
-      <w:r>
-        <w:rPr>
-          <w:rFonts w:asciiTheme="majorBidi" w:hAnsiTheme="majorBidi" w:cstheme="majorBidi"/>
-          <w:sz w:val="24"/>
-          <w:szCs w:val="24"/>
-        </w:rPr>
-        <w:t>drum</w:t>
-      </w:r>
-      <w:r>
-        <w:rPr>
-          <w:rFonts w:asciiTheme="majorBidi" w:hAnsiTheme="majorBidi" w:cstheme="majorBidi"/>
-          <w:sz w:val="24"/>
-          <w:szCs w:val="24"/>
-        </w:rPr>
-        <w:t xml:space="preserve"> </w:t>
+        <w:t xml:space="preserve">Given a input drum </w:t>
       </w:r>
       <w:r>
         <w:rPr>
@@ -11310,7 +12080,6 @@
         <w:t xml:space="preserve">nsures </w:t>
       </w:r>
       <w:proofErr w:type="spellStart"/>
-      <w:proofErr w:type="gramStart"/>
       <w:r>
         <w:rPr>
           <w:rFonts w:asciiTheme="majorBidi" w:hAnsiTheme="majorBidi" w:cstheme="majorBidi"/>
@@ -11342,16 +12111,7 @@
           <w:sz w:val="24"/>
           <w:szCs w:val="24"/>
         </w:rPr>
-        <w:t>(</w:t>
-      </w:r>
-      <w:proofErr w:type="gramEnd"/>
-      <w:r>
-        <w:rPr>
-          <w:rFonts w:asciiTheme="majorBidi" w:hAnsiTheme="majorBidi" w:cstheme="majorBidi"/>
-          <w:sz w:val="24"/>
-          <w:szCs w:val="24"/>
-        </w:rPr>
-        <w:t xml:space="preserve">) method returns the correct </w:t>
+        <w:t xml:space="preserve">() method returns the correct </w:t>
       </w:r>
       <w:r>
         <w:rPr>
@@ -11455,23 +12215,7 @@
           <w:sz w:val="24"/>
           <w:szCs w:val="24"/>
         </w:rPr>
-        <w:t xml:space="preserve">Given a input </w:t>
-      </w:r>
-      <w:r>
-        <w:rPr>
-          <w:rFonts w:asciiTheme="majorBidi" w:hAnsiTheme="majorBidi" w:cstheme="majorBidi"/>
-          <w:sz w:val="24"/>
-          <w:szCs w:val="24"/>
-        </w:rPr>
-        <w:t>bass</w:t>
-      </w:r>
-      <w:r>
-        <w:rPr>
-          <w:rFonts w:asciiTheme="majorBidi" w:hAnsiTheme="majorBidi" w:cstheme="majorBidi"/>
-          <w:sz w:val="24"/>
-          <w:szCs w:val="24"/>
-        </w:rPr>
-        <w:t xml:space="preserve"> </w:t>
+        <w:t xml:space="preserve">Given a input bass </w:t>
       </w:r>
       <w:r>
         <w:rPr>
@@ -11498,7 +12242,6 @@
         <w:t xml:space="preserve">nsures </w:t>
       </w:r>
       <w:proofErr w:type="spellStart"/>
-      <w:proofErr w:type="gramStart"/>
       <w:r>
         <w:rPr>
           <w:rFonts w:asciiTheme="majorBidi" w:hAnsiTheme="majorBidi" w:cstheme="majorBidi"/>
@@ -11530,16 +12273,7 @@
           <w:sz w:val="24"/>
           <w:szCs w:val="24"/>
         </w:rPr>
-        <w:t>(</w:t>
-      </w:r>
-      <w:proofErr w:type="gramEnd"/>
-      <w:r>
-        <w:rPr>
-          <w:rFonts w:asciiTheme="majorBidi" w:hAnsiTheme="majorBidi" w:cstheme="majorBidi"/>
-          <w:sz w:val="24"/>
-          <w:szCs w:val="24"/>
-        </w:rPr>
-        <w:t xml:space="preserve">) method returns the correct </w:t>
+        <w:t xml:space="preserve">() method returns the correct </w:t>
       </w:r>
       <w:r>
         <w:rPr>
@@ -12946,37 +13680,37 @@
       </w:rPr>
     </w:lvl>
   </w:abstractNum>
-  <w:num w:numId="1">
+  <w:num w:numId="1" w16cid:durableId="1949701741">
     <w:abstractNumId w:val="1"/>
   </w:num>
-  <w:num w:numId="2">
+  <w:num w:numId="2" w16cid:durableId="944001845">
     <w:abstractNumId w:val="2"/>
   </w:num>
-  <w:num w:numId="3">
+  <w:num w:numId="3" w16cid:durableId="1659456646">
     <w:abstractNumId w:val="5"/>
   </w:num>
-  <w:num w:numId="4">
+  <w:num w:numId="4" w16cid:durableId="677539920">
     <w:abstractNumId w:val="0"/>
   </w:num>
-  <w:num w:numId="5">
+  <w:num w:numId="5" w16cid:durableId="1041980740">
     <w:abstractNumId w:val="4"/>
   </w:num>
-  <w:num w:numId="6">
+  <w:num w:numId="6" w16cid:durableId="1130519283">
     <w:abstractNumId w:val="7"/>
   </w:num>
-  <w:num w:numId="7">
+  <w:num w:numId="7" w16cid:durableId="1379281425">
     <w:abstractNumId w:val="9"/>
   </w:num>
-  <w:num w:numId="8">
+  <w:num w:numId="8" w16cid:durableId="1670861239">
     <w:abstractNumId w:val="10"/>
   </w:num>
-  <w:num w:numId="9">
+  <w:num w:numId="9" w16cid:durableId="1606423382">
     <w:abstractNumId w:val="8"/>
   </w:num>
-  <w:num w:numId="10">
+  <w:num w:numId="10" w16cid:durableId="975375885">
     <w:abstractNumId w:val="6"/>
   </w:num>
-  <w:num w:numId="11">
+  <w:num w:numId="11" w16cid:durableId="1149519365">
     <w:abstractNumId w:val="3"/>
   </w:num>
 </w:numbering>

</xml_diff>

<commit_message>
Added test for drawing drum ties, updated testing document
</commit_message>
<xml_diff>
--- a/Documents/TestingDocument/EECS2311_Group6_TAB2XML_TestingDocument.docx
+++ b/Documents/TestingDocument/EECS2311_Group6_TAB2XML_TestingDocument.docx
@@ -2883,7 +2883,27 @@
           <w:sz w:val="24"/>
           <w:szCs w:val="24"/>
         </w:rPr>
-        <w:t xml:space="preserve">These test cases examine the public classes of DrawBar.java class and ensure they behave as expected. The only public method that is not tested at the moment is the </w:t>
+        <w:t xml:space="preserve">These test cases examine the public classes of DrawBar.java class and ensure they behave as expected. The only public method that is not tested </w:t>
+      </w:r>
+      <w:proofErr w:type="gramStart"/>
+      <w:r>
+        <w:rPr>
+          <w:rFonts w:asciiTheme="majorBidi" w:eastAsia="Times New Roman" w:hAnsiTheme="majorBidi" w:cstheme="majorBidi"/>
+          <w:color w:val="0E101A"/>
+          <w:sz w:val="24"/>
+          <w:szCs w:val="24"/>
+        </w:rPr>
+        <w:t>at the moment</w:t>
+      </w:r>
+      <w:proofErr w:type="gramEnd"/>
+      <w:r>
+        <w:rPr>
+          <w:rFonts w:asciiTheme="majorBidi" w:eastAsia="Times New Roman" w:hAnsiTheme="majorBidi" w:cstheme="majorBidi"/>
+          <w:color w:val="0E101A"/>
+          <w:sz w:val="24"/>
+          <w:szCs w:val="24"/>
+        </w:rPr>
+        <w:t xml:space="preserve"> is the </w:t>
       </w:r>
       <w:r>
         <w:rPr>
@@ -4178,7 +4198,27 @@
           <w:sz w:val="24"/>
           <w:szCs w:val="24"/>
         </w:rPr>
-        <w:t xml:space="preserve"> would be a better practice), however, since testing drawGuitar () -which add elements to GUI- is not possible at the moment, we can test these methods to make sure we are using the correct values in the drawGuitar () method. Therefore, by inference</w:t>
+        <w:t xml:space="preserve"> would be a better practice), however, since testing drawGuitar () -which add elements to GUI- is not possible </w:t>
+      </w:r>
+      <w:proofErr w:type="gramStart"/>
+      <w:r>
+        <w:rPr>
+          <w:rFonts w:asciiTheme="majorBidi" w:eastAsia="Times New Roman" w:hAnsiTheme="majorBidi" w:cstheme="majorBidi"/>
+          <w:color w:val="0E101A"/>
+          <w:sz w:val="24"/>
+          <w:szCs w:val="24"/>
+        </w:rPr>
+        <w:t>at the moment</w:t>
+      </w:r>
+      <w:proofErr w:type="gramEnd"/>
+      <w:r>
+        <w:rPr>
+          <w:rFonts w:asciiTheme="majorBidi" w:eastAsia="Times New Roman" w:hAnsiTheme="majorBidi" w:cstheme="majorBidi"/>
+          <w:color w:val="0E101A"/>
+          <w:sz w:val="24"/>
+          <w:szCs w:val="24"/>
+        </w:rPr>
+        <w:t>, we can test these methods to make sure we are using the correct values in the drawGuitar () method. Therefore, by inference</w:t>
       </w:r>
       <w:r>
         <w:rPr>
@@ -8399,6 +8439,7 @@
         <w:t xml:space="preserve">Test: </w:t>
       </w:r>
       <w:proofErr w:type="spellStart"/>
+      <w:proofErr w:type="gramStart"/>
       <w:r>
         <w:rPr>
           <w:rFonts w:asciiTheme="majorBidi" w:eastAsia="Times New Roman" w:hAnsiTheme="majorBidi" w:cstheme="majorBidi"/>
@@ -8418,7 +8459,18 @@
           <w:sz w:val="24"/>
           <w:szCs w:val="24"/>
         </w:rPr>
-        <w:t>()</w:t>
+        <w:t>(</w:t>
+      </w:r>
+      <w:proofErr w:type="gramEnd"/>
+      <w:r>
+        <w:rPr>
+          <w:rFonts w:asciiTheme="majorBidi" w:eastAsia="Times New Roman" w:hAnsiTheme="majorBidi" w:cstheme="majorBidi"/>
+          <w:b/>
+          <w:color w:val="0E101A"/>
+          <w:sz w:val="24"/>
+          <w:szCs w:val="24"/>
+        </w:rPr>
+        <w:t>)</w:t>
       </w:r>
     </w:p>
     <w:p>
@@ -8515,6 +8567,7 @@
         <w:t xml:space="preserve">Test: </w:t>
       </w:r>
       <w:proofErr w:type="spellStart"/>
+      <w:proofErr w:type="gramStart"/>
       <w:r>
         <w:rPr>
           <w:rFonts w:asciiTheme="majorBidi" w:eastAsia="Times New Roman" w:hAnsiTheme="majorBidi" w:cstheme="majorBidi"/>
@@ -8534,7 +8587,18 @@
           <w:sz w:val="24"/>
           <w:szCs w:val="24"/>
         </w:rPr>
-        <w:t>()</w:t>
+        <w:t>(</w:t>
+      </w:r>
+      <w:proofErr w:type="gramEnd"/>
+      <w:r>
+        <w:rPr>
+          <w:rFonts w:asciiTheme="majorBidi" w:eastAsia="Times New Roman" w:hAnsiTheme="majorBidi" w:cstheme="majorBidi"/>
+          <w:b/>
+          <w:color w:val="0E101A"/>
+          <w:sz w:val="24"/>
+          <w:szCs w:val="24"/>
+        </w:rPr>
+        <w:t>)</w:t>
       </w:r>
     </w:p>
     <w:p>
@@ -8613,6 +8677,7 @@
         <w:t xml:space="preserve">Test: </w:t>
       </w:r>
       <w:proofErr w:type="spellStart"/>
+      <w:proofErr w:type="gramStart"/>
       <w:r>
         <w:rPr>
           <w:rFonts w:asciiTheme="majorBidi" w:eastAsia="Times New Roman" w:hAnsiTheme="majorBidi" w:cstheme="majorBidi"/>
@@ -8642,7 +8707,18 @@
           <w:sz w:val="24"/>
           <w:szCs w:val="24"/>
         </w:rPr>
-        <w:t>()</w:t>
+        <w:t>(</w:t>
+      </w:r>
+      <w:proofErr w:type="gramEnd"/>
+      <w:r>
+        <w:rPr>
+          <w:rFonts w:asciiTheme="majorBidi" w:eastAsia="Times New Roman" w:hAnsiTheme="majorBidi" w:cstheme="majorBidi"/>
+          <w:b/>
+          <w:color w:val="0E101A"/>
+          <w:sz w:val="24"/>
+          <w:szCs w:val="24"/>
+        </w:rPr>
+        <w:t>)</w:t>
       </w:r>
     </w:p>
     <w:p>
@@ -8721,25 +8797,7 @@
           <w:sz w:val="24"/>
           <w:szCs w:val="24"/>
         </w:rPr>
-        <w:t xml:space="preserve"> object</w:t>
-      </w:r>
-      <w:r>
-        <w:rPr>
-          <w:rFonts w:asciiTheme="majorBidi" w:eastAsia="Times New Roman" w:hAnsiTheme="majorBidi" w:cstheme="majorBidi"/>
-          <w:color w:val="0E101A"/>
-          <w:sz w:val="24"/>
-          <w:szCs w:val="24"/>
-        </w:rPr>
-        <w:t>.</w:t>
-      </w:r>
-      <w:r>
-        <w:rPr>
-          <w:rFonts w:asciiTheme="majorBidi" w:eastAsia="Times New Roman" w:hAnsiTheme="majorBidi" w:cstheme="majorBidi"/>
-          <w:color w:val="0E101A"/>
-          <w:sz w:val="24"/>
-          <w:szCs w:val="24"/>
-        </w:rPr>
-        <w:t xml:space="preserve"> Once the tab is drawn, the pane is checked for this </w:t>
+        <w:t xml:space="preserve"> object. Once the tab is drawn, the pane is checked for this </w:t>
       </w:r>
       <w:proofErr w:type="spellStart"/>
       <w:r>
@@ -8788,6 +8846,7 @@
         <w:t xml:space="preserve">Test: </w:t>
       </w:r>
       <w:proofErr w:type="spellStart"/>
+      <w:proofErr w:type="gramStart"/>
       <w:r>
         <w:rPr>
           <w:rFonts w:asciiTheme="majorBidi" w:eastAsia="Times New Roman" w:hAnsiTheme="majorBidi" w:cstheme="majorBidi"/>
@@ -8817,7 +8876,18 @@
           <w:sz w:val="24"/>
           <w:szCs w:val="24"/>
         </w:rPr>
-        <w:t>()</w:t>
+        <w:t>(</w:t>
+      </w:r>
+      <w:proofErr w:type="gramEnd"/>
+      <w:r>
+        <w:rPr>
+          <w:rFonts w:asciiTheme="majorBidi" w:eastAsia="Times New Roman" w:hAnsiTheme="majorBidi" w:cstheme="majorBidi"/>
+          <w:b/>
+          <w:color w:val="0E101A"/>
+          <w:sz w:val="24"/>
+          <w:szCs w:val="24"/>
+        </w:rPr>
+        <w:t>)</w:t>
       </w:r>
     </w:p>
     <w:p>
@@ -8885,16 +8955,27 @@
           <w:sz w:val="24"/>
           <w:szCs w:val="24"/>
         </w:rPr>
-        <w:t xml:space="preserve">The tablature used contains a </w:t>
-      </w:r>
-      <w:r>
-        <w:rPr>
-          <w:rFonts w:asciiTheme="majorBidi" w:eastAsia="Times New Roman" w:hAnsiTheme="majorBidi" w:cstheme="majorBidi"/>
-          <w:color w:val="0E101A"/>
-          <w:sz w:val="24"/>
-          <w:szCs w:val="24"/>
-        </w:rPr>
-        <w:t>number of 32</w:t>
+        <w:t xml:space="preserve">The tablature used contains </w:t>
+      </w:r>
+      <w:proofErr w:type="gramStart"/>
+      <w:r>
+        <w:rPr>
+          <w:rFonts w:asciiTheme="majorBidi" w:eastAsia="Times New Roman" w:hAnsiTheme="majorBidi" w:cstheme="majorBidi"/>
+          <w:color w:val="0E101A"/>
+          <w:sz w:val="24"/>
+          <w:szCs w:val="24"/>
+        </w:rPr>
+        <w:t>a number of</w:t>
+      </w:r>
+      <w:proofErr w:type="gramEnd"/>
+      <w:r>
+        <w:rPr>
+          <w:rFonts w:asciiTheme="majorBidi" w:eastAsia="Times New Roman" w:hAnsiTheme="majorBidi" w:cstheme="majorBidi"/>
+          <w:color w:val="0E101A"/>
+          <w:sz w:val="24"/>
+          <w:szCs w:val="24"/>
+        </w:rPr>
+        <w:t xml:space="preserve"> 32</w:t>
       </w:r>
       <w:r>
         <w:rPr>
@@ -8932,7 +9013,212 @@
           <w:sz w:val="24"/>
           <w:szCs w:val="24"/>
         </w:rPr>
-        <w:t xml:space="preserve"> notes, and eight notes. These notes are beamed together, and the number of beams are counted to ensure there is the current amount.</w:t>
+        <w:t xml:space="preserve"> notes, and eight notes. These notes are beamed together, and the number of beams </w:t>
+      </w:r>
+      <w:proofErr w:type="gramStart"/>
+      <w:r>
+        <w:rPr>
+          <w:rFonts w:asciiTheme="majorBidi" w:eastAsia="Times New Roman" w:hAnsiTheme="majorBidi" w:cstheme="majorBidi"/>
+          <w:color w:val="0E101A"/>
+          <w:sz w:val="24"/>
+          <w:szCs w:val="24"/>
+        </w:rPr>
+        <w:t>are</w:t>
+      </w:r>
+      <w:proofErr w:type="gramEnd"/>
+      <w:r>
+        <w:rPr>
+          <w:rFonts w:asciiTheme="majorBidi" w:eastAsia="Times New Roman" w:hAnsiTheme="majorBidi" w:cstheme="majorBidi"/>
+          <w:color w:val="0E101A"/>
+          <w:sz w:val="24"/>
+          <w:szCs w:val="24"/>
+        </w:rPr>
+        <w:t xml:space="preserve"> counted to ensure there is the current amount.</w:t>
+      </w:r>
+    </w:p>
+    <w:p>
+      <w:pPr>
+        <w:numPr>
+          <w:ilvl w:val="0"/>
+          <w:numId w:val="6"/>
+        </w:numPr>
+        <w:jc w:val="both"/>
+        <w:rPr>
+          <w:rFonts w:asciiTheme="majorBidi" w:eastAsia="Times New Roman" w:hAnsiTheme="majorBidi" w:cstheme="majorBidi"/>
+          <w:b/>
+          <w:color w:val="0E101A"/>
+          <w:sz w:val="24"/>
+          <w:szCs w:val="24"/>
+        </w:rPr>
+      </w:pPr>
+      <w:r>
+        <w:rPr>
+          <w:rFonts w:asciiTheme="majorBidi" w:eastAsia="Times New Roman" w:hAnsiTheme="majorBidi" w:cstheme="majorBidi"/>
+          <w:b/>
+          <w:color w:val="0E101A"/>
+          <w:sz w:val="24"/>
+          <w:szCs w:val="24"/>
+        </w:rPr>
+        <w:t xml:space="preserve">Test: </w:t>
+      </w:r>
+      <w:proofErr w:type="spellStart"/>
+      <w:proofErr w:type="gramStart"/>
+      <w:r>
+        <w:rPr>
+          <w:rFonts w:asciiTheme="majorBidi" w:eastAsia="Times New Roman" w:hAnsiTheme="majorBidi" w:cstheme="majorBidi"/>
+          <w:b/>
+          <w:color w:val="0E101A"/>
+          <w:sz w:val="24"/>
+          <w:szCs w:val="24"/>
+        </w:rPr>
+        <w:t>testDraw</w:t>
+      </w:r>
+      <w:r>
+        <w:rPr>
+          <w:rFonts w:asciiTheme="majorBidi" w:eastAsia="Times New Roman" w:hAnsiTheme="majorBidi" w:cstheme="majorBidi"/>
+          <w:b/>
+          <w:color w:val="0E101A"/>
+          <w:sz w:val="24"/>
+          <w:szCs w:val="24"/>
+        </w:rPr>
+        <w:t>Tie</w:t>
+      </w:r>
+      <w:proofErr w:type="spellEnd"/>
+      <w:r>
+        <w:rPr>
+          <w:rFonts w:asciiTheme="majorBidi" w:eastAsia="Times New Roman" w:hAnsiTheme="majorBidi" w:cstheme="majorBidi"/>
+          <w:b/>
+          <w:color w:val="0E101A"/>
+          <w:sz w:val="24"/>
+          <w:szCs w:val="24"/>
+        </w:rPr>
+        <w:t>(</w:t>
+      </w:r>
+      <w:proofErr w:type="gramEnd"/>
+      <w:r>
+        <w:rPr>
+          <w:rFonts w:asciiTheme="majorBidi" w:eastAsia="Times New Roman" w:hAnsiTheme="majorBidi" w:cstheme="majorBidi"/>
+          <w:b/>
+          <w:color w:val="0E101A"/>
+          <w:sz w:val="24"/>
+          <w:szCs w:val="24"/>
+        </w:rPr>
+        <w:t>)</w:t>
+      </w:r>
+    </w:p>
+    <w:p>
+      <w:pPr>
+        <w:ind w:left="720"/>
+        <w:jc w:val="both"/>
+        <w:rPr>
+          <w:rFonts w:asciiTheme="majorBidi" w:eastAsia="Times New Roman" w:hAnsiTheme="majorBidi" w:cstheme="majorBidi"/>
+          <w:color w:val="0E101A"/>
+          <w:sz w:val="24"/>
+          <w:szCs w:val="24"/>
+        </w:rPr>
+      </w:pPr>
+      <w:r>
+        <w:rPr>
+          <w:rFonts w:asciiTheme="majorBidi" w:eastAsia="Times New Roman" w:hAnsiTheme="majorBidi" w:cstheme="majorBidi"/>
+          <w:color w:val="0E101A"/>
+          <w:sz w:val="24"/>
+          <w:szCs w:val="24"/>
+        </w:rPr>
+        <w:t xml:space="preserve">Test </w:t>
+      </w:r>
+      <w:proofErr w:type="spellStart"/>
+      <w:r>
+        <w:rPr>
+          <w:rFonts w:asciiTheme="majorBidi" w:eastAsia="Times New Roman" w:hAnsiTheme="majorBidi" w:cstheme="majorBidi"/>
+          <w:color w:val="0E101A"/>
+          <w:sz w:val="24"/>
+          <w:szCs w:val="24"/>
+        </w:rPr>
+        <w:t>testDraw</w:t>
+      </w:r>
+      <w:r>
+        <w:rPr>
+          <w:rFonts w:asciiTheme="majorBidi" w:eastAsia="Times New Roman" w:hAnsiTheme="majorBidi" w:cstheme="majorBidi"/>
+          <w:color w:val="0E101A"/>
+          <w:sz w:val="24"/>
+          <w:szCs w:val="24"/>
+        </w:rPr>
+        <w:t>Tie</w:t>
+      </w:r>
+      <w:proofErr w:type="spellEnd"/>
+      <w:r>
+        <w:rPr>
+          <w:rFonts w:asciiTheme="majorBidi" w:eastAsia="Times New Roman" w:hAnsiTheme="majorBidi" w:cstheme="majorBidi"/>
+          <w:color w:val="0E101A"/>
+          <w:sz w:val="24"/>
+          <w:szCs w:val="24"/>
+        </w:rPr>
+        <w:t xml:space="preserve"> </w:t>
+      </w:r>
+      <w:r>
+        <w:rPr>
+          <w:rFonts w:asciiTheme="majorBidi" w:eastAsia="Times New Roman" w:hAnsiTheme="majorBidi" w:cstheme="majorBidi"/>
+          <w:color w:val="0E101A"/>
+          <w:sz w:val="24"/>
+          <w:szCs w:val="24"/>
+        </w:rPr>
+        <w:t xml:space="preserve">() parses a drum set tablature and draws the to a pane. </w:t>
+      </w:r>
+      <w:r>
+        <w:rPr>
+          <w:rFonts w:asciiTheme="majorBidi" w:eastAsia="Times New Roman" w:hAnsiTheme="majorBidi" w:cstheme="majorBidi"/>
+          <w:color w:val="0E101A"/>
+          <w:sz w:val="24"/>
+          <w:szCs w:val="24"/>
+        </w:rPr>
+        <w:t xml:space="preserve">The tablature used contains </w:t>
+      </w:r>
+      <w:proofErr w:type="gramStart"/>
+      <w:r>
+        <w:rPr>
+          <w:rFonts w:asciiTheme="majorBidi" w:eastAsia="Times New Roman" w:hAnsiTheme="majorBidi" w:cstheme="majorBidi"/>
+          <w:color w:val="0E101A"/>
+          <w:sz w:val="24"/>
+          <w:szCs w:val="24"/>
+        </w:rPr>
+        <w:t>a number of</w:t>
+      </w:r>
+      <w:proofErr w:type="gramEnd"/>
+      <w:r>
+        <w:rPr>
+          <w:rFonts w:asciiTheme="majorBidi" w:eastAsia="Times New Roman" w:hAnsiTheme="majorBidi" w:cstheme="majorBidi"/>
+          <w:color w:val="0E101A"/>
+          <w:sz w:val="24"/>
+          <w:szCs w:val="24"/>
+        </w:rPr>
+        <w:t xml:space="preserve"> </w:t>
+      </w:r>
+      <w:r>
+        <w:rPr>
+          <w:rFonts w:asciiTheme="majorBidi" w:eastAsia="Times New Roman" w:hAnsiTheme="majorBidi" w:cstheme="majorBidi"/>
+          <w:color w:val="0E101A"/>
+          <w:sz w:val="24"/>
+          <w:szCs w:val="24"/>
+        </w:rPr>
+        <w:t>tied</w:t>
+      </w:r>
+      <w:r>
+        <w:rPr>
+          <w:rFonts w:asciiTheme="majorBidi" w:eastAsia="Times New Roman" w:hAnsiTheme="majorBidi" w:cstheme="majorBidi"/>
+          <w:color w:val="0E101A"/>
+          <w:sz w:val="24"/>
+          <w:szCs w:val="24"/>
+        </w:rPr>
+        <w:t xml:space="preserve"> notes. </w:t>
+      </w:r>
+      <w:r>
+        <w:rPr>
+          <w:rFonts w:asciiTheme="majorBidi" w:eastAsia="Times New Roman" w:hAnsiTheme="majorBidi" w:cstheme="majorBidi"/>
+          <w:color w:val="0E101A"/>
+          <w:sz w:val="24"/>
+          <w:szCs w:val="24"/>
+        </w:rPr>
+        <w:t>The number of ties in the pane is counted to ensure it is the correct amount.</w:t>
       </w:r>
     </w:p>
     <w:p>
@@ -10211,7 +10497,27 @@
           <w:sz w:val="24"/>
           <w:szCs w:val="24"/>
         </w:rPr>
-        <w:t>.java class and ensure they behave as expected. The only public method that is not tested at the moment is the draw () method that adds the created bar object to the Pane</w:t>
+        <w:t xml:space="preserve">.java class and ensure they behave as expected. The only public method that is not tested </w:t>
+      </w:r>
+      <w:proofErr w:type="gramStart"/>
+      <w:r>
+        <w:rPr>
+          <w:rFonts w:asciiTheme="majorBidi" w:eastAsia="Times New Roman" w:hAnsiTheme="majorBidi" w:cstheme="majorBidi"/>
+          <w:color w:val="0E101A"/>
+          <w:sz w:val="24"/>
+          <w:szCs w:val="24"/>
+        </w:rPr>
+        <w:t>at the moment</w:t>
+      </w:r>
+      <w:proofErr w:type="gramEnd"/>
+      <w:r>
+        <w:rPr>
+          <w:rFonts w:asciiTheme="majorBidi" w:eastAsia="Times New Roman" w:hAnsiTheme="majorBidi" w:cstheme="majorBidi"/>
+          <w:color w:val="0E101A"/>
+          <w:sz w:val="24"/>
+          <w:szCs w:val="24"/>
+        </w:rPr>
+        <w:t xml:space="preserve"> is the draw () method that adds the created bar object to the Pane</w:t>
       </w:r>
       <w:r>
         <w:rPr>
@@ -11761,6 +12067,7 @@
         <w:t xml:space="preserve">This class allows creating music sequences based on input tablature.  There are 3 main methods to get music sequence: </w:t>
       </w:r>
       <w:proofErr w:type="spellStart"/>
+      <w:proofErr w:type="gramStart"/>
       <w:r>
         <w:rPr>
           <w:rFonts w:asciiTheme="majorBidi" w:hAnsiTheme="majorBidi" w:cstheme="majorBidi"/>
@@ -11776,7 +12083,16 @@
           <w:sz w:val="24"/>
           <w:szCs w:val="24"/>
         </w:rPr>
-        <w:t xml:space="preserve">(), </w:t>
+        <w:t>(</w:t>
+      </w:r>
+      <w:proofErr w:type="gramEnd"/>
+      <w:r>
+        <w:rPr>
+          <w:rFonts w:asciiTheme="majorBidi" w:hAnsiTheme="majorBidi" w:cstheme="majorBidi"/>
+          <w:sz w:val="24"/>
+          <w:szCs w:val="24"/>
+        </w:rPr>
+        <w:t xml:space="preserve">), </w:t>
       </w:r>
       <w:proofErr w:type="spellStart"/>
       <w:r>
@@ -11934,6 +12250,7 @@
         <w:t xml:space="preserve">nsures </w:t>
       </w:r>
       <w:proofErr w:type="spellStart"/>
+      <w:proofErr w:type="gramStart"/>
       <w:r>
         <w:rPr>
           <w:rFonts w:asciiTheme="majorBidi" w:hAnsiTheme="majorBidi" w:cstheme="majorBidi"/>
@@ -11949,7 +12266,16 @@
           <w:sz w:val="24"/>
           <w:szCs w:val="24"/>
         </w:rPr>
-        <w:t xml:space="preserve">() method returns the correct </w:t>
+        <w:t>(</w:t>
+      </w:r>
+      <w:proofErr w:type="gramEnd"/>
+      <w:r>
+        <w:rPr>
+          <w:rFonts w:asciiTheme="majorBidi" w:hAnsiTheme="majorBidi" w:cstheme="majorBidi"/>
+          <w:sz w:val="24"/>
+          <w:szCs w:val="24"/>
+        </w:rPr>
+        <w:t xml:space="preserve">) method returns the correct </w:t>
       </w:r>
       <w:r>
         <w:rPr>
@@ -12080,6 +12406,7 @@
         <w:t xml:space="preserve">nsures </w:t>
       </w:r>
       <w:proofErr w:type="spellStart"/>
+      <w:proofErr w:type="gramStart"/>
       <w:r>
         <w:rPr>
           <w:rFonts w:asciiTheme="majorBidi" w:hAnsiTheme="majorBidi" w:cstheme="majorBidi"/>
@@ -12111,7 +12438,16 @@
           <w:sz w:val="24"/>
           <w:szCs w:val="24"/>
         </w:rPr>
-        <w:t xml:space="preserve">() method returns the correct </w:t>
+        <w:t>(</w:t>
+      </w:r>
+      <w:proofErr w:type="gramEnd"/>
+      <w:r>
+        <w:rPr>
+          <w:rFonts w:asciiTheme="majorBidi" w:hAnsiTheme="majorBidi" w:cstheme="majorBidi"/>
+          <w:sz w:val="24"/>
+          <w:szCs w:val="24"/>
+        </w:rPr>
+        <w:t xml:space="preserve">) method returns the correct </w:t>
       </w:r>
       <w:r>
         <w:rPr>
@@ -12242,6 +12578,7 @@
         <w:t xml:space="preserve">nsures </w:t>
       </w:r>
       <w:proofErr w:type="spellStart"/>
+      <w:proofErr w:type="gramStart"/>
       <w:r>
         <w:rPr>
           <w:rFonts w:asciiTheme="majorBidi" w:hAnsiTheme="majorBidi" w:cstheme="majorBidi"/>
@@ -12273,7 +12610,16 @@
           <w:sz w:val="24"/>
           <w:szCs w:val="24"/>
         </w:rPr>
-        <w:t xml:space="preserve">() method returns the correct </w:t>
+        <w:t>(</w:t>
+      </w:r>
+      <w:proofErr w:type="gramEnd"/>
+      <w:r>
+        <w:rPr>
+          <w:rFonts w:asciiTheme="majorBidi" w:hAnsiTheme="majorBidi" w:cstheme="majorBidi"/>
+          <w:sz w:val="24"/>
+          <w:szCs w:val="24"/>
+        </w:rPr>
+        <w:t xml:space="preserve">) method returns the correct </w:t>
       </w:r>
       <w:r>
         <w:rPr>

</xml_diff>

<commit_message>
Updated testing document for draw drumset note
</commit_message>
<xml_diff>
--- a/Documents/TestingDocument/EECS2311_Group6_TAB2XML_TestingDocument.docx
+++ b/Documents/TestingDocument/EECS2311_Group6_TAB2XML_TestingDocument.docx
@@ -2883,27 +2883,7 @@
           <w:sz w:val="24"/>
           <w:szCs w:val="24"/>
         </w:rPr>
-        <w:t xml:space="preserve">These test cases examine the public classes of DrawBar.java class and ensure they behave as expected. The only public method that is not tested </w:t>
-      </w:r>
-      <w:proofErr w:type="gramStart"/>
-      <w:r>
-        <w:rPr>
-          <w:rFonts w:asciiTheme="majorBidi" w:eastAsia="Times New Roman" w:hAnsiTheme="majorBidi" w:cstheme="majorBidi"/>
-          <w:color w:val="0E101A"/>
-          <w:sz w:val="24"/>
-          <w:szCs w:val="24"/>
-        </w:rPr>
-        <w:t>at the moment</w:t>
-      </w:r>
-      <w:proofErr w:type="gramEnd"/>
-      <w:r>
-        <w:rPr>
-          <w:rFonts w:asciiTheme="majorBidi" w:eastAsia="Times New Roman" w:hAnsiTheme="majorBidi" w:cstheme="majorBidi"/>
-          <w:color w:val="0E101A"/>
-          <w:sz w:val="24"/>
-          <w:szCs w:val="24"/>
-        </w:rPr>
-        <w:t xml:space="preserve"> is the </w:t>
+        <w:t xml:space="preserve">These test cases examine the public classes of DrawBar.java class and ensure they behave as expected. The only public method that is not tested at the moment is the </w:t>
       </w:r>
       <w:r>
         <w:rPr>
@@ -4198,27 +4178,7 @@
           <w:sz w:val="24"/>
           <w:szCs w:val="24"/>
         </w:rPr>
-        <w:t xml:space="preserve"> would be a better practice), however, since testing drawGuitar () -which add elements to GUI- is not possible </w:t>
-      </w:r>
-      <w:proofErr w:type="gramStart"/>
-      <w:r>
-        <w:rPr>
-          <w:rFonts w:asciiTheme="majorBidi" w:eastAsia="Times New Roman" w:hAnsiTheme="majorBidi" w:cstheme="majorBidi"/>
-          <w:color w:val="0E101A"/>
-          <w:sz w:val="24"/>
-          <w:szCs w:val="24"/>
-        </w:rPr>
-        <w:t>at the moment</w:t>
-      </w:r>
-      <w:proofErr w:type="gramEnd"/>
-      <w:r>
-        <w:rPr>
-          <w:rFonts w:asciiTheme="majorBidi" w:eastAsia="Times New Roman" w:hAnsiTheme="majorBidi" w:cstheme="majorBidi"/>
-          <w:color w:val="0E101A"/>
-          <w:sz w:val="24"/>
-          <w:szCs w:val="24"/>
-        </w:rPr>
-        <w:t>, we can test these methods to make sure we are using the correct values in the drawGuitar () method. Therefore, by inference</w:t>
+        <w:t xml:space="preserve"> would be a better practice), however, since testing drawGuitar () -which add elements to GUI- is not possible at the moment, we can test these methods to make sure we are using the correct values in the drawGuitar () method. Therefore, by inference</w:t>
       </w:r>
       <w:r>
         <w:rPr>
@@ -8401,6 +8361,35 @@
         </w:rPr>
         <w:t xml:space="preserve"> notes.</w:t>
       </w:r>
+      <w:r>
+        <w:rPr>
+          <w:rFonts w:asciiTheme="majorBidi" w:eastAsia="Times New Roman" w:hAnsiTheme="majorBidi" w:cstheme="majorBidi"/>
+          <w:color w:val="0E101A"/>
+          <w:sz w:val="24"/>
+          <w:szCs w:val="24"/>
+        </w:rPr>
+        <w:t xml:space="preserve"> This is not done manually, instead it is done by parsing a tablature and using the </w:t>
+      </w:r>
+      <w:proofErr w:type="spellStart"/>
+      <w:r>
+        <w:rPr>
+          <w:rFonts w:asciiTheme="majorBidi" w:eastAsia="Times New Roman" w:hAnsiTheme="majorBidi" w:cstheme="majorBidi"/>
+          <w:color w:val="0E101A"/>
+          <w:sz w:val="24"/>
+          <w:szCs w:val="24"/>
+        </w:rPr>
+        <w:t>drumset</w:t>
+      </w:r>
+      <w:proofErr w:type="spellEnd"/>
+      <w:r>
+        <w:rPr>
+          <w:rFonts w:asciiTheme="majorBidi" w:eastAsia="Times New Roman" w:hAnsiTheme="majorBidi" w:cstheme="majorBidi"/>
+          <w:color w:val="0E101A"/>
+          <w:sz w:val="24"/>
+          <w:szCs w:val="24"/>
+        </w:rPr>
+        <w:t xml:space="preserve"> drawer to draw the notes to a pane. The pane is then checked for errors.</w:t>
+      </w:r>
     </w:p>
     <w:p>
       <w:pPr>
@@ -8439,7 +8428,6 @@
         <w:t xml:space="preserve">Test: </w:t>
       </w:r>
       <w:proofErr w:type="spellStart"/>
-      <w:proofErr w:type="gramStart"/>
       <w:r>
         <w:rPr>
           <w:rFonts w:asciiTheme="majorBidi" w:eastAsia="Times New Roman" w:hAnsiTheme="majorBidi" w:cstheme="majorBidi"/>
@@ -8459,18 +8447,7 @@
           <w:sz w:val="24"/>
           <w:szCs w:val="24"/>
         </w:rPr>
-        <w:t>(</w:t>
-      </w:r>
-      <w:proofErr w:type="gramEnd"/>
-      <w:r>
-        <w:rPr>
-          <w:rFonts w:asciiTheme="majorBidi" w:eastAsia="Times New Roman" w:hAnsiTheme="majorBidi" w:cstheme="majorBidi"/>
-          <w:b/>
-          <w:color w:val="0E101A"/>
-          <w:sz w:val="24"/>
-          <w:szCs w:val="24"/>
-        </w:rPr>
-        <w:t>)</w:t>
+        <w:t>()</w:t>
       </w:r>
     </w:p>
     <w:p>
@@ -8567,7 +8544,6 @@
         <w:t xml:space="preserve">Test: </w:t>
       </w:r>
       <w:proofErr w:type="spellStart"/>
-      <w:proofErr w:type="gramStart"/>
       <w:r>
         <w:rPr>
           <w:rFonts w:asciiTheme="majorBidi" w:eastAsia="Times New Roman" w:hAnsiTheme="majorBidi" w:cstheme="majorBidi"/>
@@ -8587,18 +8563,7 @@
           <w:sz w:val="24"/>
           <w:szCs w:val="24"/>
         </w:rPr>
-        <w:t>(</w:t>
-      </w:r>
-      <w:proofErr w:type="gramEnd"/>
-      <w:r>
-        <w:rPr>
-          <w:rFonts w:asciiTheme="majorBidi" w:eastAsia="Times New Roman" w:hAnsiTheme="majorBidi" w:cstheme="majorBidi"/>
-          <w:b/>
-          <w:color w:val="0E101A"/>
-          <w:sz w:val="24"/>
-          <w:szCs w:val="24"/>
-        </w:rPr>
-        <w:t>)</w:t>
+        <w:t>()</w:t>
       </w:r>
     </w:p>
     <w:p>
@@ -8677,7 +8642,6 @@
         <w:t xml:space="preserve">Test: </w:t>
       </w:r>
       <w:proofErr w:type="spellStart"/>
-      <w:proofErr w:type="gramStart"/>
       <w:r>
         <w:rPr>
           <w:rFonts w:asciiTheme="majorBidi" w:eastAsia="Times New Roman" w:hAnsiTheme="majorBidi" w:cstheme="majorBidi"/>
@@ -8707,18 +8671,7 @@
           <w:sz w:val="24"/>
           <w:szCs w:val="24"/>
         </w:rPr>
-        <w:t>(</w:t>
-      </w:r>
-      <w:proofErr w:type="gramEnd"/>
-      <w:r>
-        <w:rPr>
-          <w:rFonts w:asciiTheme="majorBidi" w:eastAsia="Times New Roman" w:hAnsiTheme="majorBidi" w:cstheme="majorBidi"/>
-          <w:b/>
-          <w:color w:val="0E101A"/>
-          <w:sz w:val="24"/>
-          <w:szCs w:val="24"/>
-        </w:rPr>
-        <w:t>)</w:t>
+        <w:t>()</w:t>
       </w:r>
     </w:p>
     <w:p>
@@ -8846,7 +8799,6 @@
         <w:t xml:space="preserve">Test: </w:t>
       </w:r>
       <w:proofErr w:type="spellStart"/>
-      <w:proofErr w:type="gramStart"/>
       <w:r>
         <w:rPr>
           <w:rFonts w:asciiTheme="majorBidi" w:eastAsia="Times New Roman" w:hAnsiTheme="majorBidi" w:cstheme="majorBidi"/>
@@ -8876,18 +8828,7 @@
           <w:sz w:val="24"/>
           <w:szCs w:val="24"/>
         </w:rPr>
-        <w:t>(</w:t>
-      </w:r>
-      <w:proofErr w:type="gramEnd"/>
-      <w:r>
-        <w:rPr>
-          <w:rFonts w:asciiTheme="majorBidi" w:eastAsia="Times New Roman" w:hAnsiTheme="majorBidi" w:cstheme="majorBidi"/>
-          <w:b/>
-          <w:color w:val="0E101A"/>
-          <w:sz w:val="24"/>
-          <w:szCs w:val="24"/>
-        </w:rPr>
-        <w:t>)</w:t>
+        <w:t>()</w:t>
       </w:r>
     </w:p>
     <w:p>
@@ -8955,27 +8896,7 @@
           <w:sz w:val="24"/>
           <w:szCs w:val="24"/>
         </w:rPr>
-        <w:t xml:space="preserve">The tablature used contains </w:t>
-      </w:r>
-      <w:proofErr w:type="gramStart"/>
-      <w:r>
-        <w:rPr>
-          <w:rFonts w:asciiTheme="majorBidi" w:eastAsia="Times New Roman" w:hAnsiTheme="majorBidi" w:cstheme="majorBidi"/>
-          <w:color w:val="0E101A"/>
-          <w:sz w:val="24"/>
-          <w:szCs w:val="24"/>
-        </w:rPr>
-        <w:t>a number of</w:t>
-      </w:r>
-      <w:proofErr w:type="gramEnd"/>
-      <w:r>
-        <w:rPr>
-          <w:rFonts w:asciiTheme="majorBidi" w:eastAsia="Times New Roman" w:hAnsiTheme="majorBidi" w:cstheme="majorBidi"/>
-          <w:color w:val="0E101A"/>
-          <w:sz w:val="24"/>
-          <w:szCs w:val="24"/>
-        </w:rPr>
-        <w:t xml:space="preserve"> 32</w:t>
+        <w:t>The tablature used contains a number of 32</w:t>
       </w:r>
       <w:r>
         <w:rPr>
@@ -9013,27 +8934,7 @@
           <w:sz w:val="24"/>
           <w:szCs w:val="24"/>
         </w:rPr>
-        <w:t xml:space="preserve"> notes, and eight notes. These notes are beamed together, and the number of beams </w:t>
-      </w:r>
-      <w:proofErr w:type="gramStart"/>
-      <w:r>
-        <w:rPr>
-          <w:rFonts w:asciiTheme="majorBidi" w:eastAsia="Times New Roman" w:hAnsiTheme="majorBidi" w:cstheme="majorBidi"/>
-          <w:color w:val="0E101A"/>
-          <w:sz w:val="24"/>
-          <w:szCs w:val="24"/>
-        </w:rPr>
-        <w:t>are</w:t>
-      </w:r>
-      <w:proofErr w:type="gramEnd"/>
-      <w:r>
-        <w:rPr>
-          <w:rFonts w:asciiTheme="majorBidi" w:eastAsia="Times New Roman" w:hAnsiTheme="majorBidi" w:cstheme="majorBidi"/>
-          <w:color w:val="0E101A"/>
-          <w:sz w:val="24"/>
-          <w:szCs w:val="24"/>
-        </w:rPr>
-        <w:t xml:space="preserve"> counted to ensure there is the current amount.</w:t>
+        <w:t xml:space="preserve"> notes, and eight notes. These notes are beamed together, and the number of beams are counted to ensure there is the current amount.</w:t>
       </w:r>
     </w:p>
     <w:p>
@@ -9062,7 +8963,6 @@
         <w:t xml:space="preserve">Test: </w:t>
       </w:r>
       <w:proofErr w:type="spellStart"/>
-      <w:proofErr w:type="gramStart"/>
       <w:r>
         <w:rPr>
           <w:rFonts w:asciiTheme="majorBidi" w:eastAsia="Times New Roman" w:hAnsiTheme="majorBidi" w:cstheme="majorBidi"/>
@@ -9092,18 +8992,7 @@
           <w:sz w:val="24"/>
           <w:szCs w:val="24"/>
         </w:rPr>
-        <w:t>(</w:t>
-      </w:r>
-      <w:proofErr w:type="gramEnd"/>
-      <w:r>
-        <w:rPr>
-          <w:rFonts w:asciiTheme="majorBidi" w:eastAsia="Times New Roman" w:hAnsiTheme="majorBidi" w:cstheme="majorBidi"/>
-          <w:b/>
-          <w:color w:val="0E101A"/>
-          <w:sz w:val="24"/>
-          <w:szCs w:val="24"/>
-        </w:rPr>
-        <w:t>)</w:t>
+        <w:t>()</w:t>
       </w:r>
     </w:p>
     <w:p>
@@ -9171,54 +9060,7 @@
           <w:sz w:val="24"/>
           <w:szCs w:val="24"/>
         </w:rPr>
-        <w:t xml:space="preserve">The tablature used contains </w:t>
-      </w:r>
-      <w:proofErr w:type="gramStart"/>
-      <w:r>
-        <w:rPr>
-          <w:rFonts w:asciiTheme="majorBidi" w:eastAsia="Times New Roman" w:hAnsiTheme="majorBidi" w:cstheme="majorBidi"/>
-          <w:color w:val="0E101A"/>
-          <w:sz w:val="24"/>
-          <w:szCs w:val="24"/>
-        </w:rPr>
-        <w:t>a number of</w:t>
-      </w:r>
-      <w:proofErr w:type="gramEnd"/>
-      <w:r>
-        <w:rPr>
-          <w:rFonts w:asciiTheme="majorBidi" w:eastAsia="Times New Roman" w:hAnsiTheme="majorBidi" w:cstheme="majorBidi"/>
-          <w:color w:val="0E101A"/>
-          <w:sz w:val="24"/>
-          <w:szCs w:val="24"/>
-        </w:rPr>
-        <w:t xml:space="preserve"> </w:t>
-      </w:r>
-      <w:r>
-        <w:rPr>
-          <w:rFonts w:asciiTheme="majorBidi" w:eastAsia="Times New Roman" w:hAnsiTheme="majorBidi" w:cstheme="majorBidi"/>
-          <w:color w:val="0E101A"/>
-          <w:sz w:val="24"/>
-          <w:szCs w:val="24"/>
-        </w:rPr>
-        <w:t>tied</w:t>
-      </w:r>
-      <w:r>
-        <w:rPr>
-          <w:rFonts w:asciiTheme="majorBidi" w:eastAsia="Times New Roman" w:hAnsiTheme="majorBidi" w:cstheme="majorBidi"/>
-          <w:color w:val="0E101A"/>
-          <w:sz w:val="24"/>
-          <w:szCs w:val="24"/>
-        </w:rPr>
-        <w:t xml:space="preserve"> notes. </w:t>
-      </w:r>
-      <w:r>
-        <w:rPr>
-          <w:rFonts w:asciiTheme="majorBidi" w:eastAsia="Times New Roman" w:hAnsiTheme="majorBidi" w:cstheme="majorBidi"/>
-          <w:color w:val="0E101A"/>
-          <w:sz w:val="24"/>
-          <w:szCs w:val="24"/>
-        </w:rPr>
-        <w:t>The number of ties in the pane is counted to ensure it is the correct amount.</w:t>
+        <w:t>The tablature used contains a number of tied notes. The number of ties in the pane is counted to ensure it is the correct amount.</w:t>
       </w:r>
     </w:p>
     <w:p>
@@ -9579,23 +9421,23 @@
           <w:sz w:val="24"/>
           <w:szCs w:val="24"/>
         </w:rPr>
-        <w:t>This is sufficient testing because when the drawing methods are changed, they should still draw the notes at the same position</w:t>
-      </w:r>
-      <w:r>
-        <w:rPr>
-          <w:rFonts w:asciiTheme="majorBidi" w:eastAsia="Times New Roman" w:hAnsiTheme="majorBidi" w:cstheme="majorBidi"/>
-          <w:sz w:val="24"/>
-          <w:szCs w:val="24"/>
-        </w:rPr>
-        <w:t>s</w:t>
-      </w:r>
-      <w:r>
-        <w:rPr>
-          <w:rFonts w:asciiTheme="majorBidi" w:eastAsia="Times New Roman" w:hAnsiTheme="majorBidi" w:cstheme="majorBidi"/>
-          <w:sz w:val="24"/>
-          <w:szCs w:val="24"/>
-        </w:rPr>
-        <w:t xml:space="preserve"> for the simple tablature used in the test case. This will ensure the fundamental part</w:t>
+        <w:t xml:space="preserve">This is sufficient testing because when the drawing methods are changed, they should still draw the </w:t>
+      </w:r>
+      <w:r>
+        <w:rPr>
+          <w:rFonts w:asciiTheme="majorBidi" w:eastAsia="Times New Roman" w:hAnsiTheme="majorBidi" w:cstheme="majorBidi"/>
+          <w:sz w:val="24"/>
+          <w:szCs w:val="24"/>
+        </w:rPr>
+        <w:t xml:space="preserve">same number of notes. Also, as the positioning and sizes of the notes are changed, the number of notes should still remain unchanged. </w:t>
+      </w:r>
+      <w:r>
+        <w:rPr>
+          <w:rFonts w:asciiTheme="majorBidi" w:eastAsia="Times New Roman" w:hAnsiTheme="majorBidi" w:cstheme="majorBidi"/>
+          <w:sz w:val="24"/>
+          <w:szCs w:val="24"/>
+        </w:rPr>
+        <w:t>This will ensure the fundamental part</w:t>
       </w:r>
       <w:r>
         <w:rPr>
@@ -10497,27 +10339,7 @@
           <w:sz w:val="24"/>
           <w:szCs w:val="24"/>
         </w:rPr>
-        <w:t xml:space="preserve">.java class and ensure they behave as expected. The only public method that is not tested </w:t>
-      </w:r>
-      <w:proofErr w:type="gramStart"/>
-      <w:r>
-        <w:rPr>
-          <w:rFonts w:asciiTheme="majorBidi" w:eastAsia="Times New Roman" w:hAnsiTheme="majorBidi" w:cstheme="majorBidi"/>
-          <w:color w:val="0E101A"/>
-          <w:sz w:val="24"/>
-          <w:szCs w:val="24"/>
-        </w:rPr>
-        <w:t>at the moment</w:t>
-      </w:r>
-      <w:proofErr w:type="gramEnd"/>
-      <w:r>
-        <w:rPr>
-          <w:rFonts w:asciiTheme="majorBidi" w:eastAsia="Times New Roman" w:hAnsiTheme="majorBidi" w:cstheme="majorBidi"/>
-          <w:color w:val="0E101A"/>
-          <w:sz w:val="24"/>
-          <w:szCs w:val="24"/>
-        </w:rPr>
-        <w:t xml:space="preserve"> is the draw () method that adds the created bar object to the Pane</w:t>
+        <w:t>.java class and ensure they behave as expected. The only public method that is not tested at the moment is the draw () method that adds the created bar object to the Pane</w:t>
       </w:r>
       <w:r>
         <w:rPr>
@@ -12067,7 +11889,6 @@
         <w:t xml:space="preserve">This class allows creating music sequences based on input tablature.  There are 3 main methods to get music sequence: </w:t>
       </w:r>
       <w:proofErr w:type="spellStart"/>
-      <w:proofErr w:type="gramStart"/>
       <w:r>
         <w:rPr>
           <w:rFonts w:asciiTheme="majorBidi" w:hAnsiTheme="majorBidi" w:cstheme="majorBidi"/>
@@ -12083,16 +11904,7 @@
           <w:sz w:val="24"/>
           <w:szCs w:val="24"/>
         </w:rPr>
-        <w:t>(</w:t>
-      </w:r>
-      <w:proofErr w:type="gramEnd"/>
-      <w:r>
-        <w:rPr>
-          <w:rFonts w:asciiTheme="majorBidi" w:hAnsiTheme="majorBidi" w:cstheme="majorBidi"/>
-          <w:sz w:val="24"/>
-          <w:szCs w:val="24"/>
-        </w:rPr>
-        <w:t xml:space="preserve">), </w:t>
+        <w:t xml:space="preserve">(), </w:t>
       </w:r>
       <w:proofErr w:type="spellStart"/>
       <w:r>
@@ -12250,7 +12062,6 @@
         <w:t xml:space="preserve">nsures </w:t>
       </w:r>
       <w:proofErr w:type="spellStart"/>
-      <w:proofErr w:type="gramStart"/>
       <w:r>
         <w:rPr>
           <w:rFonts w:asciiTheme="majorBidi" w:hAnsiTheme="majorBidi" w:cstheme="majorBidi"/>
@@ -12266,16 +12077,7 @@
           <w:sz w:val="24"/>
           <w:szCs w:val="24"/>
         </w:rPr>
-        <w:t>(</w:t>
-      </w:r>
-      <w:proofErr w:type="gramEnd"/>
-      <w:r>
-        <w:rPr>
-          <w:rFonts w:asciiTheme="majorBidi" w:hAnsiTheme="majorBidi" w:cstheme="majorBidi"/>
-          <w:sz w:val="24"/>
-          <w:szCs w:val="24"/>
-        </w:rPr>
-        <w:t xml:space="preserve">) method returns the correct </w:t>
+        <w:t xml:space="preserve">() method returns the correct </w:t>
       </w:r>
       <w:r>
         <w:rPr>
@@ -12406,7 +12208,6 @@
         <w:t xml:space="preserve">nsures </w:t>
       </w:r>
       <w:proofErr w:type="spellStart"/>
-      <w:proofErr w:type="gramStart"/>
       <w:r>
         <w:rPr>
           <w:rFonts w:asciiTheme="majorBidi" w:hAnsiTheme="majorBidi" w:cstheme="majorBidi"/>
@@ -12438,16 +12239,7 @@
           <w:sz w:val="24"/>
           <w:szCs w:val="24"/>
         </w:rPr>
-        <w:t>(</w:t>
-      </w:r>
-      <w:proofErr w:type="gramEnd"/>
-      <w:r>
-        <w:rPr>
-          <w:rFonts w:asciiTheme="majorBidi" w:hAnsiTheme="majorBidi" w:cstheme="majorBidi"/>
-          <w:sz w:val="24"/>
-          <w:szCs w:val="24"/>
-        </w:rPr>
-        <w:t xml:space="preserve">) method returns the correct </w:t>
+        <w:t xml:space="preserve">() method returns the correct </w:t>
       </w:r>
       <w:r>
         <w:rPr>
@@ -12578,7 +12370,6 @@
         <w:t xml:space="preserve">nsures </w:t>
       </w:r>
       <w:proofErr w:type="spellStart"/>
-      <w:proofErr w:type="gramStart"/>
       <w:r>
         <w:rPr>
           <w:rFonts w:asciiTheme="majorBidi" w:hAnsiTheme="majorBidi" w:cstheme="majorBidi"/>
@@ -12610,16 +12401,7 @@
           <w:sz w:val="24"/>
           <w:szCs w:val="24"/>
         </w:rPr>
-        <w:t>(</w:t>
-      </w:r>
-      <w:proofErr w:type="gramEnd"/>
-      <w:r>
-        <w:rPr>
-          <w:rFonts w:asciiTheme="majorBidi" w:hAnsiTheme="majorBidi" w:cstheme="majorBidi"/>
-          <w:sz w:val="24"/>
-          <w:szCs w:val="24"/>
-        </w:rPr>
-        <w:t xml:space="preserve">) method returns the correct </w:t>
+        <w:t xml:space="preserve">() method returns the correct </w:t>
       </w:r>
       <w:r>
         <w:rPr>

</xml_diff>

<commit_message>
Added tests for measure list, clef in Drumset, updated testing document
</commit_message>
<xml_diff>
--- a/Documents/TestingDocument/EECS2311_Group6_TAB2XML_TestingDocument.docx
+++ b/Documents/TestingDocument/EECS2311_Group6_TAB2XML_TestingDocument.docx
@@ -4907,6 +4907,35 @@
         </w:rPr>
         <w:t xml:space="preserve"> object.</w:t>
       </w:r>
+      <w:r>
+        <w:rPr>
+          <w:rFonts w:asciiTheme="majorBidi" w:eastAsia="Times New Roman" w:hAnsiTheme="majorBidi" w:cstheme="majorBidi"/>
+          <w:color w:val="0E101A"/>
+          <w:sz w:val="24"/>
+          <w:szCs w:val="24"/>
+        </w:rPr>
+        <w:t xml:space="preserve"> The tests are conducted by parsing a music tablature and using it to initialize the </w:t>
+      </w:r>
+      <w:proofErr w:type="spellStart"/>
+      <w:r>
+        <w:rPr>
+          <w:rFonts w:asciiTheme="majorBidi" w:eastAsia="Times New Roman" w:hAnsiTheme="majorBidi" w:cstheme="majorBidi"/>
+          <w:color w:val="0E101A"/>
+          <w:sz w:val="24"/>
+          <w:szCs w:val="24"/>
+        </w:rPr>
+        <w:t>Drumset</w:t>
+      </w:r>
+      <w:proofErr w:type="spellEnd"/>
+      <w:r>
+        <w:rPr>
+          <w:rFonts w:asciiTheme="majorBidi" w:eastAsia="Times New Roman" w:hAnsiTheme="majorBidi" w:cstheme="majorBidi"/>
+          <w:color w:val="0E101A"/>
+          <w:sz w:val="24"/>
+          <w:szCs w:val="24"/>
+        </w:rPr>
+        <w:t xml:space="preserve"> class.</w:t>
+      </w:r>
     </w:p>
     <w:p>
       <w:pPr>
@@ -5141,43 +5170,7 @@
           <w:sz w:val="24"/>
           <w:szCs w:val="24"/>
         </w:rPr>
-        <w:t xml:space="preserve">the values of the spacing, font size, music line spacing, and staff spacing given </w:t>
-      </w:r>
-      <w:r>
-        <w:rPr>
-          <w:rFonts w:asciiTheme="majorBidi" w:eastAsia="Times New Roman" w:hAnsiTheme="majorBidi" w:cstheme="majorBidi"/>
-          <w:color w:val="0E101A"/>
-          <w:sz w:val="24"/>
-          <w:szCs w:val="24"/>
-        </w:rPr>
-        <w:t xml:space="preserve">modified </w:t>
-      </w:r>
-      <w:r>
-        <w:rPr>
-          <w:rFonts w:asciiTheme="majorBidi" w:eastAsia="Times New Roman" w:hAnsiTheme="majorBidi" w:cstheme="majorBidi"/>
-          <w:color w:val="0E101A"/>
-          <w:sz w:val="24"/>
-          <w:szCs w:val="24"/>
-        </w:rPr>
-        <w:t>parameters</w:t>
-      </w:r>
-      <w:r>
-        <w:rPr>
-          <w:rFonts w:asciiTheme="majorBidi" w:eastAsia="Times New Roman" w:hAnsiTheme="majorBidi" w:cstheme="majorBidi"/>
-          <w:color w:val="0E101A"/>
-          <w:sz w:val="24"/>
-          <w:szCs w:val="24"/>
-        </w:rPr>
-        <w:t xml:space="preserve"> (simulating user changing the appearance of the sheet music)</w:t>
-      </w:r>
-      <w:r>
-        <w:rPr>
-          <w:rFonts w:asciiTheme="majorBidi" w:eastAsia="Times New Roman" w:hAnsiTheme="majorBidi" w:cstheme="majorBidi"/>
-          <w:color w:val="0E101A"/>
-          <w:sz w:val="24"/>
-          <w:szCs w:val="24"/>
-        </w:rPr>
-        <w:t>.</w:t>
+        <w:t>the values of the spacing, font size, music line spacing, and staff spacing given modified parameters (simulating user changing the appearance of the sheet music).</w:t>
       </w:r>
     </w:p>
     <w:p>
@@ -5424,6 +5417,296 @@
     </w:p>
     <w:p>
       <w:pPr>
+        <w:numPr>
+          <w:ilvl w:val="0"/>
+          <w:numId w:val="3"/>
+        </w:numPr>
+        <w:jc w:val="both"/>
+        <w:rPr>
+          <w:rFonts w:asciiTheme="majorBidi" w:eastAsia="Times New Roman" w:hAnsiTheme="majorBidi" w:cstheme="majorBidi"/>
+          <w:b/>
+          <w:color w:val="0E101A"/>
+          <w:sz w:val="24"/>
+          <w:szCs w:val="24"/>
+        </w:rPr>
+      </w:pPr>
+      <w:r>
+        <w:rPr>
+          <w:rFonts w:asciiTheme="majorBidi" w:eastAsia="Times New Roman" w:hAnsiTheme="majorBidi" w:cstheme="majorBidi"/>
+          <w:b/>
+          <w:color w:val="0E101A"/>
+          <w:sz w:val="24"/>
+          <w:szCs w:val="24"/>
+        </w:rPr>
+        <w:t xml:space="preserve">Test: </w:t>
+      </w:r>
+      <w:proofErr w:type="spellStart"/>
+      <w:r>
+        <w:rPr>
+          <w:rFonts w:asciiTheme="majorBidi" w:eastAsia="Times New Roman" w:hAnsiTheme="majorBidi" w:cstheme="majorBidi"/>
+          <w:b/>
+          <w:color w:val="0E101A"/>
+          <w:sz w:val="24"/>
+          <w:szCs w:val="24"/>
+        </w:rPr>
+        <w:t>test</w:t>
+      </w:r>
+      <w:r>
+        <w:rPr>
+          <w:rFonts w:asciiTheme="majorBidi" w:eastAsia="Times New Roman" w:hAnsiTheme="majorBidi" w:cstheme="majorBidi"/>
+          <w:b/>
+          <w:color w:val="0E101A"/>
+          <w:sz w:val="24"/>
+          <w:szCs w:val="24"/>
+        </w:rPr>
+        <w:t>MeasureList</w:t>
+      </w:r>
+      <w:proofErr w:type="spellEnd"/>
+      <w:r>
+        <w:rPr>
+          <w:rFonts w:asciiTheme="majorBidi" w:eastAsia="Times New Roman" w:hAnsiTheme="majorBidi" w:cstheme="majorBidi"/>
+          <w:b/>
+          <w:color w:val="0E101A"/>
+          <w:sz w:val="24"/>
+          <w:szCs w:val="24"/>
+        </w:rPr>
+        <w:t xml:space="preserve"> </w:t>
+      </w:r>
+      <w:r>
+        <w:rPr>
+          <w:rFonts w:asciiTheme="majorBidi" w:eastAsia="Times New Roman" w:hAnsiTheme="majorBidi" w:cstheme="majorBidi"/>
+          <w:b/>
+          <w:color w:val="0E101A"/>
+          <w:sz w:val="24"/>
+          <w:szCs w:val="24"/>
+        </w:rPr>
+        <w:t>()</w:t>
+      </w:r>
+    </w:p>
+    <w:p>
+      <w:pPr>
+        <w:ind w:left="720"/>
+        <w:jc w:val="both"/>
+        <w:rPr>
+          <w:rFonts w:asciiTheme="majorBidi" w:eastAsia="Times New Roman" w:hAnsiTheme="majorBidi" w:cstheme="majorBidi"/>
+          <w:color w:val="0E101A"/>
+          <w:sz w:val="24"/>
+          <w:szCs w:val="24"/>
+        </w:rPr>
+      </w:pPr>
+      <w:r>
+        <w:rPr>
+          <w:rFonts w:asciiTheme="majorBidi" w:eastAsia="Times New Roman" w:hAnsiTheme="majorBidi" w:cstheme="majorBidi"/>
+          <w:color w:val="0E101A"/>
+          <w:sz w:val="24"/>
+          <w:szCs w:val="24"/>
+        </w:rPr>
+        <w:t xml:space="preserve">Test </w:t>
+      </w:r>
+      <w:r>
+        <w:rPr>
+          <w:rFonts w:asciiTheme="majorBidi" w:eastAsia="Times New Roman" w:hAnsiTheme="majorBidi" w:cstheme="majorBidi"/>
+          <w:color w:val="0E101A"/>
+          <w:sz w:val="24"/>
+          <w:szCs w:val="24"/>
+        </w:rPr>
+        <w:t xml:space="preserve">to make sure the </w:t>
+      </w:r>
+      <w:r>
+        <w:rPr>
+          <w:rFonts w:asciiTheme="majorBidi" w:eastAsia="Times New Roman" w:hAnsiTheme="majorBidi" w:cstheme="majorBidi"/>
+          <w:color w:val="0E101A"/>
+          <w:sz w:val="24"/>
+          <w:szCs w:val="24"/>
+        </w:rPr>
+        <w:t xml:space="preserve">list of measures was extracted from the score partwise and set properly in the </w:t>
+      </w:r>
+      <w:proofErr w:type="spellStart"/>
+      <w:r>
+        <w:rPr>
+          <w:rFonts w:asciiTheme="majorBidi" w:eastAsia="Times New Roman" w:hAnsiTheme="majorBidi" w:cstheme="majorBidi"/>
+          <w:color w:val="0E101A"/>
+          <w:sz w:val="24"/>
+          <w:szCs w:val="24"/>
+        </w:rPr>
+        <w:t>Drumset</w:t>
+      </w:r>
+      <w:proofErr w:type="spellEnd"/>
+      <w:r>
+        <w:rPr>
+          <w:rFonts w:asciiTheme="majorBidi" w:eastAsia="Times New Roman" w:hAnsiTheme="majorBidi" w:cstheme="majorBidi"/>
+          <w:color w:val="0E101A"/>
+          <w:sz w:val="24"/>
+          <w:szCs w:val="24"/>
+        </w:rPr>
+        <w:t xml:space="preserve"> object</w:t>
+      </w:r>
+      <w:r>
+        <w:rPr>
+          <w:rFonts w:asciiTheme="majorBidi" w:eastAsia="Times New Roman" w:hAnsiTheme="majorBidi" w:cstheme="majorBidi"/>
+          <w:color w:val="0E101A"/>
+          <w:sz w:val="24"/>
+          <w:szCs w:val="24"/>
+        </w:rPr>
+        <w:t>.</w:t>
+      </w:r>
+    </w:p>
+    <w:p>
+      <w:pPr>
+        <w:numPr>
+          <w:ilvl w:val="0"/>
+          <w:numId w:val="3"/>
+        </w:numPr>
+        <w:jc w:val="both"/>
+        <w:rPr>
+          <w:rFonts w:asciiTheme="majorBidi" w:eastAsia="Times New Roman" w:hAnsiTheme="majorBidi" w:cstheme="majorBidi"/>
+          <w:b/>
+          <w:color w:val="0E101A"/>
+          <w:sz w:val="24"/>
+          <w:szCs w:val="24"/>
+        </w:rPr>
+      </w:pPr>
+      <w:r>
+        <w:rPr>
+          <w:rFonts w:asciiTheme="majorBidi" w:eastAsia="Times New Roman" w:hAnsiTheme="majorBidi" w:cstheme="majorBidi"/>
+          <w:b/>
+          <w:color w:val="0E101A"/>
+          <w:sz w:val="24"/>
+          <w:szCs w:val="24"/>
+        </w:rPr>
+        <w:t xml:space="preserve">Test: </w:t>
+      </w:r>
+      <w:proofErr w:type="spellStart"/>
+      <w:r>
+        <w:rPr>
+          <w:rFonts w:asciiTheme="majorBidi" w:eastAsia="Times New Roman" w:hAnsiTheme="majorBidi" w:cstheme="majorBidi"/>
+          <w:b/>
+          <w:color w:val="0E101A"/>
+          <w:sz w:val="24"/>
+          <w:szCs w:val="24"/>
+        </w:rPr>
+        <w:t>test</w:t>
+      </w:r>
+      <w:r>
+        <w:rPr>
+          <w:rFonts w:asciiTheme="majorBidi" w:eastAsia="Times New Roman" w:hAnsiTheme="majorBidi" w:cstheme="majorBidi"/>
+          <w:b/>
+          <w:color w:val="0E101A"/>
+          <w:sz w:val="24"/>
+          <w:szCs w:val="24"/>
+        </w:rPr>
+        <w:t>Clef</w:t>
+      </w:r>
+      <w:proofErr w:type="spellEnd"/>
+      <w:r>
+        <w:rPr>
+          <w:rFonts w:asciiTheme="majorBidi" w:eastAsia="Times New Roman" w:hAnsiTheme="majorBidi" w:cstheme="majorBidi"/>
+          <w:b/>
+          <w:color w:val="0E101A"/>
+          <w:sz w:val="24"/>
+          <w:szCs w:val="24"/>
+        </w:rPr>
+        <w:t xml:space="preserve"> </w:t>
+      </w:r>
+      <w:r>
+        <w:rPr>
+          <w:rFonts w:asciiTheme="majorBidi" w:eastAsia="Times New Roman" w:hAnsiTheme="majorBidi" w:cstheme="majorBidi"/>
+          <w:b/>
+          <w:color w:val="0E101A"/>
+          <w:sz w:val="24"/>
+          <w:szCs w:val="24"/>
+        </w:rPr>
+        <w:t>()</w:t>
+      </w:r>
+    </w:p>
+    <w:p>
+      <w:pPr>
+        <w:ind w:left="720"/>
+        <w:jc w:val="both"/>
+        <w:rPr>
+          <w:rFonts w:asciiTheme="majorBidi" w:eastAsia="Times New Roman" w:hAnsiTheme="majorBidi" w:cstheme="majorBidi"/>
+          <w:color w:val="0E101A"/>
+          <w:sz w:val="24"/>
+          <w:szCs w:val="24"/>
+        </w:rPr>
+      </w:pPr>
+      <w:r>
+        <w:rPr>
+          <w:rFonts w:asciiTheme="majorBidi" w:eastAsia="Times New Roman" w:hAnsiTheme="majorBidi" w:cstheme="majorBidi"/>
+          <w:color w:val="0E101A"/>
+          <w:sz w:val="24"/>
+          <w:szCs w:val="24"/>
+        </w:rPr>
+        <w:t xml:space="preserve">Test </w:t>
+      </w:r>
+      <w:r>
+        <w:rPr>
+          <w:rFonts w:asciiTheme="majorBidi" w:eastAsia="Times New Roman" w:hAnsiTheme="majorBidi" w:cstheme="majorBidi"/>
+          <w:color w:val="0E101A"/>
+          <w:sz w:val="24"/>
+          <w:szCs w:val="24"/>
+        </w:rPr>
+        <w:t xml:space="preserve">to make sure the </w:t>
+      </w:r>
+      <w:r>
+        <w:rPr>
+          <w:rFonts w:asciiTheme="majorBidi" w:eastAsia="Times New Roman" w:hAnsiTheme="majorBidi" w:cstheme="majorBidi"/>
+          <w:color w:val="0E101A"/>
+          <w:sz w:val="24"/>
+          <w:szCs w:val="24"/>
+        </w:rPr>
+        <w:t xml:space="preserve">clef </w:t>
+      </w:r>
+      <w:r>
+        <w:rPr>
+          <w:rFonts w:asciiTheme="majorBidi" w:eastAsia="Times New Roman" w:hAnsiTheme="majorBidi" w:cstheme="majorBidi"/>
+          <w:color w:val="0E101A"/>
+          <w:sz w:val="24"/>
+          <w:szCs w:val="24"/>
+        </w:rPr>
+        <w:t xml:space="preserve">was extracted </w:t>
+      </w:r>
+      <w:r>
+        <w:rPr>
+          <w:rFonts w:asciiTheme="majorBidi" w:eastAsia="Times New Roman" w:hAnsiTheme="majorBidi" w:cstheme="majorBidi"/>
+          <w:color w:val="0E101A"/>
+          <w:sz w:val="24"/>
+          <w:szCs w:val="24"/>
+        </w:rPr>
+        <w:t xml:space="preserve">from the score partwise </w:t>
+      </w:r>
+      <w:r>
+        <w:rPr>
+          <w:rFonts w:asciiTheme="majorBidi" w:eastAsia="Times New Roman" w:hAnsiTheme="majorBidi" w:cstheme="majorBidi"/>
+          <w:color w:val="0E101A"/>
+          <w:sz w:val="24"/>
+          <w:szCs w:val="24"/>
+        </w:rPr>
+        <w:t xml:space="preserve">and set properly in the </w:t>
+      </w:r>
+      <w:proofErr w:type="spellStart"/>
+      <w:r>
+        <w:rPr>
+          <w:rFonts w:asciiTheme="majorBidi" w:eastAsia="Times New Roman" w:hAnsiTheme="majorBidi" w:cstheme="majorBidi"/>
+          <w:color w:val="0E101A"/>
+          <w:sz w:val="24"/>
+          <w:szCs w:val="24"/>
+        </w:rPr>
+        <w:t>Drumset</w:t>
+      </w:r>
+      <w:proofErr w:type="spellEnd"/>
+      <w:r>
+        <w:rPr>
+          <w:rFonts w:asciiTheme="majorBidi" w:eastAsia="Times New Roman" w:hAnsiTheme="majorBidi" w:cstheme="majorBidi"/>
+          <w:color w:val="0E101A"/>
+          <w:sz w:val="24"/>
+          <w:szCs w:val="24"/>
+        </w:rPr>
+        <w:t xml:space="preserve"> object.</w:t>
+      </w:r>
+    </w:p>
+    <w:p>
+      <w:pPr>
         <w:jc w:val="both"/>
         <w:rPr>
           <w:rFonts w:asciiTheme="majorBidi" w:eastAsia="Times New Roman" w:hAnsiTheme="majorBidi" w:cstheme="majorBidi"/>
@@ -5470,7 +5753,25 @@
           <w:sz w:val="24"/>
           <w:szCs w:val="24"/>
         </w:rPr>
-        <w:t xml:space="preserve"> class is ready to draw the music. The tests involving the actual drawing of </w:t>
+        <w:t xml:space="preserve"> class is ready to draw the music. </w:t>
+      </w:r>
+      <w:r>
+        <w:rPr>
+          <w:rFonts w:asciiTheme="majorBidi" w:eastAsia="Times New Roman" w:hAnsiTheme="majorBidi" w:cstheme="majorBidi"/>
+          <w:color w:val="0E101A"/>
+          <w:sz w:val="24"/>
+          <w:szCs w:val="24"/>
+        </w:rPr>
+        <w:t xml:space="preserve">They make sure the integral parts are set up properly for drawing to follow (score partwise, measure list, pane, etc.). </w:t>
+      </w:r>
+      <w:r>
+        <w:rPr>
+          <w:rFonts w:asciiTheme="majorBidi" w:eastAsia="Times New Roman" w:hAnsiTheme="majorBidi" w:cstheme="majorBidi"/>
+          <w:color w:val="0E101A"/>
+          <w:sz w:val="24"/>
+          <w:szCs w:val="24"/>
+        </w:rPr>
+        <w:t xml:space="preserve">The tests involving the actual drawing of </w:t>
       </w:r>
       <w:proofErr w:type="spellStart"/>
       <w:r>
@@ -5501,89 +5802,6 @@
           <w:color w:val="0E101A"/>
           <w:sz w:val="24"/>
           <w:szCs w:val="24"/>
-        </w:rPr>
-      </w:pPr>
-    </w:p>
-    <w:p>
-      <w:pPr>
-        <w:jc w:val="both"/>
-        <w:rPr>
-          <w:rFonts w:asciiTheme="majorBidi" w:eastAsia="Times New Roman" w:hAnsiTheme="majorBidi" w:cstheme="majorBidi"/>
-          <w:color w:val="0E101A"/>
-          <w:sz w:val="24"/>
-          <w:szCs w:val="24"/>
-        </w:rPr>
-      </w:pPr>
-    </w:p>
-    <w:p>
-      <w:pPr>
-        <w:jc w:val="both"/>
-        <w:rPr>
-          <w:rFonts w:asciiTheme="majorBidi" w:eastAsia="Times New Roman" w:hAnsiTheme="majorBidi" w:cstheme="majorBidi"/>
-          <w:color w:val="0E101A"/>
-          <w:sz w:val="24"/>
-          <w:szCs w:val="24"/>
-        </w:rPr>
-      </w:pPr>
-    </w:p>
-    <w:p>
-      <w:pPr>
-        <w:jc w:val="both"/>
-        <w:rPr>
-          <w:rFonts w:asciiTheme="majorBidi" w:eastAsia="Times New Roman" w:hAnsiTheme="majorBidi" w:cstheme="majorBidi"/>
-          <w:color w:val="0E101A"/>
-          <w:sz w:val="24"/>
-          <w:szCs w:val="24"/>
-        </w:rPr>
-      </w:pPr>
-    </w:p>
-    <w:p>
-      <w:pPr>
-        <w:jc w:val="both"/>
-        <w:rPr>
-          <w:rFonts w:asciiTheme="majorBidi" w:eastAsia="Times New Roman" w:hAnsiTheme="majorBidi" w:cstheme="majorBidi"/>
-          <w:color w:val="0E101A"/>
-          <w:sz w:val="24"/>
-          <w:szCs w:val="24"/>
-        </w:rPr>
-      </w:pPr>
-    </w:p>
-    <w:p>
-      <w:pPr>
-        <w:jc w:val="both"/>
-        <w:rPr>
-          <w:rFonts w:asciiTheme="majorBidi" w:eastAsia="Times New Roman" w:hAnsiTheme="majorBidi" w:cstheme="majorBidi"/>
-          <w:color w:val="0E101A"/>
-          <w:sz w:val="24"/>
-          <w:szCs w:val="24"/>
-        </w:rPr>
-      </w:pPr>
-    </w:p>
-    <w:p>
-      <w:pPr>
-        <w:rPr>
-          <w:rFonts w:asciiTheme="majorBidi" w:eastAsia="Times New Roman" w:hAnsiTheme="majorBidi" w:cstheme="majorBidi"/>
-        </w:rPr>
-      </w:pPr>
-    </w:p>
-    <w:p>
-      <w:pPr>
-        <w:rPr>
-          <w:rFonts w:asciiTheme="majorBidi" w:eastAsia="Times New Roman" w:hAnsiTheme="majorBidi" w:cstheme="majorBidi"/>
-        </w:rPr>
-      </w:pPr>
-    </w:p>
-    <w:p>
-      <w:pPr>
-        <w:rPr>
-          <w:rFonts w:asciiTheme="majorBidi" w:eastAsia="Times New Roman" w:hAnsiTheme="majorBidi" w:cstheme="majorBidi"/>
-        </w:rPr>
-      </w:pPr>
-    </w:p>
-    <w:p>
-      <w:pPr>
-        <w:rPr>
-          <w:rFonts w:asciiTheme="majorBidi" w:eastAsia="Times New Roman" w:hAnsiTheme="majorBidi" w:cstheme="majorBidi"/>
         </w:rPr>
       </w:pPr>
     </w:p>
@@ -6650,6 +6868,7 @@
           <w:rFonts w:asciiTheme="majorBidi" w:eastAsia="Times New Roman" w:hAnsiTheme="majorBidi" w:cstheme="majorBidi"/>
           <w:noProof/>
         </w:rPr>
+        <w:lastRenderedPageBreak/>
         <mc:AlternateContent>
           <mc:Choice Requires="wps">
             <w:drawing>

</xml_diff>